<commit_message>
added March 3 notes for the midterms notes and updated the text files
</commit_message>
<xml_diff>
--- a/MIDTERMS/MIDTERM NOTES.docx
+++ b/MIDTERMS/MIDTERM NOTES.docx
@@ -245,7 +245,6 @@
     </w:p>
     <w:p>
       <w:r>
-        <w:lastRenderedPageBreak/>
         <w:tab/>
       </w:r>
       <w:r>
@@ -369,11 +368,81 @@
       </w:r>
     </w:p>
     <w:p>
+      <w:pPr>
+        <w:rPr>
+          <w:b/>
+        </w:rPr>
+      </w:pPr>
+      <w:r>
+        <w:rPr>
+          <w:b/>
+        </w:rPr>
+        <w:lastRenderedPageBreak/>
+        <w:t>The Elements of HTML</w:t>
+      </w:r>
+    </w:p>
+    <w:p>
+      <w:pPr>
+        <w:rPr>
+          <w:b/>
+        </w:rPr>
+      </w:pPr>
+    </w:p>
+    <w:p>
+      <w:pPr>
+        <w:rPr>
+          <w:b/>
+        </w:rPr>
+      </w:pPr>
+      <w:r>
+        <w:rPr>
+          <w:b/>
+        </w:rPr>
+        <w:t>Summary of HTML Elements</w:t>
+      </w:r>
+    </w:p>
+    <w:p>
+      <w:r>
+        <w:t>Html</w:t>
+      </w:r>
+      <w:r>
+        <w:br/>
+      </w:r>
+      <w:r>
+        <w:tab/>
+        <w:t>head</w:t>
+      </w:r>
+      <w:r>
+        <w:br/>
+      </w:r>
+      <w:r>
+        <w:tab/>
+      </w:r>
+      <w:r>
+        <w:tab/>
+        <w:t>title, base, link, meta, style</w:t>
+      </w:r>
+    </w:p>
+    <w:p>
+      <w:r>
+        <w:tab/>
+        <w:t>Body</w:t>
+      </w:r>
+      <w:r>
+        <w:br/>
+      </w:r>
+      <w:r>
+        <w:tab/>
+      </w:r>
+      <w:r>
+        <w:tab/>
+        <w:t>(search)</w:t>
+      </w:r>
       <w:bookmarkStart w:id="0" w:name="_GoBack"/>
       <w:bookmarkEnd w:id="0"/>
     </w:p>
     <w:sectPr>
-      <w:pgSz w:w="12240" w:h="15840"/>
+      <w:pgSz w:w="12240" w:h="20160" w:code="5"/>
       <w:pgMar w:top="1440" w:right="1440" w:bottom="1440" w:left="1440" w:header="720" w:footer="720" w:gutter="0"/>
       <w:cols w:space="720"/>
       <w:docGrid w:linePitch="360"/>
@@ -725,39 +794,12 @@
   </w:abstractNum>
   <w:num w:numId="1">
     <w:abstractNumId w:val="0"/>
-    <w:lvlOverride w:ilvl="0"/>
-    <w:lvlOverride w:ilvl="1"/>
-    <w:lvlOverride w:ilvl="2"/>
-    <w:lvlOverride w:ilvl="3"/>
-    <w:lvlOverride w:ilvl="4"/>
-    <w:lvlOverride w:ilvl="5"/>
-    <w:lvlOverride w:ilvl="6"/>
-    <w:lvlOverride w:ilvl="7"/>
-    <w:lvlOverride w:ilvl="8"/>
   </w:num>
   <w:num w:numId="2">
     <w:abstractNumId w:val="2"/>
-    <w:lvlOverride w:ilvl="0"/>
-    <w:lvlOverride w:ilvl="1"/>
-    <w:lvlOverride w:ilvl="2"/>
-    <w:lvlOverride w:ilvl="3"/>
-    <w:lvlOverride w:ilvl="4"/>
-    <w:lvlOverride w:ilvl="5"/>
-    <w:lvlOverride w:ilvl="6"/>
-    <w:lvlOverride w:ilvl="7"/>
-    <w:lvlOverride w:ilvl="8"/>
   </w:num>
   <w:num w:numId="3">
     <w:abstractNumId w:val="1"/>
-    <w:lvlOverride w:ilvl="0"/>
-    <w:lvlOverride w:ilvl="1"/>
-    <w:lvlOverride w:ilvl="2"/>
-    <w:lvlOverride w:ilvl="3"/>
-    <w:lvlOverride w:ilvl="4"/>
-    <w:lvlOverride w:ilvl="5"/>
-    <w:lvlOverride w:ilvl="6"/>
-    <w:lvlOverride w:ilvl="7"/>
-    <w:lvlOverride w:ilvl="8"/>
   </w:num>
 </w:numbering>
 </file>

</xml_diff>

<commit_message>
Updated Summary of HTML Elements
</commit_message>
<xml_diff>
--- a/MIDTERMS/MIDTERM NOTES.docx
+++ b/MIDTERMS/MIDTERM NOTES.docx
@@ -26,11 +26,19 @@
           <w:b/>
         </w:rPr>
       </w:pPr>
-      <w:r>
-        <w:rPr>
-          <w:b/>
-        </w:rPr>
-        <w:t>HyperText Markup Language (HTML)</w:t>
+      <w:proofErr w:type="spellStart"/>
+      <w:r>
+        <w:rPr>
+          <w:b/>
+        </w:rPr>
+        <w:t>HyperText</w:t>
+      </w:r>
+      <w:proofErr w:type="spellEnd"/>
+      <w:r>
+        <w:rPr>
+          <w:b/>
+        </w:rPr>
+        <w:t xml:space="preserve"> Markup Language (HTML)</w:t>
       </w:r>
     </w:p>
     <w:p>
@@ -130,7 +138,15 @@
         </w:numPr>
       </w:pPr>
       <w:r>
-        <w:t>&amp;nbsp –tab</w:t>
+        <w:t>&amp;</w:t>
+      </w:r>
+      <w:proofErr w:type="spellStart"/>
+      <w:r>
+        <w:t>nbsp</w:t>
+      </w:r>
+      <w:proofErr w:type="spellEnd"/>
+      <w:r>
+        <w:t xml:space="preserve"> –tab</w:t>
       </w:r>
     </w:p>
     <w:p>
@@ -142,7 +158,15 @@
         </w:numPr>
       </w:pPr>
       <w:r>
-        <w:t>&amp;lt – less than</w:t>
+        <w:t>&amp;</w:t>
+      </w:r>
+      <w:proofErr w:type="spellStart"/>
+      <w:r>
+        <w:t>lt</w:t>
+      </w:r>
+      <w:proofErr w:type="spellEnd"/>
+      <w:r>
+        <w:t xml:space="preserve"> – less than</w:t>
       </w:r>
     </w:p>
     <w:p>
@@ -154,7 +178,15 @@
         </w:numPr>
       </w:pPr>
       <w:r>
-        <w:t>&amp;gt – greater than</w:t>
+        <w:t>&amp;</w:t>
+      </w:r>
+      <w:proofErr w:type="spellStart"/>
+      <w:r>
+        <w:t>gt</w:t>
+      </w:r>
+      <w:proofErr w:type="spellEnd"/>
+      <w:r>
+        <w:t xml:space="preserve"> – greater than</w:t>
       </w:r>
     </w:p>
     <w:p>
@@ -166,7 +198,15 @@
         </w:numPr>
       </w:pPr>
       <w:r>
-        <w:t>&lt;br&gt;</w:t>
+        <w:t>&lt;</w:t>
+      </w:r>
+      <w:proofErr w:type="spellStart"/>
+      <w:r>
+        <w:t>br</w:t>
+      </w:r>
+      <w:proofErr w:type="spellEnd"/>
+      <w:r>
+        <w:t>&gt;</w:t>
       </w:r>
     </w:p>
     <w:p>
@@ -235,7 +275,21 @@
         <w:rPr>
           <w:b/>
         </w:rPr>
-        <w:t>Extensible HyperText Markup Language (XHTML)</w:t>
+        <w:t xml:space="preserve">Extensible </w:t>
+      </w:r>
+      <w:proofErr w:type="spellStart"/>
+      <w:r>
+        <w:rPr>
+          <w:b/>
+        </w:rPr>
+        <w:t>HyperText</w:t>
+      </w:r>
+      <w:proofErr w:type="spellEnd"/>
+      <w:r>
+        <w:rPr>
+          <w:b/>
+        </w:rPr>
+        <w:t xml:space="preserve"> Markup Language (XHTML)</w:t>
       </w:r>
     </w:p>
     <w:p>
@@ -281,8 +335,16 @@
         <w:rPr>
           <w:b/>
         </w:rPr>
-        <w:t>Ian Hidson</w:t>
-      </w:r>
+        <w:t xml:space="preserve">Ian </w:t>
+      </w:r>
+      <w:proofErr w:type="spellStart"/>
+      <w:r>
+        <w:rPr>
+          <w:b/>
+        </w:rPr>
+        <w:t>Hidson</w:t>
+      </w:r>
+      <w:proofErr w:type="spellEnd"/>
       <w:r>
         <w:t xml:space="preserve"> – proposed to go back to HTML</w:t>
       </w:r>
@@ -436,7 +498,217 @@
       </w:r>
       <w:r>
         <w:tab/>
-        <w:t>(search)</w:t>
+      </w:r>
+      <w:r>
+        <w:t xml:space="preserve">article, aside, </w:t>
+      </w:r>
+      <w:proofErr w:type="spellStart"/>
+      <w:r>
+        <w:t>nav</w:t>
+      </w:r>
+      <w:proofErr w:type="spellEnd"/>
+      <w:r>
+        <w:t>, section</w:t>
+      </w:r>
+    </w:p>
+    <w:p>
+      <w:r>
+        <w:tab/>
+      </w:r>
+      <w:r>
+        <w:tab/>
+        <w:t>header, footer</w:t>
+      </w:r>
+    </w:p>
+    <w:p>
+      <w:r>
+        <w:tab/>
+      </w:r>
+      <w:r>
+        <w:tab/>
+        <w:t>main</w:t>
+      </w:r>
+    </w:p>
+    <w:p>
+      <w:r>
+        <w:tab/>
+      </w:r>
+      <w:r>
+        <w:tab/>
+        <w:t>address</w:t>
+      </w:r>
+      <w:r>
+        <w:tab/>
+      </w:r>
+    </w:p>
+    <w:p>
+      <w:r>
+        <w:tab/>
+      </w:r>
+      <w:r>
+        <w:tab/>
+        <w:t>div</w:t>
+      </w:r>
+    </w:p>
+    <w:p>
+      <w:r>
+        <w:tab/>
+      </w:r>
+      <w:r>
+        <w:tab/>
+        <w:t>h1, h2, h3, h4, h5, h6</w:t>
+      </w:r>
+    </w:p>
+    <w:p/>
+    <w:p>
+      <w:r>
+        <w:tab/>
+      </w:r>
+      <w:r>
+        <w:tab/>
+        <w:t>p</w:t>
+      </w:r>
+    </w:p>
+    <w:p>
+      <w:r>
+        <w:tab/>
+      </w:r>
+      <w:r>
+        <w:tab/>
+      </w:r>
+      <w:proofErr w:type="spellStart"/>
+      <w:r>
+        <w:t>hr</w:t>
+      </w:r>
+      <w:proofErr w:type="spellEnd"/>
+    </w:p>
+    <w:p>
+      <w:r>
+        <w:tab/>
+      </w:r>
+      <w:r>
+        <w:tab/>
+        <w:t>pre</w:t>
+      </w:r>
+    </w:p>
+    <w:p>
+      <w:r>
+        <w:tab/>
+      </w:r>
+      <w:r>
+        <w:tab/>
+        <w:t>blockquote</w:t>
+      </w:r>
+    </w:p>
+    <w:p/>
+    <w:p>
+      <w:r>
+        <w:tab/>
+      </w:r>
+      <w:r>
+        <w:tab/>
+      </w:r>
+      <w:proofErr w:type="spellStart"/>
+      <w:r>
+        <w:t>ol</w:t>
+      </w:r>
+      <w:proofErr w:type="spellEnd"/>
+      <w:r>
+        <w:t xml:space="preserve">, </w:t>
+      </w:r>
+      <w:proofErr w:type="spellStart"/>
+      <w:r>
+        <w:t>ul</w:t>
+      </w:r>
+      <w:proofErr w:type="spellEnd"/>
+    </w:p>
+    <w:p>
+      <w:r>
+        <w:tab/>
+      </w:r>
+      <w:r>
+        <w:tab/>
+      </w:r>
+      <w:r>
+        <w:tab/>
+        <w:t>li</w:t>
+      </w:r>
+    </w:p>
+    <w:p>
+      <w:r>
+        <w:tab/>
+      </w:r>
+      <w:r>
+        <w:tab/>
+        <w:t>dl</w:t>
+      </w:r>
+    </w:p>
+    <w:p>
+      <w:r>
+        <w:tab/>
+      </w:r>
+      <w:r>
+        <w:tab/>
+      </w:r>
+      <w:r>
+        <w:tab/>
+      </w:r>
+      <w:proofErr w:type="spellStart"/>
+      <w:r>
+        <w:t>dt</w:t>
+      </w:r>
+      <w:proofErr w:type="spellEnd"/>
+      <w:r>
+        <w:t xml:space="preserve">, </w:t>
+      </w:r>
+      <w:proofErr w:type="spellStart"/>
+      <w:r>
+        <w:t>dd</w:t>
+      </w:r>
+      <w:proofErr w:type="spellEnd"/>
+    </w:p>
+    <w:p/>
+    <w:p>
+      <w:r>
+        <w:tab/>
+      </w:r>
+      <w:r>
+        <w:tab/>
+        <w:t>figure</w:t>
+      </w:r>
+    </w:p>
+    <w:p>
+      <w:r>
+        <w:tab/>
+      </w:r>
+      <w:r>
+        <w:tab/>
+      </w:r>
+      <w:r>
+        <w:tab/>
+      </w:r>
+      <w:proofErr w:type="spellStart"/>
+      <w:r>
+        <w:t>figcaption</w:t>
+      </w:r>
+      <w:proofErr w:type="spellEnd"/>
+    </w:p>
+    <w:p/>
+    <w:p>
+      <w:r>
+        <w:tab/>
+      </w:r>
+      <w:r>
+        <w:tab/>
+        <w:t>a</w:t>
+      </w:r>
+    </w:p>
+    <w:p>
+      <w:r>
+        <w:tab/>
+      </w:r>
+      <w:r>
+        <w:tab/>
       </w:r>
       <w:bookmarkStart w:id="0" w:name="_GoBack"/>
       <w:bookmarkEnd w:id="0"/>

</xml_diff>

<commit_message>
added the midterm directory and midterm notes
</commit_message>
<xml_diff>
--- a/MIDTERMS/MIDTERM NOTES.docx
+++ b/MIDTERMS/MIDTERM NOTES.docx
@@ -26,19 +26,11 @@
           <w:b/>
         </w:rPr>
       </w:pPr>
-      <w:proofErr w:type="spellStart"/>
-      <w:r>
-        <w:rPr>
-          <w:b/>
-        </w:rPr>
-        <w:t>HyperText</w:t>
-      </w:r>
-      <w:proofErr w:type="spellEnd"/>
-      <w:r>
-        <w:rPr>
-          <w:b/>
-        </w:rPr>
-        <w:t xml:space="preserve"> Markup Language (HTML)</w:t>
+      <w:r>
+        <w:rPr>
+          <w:b/>
+        </w:rPr>
+        <w:t>HyperText Markup Language (HTML)</w:t>
       </w:r>
     </w:p>
     <w:p>
@@ -114,10 +106,7 @@
     </w:p>
     <w:p>
       <w:r>
-        <w:t>N</w:t>
-      </w:r>
-      <w:r>
-        <w:t>ot already recommended codes in HTML:</w:t>
+        <w:t>Not already recommended codes in HTML:</w:t>
       </w:r>
     </w:p>
     <w:p>
@@ -141,15 +130,7 @@
         </w:numPr>
       </w:pPr>
       <w:r>
-        <w:t>&amp;</w:t>
-      </w:r>
-      <w:proofErr w:type="spellStart"/>
-      <w:r>
-        <w:t>nbsp</w:t>
-      </w:r>
-      <w:proofErr w:type="spellEnd"/>
-      <w:r>
-        <w:t xml:space="preserve"> –tab</w:t>
+        <w:t>&amp;nbsp –tab</w:t>
       </w:r>
     </w:p>
     <w:p>
@@ -161,15 +142,7 @@
         </w:numPr>
       </w:pPr>
       <w:r>
-        <w:t>&amp;</w:t>
-      </w:r>
-      <w:proofErr w:type="spellStart"/>
-      <w:r>
-        <w:t>lt</w:t>
-      </w:r>
-      <w:proofErr w:type="spellEnd"/>
-      <w:r>
-        <w:t xml:space="preserve"> – less than</w:t>
+        <w:t>&amp;lt – less than</w:t>
       </w:r>
     </w:p>
     <w:p>
@@ -181,15 +154,7 @@
         </w:numPr>
       </w:pPr>
       <w:r>
-        <w:t>&amp;</w:t>
-      </w:r>
-      <w:proofErr w:type="spellStart"/>
-      <w:r>
-        <w:t>gt</w:t>
-      </w:r>
-      <w:proofErr w:type="spellEnd"/>
-      <w:r>
-        <w:t xml:space="preserve"> – greater than</w:t>
+        <w:t>&amp;gt – greater than</w:t>
       </w:r>
     </w:p>
     <w:p>
@@ -201,15 +166,7 @@
         </w:numPr>
       </w:pPr>
       <w:r>
-        <w:t>&lt;</w:t>
-      </w:r>
-      <w:proofErr w:type="spellStart"/>
-      <w:r>
-        <w:t>br</w:t>
-      </w:r>
-      <w:proofErr w:type="spellEnd"/>
-      <w:r>
-        <w:t>&gt;</w:t>
+        <w:t>&lt;br&gt;</w:t>
       </w:r>
     </w:p>
     <w:p>
@@ -258,10 +215,7 @@
     <w:p>
       <w:r>
         <w:tab/>
-        <w:t>4.0 – December,</w:t>
-      </w:r>
-      <w:r>
-        <w:t xml:space="preserve"> 1997</w:t>
+        <w:t>4.0 – December, 1997</w:t>
       </w:r>
     </w:p>
     <w:p>
@@ -281,21 +235,7 @@
         <w:rPr>
           <w:b/>
         </w:rPr>
-        <w:t xml:space="preserve">Extensible </w:t>
-      </w:r>
-      <w:proofErr w:type="spellStart"/>
-      <w:r>
-        <w:rPr>
-          <w:b/>
-        </w:rPr>
-        <w:t>HyperText</w:t>
-      </w:r>
-      <w:proofErr w:type="spellEnd"/>
-      <w:r>
-        <w:rPr>
-          <w:b/>
-        </w:rPr>
-        <w:t xml:space="preserve"> Markup Language (XHTML)</w:t>
+        <w:t>Extensible HyperText Markup Language (XHTML)</w:t>
       </w:r>
     </w:p>
     <w:p>
@@ -341,16 +281,8 @@
         <w:rPr>
           <w:b/>
         </w:rPr>
-        <w:t xml:space="preserve">Ian </w:t>
-      </w:r>
-      <w:proofErr w:type="spellStart"/>
-      <w:r>
-        <w:rPr>
-          <w:b/>
-        </w:rPr>
-        <w:t>Hidson</w:t>
-      </w:r>
-      <w:proofErr w:type="spellEnd"/>
+        <w:t>Ian Hidson</w:t>
+      </w:r>
       <w:r>
         <w:t xml:space="preserve"> – proposed to go back to HTML</w:t>
       </w:r>
@@ -369,10 +301,7 @@
     <w:p>
       <w:r>
         <w:tab/>
-        <w:t>- later becomes</w:t>
-      </w:r>
-      <w:r>
-        <w:t xml:space="preserve"> HTML5 that is standardized in 2014</w:t>
+        <w:t>- later becomes HTML5 that is standardized in 2014</w:t>
       </w:r>
     </w:p>
     <w:p/>
@@ -507,15 +436,7 @@
       </w:r>
       <w:r>
         <w:tab/>
-        <w:t xml:space="preserve">article, aside, </w:t>
-      </w:r>
-      <w:proofErr w:type="spellStart"/>
-      <w:r>
-        <w:t>nav</w:t>
-      </w:r>
-      <w:proofErr w:type="spellEnd"/>
-      <w:r>
-        <w:t>, section</w:t>
+        <w:t>article, aside, nav, section</w:t>
       </w:r>
     </w:p>
     <w:p>
@@ -554,8 +475,6 @@
       </w:r>
       <w:r>
         <w:tab/>
-      </w:r>
-      <w:r>
         <w:t>div</w:t>
       </w:r>
     </w:p>
@@ -584,12 +503,8 @@
       </w:r>
       <w:r>
         <w:tab/>
-      </w:r>
-      <w:proofErr w:type="spellStart"/>
-      <w:r>
         <w:t>hr</w:t>
       </w:r>
-      <w:proofErr w:type="spellEnd"/>
     </w:p>
     <w:p>
       <w:r>
@@ -616,20 +531,8 @@
       </w:r>
       <w:r>
         <w:tab/>
-      </w:r>
-      <w:proofErr w:type="spellStart"/>
-      <w:r>
-        <w:t>ol</w:t>
-      </w:r>
-      <w:proofErr w:type="spellEnd"/>
-      <w:r>
-        <w:t xml:space="preserve">, </w:t>
-      </w:r>
-      <w:proofErr w:type="spellStart"/>
-      <w:r>
-        <w:t>ul</w:t>
-      </w:r>
-      <w:proofErr w:type="spellEnd"/>
+        <w:t>ol, ul</w:t>
+      </w:r>
     </w:p>
     <w:p>
       <w:r>
@@ -661,20 +564,8 @@
       </w:r>
       <w:r>
         <w:tab/>
-      </w:r>
-      <w:proofErr w:type="spellStart"/>
-      <w:r>
-        <w:t>dt</w:t>
-      </w:r>
-      <w:proofErr w:type="spellEnd"/>
-      <w:r>
-        <w:t xml:space="preserve">, </w:t>
-      </w:r>
-      <w:proofErr w:type="spellStart"/>
-      <w:r>
-        <w:t>dd</w:t>
-      </w:r>
-      <w:proofErr w:type="spellEnd"/>
+        <w:t>dt, dd</w:t>
+      </w:r>
     </w:p>
     <w:p/>
     <w:p>
@@ -695,12 +586,8 @@
       </w:r>
       <w:r>
         <w:tab/>
-      </w:r>
-      <w:proofErr w:type="spellStart"/>
-      <w:r>
         <w:t>figcaption</w:t>
       </w:r>
-      <w:proofErr w:type="spellEnd"/>
     </w:p>
     <w:p/>
     <w:p>
@@ -718,14 +605,7 @@
       </w:r>
       <w:r>
         <w:tab/>
-      </w:r>
-      <w:proofErr w:type="spellStart"/>
-      <w:r>
-        <w:t>em</w:t>
-      </w:r>
-      <w:proofErr w:type="spellEnd"/>
-      <w:r>
-        <w:t>, strong, small</w:t>
+        <w:t>em, strong, small</w:t>
       </w:r>
     </w:p>
     <w:p>
@@ -743,66 +623,17 @@
       </w:r>
       <w:r>
         <w:tab/>
-      </w:r>
-      <w:proofErr w:type="spellStart"/>
-      <w:r>
-        <w:t>dfn</w:t>
-      </w:r>
-      <w:proofErr w:type="spellEnd"/>
-      <w:r>
-        <w:t xml:space="preserve">, </w:t>
-      </w:r>
-      <w:proofErr w:type="spellStart"/>
-      <w:r>
-        <w:t>abbr</w:t>
-      </w:r>
-      <w:proofErr w:type="spellEnd"/>
-    </w:p>
-    <w:p>
-      <w:r>
-        <w:tab/>
-      </w:r>
-      <w:r>
-        <w:tab/>
-        <w:t xml:space="preserve">ruby, </w:t>
-      </w:r>
-      <w:proofErr w:type="spellStart"/>
-      <w:r>
-        <w:t>rb</w:t>
-      </w:r>
-      <w:proofErr w:type="spellEnd"/>
-      <w:r>
-        <w:t xml:space="preserve">, </w:t>
-      </w:r>
-      <w:proofErr w:type="spellStart"/>
-      <w:r>
-        <w:t>rt</w:t>
-      </w:r>
-      <w:proofErr w:type="spellEnd"/>
-      <w:r>
-        <w:t xml:space="preserve">, </w:t>
-      </w:r>
-      <w:proofErr w:type="spellStart"/>
-      <w:r>
-        <w:t>rtc</w:t>
-      </w:r>
-      <w:proofErr w:type="spellEnd"/>
-      <w:r>
-        <w:t xml:space="preserve">, </w:t>
-      </w:r>
-      <w:proofErr w:type="spellStart"/>
-      <w:r>
-        <w:t>rp</w:t>
-      </w:r>
-      <w:proofErr w:type="spellEnd"/>
-      <w:r>
-        <w:t xml:space="preserve"> --→ ruby </w:t>
-      </w:r>
-      <w:proofErr w:type="spellStart"/>
-      <w:r>
-        <w:t>anotations</w:t>
-      </w:r>
-      <w:proofErr w:type="spellEnd"/>
+        <w:t>dfn, abbr</w:t>
+      </w:r>
+    </w:p>
+    <w:p>
+      <w:r>
+        <w:tab/>
+      </w:r>
+      <w:r>
+        <w:tab/>
+        <w:t>ruby, rb, rt, rtc, rp --→ ruby anotations</w:t>
+      </w:r>
     </w:p>
     <w:p>
       <w:r>
@@ -819,29 +650,8 @@
       </w:r>
       <w:r>
         <w:tab/>
-        <w:t xml:space="preserve">code, </w:t>
-      </w:r>
-      <w:proofErr w:type="spellStart"/>
-      <w:r>
-        <w:t>vaar</w:t>
-      </w:r>
-      <w:proofErr w:type="spellEnd"/>
-      <w:r>
-        <w:t xml:space="preserve">, </w:t>
-      </w:r>
-      <w:proofErr w:type="spellStart"/>
-      <w:r>
-        <w:t>samp</w:t>
-      </w:r>
-      <w:proofErr w:type="spellEnd"/>
-      <w:r>
-        <w:t xml:space="preserve">, </w:t>
-      </w:r>
-      <w:proofErr w:type="spellStart"/>
-      <w:r>
-        <w:t>kbd</w:t>
-      </w:r>
-      <w:proofErr w:type="spellEnd"/>
+        <w:t>code, vaar, samp, kbd</w:t>
+      </w:r>
     </w:p>
     <w:p>
       <w:r>
@@ -858,25 +668,17 @@
       </w:r>
       <w:r>
         <w:tab/>
-        <w:t>l,</w:t>
-      </w:r>
-      <w:r>
-        <w:t xml:space="preserve"> b, u, mark</w:t>
-      </w:r>
-    </w:p>
-    <w:p>
-      <w:r>
-        <w:tab/>
-      </w:r>
-      <w:r>
-        <w:tab/>
-        <w:t xml:space="preserve">bai, </w:t>
-      </w:r>
-      <w:proofErr w:type="spellStart"/>
-      <w:r>
-        <w:t>bdo</w:t>
-      </w:r>
-      <w:proofErr w:type="spellEnd"/>
+        <w:t>l, b, u, mark</w:t>
+      </w:r>
+    </w:p>
+    <w:p>
+      <w:r>
+        <w:tab/>
+      </w:r>
+      <w:r>
+        <w:tab/>
+        <w:t>bai, bdo</w:t>
+      </w:r>
     </w:p>
     <w:p>
       <w:r>
@@ -927,14 +729,7 @@
       </w:r>
       <w:r>
         <w:tab/>
-      </w:r>
-      <w:proofErr w:type="spellStart"/>
-      <w:r>
-        <w:t>colgroup</w:t>
-      </w:r>
-      <w:proofErr w:type="spellEnd"/>
-      <w:r>
-        <w:t>, col</w:t>
+        <w:t>colgroup, col</w:t>
       </w:r>
     </w:p>
     <w:p>
@@ -981,23 +776,7 @@
         </w:numPr>
       </w:pPr>
       <w:r>
-        <w:t xml:space="preserve">Developed by </w:t>
-      </w:r>
-      <w:proofErr w:type="spellStart"/>
-      <w:r>
-        <w:t>Hakon</w:t>
-      </w:r>
-      <w:proofErr w:type="spellEnd"/>
-      <w:r>
-        <w:t xml:space="preserve"> </w:t>
-      </w:r>
-      <w:proofErr w:type="spellStart"/>
-      <w:r>
-        <w:t>Wium</w:t>
-      </w:r>
-      <w:proofErr w:type="spellEnd"/>
-      <w:r>
-        <w:t xml:space="preserve"> Lie (CHSS) and Bert Bos (SSP)</w:t>
+        <w:t>Developed by Hakon Wium Lie (CHSS) and Bert Bos (SSP)</w:t>
       </w:r>
     </w:p>
     <w:p>
@@ -1012,29 +791,13 @@
           <w:numId w:val="5"/>
         </w:numPr>
       </w:pPr>
-      <w:proofErr w:type="spellStart"/>
-      <w:r>
-        <w:t>css</w:t>
-      </w:r>
-      <w:proofErr w:type="spellEnd"/>
-      <w:r>
-        <w:t xml:space="preserve"> 1 , </w:t>
-      </w:r>
-      <w:proofErr w:type="spellStart"/>
-      <w:r>
-        <w:t>css</w:t>
-      </w:r>
-      <w:proofErr w:type="spellEnd"/>
-      <w:r>
-        <w:t xml:space="preserve"> 2.1, css3</w:t>
-      </w:r>
-    </w:p>
-    <w:p>
-      <w:r>
-        <w:t xml:space="preserve">CSS </w:t>
-      </w:r>
-      <w:r>
-        <w:t>Preprocessors, CSS Frameworks</w:t>
+      <w:r>
+        <w:t>css 1 , css 2.1, css3</w:t>
+      </w:r>
+    </w:p>
+    <w:p>
+      <w:r>
+        <w:t>CSS Preprocessors, CSS Frameworks</w:t>
       </w:r>
     </w:p>
     <w:p>
@@ -1045,21 +808,8 @@
         </w:numPr>
       </w:pPr>
       <w:r>
-        <w:t xml:space="preserve">Sass, Less, 960 Grid System, Bootstrap, Foundation, </w:t>
-      </w:r>
-      <w:proofErr w:type="spellStart"/>
-      <w:r>
-        <w:t>Materializa</w:t>
-      </w:r>
-      <w:proofErr w:type="spellEnd"/>
-      <w:r>
-        <w:t xml:space="preserve">, </w:t>
-      </w:r>
-      <w:proofErr w:type="spellStart"/>
-      <w:r>
-        <w:t>etc</w:t>
-      </w:r>
-      <w:proofErr w:type="spellEnd"/>
+        <w:t>Sass, Less, 960 Grid System, Bootstrap, Foundation, Materializa, etc</w:t>
+      </w:r>
     </w:p>
     <w:p>
       <w:pPr>
@@ -1084,15 +834,7 @@
         </w:numPr>
       </w:pPr>
       <w:r>
-        <w:t xml:space="preserve">author styles (external </w:t>
-      </w:r>
-      <w:proofErr w:type="spellStart"/>
-      <w:r>
-        <w:t>stylesheets,embedded</w:t>
-      </w:r>
-      <w:proofErr w:type="spellEnd"/>
-      <w:r>
-        <w:t xml:space="preserve"> styles, inline styles)</w:t>
+        <w:t>author styles (external stylesheets,embedded styles, inline styles)</w:t>
       </w:r>
     </w:p>
     <w:p>
@@ -1114,31 +856,12 @@
         </w:numPr>
       </w:pPr>
       <w:r>
-        <w:t xml:space="preserve">user agent styles (example default </w:t>
-      </w:r>
-      <w:proofErr w:type="spellStart"/>
-      <w:r>
-        <w:t>css</w:t>
-      </w:r>
-      <w:proofErr w:type="spellEnd"/>
-      <w:r>
-        <w:t xml:space="preserve"> 2.1 styles</w:t>
-      </w:r>
-      <w:r>
-        <w:t>heet for HTML 4)</w:t>
-      </w:r>
-    </w:p>
-    <w:p>
-      <w:r>
-        <w:t xml:space="preserve">* Reset CSS – </w:t>
-      </w:r>
-      <w:proofErr w:type="spellStart"/>
-      <w:r>
-        <w:t>overide</w:t>
-      </w:r>
-      <w:proofErr w:type="spellEnd"/>
-      <w:r>
-        <w:t xml:space="preserve"> the default stylesheet</w:t>
+        <w:t>user agent styles (example default css 2.1 stylesheet for HTML 4)</w:t>
+      </w:r>
+    </w:p>
+    <w:p>
+      <w:r>
+        <w:t>* Reset CSS – overide the default stylesheet</w:t>
       </w:r>
     </w:p>
     <w:p>
@@ -1197,21 +920,8 @@
           <w:bCs/>
         </w:rPr>
       </w:pPr>
-      <w:proofErr w:type="spellStart"/>
-      <w:r>
-        <w:t>css</w:t>
-      </w:r>
-      <w:proofErr w:type="spellEnd"/>
-      <w:r>
-        <w:t xml:space="preserve"> rule sets (</w:t>
-      </w:r>
-      <w:proofErr w:type="spellStart"/>
-      <w:r>
-        <w:t>a.k.a</w:t>
-      </w:r>
-      <w:proofErr w:type="spellEnd"/>
-      <w:r>
-        <w:t xml:space="preserve"> CSS rules, style rules)</w:t>
+      <w:r>
+        <w:t>css rule sets (a.k.a CSS rules, style rules)</w:t>
       </w:r>
     </w:p>
     <w:p>
@@ -1307,10 +1017,7 @@
         </w:numPr>
       </w:pPr>
       <w:r>
-        <w:t xml:space="preserve">matches the name of a document language </w:t>
-      </w:r>
-      <w:r>
-        <w:t xml:space="preserve">element type. </w:t>
+        <w:t xml:space="preserve">matches the name of a document language element type. </w:t>
       </w:r>
     </w:p>
     <w:p>
@@ -1352,90 +1059,34 @@
       </w:r>
       <w:r>
         <w:tab/>
-        <w:t>[</w:t>
-      </w:r>
-      <w:proofErr w:type="spellStart"/>
-      <w:r>
-        <w:t>att</w:t>
-      </w:r>
-      <w:proofErr w:type="spellEnd"/>
-      <w:r>
-        <w:t xml:space="preserve">] </w:t>
-      </w:r>
-    </w:p>
-    <w:p>
-      <w:r>
-        <w:tab/>
-      </w:r>
-      <w:r>
-        <w:tab/>
-        <w:t>[</w:t>
-      </w:r>
-      <w:proofErr w:type="spellStart"/>
-      <w:r>
-        <w:t>att</w:t>
-      </w:r>
-      <w:proofErr w:type="spellEnd"/>
-      <w:r>
-        <w:t>=</w:t>
-      </w:r>
-      <w:proofErr w:type="spellStart"/>
-      <w:r>
-        <w:t>val</w:t>
-      </w:r>
-      <w:proofErr w:type="spellEnd"/>
-      <w:r>
-        <w:t>]</w:t>
-      </w:r>
-    </w:p>
-    <w:p>
-      <w:r>
-        <w:tab/>
-      </w:r>
-      <w:r>
-        <w:tab/>
-        <w:t>[</w:t>
-      </w:r>
-      <w:proofErr w:type="spellStart"/>
-      <w:r>
-        <w:t>att</w:t>
-      </w:r>
-      <w:proofErr w:type="spellEnd"/>
-      <w:r>
-        <w:t>~=</w:t>
-      </w:r>
-      <w:proofErr w:type="spellStart"/>
-      <w:r>
-        <w:t>val</w:t>
-      </w:r>
-      <w:proofErr w:type="spellEnd"/>
-      <w:r>
-        <w:t>]</w:t>
-      </w:r>
-    </w:p>
-    <w:p>
-      <w:r>
-        <w:tab/>
-      </w:r>
-      <w:r>
-        <w:tab/>
-        <w:t>[</w:t>
-      </w:r>
-      <w:proofErr w:type="spellStart"/>
-      <w:r>
-        <w:t>att</w:t>
-      </w:r>
-      <w:proofErr w:type="spellEnd"/>
-      <w:r>
-        <w:t>|=</w:t>
-      </w:r>
-      <w:proofErr w:type="spellStart"/>
-      <w:r>
-        <w:t>val</w:t>
-      </w:r>
-      <w:proofErr w:type="spellEnd"/>
-      <w:r>
-        <w:t>]</w:t>
+        <w:t xml:space="preserve">[att] </w:t>
+      </w:r>
+    </w:p>
+    <w:p>
+      <w:r>
+        <w:tab/>
+      </w:r>
+      <w:r>
+        <w:tab/>
+        <w:t>[att=val]</w:t>
+      </w:r>
+    </w:p>
+    <w:p>
+      <w:r>
+        <w:tab/>
+      </w:r>
+      <w:r>
+        <w:tab/>
+        <w:t>[att~=val]</w:t>
+      </w:r>
+    </w:p>
+    <w:p>
+      <w:r>
+        <w:tab/>
+      </w:r>
+      <w:r>
+        <w:tab/>
+        <w:t>[att|=val]</w:t>
       </w:r>
     </w:p>
     <w:p>
@@ -1465,8 +1116,6 @@
       </w:r>
       <w:r>
         <w:tab/>
-      </w:r>
-      <w:r>
         <w:t xml:space="preserve"> -A CSS ID selector contains a "#" followed by ID value.</w:t>
       </w:r>
     </w:p>
@@ -1533,10 +1182,7 @@
         </w:numPr>
       </w:pPr>
       <w:r>
-        <w:t>link - link that hav</w:t>
-      </w:r>
-      <w:r>
-        <w:t>e not yet visited.</w:t>
+        <w:t>link - link that have not yet visited.</w:t>
       </w:r>
     </w:p>
     <w:p>
@@ -1631,15 +1277,7 @@
       </w:r>
       <w:r>
         <w:tab/>
-        <w:t>:</w:t>
-      </w:r>
-      <w:proofErr w:type="spellStart"/>
-      <w:r>
-        <w:t>lang</w:t>
-      </w:r>
-      <w:proofErr w:type="spellEnd"/>
-      <w:r>
-        <w:t>()</w:t>
+        <w:t>:lang()</w:t>
       </w:r>
     </w:p>
     <w:p>
@@ -1674,10 +1312,7 @@
       </w:r>
       <w:r>
         <w:tab/>
-        <w:t>-:d</w:t>
-      </w:r>
-      <w:r>
-        <w:t>isabled</w:t>
+        <w:t>-:disabled</w:t>
       </w:r>
     </w:p>
     <w:p>
@@ -1883,10 +1518,7 @@
       </w:r>
       <w:r>
         <w:tab/>
-        <w:t xml:space="preserve">:not() </w:t>
-      </w:r>
-      <w:r>
-        <w:t>- negates the logic of the selector.</w:t>
+        <w:t>:not() - negates the logic of the selector.</w:t>
       </w:r>
     </w:p>
     <w:p>
@@ -1957,10 +1589,7 @@
       </w:r>
       <w:r>
         <w:tab/>
-        <w:t>::fir</w:t>
-      </w:r>
-      <w:r>
-        <w:t>st-letter</w:t>
+        <w:t>::first-letter</w:t>
       </w:r>
       <w:r>
         <w:tab/>
@@ -2134,19 +1763,7 @@
         <w:rPr>
           <w:bCs/>
         </w:rPr>
-        <w:t xml:space="preserve">author </w:t>
-      </w:r>
-      <w:r>
-        <w:rPr>
-          <w:bCs/>
-        </w:rPr>
-        <w:t>normal</w:t>
-      </w:r>
-      <w:r>
-        <w:rPr>
-          <w:bCs/>
-        </w:rPr>
-        <w:t xml:space="preserve"> declarations</w:t>
+        <w:t>author normal declarations</w:t>
       </w:r>
     </w:p>
     <w:p>
@@ -2541,33 +2158,11 @@
           <w:bCs/>
         </w:rPr>
       </w:pPr>
-      <w:proofErr w:type="spellStart"/>
-      <w:r>
-        <w:rPr>
-          <w:bCs/>
-        </w:rPr>
-        <w:t>em</w:t>
-      </w:r>
-      <w:proofErr w:type="spellEnd"/>
-      <w:r>
-        <w:rPr>
-          <w:bCs/>
-        </w:rPr>
-        <w:t xml:space="preserve">, ex, </w:t>
-      </w:r>
-      <w:proofErr w:type="spellStart"/>
-      <w:r>
-        <w:rPr>
-          <w:bCs/>
-        </w:rPr>
-        <w:t>ch</w:t>
-      </w:r>
-      <w:proofErr w:type="spellEnd"/>
-      <w:r>
-        <w:rPr>
-          <w:bCs/>
-        </w:rPr>
-        <w:t>, rem</w:t>
+      <w:r>
+        <w:rPr>
+          <w:bCs/>
+        </w:rPr>
+        <w:t>em, ex, ch, rem</w:t>
       </w:r>
     </w:p>
     <w:p>
@@ -2607,42 +2202,12 @@
           <w:bCs/>
         </w:rPr>
       </w:pPr>
-      <w:proofErr w:type="spellStart"/>
-      <w:r>
-        <w:rPr>
-          <w:bCs/>
-        </w:rPr>
-        <w:t>vw</w:t>
-      </w:r>
-      <w:proofErr w:type="spellEnd"/>
-      <w:r>
-        <w:rPr>
-          <w:bCs/>
-        </w:rPr>
-        <w:t xml:space="preserve">, </w:t>
-      </w:r>
-      <w:proofErr w:type="spellStart"/>
-      <w:r>
-        <w:rPr>
-          <w:bCs/>
-        </w:rPr>
-        <w:t>vh,vmin</w:t>
-      </w:r>
-      <w:proofErr w:type="spellEnd"/>
-      <w:r>
-        <w:rPr>
-          <w:bCs/>
-        </w:rPr>
-        <w:t xml:space="preserve">, </w:t>
-      </w:r>
-      <w:proofErr w:type="spellStart"/>
-      <w:r>
-        <w:rPr>
-          <w:bCs/>
-        </w:rPr>
-        <w:t>vmax</w:t>
-      </w:r>
-      <w:proofErr w:type="spellEnd"/>
+      <w:r>
+        <w:rPr>
+          <w:bCs/>
+        </w:rPr>
+        <w:t>vw, vh,vmin, vmax</w:t>
+      </w:r>
     </w:p>
     <w:p>
       <w:pPr>
@@ -2675,42 +2240,12 @@
           <w:bCs/>
         </w:rPr>
       </w:pPr>
-      <w:proofErr w:type="spellStart"/>
-      <w:r>
-        <w:rPr>
-          <w:bCs/>
-        </w:rPr>
-        <w:t>cm,mm,q</w:t>
-      </w:r>
-      <w:proofErr w:type="spellEnd"/>
-      <w:r>
-        <w:rPr>
-          <w:bCs/>
-        </w:rPr>
-        <w:t xml:space="preserve">, in </w:t>
-      </w:r>
-      <w:proofErr w:type="spellStart"/>
-      <w:r>
-        <w:rPr>
-          <w:bCs/>
-        </w:rPr>
-        <w:t>pt</w:t>
-      </w:r>
-      <w:proofErr w:type="spellEnd"/>
-      <w:r>
-        <w:rPr>
-          <w:bCs/>
-        </w:rPr>
-        <w:t xml:space="preserve">, pc, </w:t>
-      </w:r>
-      <w:proofErr w:type="spellStart"/>
-      <w:r>
-        <w:rPr>
-          <w:bCs/>
-        </w:rPr>
-        <w:t>px</w:t>
-      </w:r>
-      <w:proofErr w:type="spellEnd"/>
+      <w:r>
+        <w:rPr>
+          <w:bCs/>
+        </w:rPr>
+        <w:t>cm,mm,q, in pt, pc, px</w:t>
+      </w:r>
     </w:p>
     <w:p>
       <w:pPr>
@@ -2743,19 +2278,11 @@
           <w:bCs/>
         </w:rPr>
       </w:pPr>
-      <w:proofErr w:type="spellStart"/>
-      <w:r>
-        <w:rPr>
-          <w:bCs/>
-        </w:rPr>
-        <w:t>deg</w:t>
-      </w:r>
-      <w:proofErr w:type="spellEnd"/>
-      <w:r>
-        <w:rPr>
-          <w:bCs/>
-        </w:rPr>
-        <w:t>, grad, rad, turn</w:t>
+      <w:r>
+        <w:rPr>
+          <w:bCs/>
+        </w:rPr>
+        <w:t>deg, grad, rad, turn</w:t>
       </w:r>
     </w:p>
     <w:p>
@@ -2793,16 +2320,8 @@
         <w:rPr>
           <w:bCs/>
         </w:rPr>
-        <w:t xml:space="preserve">s, </w:t>
-      </w:r>
-      <w:proofErr w:type="spellStart"/>
-      <w:r>
-        <w:rPr>
-          <w:bCs/>
-        </w:rPr>
-        <w:t>ms</w:t>
-      </w:r>
-      <w:proofErr w:type="spellEnd"/>
+        <w:t>s, ms</w:t>
+      </w:r>
     </w:p>
     <w:p>
       <w:pPr>
@@ -2835,28 +2354,12 @@
           <w:bCs/>
         </w:rPr>
       </w:pPr>
-      <w:proofErr w:type="spellStart"/>
-      <w:r>
-        <w:rPr>
-          <w:bCs/>
-        </w:rPr>
-        <w:t>hz</w:t>
-      </w:r>
-      <w:proofErr w:type="spellEnd"/>
-      <w:r>
-        <w:rPr>
-          <w:bCs/>
-        </w:rPr>
-        <w:t xml:space="preserve">, </w:t>
-      </w:r>
-      <w:proofErr w:type="spellStart"/>
-      <w:r>
-        <w:rPr>
-          <w:bCs/>
-        </w:rPr>
-        <w:t>khz</w:t>
-      </w:r>
-      <w:proofErr w:type="spellEnd"/>
+      <w:r>
+        <w:rPr>
+          <w:bCs/>
+        </w:rPr>
+        <w:t>hz, khz</w:t>
+      </w:r>
     </w:p>
     <w:p>
       <w:pPr>
@@ -2895,28 +2398,12 @@
         </w:rPr>
         <w:t xml:space="preserve">dpi, </w:t>
       </w:r>
-      <w:proofErr w:type="spellStart"/>
-      <w:r>
-        <w:rPr>
-          <w:bCs/>
-        </w:rPr>
-        <w:t>dpcm</w:t>
-      </w:r>
-      <w:proofErr w:type="spellEnd"/>
-      <w:r>
-        <w:rPr>
-          <w:bCs/>
-        </w:rPr>
-        <w:t xml:space="preserve">, </w:t>
-      </w:r>
-      <w:proofErr w:type="spellStart"/>
-      <w:r>
-        <w:rPr>
-          <w:bCs/>
-        </w:rPr>
-        <w:t>dppx</w:t>
-      </w:r>
-      <w:proofErr w:type="spellEnd"/>
+      <w:r>
+        <w:rPr>
+          <w:bCs/>
+        </w:rPr>
+        <w:t>dpcm, dppx</w:t>
+      </w:r>
     </w:p>
     <w:p>
       <w:pPr>
@@ -2989,56 +2476,12 @@
           <w:bCs/>
         </w:rPr>
       </w:pPr>
-      <w:proofErr w:type="spellStart"/>
-      <w:r>
-        <w:rPr>
-          <w:bCs/>
-        </w:rPr>
-        <w:t>Rgb</w:t>
-      </w:r>
-      <w:proofErr w:type="spellEnd"/>
-      <w:r>
-        <w:rPr>
-          <w:bCs/>
-        </w:rPr>
-        <w:t>( , , ), #</w:t>
-      </w:r>
-      <w:proofErr w:type="spellStart"/>
-      <w:r>
-        <w:rPr>
-          <w:bCs/>
-        </w:rPr>
-        <w:t>rgb,rgba</w:t>
-      </w:r>
-      <w:proofErr w:type="spellEnd"/>
-      <w:r>
-        <w:rPr>
-          <w:bCs/>
-        </w:rPr>
-        <w:t xml:space="preserve">, </w:t>
-      </w:r>
-      <w:proofErr w:type="spellStart"/>
-      <w:r>
-        <w:rPr>
-          <w:bCs/>
-        </w:rPr>
-        <w:t>hsl</w:t>
-      </w:r>
-      <w:proofErr w:type="spellEnd"/>
-      <w:r>
-        <w:rPr>
-          <w:bCs/>
-        </w:rPr>
-        <w:t xml:space="preserve">, </w:t>
-      </w:r>
-      <w:proofErr w:type="spellStart"/>
-      <w:r>
-        <w:rPr>
-          <w:bCs/>
-        </w:rPr>
-        <w:t>hsla</w:t>
-      </w:r>
-      <w:proofErr w:type="spellEnd"/>
+      <w:r>
+        <w:rPr>
+          <w:bCs/>
+        </w:rPr>
+        <w:t>Rgb( , , ), #rgb,rgba, hsl, hsla</w:t>
+      </w:r>
     </w:p>
     <w:p>
       <w:pPr>
@@ -3091,39 +2534,17 @@
           <w:bCs/>
         </w:rPr>
       </w:pPr>
-      <w:proofErr w:type="spellStart"/>
-      <w:r>
-        <w:rPr>
-          <w:bCs/>
-        </w:rPr>
-        <w:t>calc</w:t>
-      </w:r>
-      <w:proofErr w:type="spellEnd"/>
-      <w:r>
-        <w:rPr>
-          <w:bCs/>
-        </w:rPr>
-        <w:t>(),</w:t>
-      </w:r>
-      <w:r>
-        <w:rPr>
-          <w:bCs/>
-        </w:rPr>
-        <w:t xml:space="preserve"> </w:t>
-      </w:r>
-      <w:proofErr w:type="spellStart"/>
-      <w:r>
-        <w:rPr>
-          <w:bCs/>
-        </w:rPr>
-        <w:t>attr</w:t>
-      </w:r>
-      <w:proofErr w:type="spellEnd"/>
-      <w:r>
-        <w:rPr>
-          <w:bCs/>
-        </w:rPr>
-        <w:t xml:space="preserve">(), count(), </w:t>
+      <w:r>
+        <w:rPr>
+          <w:bCs/>
+        </w:rPr>
+        <w:t>calc(),</w:t>
+      </w:r>
+      <w:r>
+        <w:rPr>
+          <w:bCs/>
+        </w:rPr>
+        <w:t xml:space="preserve"> attr(), count(), </w:t>
       </w:r>
       <w:r>
         <w:rPr>
@@ -3136,6 +2557,35 @@
           <w:bCs/>
         </w:rPr>
         <w:t>translate(), scale(), rotate(), etc.</w:t>
+      </w:r>
+    </w:p>
+    <w:p>
+      <w:pPr>
+        <w:pStyle w:val="Heading"/>
+        <w:jc w:val="center"/>
+        <w:rPr>
+          <w:sz w:val="44"/>
+          <w:szCs w:val="44"/>
+        </w:rPr>
+      </w:pPr>
+      <w:r>
+        <w:br w:type="column"/>
+      </w:r>
+      <w:r>
+        <w:rPr>
+          <w:sz w:val="44"/>
+          <w:szCs w:val="44"/>
+        </w:rPr>
+        <w:lastRenderedPageBreak/>
+        <w:t>JAVASCRIPT CLIENT SIDE SCRIPTING</w:t>
+      </w:r>
+    </w:p>
+    <w:p>
+      <w:pPr>
+        <w:pStyle w:val="BodyText"/>
+      </w:pPr>
+      <w:r>
+        <w:t>-------</w:t>
       </w:r>
       <w:bookmarkStart w:id="0" w:name="_GoBack"/>
       <w:bookmarkEnd w:id="0"/>

</xml_diff>

<commit_message>
Added contents in HTML and added some DOM interface notes
</commit_message>
<xml_diff>
--- a/MIDTERMS/MIDTERM NOTES.docx
+++ b/MIDTERMS/MIDTERM NOTES.docx
@@ -1,6 +1,6 @@
 
 <file path=word/document.xml><?xml version="1.0" encoding="utf-8"?>
-<w:document xmlns:wpc="http://schemas.microsoft.com/office/word/2010/wordprocessingCanvas" xmlns:cx="http://schemas.microsoft.com/office/drawing/2014/chartex" xmlns:cx1="http://schemas.microsoft.com/office/drawing/2015/9/8/chartex" xmlns:cx2="http://schemas.microsoft.com/office/drawing/2015/10/21/chartex" xmlns:cx3="http://schemas.microsoft.com/office/drawing/2016/5/9/chartex" xmlns:cx4="http://schemas.microsoft.com/office/drawing/2016/5/10/chartex" xmlns:cx5="http://schemas.microsoft.com/office/drawing/2016/5/11/chartex" xmlns:cx6="http://schemas.microsoft.com/office/drawing/2016/5/12/chartex" xmlns:cx7="http://schemas.microsoft.com/office/drawing/2016/5/13/chartex" xmlns:cx8="http://schemas.microsoft.com/office/drawing/2016/5/14/chartex" xmlns:mc="http://schemas.openxmlformats.org/markup-compatibility/2006" xmlns:o="urn:schemas-microsoft-com:office:office" xmlns:r="http://schemas.openxmlformats.org/officeDocument/2006/relationships" xmlns:m="http://schemas.openxmlformats.org/officeDocument/2006/math" xmlns:v="urn:schemas-microsoft-com:vml" xmlns:wp14="http://schemas.microsoft.com/office/word/2010/wordprocessingDrawing" xmlns:wp="http://schemas.openxmlformats.org/drawingml/2006/wordprocessingDrawing" xmlns:w10="urn:schemas-microsoft-com:office:word" xmlns:w="http://schemas.openxmlformats.org/wordprocessingml/2006/main" xmlns:w14="http://schemas.microsoft.com/office/word/2010/wordml" xmlns:w15="http://schemas.microsoft.com/office/word/2012/wordml" xmlns:w16se="http://schemas.microsoft.com/office/word/2015/wordml/symex" xmlns:wpg="http://schemas.microsoft.com/office/word/2010/wordprocessingGroup" xmlns:wpi="http://schemas.microsoft.com/office/word/2010/wordprocessingInk" xmlns:wne="http://schemas.microsoft.com/office/word/2006/wordml" xmlns:wps="http://schemas.microsoft.com/office/word/2010/wordprocessingShape" mc:Ignorable="w14 w15 w16se wp14">
+<w:document xmlns:wpc="http://schemas.microsoft.com/office/word/2010/wordprocessingCanvas" xmlns:mc="http://schemas.openxmlformats.org/markup-compatibility/2006" xmlns:o="urn:schemas-microsoft-com:office:office" xmlns:r="http://schemas.openxmlformats.org/officeDocument/2006/relationships" xmlns:m="http://schemas.openxmlformats.org/officeDocument/2006/math" xmlns:v="urn:schemas-microsoft-com:vml" xmlns:wp14="http://schemas.microsoft.com/office/word/2010/wordprocessingDrawing" xmlns:wp="http://schemas.openxmlformats.org/drawingml/2006/wordprocessingDrawing" xmlns:w10="urn:schemas-microsoft-com:office:word" xmlns:w="http://schemas.openxmlformats.org/wordprocessingml/2006/main" xmlns:w14="http://schemas.microsoft.com/office/word/2010/wordml" xmlns:w15="http://schemas.microsoft.com/office/word/2012/wordml" xmlns:wpg="http://schemas.microsoft.com/office/word/2010/wordprocessingGroup" xmlns:wpi="http://schemas.microsoft.com/office/word/2010/wordprocessingInk" xmlns:wne="http://schemas.microsoft.com/office/word/2006/wordml" xmlns:wps="http://schemas.microsoft.com/office/word/2010/wordprocessingShape" mc:Ignorable="w14 w15 wp14">
   <w:body>
     <w:p>
       <w:pPr>
@@ -26,11 +26,19 @@
           <w:b/>
         </w:rPr>
       </w:pPr>
-      <w:r>
-        <w:rPr>
-          <w:b/>
-        </w:rPr>
-        <w:t>HyperText Markup Language (HTML)</w:t>
+      <w:proofErr w:type="spellStart"/>
+      <w:r>
+        <w:rPr>
+          <w:b/>
+        </w:rPr>
+        <w:t>HyperText</w:t>
+      </w:r>
+      <w:proofErr w:type="spellEnd"/>
+      <w:r>
+        <w:rPr>
+          <w:b/>
+        </w:rPr>
+        <w:t xml:space="preserve"> Markup Language (HTML)</w:t>
       </w:r>
     </w:p>
     <w:p>
@@ -40,8 +48,13 @@
         </w:rPr>
         <w:t xml:space="preserve">-  </w:t>
       </w:r>
-      <w:r>
-        <w:t>by Tim Burners Lee</w:t>
+      <w:proofErr w:type="gramStart"/>
+      <w:r>
+        <w:t>by</w:t>
+      </w:r>
+      <w:proofErr w:type="gramEnd"/>
+      <w:r>
+        <w:t xml:space="preserve"> Tim Burners Lee</w:t>
       </w:r>
     </w:p>
     <w:p>
@@ -78,7 +91,15 @@
     <w:p>
       <w:r>
         <w:tab/>
-        <w:t>- it is being host.</w:t>
+        <w:t xml:space="preserve">- </w:t>
+      </w:r>
+      <w:proofErr w:type="gramStart"/>
+      <w:r>
+        <w:t>it</w:t>
+      </w:r>
+      <w:proofErr w:type="gramEnd"/>
+      <w:r>
+        <w:t xml:space="preserve"> is being host.</w:t>
       </w:r>
     </w:p>
     <w:p>
@@ -130,7 +151,15 @@
         </w:numPr>
       </w:pPr>
       <w:r>
-        <w:t>&amp;nbsp –tab</w:t>
+        <w:t>&amp;</w:t>
+      </w:r>
+      <w:proofErr w:type="spellStart"/>
+      <w:r>
+        <w:t>nbsp</w:t>
+      </w:r>
+      <w:proofErr w:type="spellEnd"/>
+      <w:r>
+        <w:t xml:space="preserve"> –tab</w:t>
       </w:r>
     </w:p>
     <w:p>
@@ -142,7 +171,15 @@
         </w:numPr>
       </w:pPr>
       <w:r>
-        <w:t>&amp;lt – less than</w:t>
+        <w:t>&amp;</w:t>
+      </w:r>
+      <w:proofErr w:type="spellStart"/>
+      <w:r>
+        <w:t>lt</w:t>
+      </w:r>
+      <w:proofErr w:type="spellEnd"/>
+      <w:r>
+        <w:t xml:space="preserve"> – less than</w:t>
       </w:r>
     </w:p>
     <w:p>
@@ -154,7 +191,15 @@
         </w:numPr>
       </w:pPr>
       <w:r>
-        <w:t>&amp;gt – greater than</w:t>
+        <w:t>&amp;</w:t>
+      </w:r>
+      <w:proofErr w:type="spellStart"/>
+      <w:r>
+        <w:t>gt</w:t>
+      </w:r>
+      <w:proofErr w:type="spellEnd"/>
+      <w:r>
+        <w:t xml:space="preserve"> – greater than</w:t>
       </w:r>
     </w:p>
     <w:p>
@@ -166,7 +211,15 @@
         </w:numPr>
       </w:pPr>
       <w:r>
-        <w:t>&lt;br&gt;</w:t>
+        <w:t>&lt;</w:t>
+      </w:r>
+      <w:proofErr w:type="spellStart"/>
+      <w:r>
+        <w:t>br</w:t>
+      </w:r>
+      <w:proofErr w:type="spellEnd"/>
+      <w:r>
+        <w:t>&gt;</w:t>
       </w:r>
     </w:p>
     <w:p>
@@ -235,7 +288,21 @@
         <w:rPr>
           <w:b/>
         </w:rPr>
-        <w:t>Extensible HyperText Markup Language (XHTML)</w:t>
+        <w:t xml:space="preserve">Extensible </w:t>
+      </w:r>
+      <w:proofErr w:type="spellStart"/>
+      <w:r>
+        <w:rPr>
+          <w:b/>
+        </w:rPr>
+        <w:t>HyperText</w:t>
+      </w:r>
+      <w:proofErr w:type="spellEnd"/>
+      <w:r>
+        <w:rPr>
+          <w:b/>
+        </w:rPr>
+        <w:t xml:space="preserve"> Markup Language (XHTML)</w:t>
       </w:r>
     </w:p>
     <w:p>
@@ -281,8 +348,16 @@
         <w:rPr>
           <w:b/>
         </w:rPr>
-        <w:t>Ian Hidson</w:t>
-      </w:r>
+        <w:t xml:space="preserve">Ian </w:t>
+      </w:r>
+      <w:proofErr w:type="spellStart"/>
+      <w:r>
+        <w:rPr>
+          <w:b/>
+        </w:rPr>
+        <w:t>Hidson</w:t>
+      </w:r>
+      <w:proofErr w:type="spellEnd"/>
       <w:r>
         <w:t xml:space="preserve"> – proposed to go back to HTML</w:t>
       </w:r>
@@ -301,7 +376,15 @@
     <w:p>
       <w:r>
         <w:tab/>
-        <w:t>- later becomes HTML5 that is standardized in 2014</w:t>
+        <w:t xml:space="preserve">- </w:t>
+      </w:r>
+      <w:proofErr w:type="gramStart"/>
+      <w:r>
+        <w:t>later</w:t>
+      </w:r>
+      <w:proofErr w:type="gramEnd"/>
+      <w:r>
+        <w:t xml:space="preserve"> becomes HTML5 that is standardized in 2014</w:t>
       </w:r>
     </w:p>
     <w:p/>
@@ -387,6 +470,301 @@
           <w:b/>
         </w:rPr>
       </w:pPr>
+      <w:r>
+        <w:rPr>
+          <w:b/>
+        </w:rPr>
+        <w:t>Index of Attributes</w:t>
+      </w:r>
+    </w:p>
+    <w:p>
+      <w:pPr>
+        <w:ind w:left="720"/>
+      </w:pPr>
+      <w:r>
+        <w:t>Grouping</w:t>
+      </w:r>
+    </w:p>
+    <w:p>
+      <w:pPr>
+        <w:ind w:left="720"/>
+      </w:pPr>
+      <w:r>
+        <w:t>Categories</w:t>
+      </w:r>
+    </w:p>
+    <w:p>
+      <w:pPr>
+        <w:ind w:left="720"/>
+      </w:pPr>
+      <w:r>
+        <w:t xml:space="preserve">  Flow:</w:t>
+      </w:r>
+    </w:p>
+    <w:p>
+      <w:pPr>
+        <w:pStyle w:val="ListParagraph"/>
+        <w:numPr>
+          <w:ilvl w:val="0"/>
+          <w:numId w:val="18"/>
+        </w:numPr>
+        <w:ind w:left="1350"/>
+      </w:pPr>
+      <w:r>
+        <w:t>Heading</w:t>
+      </w:r>
+    </w:p>
+    <w:p>
+      <w:pPr>
+        <w:pStyle w:val="ListParagraph"/>
+        <w:numPr>
+          <w:ilvl w:val="0"/>
+          <w:numId w:val="18"/>
+        </w:numPr>
+        <w:ind w:left="1350"/>
+      </w:pPr>
+      <w:r>
+        <w:t>Sectioning</w:t>
+      </w:r>
+    </w:p>
+    <w:p>
+      <w:pPr>
+        <w:pStyle w:val="ListParagraph"/>
+        <w:numPr>
+          <w:ilvl w:val="0"/>
+          <w:numId w:val="18"/>
+        </w:numPr>
+        <w:ind w:left="1350"/>
+      </w:pPr>
+      <w:r>
+        <w:t>Interaction</w:t>
+      </w:r>
+    </w:p>
+    <w:p>
+      <w:pPr>
+        <w:pStyle w:val="ListParagraph"/>
+        <w:numPr>
+          <w:ilvl w:val="0"/>
+          <w:numId w:val="18"/>
+        </w:numPr>
+        <w:ind w:left="1350"/>
+      </w:pPr>
+      <w:r>
+        <w:t>Phrasing</w:t>
+      </w:r>
+    </w:p>
+    <w:p>
+      <w:pPr>
+        <w:pStyle w:val="ListParagraph"/>
+        <w:numPr>
+          <w:ilvl w:val="0"/>
+          <w:numId w:val="18"/>
+        </w:numPr>
+        <w:ind w:left="1350"/>
+      </w:pPr>
+      <w:r>
+        <w:t>Embedded</w:t>
+      </w:r>
+    </w:p>
+    <w:p>
+      <w:pPr>
+        <w:pStyle w:val="ListParagraph"/>
+        <w:numPr>
+          <w:ilvl w:val="0"/>
+          <w:numId w:val="18"/>
+        </w:numPr>
+        <w:ind w:left="1350"/>
+      </w:pPr>
+      <w:r>
+        <w:t>Metadata</w:t>
+      </w:r>
+    </w:p>
+    <w:p>
+      <w:pPr>
+        <w:pStyle w:val="ListParagraph"/>
+      </w:pPr>
+      <w:r>
+        <w:t>Content</w:t>
+      </w:r>
+    </w:p>
+    <w:p>
+      <w:pPr>
+        <w:pStyle w:val="ListParagraph"/>
+        <w:numPr>
+          <w:ilvl w:val="2"/>
+          <w:numId w:val="1"/>
+        </w:numPr>
+        <w:ind w:left="1440"/>
+      </w:pPr>
+      <w:r>
+        <w:t>Flow content is expected</w:t>
+      </w:r>
+    </w:p>
+    <w:p>
+      <w:pPr>
+        <w:pStyle w:val="ListParagraph"/>
+        <w:numPr>
+          <w:ilvl w:val="1"/>
+          <w:numId w:val="1"/>
+        </w:numPr>
+      </w:pPr>
+      <w:r>
+        <w:t>Content Model</w:t>
+      </w:r>
+    </w:p>
+    <w:p>
+      <w:pPr>
+        <w:pStyle w:val="ListParagraph"/>
+        <w:numPr>
+          <w:ilvl w:val="2"/>
+          <w:numId w:val="1"/>
+        </w:numPr>
+      </w:pPr>
+      <w:r>
+        <w:t>Phrasing Content</w:t>
+      </w:r>
+    </w:p>
+    <w:p>
+      <w:pPr>
+        <w:pStyle w:val="ListParagraph"/>
+        <w:numPr>
+          <w:ilvl w:val="1"/>
+          <w:numId w:val="1"/>
+        </w:numPr>
+      </w:pPr>
+      <w:r>
+        <w:t>Content Attribute</w:t>
+      </w:r>
+    </w:p>
+    <w:p>
+      <w:pPr>
+        <w:pStyle w:val="ListParagraph"/>
+        <w:numPr>
+          <w:ilvl w:val="2"/>
+          <w:numId w:val="1"/>
+        </w:numPr>
+      </w:pPr>
+      <w:r>
+        <w:t>Global Attribute</w:t>
+      </w:r>
+    </w:p>
+    <w:p>
+      <w:pPr>
+        <w:pStyle w:val="ListParagraph"/>
+        <w:ind w:left="2160"/>
+      </w:pPr>
+      <w:r>
+        <w:t>Ex. Id, title, long</w:t>
+      </w:r>
+      <w:r>
+        <w:t xml:space="preserve">, alt, </w:t>
+      </w:r>
+      <w:proofErr w:type="spellStart"/>
+      <w:r>
+        <w:t>src</w:t>
+      </w:r>
+      <w:proofErr w:type="spellEnd"/>
+    </w:p>
+    <w:p>
+      <w:pPr>
+        <w:pStyle w:val="ListParagraph"/>
+        <w:ind w:left="180"/>
+        <w:rPr>
+          <w:b/>
+        </w:rPr>
+      </w:pPr>
+      <w:r>
+        <w:rPr>
+          <w:b/>
+        </w:rPr>
+        <w:t>ARIA state and property attributes</w:t>
+      </w:r>
+    </w:p>
+    <w:p>
+      <w:pPr>
+        <w:pStyle w:val="ListParagraph"/>
+        <w:numPr>
+          <w:ilvl w:val="1"/>
+          <w:numId w:val="19"/>
+        </w:numPr>
+        <w:ind w:left="810" w:hanging="270"/>
+      </w:pPr>
+      <w:r>
+        <w:t xml:space="preserve">Global ARIA </w:t>
+      </w:r>
+      <w:r>
+        <w:t>–</w:t>
+      </w:r>
+      <w:r>
+        <w:t xml:space="preserve"> attributes</w:t>
+      </w:r>
+    </w:p>
+    <w:p>
+      <w:pPr>
+        <w:pStyle w:val="ListParagraph"/>
+        <w:ind w:left="0"/>
+        <w:rPr>
+          <w:b/>
+        </w:rPr>
+      </w:pPr>
+      <w:r>
+        <w:rPr>
+          <w:b/>
+        </w:rPr>
+        <w:t>DOM interface</w:t>
+      </w:r>
+    </w:p>
+    <w:p>
+      <w:pPr>
+        <w:pStyle w:val="ListParagraph"/>
+        <w:numPr>
+          <w:ilvl w:val="2"/>
+          <w:numId w:val="19"/>
+        </w:numPr>
+        <w:ind w:left="540" w:hanging="270"/>
+        <w:rPr>
+          <w:b/>
+        </w:rPr>
+      </w:pPr>
+      <w:r>
+        <w:t>interface HTML Paragraph Element : HTML Element</w:t>
+      </w:r>
+    </w:p>
+    <w:p>
+      <w:pPr>
+        <w:pStyle w:val="ListParagraph"/>
+        <w:ind w:left="540"/>
+        <w:rPr>
+          <w:b/>
+        </w:rPr>
+      </w:pPr>
+    </w:p>
+    <w:p>
+      <w:pPr>
+        <w:pStyle w:val="ListParagraph"/>
+        <w:ind w:left="540"/>
+      </w:pPr>
+      <w:r>
+        <w:t>Paragraph in HTML is Thematic a content</w:t>
+      </w:r>
+    </w:p>
+    <w:p>
+      <w:pPr>
+        <w:pStyle w:val="ListParagraph"/>
+        <w:ind w:left="540"/>
+      </w:pPr>
+      <w:r>
+        <w:t>Content in w/c this element can be used: Embedded Content</w:t>
+      </w:r>
+    </w:p>
+    <w:p>
+      <w:pPr>
+        <w:pStyle w:val="ListParagraph"/>
+        <w:ind w:left="540"/>
+      </w:pPr>
+      <w:r>
+        <w:t>Tag Omission in text HTML: No end tag</w:t>
+      </w:r>
     </w:p>
     <w:p>
       <w:pPr>
@@ -420,7 +798,15 @@
       </w:r>
       <w:r>
         <w:tab/>
-        <w:t>title, base, link, meta, style</w:t>
+        <w:t xml:space="preserve">title, base, link, </w:t>
+      </w:r>
+      <w:proofErr w:type="gramStart"/>
+      <w:r>
+        <w:t>meta</w:t>
+      </w:r>
+      <w:proofErr w:type="gramEnd"/>
+      <w:r>
+        <w:t>, style</w:t>
       </w:r>
     </w:p>
     <w:p>
@@ -436,47 +822,74 @@
       </w:r>
       <w:r>
         <w:tab/>
-        <w:t>article, aside, nav, section</w:t>
-      </w:r>
-    </w:p>
-    <w:p>
-      <w:r>
-        <w:tab/>
-      </w:r>
-      <w:r>
-        <w:tab/>
-        <w:t>header, footer</w:t>
-      </w:r>
-    </w:p>
-    <w:p>
-      <w:r>
-        <w:tab/>
-      </w:r>
-      <w:r>
-        <w:tab/>
+        <w:t xml:space="preserve">article, aside, </w:t>
+      </w:r>
+      <w:proofErr w:type="spellStart"/>
+      <w:r>
+        <w:t>nav</w:t>
+      </w:r>
+      <w:proofErr w:type="spellEnd"/>
+      <w:r>
+        <w:t>, section</w:t>
+      </w:r>
+    </w:p>
+    <w:p>
+      <w:r>
+        <w:tab/>
+      </w:r>
+      <w:r>
+        <w:tab/>
+      </w:r>
+      <w:proofErr w:type="gramStart"/>
+      <w:r>
+        <w:t>header</w:t>
+      </w:r>
+      <w:proofErr w:type="gramEnd"/>
+      <w:r>
+        <w:t>, footer</w:t>
+      </w:r>
+    </w:p>
+    <w:p>
+      <w:r>
+        <w:tab/>
+      </w:r>
+      <w:r>
+        <w:tab/>
+      </w:r>
+      <w:proofErr w:type="gramStart"/>
+      <w:r>
         <w:t>main</w:t>
       </w:r>
-    </w:p>
-    <w:p>
-      <w:r>
-        <w:tab/>
-      </w:r>
-      <w:r>
-        <w:tab/>
+      <w:proofErr w:type="gramEnd"/>
+    </w:p>
+    <w:p>
+      <w:r>
+        <w:tab/>
+      </w:r>
+      <w:r>
+        <w:tab/>
+      </w:r>
+      <w:proofErr w:type="gramStart"/>
+      <w:r>
         <w:t>address</w:t>
       </w:r>
-      <w:r>
-        <w:tab/>
-      </w:r>
-    </w:p>
-    <w:p>
-      <w:r>
-        <w:tab/>
-      </w:r>
-      <w:r>
-        <w:tab/>
+      <w:proofErr w:type="gramEnd"/>
+      <w:r>
+        <w:tab/>
+      </w:r>
+    </w:p>
+    <w:p>
+      <w:r>
+        <w:tab/>
+      </w:r>
+      <w:r>
+        <w:tab/>
+      </w:r>
+      <w:proofErr w:type="gramStart"/>
+      <w:r>
         <w:t>div</w:t>
       </w:r>
+      <w:proofErr w:type="gramEnd"/>
     </w:p>
     <w:p>
       <w:r>
@@ -494,35 +907,55 @@
       </w:r>
       <w:r>
         <w:tab/>
+      </w:r>
+      <w:proofErr w:type="gramStart"/>
+      <w:r>
         <w:t>p</w:t>
       </w:r>
-    </w:p>
-    <w:p>
-      <w:r>
-        <w:tab/>
-      </w:r>
-      <w:r>
-        <w:tab/>
+      <w:proofErr w:type="gramEnd"/>
+    </w:p>
+    <w:p>
+      <w:r>
+        <w:tab/>
+      </w:r>
+      <w:r>
+        <w:tab/>
+      </w:r>
+      <w:proofErr w:type="spellStart"/>
+      <w:proofErr w:type="gramStart"/>
+      <w:r>
         <w:t>hr</w:t>
       </w:r>
-    </w:p>
-    <w:p>
-      <w:r>
-        <w:tab/>
-      </w:r>
-      <w:r>
-        <w:tab/>
+      <w:proofErr w:type="spellEnd"/>
+      <w:proofErr w:type="gramEnd"/>
+    </w:p>
+    <w:p>
+      <w:r>
+        <w:tab/>
+      </w:r>
+      <w:r>
+        <w:tab/>
+      </w:r>
+      <w:proofErr w:type="gramStart"/>
+      <w:r>
         <w:t>pre</w:t>
       </w:r>
-    </w:p>
-    <w:p>
-      <w:r>
-        <w:tab/>
-      </w:r>
-      <w:r>
-        <w:tab/>
+      <w:proofErr w:type="gramEnd"/>
+    </w:p>
+    <w:p>
+      <w:r>
+        <w:tab/>
+      </w:r>
+      <w:r>
+        <w:tab/>
+      </w:r>
+      <w:proofErr w:type="spellStart"/>
+      <w:proofErr w:type="gramStart"/>
+      <w:r>
         <w:t>blockquote</w:t>
       </w:r>
+      <w:proofErr w:type="spellEnd"/>
+      <w:proofErr w:type="gramEnd"/>
     </w:p>
     <w:p/>
     <w:p>
@@ -531,41 +964,112 @@
       </w:r>
       <w:r>
         <w:tab/>
-        <w:t>ol, ul</w:t>
-      </w:r>
-    </w:p>
-    <w:p>
-      <w:r>
-        <w:tab/>
-      </w:r>
-      <w:r>
-        <w:tab/>
-      </w:r>
-      <w:r>
-        <w:tab/>
+      </w:r>
+      <w:proofErr w:type="spellStart"/>
+      <w:proofErr w:type="gramStart"/>
+      <w:r>
+        <w:t>ol</w:t>
+      </w:r>
+      <w:proofErr w:type="spellEnd"/>
+      <w:proofErr w:type="gramEnd"/>
+      <w:r>
+        <w:t xml:space="preserve">, </w:t>
+      </w:r>
+      <w:proofErr w:type="spellStart"/>
+      <w:r>
+        <w:t>ul</w:t>
+      </w:r>
+      <w:proofErr w:type="spellEnd"/>
+    </w:p>
+    <w:p>
+      <w:r>
+        <w:tab/>
+      </w:r>
+      <w:r>
+        <w:tab/>
+      </w:r>
+      <w:r>
+        <w:tab/>
+      </w:r>
+      <w:proofErr w:type="gramStart"/>
+      <w:r>
         <w:t>li</w:t>
       </w:r>
-    </w:p>
-    <w:p>
-      <w:r>
-        <w:tab/>
-      </w:r>
-      <w:r>
-        <w:tab/>
+      <w:proofErr w:type="gramEnd"/>
+    </w:p>
+    <w:p>
+      <w:r>
+        <w:tab/>
+      </w:r>
+      <w:r>
+        <w:tab/>
+      </w:r>
+      <w:proofErr w:type="gramStart"/>
+      <w:r>
         <w:t>dl</w:t>
       </w:r>
-    </w:p>
-    <w:p>
-      <w:r>
-        <w:tab/>
-      </w:r>
-      <w:r>
-        <w:tab/>
-      </w:r>
-      <w:r>
-        <w:tab/>
-        <w:t>dt, dd</w:t>
-      </w:r>
+      <w:proofErr w:type="gramEnd"/>
+    </w:p>
+    <w:p>
+      <w:r>
+        <w:tab/>
+      </w:r>
+      <w:r>
+        <w:tab/>
+      </w:r>
+      <w:r>
+        <w:tab/>
+      </w:r>
+      <w:proofErr w:type="spellStart"/>
+      <w:proofErr w:type="gramStart"/>
+      <w:r>
+        <w:t>dt</w:t>
+      </w:r>
+      <w:proofErr w:type="spellEnd"/>
+      <w:proofErr w:type="gramEnd"/>
+      <w:r>
+        <w:t xml:space="preserve">, </w:t>
+      </w:r>
+      <w:proofErr w:type="spellStart"/>
+      <w:r>
+        <w:t>dd</w:t>
+      </w:r>
+      <w:proofErr w:type="spellEnd"/>
+    </w:p>
+    <w:p>
+      <w:bookmarkStart w:id="0" w:name="_GoBack"/>
+      <w:bookmarkEnd w:id="0"/>
+    </w:p>
+    <w:p>
+      <w:r>
+        <w:tab/>
+      </w:r>
+      <w:r>
+        <w:tab/>
+      </w:r>
+      <w:proofErr w:type="gramStart"/>
+      <w:r>
+        <w:t>figure</w:t>
+      </w:r>
+      <w:proofErr w:type="gramEnd"/>
+    </w:p>
+    <w:p>
+      <w:r>
+        <w:tab/>
+      </w:r>
+      <w:r>
+        <w:tab/>
+      </w:r>
+      <w:r>
+        <w:tab/>
+      </w:r>
+      <w:proofErr w:type="spellStart"/>
+      <w:proofErr w:type="gramStart"/>
+      <w:r>
+        <w:t>figcaption</w:t>
+      </w:r>
+      <w:proofErr w:type="spellEnd"/>
+      <w:proofErr w:type="gramEnd"/>
     </w:p>
     <w:p/>
     <w:p>
@@ -574,20 +1078,243 @@
       </w:r>
       <w:r>
         <w:tab/>
-        <w:t>figure</w:t>
-      </w:r>
-    </w:p>
-    <w:p>
-      <w:r>
-        <w:tab/>
-      </w:r>
-      <w:r>
-        <w:tab/>
-      </w:r>
-      <w:r>
-        <w:tab/>
-        <w:t>figcaption</w:t>
-      </w:r>
+      </w:r>
+      <w:proofErr w:type="gramStart"/>
+      <w:r>
+        <w:t>a</w:t>
+      </w:r>
+      <w:proofErr w:type="gramEnd"/>
+    </w:p>
+    <w:p>
+      <w:r>
+        <w:tab/>
+      </w:r>
+      <w:r>
+        <w:tab/>
+      </w:r>
+      <w:proofErr w:type="spellStart"/>
+      <w:proofErr w:type="gramStart"/>
+      <w:r>
+        <w:t>em</w:t>
+      </w:r>
+      <w:proofErr w:type="spellEnd"/>
+      <w:proofErr w:type="gramEnd"/>
+      <w:r>
+        <w:t>, strong, small</w:t>
+      </w:r>
+    </w:p>
+    <w:p>
+      <w:r>
+        <w:tab/>
+      </w:r>
+      <w:r>
+        <w:tab/>
+      </w:r>
+      <w:proofErr w:type="gramStart"/>
+      <w:r>
+        <w:t>cite</w:t>
+      </w:r>
+      <w:proofErr w:type="gramEnd"/>
+      <w:r>
+        <w:t>, q</w:t>
+      </w:r>
+    </w:p>
+    <w:p>
+      <w:r>
+        <w:tab/>
+      </w:r>
+      <w:r>
+        <w:tab/>
+      </w:r>
+      <w:proofErr w:type="spellStart"/>
+      <w:proofErr w:type="gramStart"/>
+      <w:r>
+        <w:t>dfn</w:t>
+      </w:r>
+      <w:proofErr w:type="spellEnd"/>
+      <w:proofErr w:type="gramEnd"/>
+      <w:r>
+        <w:t xml:space="preserve">, </w:t>
+      </w:r>
+      <w:proofErr w:type="spellStart"/>
+      <w:r>
+        <w:t>abbr</w:t>
+      </w:r>
+      <w:proofErr w:type="spellEnd"/>
+    </w:p>
+    <w:p>
+      <w:r>
+        <w:tab/>
+      </w:r>
+      <w:r>
+        <w:tab/>
+      </w:r>
+      <w:proofErr w:type="gramStart"/>
+      <w:r>
+        <w:t>ruby</w:t>
+      </w:r>
+      <w:proofErr w:type="gramEnd"/>
+      <w:r>
+        <w:t xml:space="preserve">, </w:t>
+      </w:r>
+      <w:proofErr w:type="spellStart"/>
+      <w:r>
+        <w:t>rb</w:t>
+      </w:r>
+      <w:proofErr w:type="spellEnd"/>
+      <w:r>
+        <w:t xml:space="preserve">, </w:t>
+      </w:r>
+      <w:proofErr w:type="spellStart"/>
+      <w:r>
+        <w:t>rt</w:t>
+      </w:r>
+      <w:proofErr w:type="spellEnd"/>
+      <w:r>
+        <w:t xml:space="preserve">, </w:t>
+      </w:r>
+      <w:proofErr w:type="spellStart"/>
+      <w:r>
+        <w:t>rtc</w:t>
+      </w:r>
+      <w:proofErr w:type="spellEnd"/>
+      <w:r>
+        <w:t xml:space="preserve">, </w:t>
+      </w:r>
+      <w:proofErr w:type="spellStart"/>
+      <w:r>
+        <w:t>rp</w:t>
+      </w:r>
+      <w:proofErr w:type="spellEnd"/>
+      <w:r>
+        <w:t xml:space="preserve"> --→ ruby </w:t>
+      </w:r>
+      <w:proofErr w:type="spellStart"/>
+      <w:r>
+        <w:t>anotations</w:t>
+      </w:r>
+      <w:proofErr w:type="spellEnd"/>
+    </w:p>
+    <w:p>
+      <w:r>
+        <w:tab/>
+      </w:r>
+      <w:r>
+        <w:tab/>
+      </w:r>
+      <w:proofErr w:type="gramStart"/>
+      <w:r>
+        <w:t>data</w:t>
+      </w:r>
+      <w:proofErr w:type="gramEnd"/>
+      <w:r>
+        <w:t>, time</w:t>
+      </w:r>
+    </w:p>
+    <w:p>
+      <w:r>
+        <w:tab/>
+      </w:r>
+      <w:r>
+        <w:tab/>
+      </w:r>
+      <w:proofErr w:type="gramStart"/>
+      <w:r>
+        <w:t>code</w:t>
+      </w:r>
+      <w:proofErr w:type="gramEnd"/>
+      <w:r>
+        <w:t xml:space="preserve">, </w:t>
+      </w:r>
+      <w:proofErr w:type="spellStart"/>
+      <w:r>
+        <w:t>vaar</w:t>
+      </w:r>
+      <w:proofErr w:type="spellEnd"/>
+      <w:r>
+        <w:t xml:space="preserve">, </w:t>
+      </w:r>
+      <w:proofErr w:type="spellStart"/>
+      <w:r>
+        <w:t>samp</w:t>
+      </w:r>
+      <w:proofErr w:type="spellEnd"/>
+      <w:r>
+        <w:t xml:space="preserve">, </w:t>
+      </w:r>
+      <w:proofErr w:type="spellStart"/>
+      <w:r>
+        <w:t>kbd</w:t>
+      </w:r>
+      <w:proofErr w:type="spellEnd"/>
+    </w:p>
+    <w:p>
+      <w:r>
+        <w:tab/>
+      </w:r>
+      <w:r>
+        <w:tab/>
+      </w:r>
+      <w:proofErr w:type="gramStart"/>
+      <w:r>
+        <w:t>sup</w:t>
+      </w:r>
+      <w:proofErr w:type="gramEnd"/>
+      <w:r>
+        <w:t>, sub</w:t>
+      </w:r>
+    </w:p>
+    <w:p>
+      <w:r>
+        <w:tab/>
+      </w:r>
+      <w:r>
+        <w:tab/>
+      </w:r>
+      <w:proofErr w:type="gramStart"/>
+      <w:r>
+        <w:t>l</w:t>
+      </w:r>
+      <w:proofErr w:type="gramEnd"/>
+      <w:r>
+        <w:t>, b, u, mark</w:t>
+      </w:r>
+    </w:p>
+    <w:p>
+      <w:r>
+        <w:tab/>
+      </w:r>
+      <w:r>
+        <w:tab/>
+      </w:r>
+      <w:proofErr w:type="spellStart"/>
+      <w:proofErr w:type="gramStart"/>
+      <w:r>
+        <w:t>bai</w:t>
+      </w:r>
+      <w:proofErr w:type="spellEnd"/>
+      <w:proofErr w:type="gramEnd"/>
+      <w:r>
+        <w:t xml:space="preserve">, </w:t>
+      </w:r>
+      <w:proofErr w:type="spellStart"/>
+      <w:r>
+        <w:t>bdo</w:t>
+      </w:r>
+      <w:proofErr w:type="spellEnd"/>
+    </w:p>
+    <w:p>
+      <w:r>
+        <w:tab/>
+      </w:r>
+      <w:r>
+        <w:tab/>
+      </w:r>
+      <w:proofErr w:type="gramStart"/>
+      <w:r>
+        <w:t>span</w:t>
+      </w:r>
+      <w:proofErr w:type="gramEnd"/>
     </w:p>
     <w:p/>
     <w:p>
@@ -596,140 +1323,56 @@
       </w:r>
       <w:r>
         <w:tab/>
-        <w:t>a</w:t>
-      </w:r>
-    </w:p>
-    <w:p>
-      <w:r>
-        <w:tab/>
-      </w:r>
-      <w:r>
-        <w:tab/>
-        <w:t>em, strong, small</w:t>
-      </w:r>
-    </w:p>
-    <w:p>
-      <w:r>
-        <w:tab/>
-      </w:r>
-      <w:r>
-        <w:tab/>
-        <w:t>cite, q</w:t>
-      </w:r>
-    </w:p>
-    <w:p>
-      <w:r>
-        <w:tab/>
-      </w:r>
-      <w:r>
-        <w:tab/>
-        <w:t>dfn, abbr</w:t>
-      </w:r>
-    </w:p>
-    <w:p>
-      <w:r>
-        <w:tab/>
-      </w:r>
-      <w:r>
-        <w:tab/>
-        <w:t>ruby, rb, rt, rtc, rp --→ ruby anotations</w:t>
-      </w:r>
-    </w:p>
-    <w:p>
-      <w:r>
-        <w:tab/>
-      </w:r>
-      <w:r>
-        <w:tab/>
-        <w:t>data, time</w:t>
-      </w:r>
-    </w:p>
-    <w:p>
-      <w:r>
-        <w:tab/>
-      </w:r>
-      <w:r>
-        <w:tab/>
-        <w:t>code, vaar, samp, kbd</w:t>
-      </w:r>
-    </w:p>
-    <w:p>
-      <w:r>
-        <w:tab/>
-      </w:r>
-      <w:r>
-        <w:tab/>
-        <w:t>sup, sub</w:t>
-      </w:r>
-    </w:p>
-    <w:p>
-      <w:r>
-        <w:tab/>
-      </w:r>
-      <w:r>
-        <w:tab/>
-        <w:t>l, b, u, mark</w:t>
-      </w:r>
-    </w:p>
-    <w:p>
-      <w:r>
-        <w:tab/>
-      </w:r>
-      <w:r>
-        <w:tab/>
-        <w:t>bai, bdo</w:t>
-      </w:r>
-    </w:p>
-    <w:p>
-      <w:r>
-        <w:tab/>
-      </w:r>
-      <w:r>
-        <w:tab/>
-        <w:t>span</w:t>
-      </w:r>
-    </w:p>
-    <w:p/>
-    <w:p>
-      <w:r>
-        <w:tab/>
-      </w:r>
-      <w:r>
-        <w:tab/>
-      </w:r>
-    </w:p>
-    <w:p>
-      <w:r>
-        <w:lastRenderedPageBreak/>
-        <w:tab/>
-      </w:r>
-      <w:r>
-        <w:tab/>
+      </w:r>
+    </w:p>
+    <w:p>
+      <w:r>
+        <w:tab/>
+      </w:r>
+      <w:r>
+        <w:tab/>
+      </w:r>
+      <w:proofErr w:type="gramStart"/>
+      <w:r>
         <w:t>table</w:t>
       </w:r>
-    </w:p>
-    <w:p>
-      <w:r>
-        <w:tab/>
-      </w:r>
-      <w:r>
-        <w:tab/>
-      </w:r>
-      <w:r>
-        <w:tab/>
+      <w:proofErr w:type="gramEnd"/>
+    </w:p>
+    <w:p>
+      <w:r>
+        <w:tab/>
+      </w:r>
+      <w:r>
+        <w:tab/>
+      </w:r>
+      <w:r>
+        <w:tab/>
+      </w:r>
+      <w:proofErr w:type="gramStart"/>
+      <w:r>
         <w:t>caption</w:t>
       </w:r>
-    </w:p>
-    <w:p>
-      <w:r>
-        <w:tab/>
-      </w:r>
-      <w:r>
-        <w:tab/>
-      </w:r>
-      <w:r>
-        <w:tab/>
-        <w:t>colgroup, col</w:t>
+      <w:proofErr w:type="gramEnd"/>
+    </w:p>
+    <w:p>
+      <w:r>
+        <w:tab/>
+      </w:r>
+      <w:r>
+        <w:tab/>
+      </w:r>
+      <w:r>
+        <w:tab/>
+      </w:r>
+      <w:proofErr w:type="spellStart"/>
+      <w:proofErr w:type="gramStart"/>
+      <w:r>
+        <w:t>colgroup</w:t>
+      </w:r>
+      <w:proofErr w:type="spellEnd"/>
+      <w:proofErr w:type="gramEnd"/>
+      <w:r>
+        <w:t>, col</w:t>
       </w:r>
     </w:p>
     <w:p>
@@ -776,7 +1419,31 @@
         </w:numPr>
       </w:pPr>
       <w:r>
-        <w:t>Developed by Hakon Wium Lie (CHSS) and Bert Bos (SSP)</w:t>
+        <w:t xml:space="preserve">Developed by </w:t>
+      </w:r>
+      <w:proofErr w:type="spellStart"/>
+      <w:r>
+        <w:t>Hakon</w:t>
+      </w:r>
+      <w:proofErr w:type="spellEnd"/>
+      <w:r>
+        <w:t xml:space="preserve"> </w:t>
+      </w:r>
+      <w:proofErr w:type="spellStart"/>
+      <w:r>
+        <w:t>Wium</w:t>
+      </w:r>
+      <w:proofErr w:type="spellEnd"/>
+      <w:r>
+        <w:t xml:space="preserve"> Lie (CHSS) and Bert </w:t>
+      </w:r>
+      <w:proofErr w:type="spellStart"/>
+      <w:r>
+        <w:t>Bos</w:t>
+      </w:r>
+      <w:proofErr w:type="spellEnd"/>
+      <w:r>
+        <w:t xml:space="preserve"> (SSP)</w:t>
       </w:r>
     </w:p>
     <w:p>
@@ -791,8 +1458,21 @@
           <w:numId w:val="5"/>
         </w:numPr>
       </w:pPr>
-      <w:r>
-        <w:t>css 1 , css 2.1, css3</w:t>
+      <w:proofErr w:type="spellStart"/>
+      <w:r>
+        <w:t>css</w:t>
+      </w:r>
+      <w:proofErr w:type="spellEnd"/>
+      <w:r>
+        <w:t xml:space="preserve"> 1 , </w:t>
+      </w:r>
+      <w:proofErr w:type="spellStart"/>
+      <w:r>
+        <w:t>css</w:t>
+      </w:r>
+      <w:proofErr w:type="spellEnd"/>
+      <w:r>
+        <w:t xml:space="preserve"> 2.1, css3</w:t>
       </w:r>
     </w:p>
     <w:p>
@@ -808,8 +1488,21 @@
         </w:numPr>
       </w:pPr>
       <w:r>
-        <w:t>Sass, Less, 960 Grid System, Bootstrap, Foundation, Materializa, etc</w:t>
-      </w:r>
+        <w:t xml:space="preserve">Sass, Less, 960 Grid System, Bootstrap, Foundation, </w:t>
+      </w:r>
+      <w:proofErr w:type="spellStart"/>
+      <w:r>
+        <w:t>Materializa</w:t>
+      </w:r>
+      <w:proofErr w:type="spellEnd"/>
+      <w:r>
+        <w:t xml:space="preserve">, </w:t>
+      </w:r>
+      <w:proofErr w:type="spellStart"/>
+      <w:r>
+        <w:t>etc</w:t>
+      </w:r>
+      <w:proofErr w:type="spellEnd"/>
     </w:p>
     <w:p>
       <w:pPr>
@@ -834,7 +1527,15 @@
         </w:numPr>
       </w:pPr>
       <w:r>
-        <w:t>author styles (external stylesheets,embedded styles, inline styles)</w:t>
+        <w:t xml:space="preserve">author styles (external </w:t>
+      </w:r>
+      <w:proofErr w:type="spellStart"/>
+      <w:r>
+        <w:t>stylesheets,embedded</w:t>
+      </w:r>
+      <w:proofErr w:type="spellEnd"/>
+      <w:r>
+        <w:t xml:space="preserve"> styles, inline styles)</w:t>
       </w:r>
     </w:p>
     <w:p>
@@ -856,12 +1557,28 @@
         </w:numPr>
       </w:pPr>
       <w:r>
-        <w:t>user agent styles (example default css 2.1 stylesheet for HTML 4)</w:t>
-      </w:r>
-    </w:p>
-    <w:p>
-      <w:r>
-        <w:t>* Reset CSS – overide the default stylesheet</w:t>
+        <w:t xml:space="preserve">user agent styles (example default </w:t>
+      </w:r>
+      <w:proofErr w:type="spellStart"/>
+      <w:r>
+        <w:t>css</w:t>
+      </w:r>
+      <w:proofErr w:type="spellEnd"/>
+      <w:r>
+        <w:t xml:space="preserve"> 2.1 stylesheet for HTML 4)</w:t>
+      </w:r>
+    </w:p>
+    <w:p>
+      <w:r>
+        <w:t xml:space="preserve">* Reset CSS – </w:t>
+      </w:r>
+      <w:proofErr w:type="spellStart"/>
+      <w:r>
+        <w:t>overide</w:t>
+      </w:r>
+      <w:proofErr w:type="spellEnd"/>
+      <w:r>
+        <w:t xml:space="preserve"> the default stylesheet</w:t>
       </w:r>
     </w:p>
     <w:p>
@@ -920,8 +1637,21 @@
           <w:bCs/>
         </w:rPr>
       </w:pPr>
-      <w:r>
-        <w:t>css rule sets (a.k.a CSS rules, style rules)</w:t>
+      <w:proofErr w:type="spellStart"/>
+      <w:r>
+        <w:t>css</w:t>
+      </w:r>
+      <w:proofErr w:type="spellEnd"/>
+      <w:r>
+        <w:t xml:space="preserve"> rule sets (</w:t>
+      </w:r>
+      <w:proofErr w:type="spellStart"/>
+      <w:r>
+        <w:t>a.k.a</w:t>
+      </w:r>
+      <w:proofErr w:type="spellEnd"/>
+      <w:r>
+        <w:t xml:space="preserve"> CSS rules, style rules)</w:t>
       </w:r>
     </w:p>
     <w:p>
@@ -935,22 +1665,28 @@
           <w:bCs/>
         </w:rPr>
       </w:pPr>
-      <w:r>
-        <w:t>consults of a selector, followed by a declaration block.</w:t>
-      </w:r>
-    </w:p>
-    <w:p>
-      <w:pPr>
-        <w:rPr>
-          <w:b/>
-          <w:bCs/>
-        </w:rPr>
-      </w:pPr>
-      <w:r>
-        <w:rPr>
-          <w:b/>
-          <w:bCs/>
-        </w:rPr>
+      <w:proofErr w:type="gramStart"/>
+      <w:r>
+        <w:t>consults</w:t>
+      </w:r>
+      <w:proofErr w:type="gramEnd"/>
+      <w:r>
+        <w:t xml:space="preserve"> of a selector, followed by a declaration block.</w:t>
+      </w:r>
+    </w:p>
+    <w:p>
+      <w:pPr>
+        <w:rPr>
+          <w:b/>
+          <w:bCs/>
+        </w:rPr>
+      </w:pPr>
+      <w:r>
+        <w:rPr>
+          <w:b/>
+          <w:bCs/>
+        </w:rPr>
+        <w:lastRenderedPageBreak/>
         <w:t>===CSS Selectors===</w:t>
       </w:r>
     </w:p>
@@ -972,8 +1708,13 @@
           <w:numId w:val="9"/>
         </w:numPr>
       </w:pPr>
-      <w:r>
-        <w:t>either a type selector or universal selector followed by zero or more attribute selector , ID selectors or pseudo  classes.</w:t>
+      <w:proofErr w:type="gramStart"/>
+      <w:r>
+        <w:t>either</w:t>
+      </w:r>
+      <w:proofErr w:type="gramEnd"/>
+      <w:r>
+        <w:t xml:space="preserve"> a type selector or universal selector followed by zero or more attribute selector , ID selectors or pseudo  classes.</w:t>
       </w:r>
     </w:p>
     <w:p>
@@ -994,8 +1735,21 @@
           <w:numId w:val="9"/>
         </w:numPr>
       </w:pPr>
-      <w:r>
-        <w:t>chain of simple selector separated by combinators.</w:t>
+      <w:proofErr w:type="gramStart"/>
+      <w:r>
+        <w:t>chain</w:t>
+      </w:r>
+      <w:proofErr w:type="gramEnd"/>
+      <w:r>
+        <w:t xml:space="preserve"> of simple selector separated by </w:t>
+      </w:r>
+      <w:proofErr w:type="spellStart"/>
+      <w:r>
+        <w:t>combinators</w:t>
+      </w:r>
+      <w:proofErr w:type="spellEnd"/>
+      <w:r>
+        <w:t>.</w:t>
       </w:r>
     </w:p>
     <w:p>
@@ -1016,8 +1770,13 @@
           <w:numId w:val="9"/>
         </w:numPr>
       </w:pPr>
-      <w:r>
-        <w:t xml:space="preserve">matches the name of a document language element type. </w:t>
+      <w:proofErr w:type="gramStart"/>
+      <w:r>
+        <w:t>matches</w:t>
+      </w:r>
+      <w:proofErr w:type="gramEnd"/>
+      <w:r>
+        <w:t xml:space="preserve"> the name of a document language element type. </w:t>
       </w:r>
     </w:p>
     <w:p>
@@ -1038,8 +1797,13 @@
           <w:numId w:val="9"/>
         </w:numPr>
       </w:pPr>
-      <w:r>
-        <w:t>written "*", matches the name of any element type.</w:t>
+      <w:proofErr w:type="gramStart"/>
+      <w:r>
+        <w:t>written</w:t>
+      </w:r>
+      <w:proofErr w:type="gramEnd"/>
+      <w:r>
+        <w:t xml:space="preserve"> "*", matches the name of any element type.</w:t>
       </w:r>
     </w:p>
     <w:p>
@@ -1059,34 +1823,98 @@
       </w:r>
       <w:r>
         <w:tab/>
-        <w:t xml:space="preserve">[att] </w:t>
-      </w:r>
-    </w:p>
-    <w:p>
-      <w:r>
-        <w:tab/>
-      </w:r>
-      <w:r>
-        <w:tab/>
-        <w:t>[att=val]</w:t>
-      </w:r>
-    </w:p>
-    <w:p>
-      <w:r>
-        <w:tab/>
-      </w:r>
-      <w:r>
-        <w:tab/>
-        <w:t>[att~=val]</w:t>
-      </w:r>
-    </w:p>
-    <w:p>
-      <w:r>
-        <w:tab/>
-      </w:r>
-      <w:r>
-        <w:tab/>
-        <w:t>[att|=val]</w:t>
+        <w:t>[</w:t>
+      </w:r>
+      <w:proofErr w:type="spellStart"/>
+      <w:proofErr w:type="gramStart"/>
+      <w:r>
+        <w:t>att</w:t>
+      </w:r>
+      <w:proofErr w:type="spellEnd"/>
+      <w:proofErr w:type="gramEnd"/>
+      <w:r>
+        <w:t xml:space="preserve">] </w:t>
+      </w:r>
+    </w:p>
+    <w:p>
+      <w:r>
+        <w:tab/>
+      </w:r>
+      <w:r>
+        <w:tab/>
+        <w:t>[</w:t>
+      </w:r>
+      <w:proofErr w:type="spellStart"/>
+      <w:proofErr w:type="gramStart"/>
+      <w:r>
+        <w:t>att</w:t>
+      </w:r>
+      <w:proofErr w:type="spellEnd"/>
+      <w:r>
+        <w:t>=</w:t>
+      </w:r>
+      <w:proofErr w:type="spellStart"/>
+      <w:proofErr w:type="gramEnd"/>
+      <w:r>
+        <w:t>val</w:t>
+      </w:r>
+      <w:proofErr w:type="spellEnd"/>
+      <w:r>
+        <w:t>]</w:t>
+      </w:r>
+    </w:p>
+    <w:p>
+      <w:r>
+        <w:tab/>
+      </w:r>
+      <w:r>
+        <w:tab/>
+        <w:t>[</w:t>
+      </w:r>
+      <w:proofErr w:type="spellStart"/>
+      <w:proofErr w:type="gramStart"/>
+      <w:r>
+        <w:t>att</w:t>
+      </w:r>
+      <w:proofErr w:type="spellEnd"/>
+      <w:proofErr w:type="gramEnd"/>
+      <w:r>
+        <w:t>~=</w:t>
+      </w:r>
+      <w:proofErr w:type="spellStart"/>
+      <w:r>
+        <w:t>val</w:t>
+      </w:r>
+      <w:proofErr w:type="spellEnd"/>
+      <w:r>
+        <w:t>]</w:t>
+      </w:r>
+    </w:p>
+    <w:p>
+      <w:r>
+        <w:tab/>
+      </w:r>
+      <w:r>
+        <w:tab/>
+        <w:t>[</w:t>
+      </w:r>
+      <w:proofErr w:type="spellStart"/>
+      <w:r>
+        <w:t>att</w:t>
+      </w:r>
+      <w:proofErr w:type="spellEnd"/>
+      <w:r>
+        <w:t>|=</w:t>
+      </w:r>
+      <w:proofErr w:type="spellStart"/>
+      <w:proofErr w:type="gramStart"/>
+      <w:r>
+        <w:t>val</w:t>
+      </w:r>
+      <w:proofErr w:type="spellEnd"/>
+      <w:proofErr w:type="gramEnd"/>
+      <w:r>
+        <w:t>]</w:t>
       </w:r>
     </w:p>
     <w:p>
@@ -1111,7 +1939,6 @@
     </w:p>
     <w:p>
       <w:r>
-        <w:lastRenderedPageBreak/>
         <w:tab/>
       </w:r>
       <w:r>
@@ -1137,8 +1964,13 @@
           <w:numId w:val="11"/>
         </w:numPr>
       </w:pPr>
-      <w:r>
-        <w:t>classify elements on characteristic other than their name, attributes or content.</w:t>
+      <w:proofErr w:type="gramStart"/>
+      <w:r>
+        <w:t>classify</w:t>
+      </w:r>
+      <w:proofErr w:type="gramEnd"/>
+      <w:r>
+        <w:t xml:space="preserve"> elements on characteristic other than their name, attributes or content.</w:t>
       </w:r>
     </w:p>
     <w:p>
@@ -1148,8 +1980,13 @@
           <w:numId w:val="11"/>
         </w:numPr>
       </w:pPr>
-      <w:r>
-        <w:t>there's is implicit class associated with.</w:t>
+      <w:proofErr w:type="gramStart"/>
+      <w:r>
+        <w:t>there's</w:t>
+      </w:r>
+      <w:proofErr w:type="gramEnd"/>
+      <w:r>
+        <w:t xml:space="preserve"> is implicit class associated with.</w:t>
       </w:r>
     </w:p>
     <w:p>
@@ -1181,8 +2018,13 @@
           <w:numId w:val="11"/>
         </w:numPr>
       </w:pPr>
-      <w:r>
-        <w:t>link - link that have not yet visited.</w:t>
+      <w:proofErr w:type="gramStart"/>
+      <w:r>
+        <w:t>link</w:t>
+      </w:r>
+      <w:proofErr w:type="gramEnd"/>
+      <w:r>
+        <w:t xml:space="preserve"> - link that have not yet visited.</w:t>
       </w:r>
     </w:p>
     <w:p>
@@ -1192,8 +2034,13 @@
           <w:numId w:val="11"/>
         </w:numPr>
       </w:pPr>
-      <w:r>
-        <w:t>visited - link that have been visited.</w:t>
+      <w:proofErr w:type="gramStart"/>
+      <w:r>
+        <w:t>visited</w:t>
+      </w:r>
+      <w:proofErr w:type="gramEnd"/>
+      <w:r>
+        <w:t xml:space="preserve"> - link that have been visited.</w:t>
       </w:r>
     </w:p>
     <w:p>
@@ -1277,7 +2124,19 @@
       </w:r>
       <w:r>
         <w:tab/>
-        <w:t>:lang()</w:t>
+      </w:r>
+      <w:proofErr w:type="gramStart"/>
+      <w:r>
+        <w:t>:</w:t>
+      </w:r>
+      <w:proofErr w:type="spellStart"/>
+      <w:r>
+        <w:t>lang</w:t>
+      </w:r>
+      <w:proofErr w:type="spellEnd"/>
+      <w:proofErr w:type="gramEnd"/>
+      <w:r>
+        <w:t>()</w:t>
       </w:r>
     </w:p>
     <w:p>
@@ -1300,32 +2159,47 @@
       </w:r>
       <w:r>
         <w:tab/>
-        <w:t>-:enabled</w:t>
-      </w:r>
-    </w:p>
-    <w:p>
-      <w:r>
-        <w:tab/>
-      </w:r>
-      <w:r>
-        <w:tab/>
-      </w:r>
-      <w:r>
-        <w:tab/>
-        <w:t>-:disabled</w:t>
-      </w:r>
-    </w:p>
-    <w:p>
-      <w:r>
-        <w:tab/>
-      </w:r>
-      <w:r>
-        <w:tab/>
-      </w:r>
-      <w:r>
-        <w:tab/>
-        <w:t>-:checked</w:t>
-      </w:r>
+        <w:t>-</w:t>
+      </w:r>
+      <w:proofErr w:type="gramStart"/>
+      <w:r>
+        <w:t>:enabled</w:t>
+      </w:r>
+      <w:proofErr w:type="gramEnd"/>
+    </w:p>
+    <w:p>
+      <w:r>
+        <w:tab/>
+      </w:r>
+      <w:r>
+        <w:tab/>
+      </w:r>
+      <w:r>
+        <w:tab/>
+        <w:t>-</w:t>
+      </w:r>
+      <w:proofErr w:type="gramStart"/>
+      <w:r>
+        <w:t>:disabled</w:t>
+      </w:r>
+      <w:proofErr w:type="gramEnd"/>
+    </w:p>
+    <w:p>
+      <w:r>
+        <w:tab/>
+      </w:r>
+      <w:r>
+        <w:tab/>
+      </w:r>
+      <w:r>
+        <w:tab/>
+        <w:t>-</w:t>
+      </w:r>
+      <w:proofErr w:type="gramStart"/>
+      <w:r>
+        <w:t>:checked</w:t>
+      </w:r>
+      <w:proofErr w:type="gramEnd"/>
     </w:p>
     <w:p>
       <w:r>
@@ -1359,166 +2233,268 @@
       </w:r>
       <w:r>
         <w:tab/>
-        <w:t>-:root</w:t>
-      </w:r>
-    </w:p>
-    <w:p>
-      <w:r>
-        <w:tab/>
-      </w:r>
-      <w:r>
-        <w:tab/>
-      </w:r>
-      <w:r>
-        <w:tab/>
-        <w:t>-:first-child</w:t>
-      </w:r>
-    </w:p>
-    <w:p>
-      <w:r>
-        <w:tab/>
-      </w:r>
-      <w:r>
-        <w:tab/>
-      </w:r>
-      <w:r>
-        <w:tab/>
-        <w:t>-:last-child</w:t>
-      </w:r>
-    </w:p>
-    <w:p>
-      <w:r>
-        <w:tab/>
-      </w:r>
-      <w:r>
-        <w:tab/>
-      </w:r>
-      <w:r>
-        <w:tab/>
-        <w:t>-only-child</w:t>
-      </w:r>
-    </w:p>
-    <w:p>
-      <w:r>
-        <w:tab/>
-      </w:r>
-      <w:r>
-        <w:tab/>
-      </w:r>
-      <w:r>
-        <w:tab/>
-        <w:t>-:nth-child</w:t>
-      </w:r>
-    </w:p>
-    <w:p>
-      <w:r>
-        <w:tab/>
-      </w:r>
-      <w:r>
-        <w:tab/>
-      </w:r>
-      <w:r>
-        <w:tab/>
-        <w:t>-:nth-last-child</w:t>
-      </w:r>
-    </w:p>
-    <w:p>
-      <w:r>
-        <w:tab/>
-      </w:r>
-      <w:r>
-        <w:tab/>
-      </w:r>
-      <w:r>
-        <w:tab/>
-        <w:t>-:first-of-type</w:t>
-      </w:r>
-    </w:p>
-    <w:p>
-      <w:r>
-        <w:tab/>
-      </w:r>
-      <w:r>
-        <w:tab/>
-      </w:r>
-      <w:r>
-        <w:tab/>
-        <w:t>-:last-of-type</w:t>
-      </w:r>
-    </w:p>
-    <w:p>
-      <w:r>
-        <w:tab/>
-      </w:r>
-      <w:r>
-        <w:tab/>
-      </w:r>
-      <w:r>
-        <w:tab/>
-        <w:t>-:only-of-type</w:t>
-      </w:r>
-    </w:p>
-    <w:p>
-      <w:r>
-        <w:tab/>
-      </w:r>
-      <w:r>
-        <w:tab/>
-      </w:r>
-      <w:r>
-        <w:tab/>
-        <w:t>-:nth-of-type</w:t>
-      </w:r>
-    </w:p>
-    <w:p>
-      <w:r>
-        <w:tab/>
-      </w:r>
-      <w:r>
-        <w:tab/>
-      </w:r>
-      <w:r>
-        <w:tab/>
-        <w:t>-:nth-last-type</w:t>
-      </w:r>
-    </w:p>
-    <w:p>
-      <w:r>
-        <w:tab/>
-      </w:r>
-      <w:r>
-        <w:tab/>
-      </w:r>
-      <w:r>
-        <w:tab/>
-        <w:t>-:empty</w:t>
-      </w:r>
-    </w:p>
-    <w:p>
-      <w:r>
-        <w:tab/>
-      </w:r>
-      <w:r>
-        <w:tab/>
-      </w:r>
-      <w:r>
-        <w:tab/>
+        <w:t>-</w:t>
+      </w:r>
+      <w:proofErr w:type="gramStart"/>
+      <w:r>
+        <w:t>:root</w:t>
+      </w:r>
+      <w:proofErr w:type="gramEnd"/>
+    </w:p>
+    <w:p>
+      <w:r>
+        <w:lastRenderedPageBreak/>
+        <w:tab/>
+      </w:r>
+      <w:r>
+        <w:tab/>
+      </w:r>
+      <w:r>
+        <w:tab/>
+        <w:t>-</w:t>
+      </w:r>
+      <w:proofErr w:type="gramStart"/>
+      <w:r>
+        <w:t>:first</w:t>
+      </w:r>
+      <w:proofErr w:type="gramEnd"/>
+      <w:r>
+        <w:t>-child</w:t>
+      </w:r>
+    </w:p>
+    <w:p>
+      <w:r>
+        <w:tab/>
+      </w:r>
+      <w:r>
+        <w:tab/>
+      </w:r>
+      <w:r>
+        <w:tab/>
+        <w:t>-</w:t>
+      </w:r>
+      <w:proofErr w:type="gramStart"/>
+      <w:r>
+        <w:t>:last</w:t>
+      </w:r>
+      <w:proofErr w:type="gramEnd"/>
+      <w:r>
+        <w:t>-child</w:t>
+      </w:r>
+    </w:p>
+    <w:p>
+      <w:r>
+        <w:tab/>
+      </w:r>
+      <w:r>
+        <w:tab/>
+      </w:r>
+      <w:r>
+        <w:tab/>
+        <w:t>-</w:t>
+      </w:r>
+      <w:proofErr w:type="gramStart"/>
+      <w:r>
+        <w:t>only-</w:t>
+      </w:r>
+      <w:proofErr w:type="gramEnd"/>
+      <w:r>
+        <w:t>child</w:t>
+      </w:r>
+    </w:p>
+    <w:p>
+      <w:r>
+        <w:tab/>
+      </w:r>
+      <w:r>
+        <w:tab/>
+      </w:r>
+      <w:r>
+        <w:tab/>
+        <w:t>-</w:t>
+      </w:r>
+      <w:proofErr w:type="gramStart"/>
+      <w:r>
+        <w:t>:nth</w:t>
+      </w:r>
+      <w:proofErr w:type="gramEnd"/>
+      <w:r>
+        <w:t>-child</w:t>
+      </w:r>
+    </w:p>
+    <w:p>
+      <w:r>
+        <w:tab/>
+      </w:r>
+      <w:r>
+        <w:tab/>
+      </w:r>
+      <w:r>
+        <w:tab/>
+        <w:t>-</w:t>
+      </w:r>
+      <w:proofErr w:type="gramStart"/>
+      <w:r>
+        <w:t>:nth</w:t>
+      </w:r>
+      <w:proofErr w:type="gramEnd"/>
+      <w:r>
+        <w:t>-last-child</w:t>
+      </w:r>
+    </w:p>
+    <w:p>
+      <w:r>
+        <w:tab/>
+      </w:r>
+      <w:r>
+        <w:tab/>
+      </w:r>
+      <w:r>
+        <w:tab/>
+        <w:t>-</w:t>
+      </w:r>
+      <w:proofErr w:type="gramStart"/>
+      <w:r>
+        <w:t>:first</w:t>
+      </w:r>
+      <w:proofErr w:type="gramEnd"/>
+      <w:r>
+        <w:t>-of-type</w:t>
+      </w:r>
+    </w:p>
+    <w:p>
+      <w:r>
+        <w:tab/>
+      </w:r>
+      <w:r>
+        <w:tab/>
+      </w:r>
+      <w:r>
+        <w:tab/>
+        <w:t>-</w:t>
+      </w:r>
+      <w:proofErr w:type="gramStart"/>
+      <w:r>
+        <w:t>:last</w:t>
+      </w:r>
+      <w:proofErr w:type="gramEnd"/>
+      <w:r>
+        <w:t>-of-type</w:t>
+      </w:r>
+    </w:p>
+    <w:p>
+      <w:r>
+        <w:tab/>
+      </w:r>
+      <w:r>
+        <w:tab/>
+      </w:r>
+      <w:r>
+        <w:tab/>
+        <w:t>-</w:t>
+      </w:r>
+      <w:proofErr w:type="gramStart"/>
+      <w:r>
+        <w:t>:only</w:t>
+      </w:r>
+      <w:proofErr w:type="gramEnd"/>
+      <w:r>
+        <w:t>-of-type</w:t>
+      </w:r>
+    </w:p>
+    <w:p>
+      <w:r>
+        <w:tab/>
+      </w:r>
+      <w:r>
+        <w:tab/>
+      </w:r>
+      <w:r>
+        <w:tab/>
+        <w:t>-</w:t>
+      </w:r>
+      <w:proofErr w:type="gramStart"/>
+      <w:r>
+        <w:t>:nth</w:t>
+      </w:r>
+      <w:proofErr w:type="gramEnd"/>
+      <w:r>
+        <w:t>-of-type</w:t>
+      </w:r>
+    </w:p>
+    <w:p>
+      <w:r>
+        <w:tab/>
+      </w:r>
+      <w:r>
+        <w:tab/>
+      </w:r>
+      <w:r>
+        <w:tab/>
+        <w:t>-</w:t>
+      </w:r>
+      <w:proofErr w:type="gramStart"/>
+      <w:r>
+        <w:t>:nth</w:t>
+      </w:r>
+      <w:proofErr w:type="gramEnd"/>
+      <w:r>
+        <w:t>-last-type</w:t>
+      </w:r>
+    </w:p>
+    <w:p>
+      <w:r>
+        <w:tab/>
+      </w:r>
+      <w:r>
+        <w:tab/>
+      </w:r>
+      <w:r>
+        <w:tab/>
+        <w:t>-</w:t>
+      </w:r>
+      <w:proofErr w:type="gramStart"/>
+      <w:r>
+        <w:t>:empty</w:t>
+      </w:r>
+      <w:proofErr w:type="gramEnd"/>
+    </w:p>
+    <w:p>
+      <w:r>
+        <w:tab/>
+      </w:r>
+      <w:r>
+        <w:tab/>
+      </w:r>
+      <w:r>
+        <w:tab/>
+      </w:r>
+      <w:proofErr w:type="gramStart"/>
+      <w:r>
         <w:t>negation</w:t>
       </w:r>
-    </w:p>
-    <w:p>
-      <w:r>
-        <w:tab/>
-      </w:r>
-      <w:r>
-        <w:tab/>
-      </w:r>
-      <w:r>
-        <w:tab/>
-      </w:r>
-      <w:r>
-        <w:tab/>
-        <w:t>:not() - negates the logic of the selector.</w:t>
+      <w:proofErr w:type="gramEnd"/>
+    </w:p>
+    <w:p>
+      <w:r>
+        <w:tab/>
+      </w:r>
+      <w:r>
+        <w:tab/>
+      </w:r>
+      <w:r>
+        <w:tab/>
+      </w:r>
+      <w:r>
+        <w:tab/>
+      </w:r>
+      <w:proofErr w:type="gramStart"/>
+      <w:r>
+        <w:t>:not</w:t>
+      </w:r>
+      <w:proofErr w:type="gramEnd"/>
+      <w:r>
+        <w:t>() - negates the logic of the selector.</w:t>
       </w:r>
     </w:p>
     <w:p>
@@ -1528,9 +2504,11 @@
           <w:numId w:val="14"/>
         </w:numPr>
       </w:pPr>
+      <w:proofErr w:type="spellStart"/>
       <w:r>
         <w:t>Combinators</w:t>
       </w:r>
+      <w:proofErr w:type="spellEnd"/>
     </w:p>
     <w:p>
       <w:pPr>
@@ -1540,41 +2518,91 @@
         </w:numPr>
       </w:pPr>
       <w:r>
-        <w:t>descendant combinator (whitespace i.e. space, tab, line feed, carriage return, form feed)</w:t>
-      </w:r>
-    </w:p>
-    <w:p>
-      <w:r>
-        <w:tab/>
-      </w:r>
-      <w:r>
-        <w:tab/>
-        <w:t>--child combinator(&gt;)</w:t>
-      </w:r>
-    </w:p>
-    <w:p>
-      <w:r>
-        <w:lastRenderedPageBreak/>
-        <w:tab/>
-      </w:r>
-      <w:r>
-        <w:tab/>
-      </w:r>
-      <w:r>
-        <w:tab/>
-        <w:t>adjacent sibling combinator (+)</w:t>
-      </w:r>
-    </w:p>
-    <w:p>
-      <w:r>
-        <w:tab/>
-      </w:r>
-      <w:r>
-        <w:tab/>
-      </w:r>
-      <w:r>
-        <w:tab/>
-        <w:t>general sibling combinator (~)</w:t>
+        <w:t xml:space="preserve">descendant </w:t>
+      </w:r>
+      <w:proofErr w:type="spellStart"/>
+      <w:r>
+        <w:t>combinator</w:t>
+      </w:r>
+      <w:proofErr w:type="spellEnd"/>
+      <w:r>
+        <w:t xml:space="preserve"> (whitespace i.e. space, tab, line feed, carriage return, form feed)</w:t>
+      </w:r>
+    </w:p>
+    <w:p>
+      <w:r>
+        <w:tab/>
+      </w:r>
+      <w:r>
+        <w:tab/>
+        <w:t xml:space="preserve">--child </w:t>
+      </w:r>
+      <w:proofErr w:type="spellStart"/>
+      <w:proofErr w:type="gramStart"/>
+      <w:r>
+        <w:t>combinator</w:t>
+      </w:r>
+      <w:proofErr w:type="spellEnd"/>
+      <w:r>
+        <w:t>(</w:t>
+      </w:r>
+      <w:proofErr w:type="gramEnd"/>
+      <w:r>
+        <w:t>&gt;)</w:t>
+      </w:r>
+    </w:p>
+    <w:p>
+      <w:r>
+        <w:tab/>
+      </w:r>
+      <w:r>
+        <w:tab/>
+      </w:r>
+      <w:r>
+        <w:tab/>
+      </w:r>
+      <w:proofErr w:type="gramStart"/>
+      <w:r>
+        <w:t>adjacent</w:t>
+      </w:r>
+      <w:proofErr w:type="gramEnd"/>
+      <w:r>
+        <w:t xml:space="preserve"> sibling </w:t>
+      </w:r>
+      <w:proofErr w:type="spellStart"/>
+      <w:r>
+        <w:t>combinator</w:t>
+      </w:r>
+      <w:proofErr w:type="spellEnd"/>
+      <w:r>
+        <w:t xml:space="preserve"> (+)</w:t>
+      </w:r>
+    </w:p>
+    <w:p>
+      <w:r>
+        <w:tab/>
+      </w:r>
+      <w:r>
+        <w:tab/>
+      </w:r>
+      <w:r>
+        <w:tab/>
+      </w:r>
+      <w:proofErr w:type="gramStart"/>
+      <w:r>
+        <w:t>general</w:t>
+      </w:r>
+      <w:proofErr w:type="gramEnd"/>
+      <w:r>
+        <w:t xml:space="preserve"> sibling </w:t>
+      </w:r>
+      <w:proofErr w:type="spellStart"/>
+      <w:r>
+        <w:t>combinator</w:t>
+      </w:r>
+      <w:proofErr w:type="spellEnd"/>
+      <w:r>
+        <w:t xml:space="preserve"> (~)</w:t>
       </w:r>
     </w:p>
     <w:p>
@@ -1589,7 +2617,15 @@
       </w:r>
       <w:r>
         <w:tab/>
-        <w:t>::first-letter</w:t>
+        <w:t>:</w:t>
+      </w:r>
+      <w:proofErr w:type="gramStart"/>
+      <w:r>
+        <w:t>:first</w:t>
+      </w:r>
+      <w:proofErr w:type="gramEnd"/>
+      <w:r>
+        <w:t>-letter</w:t>
       </w:r>
       <w:r>
         <w:tab/>
@@ -1605,7 +2641,15 @@
       </w:r>
       <w:r>
         <w:tab/>
-        <w:t>::first-line</w:t>
+        <w:t>:</w:t>
+      </w:r>
+      <w:proofErr w:type="gramStart"/>
+      <w:r>
+        <w:t>:first</w:t>
+      </w:r>
+      <w:proofErr w:type="gramEnd"/>
+      <w:r>
+        <w:t>-line</w:t>
       </w:r>
       <w:r>
         <w:tab/>
@@ -1621,23 +2665,35 @@
       </w:r>
       <w:r>
         <w:tab/>
-        <w:t>::before</w:t>
-      </w:r>
-      <w:r>
-        <w:tab/>
-      </w:r>
-      <w:r>
-        <w:tab/>
+        <w:t>:</w:t>
+      </w:r>
+      <w:proofErr w:type="gramStart"/>
+      <w:r>
         <w:t>:before</w:t>
       </w:r>
-    </w:p>
-    <w:p>
-      <w:r>
-        <w:tab/>
-      </w:r>
-      <w:r>
-        <w:tab/>
-        <w:t>:: after</w:t>
+      <w:proofErr w:type="gramEnd"/>
+      <w:r>
+        <w:tab/>
+      </w:r>
+      <w:r>
+        <w:tab/>
+        <w:t>:before</w:t>
+      </w:r>
+    </w:p>
+    <w:p>
+      <w:r>
+        <w:tab/>
+      </w:r>
+      <w:r>
+        <w:tab/>
+      </w:r>
+      <w:proofErr w:type="gramStart"/>
+      <w:r>
+        <w:t>::</w:t>
+      </w:r>
+      <w:proofErr w:type="gramEnd"/>
+      <w:r>
+        <w:t xml:space="preserve"> after</w:t>
       </w:r>
       <w:r>
         <w:tab/>
@@ -2065,6 +3121,7 @@
           <w:b/>
           <w:bCs/>
         </w:rPr>
+        <w:lastRenderedPageBreak/>
         <w:t xml:space="preserve">inherit, </w:t>
       </w:r>
     </w:p>
@@ -2158,11 +3215,33 @@
           <w:bCs/>
         </w:rPr>
       </w:pPr>
-      <w:r>
-        <w:rPr>
-          <w:bCs/>
-        </w:rPr>
-        <w:t>em, ex, ch, rem</w:t>
+      <w:proofErr w:type="spellStart"/>
+      <w:r>
+        <w:rPr>
+          <w:bCs/>
+        </w:rPr>
+        <w:t>em</w:t>
+      </w:r>
+      <w:proofErr w:type="spellEnd"/>
+      <w:r>
+        <w:rPr>
+          <w:bCs/>
+        </w:rPr>
+        <w:t xml:space="preserve">, ex, </w:t>
+      </w:r>
+      <w:proofErr w:type="spellStart"/>
+      <w:r>
+        <w:rPr>
+          <w:bCs/>
+        </w:rPr>
+        <w:t>ch</w:t>
+      </w:r>
+      <w:proofErr w:type="spellEnd"/>
+      <w:r>
+        <w:rPr>
+          <w:bCs/>
+        </w:rPr>
+        <w:t>, rem</w:t>
       </w:r>
     </w:p>
     <w:p>
@@ -2202,12 +3281,42 @@
           <w:bCs/>
         </w:rPr>
       </w:pPr>
-      <w:r>
-        <w:rPr>
-          <w:bCs/>
-        </w:rPr>
-        <w:t>vw, vh,vmin, vmax</w:t>
-      </w:r>
+      <w:proofErr w:type="spellStart"/>
+      <w:r>
+        <w:rPr>
+          <w:bCs/>
+        </w:rPr>
+        <w:t>vw</w:t>
+      </w:r>
+      <w:proofErr w:type="spellEnd"/>
+      <w:r>
+        <w:rPr>
+          <w:bCs/>
+        </w:rPr>
+        <w:t xml:space="preserve">, </w:t>
+      </w:r>
+      <w:proofErr w:type="spellStart"/>
+      <w:r>
+        <w:rPr>
+          <w:bCs/>
+        </w:rPr>
+        <w:t>vh,vmin</w:t>
+      </w:r>
+      <w:proofErr w:type="spellEnd"/>
+      <w:r>
+        <w:rPr>
+          <w:bCs/>
+        </w:rPr>
+        <w:t xml:space="preserve">, </w:t>
+      </w:r>
+      <w:proofErr w:type="spellStart"/>
+      <w:r>
+        <w:rPr>
+          <w:bCs/>
+        </w:rPr>
+        <w:t>vmax</w:t>
+      </w:r>
+      <w:proofErr w:type="spellEnd"/>
     </w:p>
     <w:p>
       <w:pPr>
@@ -2240,12 +3349,42 @@
           <w:bCs/>
         </w:rPr>
       </w:pPr>
-      <w:r>
-        <w:rPr>
-          <w:bCs/>
-        </w:rPr>
-        <w:t>cm,mm,q, in pt, pc, px</w:t>
-      </w:r>
+      <w:proofErr w:type="spellStart"/>
+      <w:r>
+        <w:rPr>
+          <w:bCs/>
+        </w:rPr>
+        <w:t>cm,mm,q</w:t>
+      </w:r>
+      <w:proofErr w:type="spellEnd"/>
+      <w:r>
+        <w:rPr>
+          <w:bCs/>
+        </w:rPr>
+        <w:t xml:space="preserve">, in </w:t>
+      </w:r>
+      <w:proofErr w:type="spellStart"/>
+      <w:r>
+        <w:rPr>
+          <w:bCs/>
+        </w:rPr>
+        <w:t>pt</w:t>
+      </w:r>
+      <w:proofErr w:type="spellEnd"/>
+      <w:r>
+        <w:rPr>
+          <w:bCs/>
+        </w:rPr>
+        <w:t xml:space="preserve">, pc, </w:t>
+      </w:r>
+      <w:proofErr w:type="spellStart"/>
+      <w:r>
+        <w:rPr>
+          <w:bCs/>
+        </w:rPr>
+        <w:t>px</w:t>
+      </w:r>
+      <w:proofErr w:type="spellEnd"/>
     </w:p>
     <w:p>
       <w:pPr>
@@ -2278,11 +3417,19 @@
           <w:bCs/>
         </w:rPr>
       </w:pPr>
-      <w:r>
-        <w:rPr>
-          <w:bCs/>
-        </w:rPr>
-        <w:t>deg, grad, rad, turn</w:t>
+      <w:proofErr w:type="spellStart"/>
+      <w:r>
+        <w:rPr>
+          <w:bCs/>
+        </w:rPr>
+        <w:t>deg</w:t>
+      </w:r>
+      <w:proofErr w:type="spellEnd"/>
+      <w:r>
+        <w:rPr>
+          <w:bCs/>
+        </w:rPr>
+        <w:t>, grad, rad, turn</w:t>
       </w:r>
     </w:p>
     <w:p>
@@ -2320,8 +3467,16 @@
         <w:rPr>
           <w:bCs/>
         </w:rPr>
-        <w:t>s, ms</w:t>
-      </w:r>
+        <w:t xml:space="preserve">s, </w:t>
+      </w:r>
+      <w:proofErr w:type="spellStart"/>
+      <w:r>
+        <w:rPr>
+          <w:bCs/>
+        </w:rPr>
+        <w:t>ms</w:t>
+      </w:r>
+      <w:proofErr w:type="spellEnd"/>
     </w:p>
     <w:p>
       <w:pPr>
@@ -2354,12 +3509,28 @@
           <w:bCs/>
         </w:rPr>
       </w:pPr>
-      <w:r>
-        <w:rPr>
-          <w:bCs/>
-        </w:rPr>
-        <w:t>hz, khz</w:t>
-      </w:r>
+      <w:proofErr w:type="spellStart"/>
+      <w:r>
+        <w:rPr>
+          <w:bCs/>
+        </w:rPr>
+        <w:t>hz</w:t>
+      </w:r>
+      <w:proofErr w:type="spellEnd"/>
+      <w:r>
+        <w:rPr>
+          <w:bCs/>
+        </w:rPr>
+        <w:t xml:space="preserve">, </w:t>
+      </w:r>
+      <w:proofErr w:type="spellStart"/>
+      <w:r>
+        <w:rPr>
+          <w:bCs/>
+        </w:rPr>
+        <w:t>khz</w:t>
+      </w:r>
+      <w:proofErr w:type="spellEnd"/>
     </w:p>
     <w:p>
       <w:pPr>
@@ -2398,12 +3569,28 @@
         </w:rPr>
         <w:t xml:space="preserve">dpi, </w:t>
       </w:r>
-      <w:r>
-        <w:rPr>
-          <w:bCs/>
-        </w:rPr>
-        <w:t>dpcm, dppx</w:t>
-      </w:r>
+      <w:proofErr w:type="spellStart"/>
+      <w:r>
+        <w:rPr>
+          <w:bCs/>
+        </w:rPr>
+        <w:t>dpcm</w:t>
+      </w:r>
+      <w:proofErr w:type="spellEnd"/>
+      <w:r>
+        <w:rPr>
+          <w:bCs/>
+        </w:rPr>
+        <w:t xml:space="preserve">, </w:t>
+      </w:r>
+      <w:proofErr w:type="spellStart"/>
+      <w:r>
+        <w:rPr>
+          <w:bCs/>
+        </w:rPr>
+        <w:t>dppx</w:t>
+      </w:r>
+      <w:proofErr w:type="spellEnd"/>
     </w:p>
     <w:p>
       <w:pPr>
@@ -2476,12 +3663,56 @@
           <w:bCs/>
         </w:rPr>
       </w:pPr>
-      <w:r>
-        <w:rPr>
-          <w:bCs/>
-        </w:rPr>
-        <w:t>Rgb( , , ), #rgb,rgba, hsl, hsla</w:t>
-      </w:r>
+      <w:proofErr w:type="spellStart"/>
+      <w:r>
+        <w:rPr>
+          <w:bCs/>
+        </w:rPr>
+        <w:t>Rgb</w:t>
+      </w:r>
+      <w:proofErr w:type="spellEnd"/>
+      <w:r>
+        <w:rPr>
+          <w:bCs/>
+        </w:rPr>
+        <w:t>( , , ), #</w:t>
+      </w:r>
+      <w:proofErr w:type="spellStart"/>
+      <w:r>
+        <w:rPr>
+          <w:bCs/>
+        </w:rPr>
+        <w:t>rgb,rgba</w:t>
+      </w:r>
+      <w:proofErr w:type="spellEnd"/>
+      <w:r>
+        <w:rPr>
+          <w:bCs/>
+        </w:rPr>
+        <w:t xml:space="preserve">, </w:t>
+      </w:r>
+      <w:proofErr w:type="spellStart"/>
+      <w:r>
+        <w:rPr>
+          <w:bCs/>
+        </w:rPr>
+        <w:t>hsl</w:t>
+      </w:r>
+      <w:proofErr w:type="spellEnd"/>
+      <w:r>
+        <w:rPr>
+          <w:bCs/>
+        </w:rPr>
+        <w:t xml:space="preserve">, </w:t>
+      </w:r>
+      <w:proofErr w:type="spellStart"/>
+      <w:r>
+        <w:rPr>
+          <w:bCs/>
+        </w:rPr>
+        <w:t>hsla</w:t>
+      </w:r>
+      <w:proofErr w:type="spellEnd"/>
     </w:p>
     <w:p>
       <w:pPr>
@@ -2534,17 +3765,47 @@
           <w:bCs/>
         </w:rPr>
       </w:pPr>
-      <w:r>
-        <w:rPr>
-          <w:bCs/>
-        </w:rPr>
-        <w:t>calc(),</w:t>
-      </w:r>
-      <w:r>
-        <w:rPr>
-          <w:bCs/>
-        </w:rPr>
-        <w:t xml:space="preserve"> attr(), count(), </w:t>
+      <w:proofErr w:type="spellStart"/>
+      <w:proofErr w:type="gramStart"/>
+      <w:r>
+        <w:rPr>
+          <w:bCs/>
+        </w:rPr>
+        <w:t>calc</w:t>
+      </w:r>
+      <w:proofErr w:type="spellEnd"/>
+      <w:r>
+        <w:rPr>
+          <w:bCs/>
+        </w:rPr>
+        <w:t>(</w:t>
+      </w:r>
+      <w:proofErr w:type="gramEnd"/>
+      <w:r>
+        <w:rPr>
+          <w:bCs/>
+        </w:rPr>
+        <w:t>),</w:t>
+      </w:r>
+      <w:r>
+        <w:rPr>
+          <w:bCs/>
+        </w:rPr>
+        <w:t xml:space="preserve"> </w:t>
+      </w:r>
+      <w:proofErr w:type="spellStart"/>
+      <w:r>
+        <w:rPr>
+          <w:bCs/>
+        </w:rPr>
+        <w:t>attr</w:t>
+      </w:r>
+      <w:proofErr w:type="spellEnd"/>
+      <w:r>
+        <w:rPr>
+          <w:bCs/>
+        </w:rPr>
+        <w:t xml:space="preserve">(), count(), </w:t>
       </w:r>
       <w:r>
         <w:rPr>
@@ -2587,8 +3848,6 @@
       <w:r>
         <w:t>-------</w:t>
       </w:r>
-      <w:bookmarkStart w:id="0" w:name="_GoBack"/>
-      <w:bookmarkEnd w:id="0"/>
     </w:p>
     <w:sectPr>
       <w:pgSz w:w="12240" w:h="20160"/>
@@ -2602,7 +3861,7 @@
 </file>
 
 <file path=word/numbering.xml><?xml version="1.0" encoding="utf-8"?>
-<w:numbering xmlns:wpc="http://schemas.microsoft.com/office/word/2010/wordprocessingCanvas" xmlns:cx="http://schemas.microsoft.com/office/drawing/2014/chartex" xmlns:cx1="http://schemas.microsoft.com/office/drawing/2015/9/8/chartex" xmlns:cx2="http://schemas.microsoft.com/office/drawing/2015/10/21/chartex" xmlns:cx3="http://schemas.microsoft.com/office/drawing/2016/5/9/chartex" xmlns:cx4="http://schemas.microsoft.com/office/drawing/2016/5/10/chartex" xmlns:cx5="http://schemas.microsoft.com/office/drawing/2016/5/11/chartex" xmlns:cx6="http://schemas.microsoft.com/office/drawing/2016/5/12/chartex" xmlns:cx7="http://schemas.microsoft.com/office/drawing/2016/5/13/chartex" xmlns:cx8="http://schemas.microsoft.com/office/drawing/2016/5/14/chartex" xmlns:mc="http://schemas.openxmlformats.org/markup-compatibility/2006" xmlns:o="urn:schemas-microsoft-com:office:office" xmlns:r="http://schemas.openxmlformats.org/officeDocument/2006/relationships" xmlns:m="http://schemas.openxmlformats.org/officeDocument/2006/math" xmlns:v="urn:schemas-microsoft-com:vml" xmlns:wp14="http://schemas.microsoft.com/office/word/2010/wordprocessingDrawing" xmlns:wp="http://schemas.openxmlformats.org/drawingml/2006/wordprocessingDrawing" xmlns:w10="urn:schemas-microsoft-com:office:word" xmlns:w="http://schemas.openxmlformats.org/wordprocessingml/2006/main" xmlns:w14="http://schemas.microsoft.com/office/word/2010/wordml" xmlns:w15="http://schemas.microsoft.com/office/word/2012/wordml" xmlns:w16se="http://schemas.microsoft.com/office/word/2015/wordml/symex" xmlns:wpg="http://schemas.microsoft.com/office/word/2010/wordprocessingGroup" xmlns:wpi="http://schemas.microsoft.com/office/word/2010/wordprocessingInk" xmlns:wne="http://schemas.microsoft.com/office/word/2006/wordml" xmlns:wps="http://schemas.microsoft.com/office/word/2010/wordprocessingShape" mc:Ignorable="w14 w15 w16se wp14">
+<w:numbering xmlns:wpc="http://schemas.microsoft.com/office/word/2010/wordprocessingCanvas" xmlns:mc="http://schemas.openxmlformats.org/markup-compatibility/2006" xmlns:o="urn:schemas-microsoft-com:office:office" xmlns:r="http://schemas.openxmlformats.org/officeDocument/2006/relationships" xmlns:m="http://schemas.openxmlformats.org/officeDocument/2006/math" xmlns:v="urn:schemas-microsoft-com:vml" xmlns:wp14="http://schemas.microsoft.com/office/word/2010/wordprocessingDrawing" xmlns:wp="http://schemas.openxmlformats.org/drawingml/2006/wordprocessingDrawing" xmlns:w10="urn:schemas-microsoft-com:office:word" xmlns:w="http://schemas.openxmlformats.org/wordprocessingml/2006/main" xmlns:w14="http://schemas.microsoft.com/office/word/2010/wordml" xmlns:w15="http://schemas.microsoft.com/office/word/2012/wordml" xmlns:wpg="http://schemas.microsoft.com/office/word/2010/wordprocessingGroup" xmlns:wpi="http://schemas.microsoft.com/office/word/2010/wordprocessingInk" xmlns:wne="http://schemas.microsoft.com/office/word/2006/wordml" xmlns:wps="http://schemas.microsoft.com/office/word/2010/wordprocessingShape" mc:Ignorable="w14 w15 wp14">
   <w:abstractNum w:abstractNumId="0" w15:restartNumberingAfterBreak="0">
     <w:nsid w:val="0CB10B96"/>
     <w:multiLevelType w:val="multilevel"/>
@@ -3765,9 +5024,122 @@
     </w:lvl>
   </w:abstractNum>
   <w:abstractNum w:abstractNumId="9" w15:restartNumberingAfterBreak="0">
+    <w:nsid w:val="40FB19AB"/>
+    <w:multiLevelType w:val="multilevel"/>
+    <w:tmpl w:val="2B8CF7EA"/>
+    <w:lvl w:ilvl="0">
+      <w:start w:val="1"/>
+      <w:numFmt w:val="bullet"/>
+      <w:lvlText w:val=""/>
+      <w:lvlJc w:val="left"/>
+      <w:pPr>
+        <w:ind w:left="720" w:hanging="360"/>
+      </w:pPr>
+      <w:rPr>
+        <w:rFonts w:ascii="Symbol" w:hAnsi="Symbol" w:cs="Symbol" w:hint="default"/>
+      </w:rPr>
+    </w:lvl>
+    <w:lvl w:ilvl="1">
+      <w:start w:val="1"/>
+      <w:numFmt w:val="bullet"/>
+      <w:lvlText w:val=""/>
+      <w:lvlJc w:val="left"/>
+      <w:pPr>
+        <w:ind w:left="1440" w:hanging="360"/>
+      </w:pPr>
+      <w:rPr>
+        <w:rFonts w:ascii="Symbol" w:hAnsi="Symbol" w:hint="default"/>
+      </w:rPr>
+    </w:lvl>
+    <w:lvl w:ilvl="2">
+      <w:start w:val="1989"/>
+      <w:numFmt w:val="bullet"/>
+      <w:lvlText w:val="-"/>
+      <w:lvlJc w:val="left"/>
+      <w:pPr>
+        <w:ind w:left="2160" w:hanging="360"/>
+      </w:pPr>
+      <w:rPr>
+        <w:rFonts w:ascii="Calibri" w:hAnsi="Calibri" w:cs="Calibri" w:hint="default"/>
+      </w:rPr>
+    </w:lvl>
+    <w:lvl w:ilvl="3">
+      <w:start w:val="1"/>
+      <w:numFmt w:val="bullet"/>
+      <w:lvlText w:val=""/>
+      <w:lvlJc w:val="left"/>
+      <w:pPr>
+        <w:ind w:left="2880" w:hanging="360"/>
+      </w:pPr>
+      <w:rPr>
+        <w:rFonts w:ascii="Symbol" w:hAnsi="Symbol" w:cs="Symbol" w:hint="default"/>
+      </w:rPr>
+    </w:lvl>
+    <w:lvl w:ilvl="4">
+      <w:start w:val="1"/>
+      <w:numFmt w:val="bullet"/>
+      <w:lvlText w:val="o"/>
+      <w:lvlJc w:val="left"/>
+      <w:pPr>
+        <w:ind w:left="3600" w:hanging="360"/>
+      </w:pPr>
+      <w:rPr>
+        <w:rFonts w:ascii="Courier New" w:hAnsi="Courier New" w:cs="Courier New" w:hint="default"/>
+      </w:rPr>
+    </w:lvl>
+    <w:lvl w:ilvl="5">
+      <w:start w:val="1"/>
+      <w:numFmt w:val="bullet"/>
+      <w:lvlText w:val=""/>
+      <w:lvlJc w:val="left"/>
+      <w:pPr>
+        <w:ind w:left="4320" w:hanging="360"/>
+      </w:pPr>
+      <w:rPr>
+        <w:rFonts w:ascii="Wingdings" w:hAnsi="Wingdings" w:cs="Wingdings" w:hint="default"/>
+      </w:rPr>
+    </w:lvl>
+    <w:lvl w:ilvl="6">
+      <w:start w:val="1"/>
+      <w:numFmt w:val="bullet"/>
+      <w:lvlText w:val=""/>
+      <w:lvlJc w:val="left"/>
+      <w:pPr>
+        <w:ind w:left="5040" w:hanging="360"/>
+      </w:pPr>
+      <w:rPr>
+        <w:rFonts w:ascii="Symbol" w:hAnsi="Symbol" w:cs="Symbol" w:hint="default"/>
+      </w:rPr>
+    </w:lvl>
+    <w:lvl w:ilvl="7">
+      <w:start w:val="1"/>
+      <w:numFmt w:val="bullet"/>
+      <w:lvlText w:val="o"/>
+      <w:lvlJc w:val="left"/>
+      <w:pPr>
+        <w:ind w:left="5760" w:hanging="360"/>
+      </w:pPr>
+      <w:rPr>
+        <w:rFonts w:ascii="Courier New" w:hAnsi="Courier New" w:cs="Courier New" w:hint="default"/>
+      </w:rPr>
+    </w:lvl>
+    <w:lvl w:ilvl="8">
+      <w:start w:val="1"/>
+      <w:numFmt w:val="bullet"/>
+      <w:lvlText w:val=""/>
+      <w:lvlJc w:val="left"/>
+      <w:pPr>
+        <w:ind w:left="6480" w:hanging="360"/>
+      </w:pPr>
+      <w:rPr>
+        <w:rFonts w:ascii="Wingdings" w:hAnsi="Wingdings" w:cs="Wingdings" w:hint="default"/>
+      </w:rPr>
+    </w:lvl>
+  </w:abstractNum>
+  <w:abstractNum w:abstractNumId="10" w15:restartNumberingAfterBreak="0">
     <w:nsid w:val="43195F98"/>
     <w:multiLevelType w:val="multilevel"/>
-    <w:tmpl w:val="1BA25966"/>
+    <w:tmpl w:val="2B8CF7EA"/>
     <w:lvl w:ilvl="0">
       <w:start w:val="1"/>
       <w:numFmt w:val="bullet"/>
@@ -3783,13 +5155,13 @@
     <w:lvl w:ilvl="1">
       <w:start w:val="1"/>
       <w:numFmt w:val="bullet"/>
-      <w:lvlText w:val="o"/>
+      <w:lvlText w:val=""/>
       <w:lvlJc w:val="left"/>
       <w:pPr>
         <w:ind w:left="1440" w:hanging="360"/>
       </w:pPr>
       <w:rPr>
-        <w:rFonts w:ascii="Courier New" w:hAnsi="Courier New" w:cs="Courier New" w:hint="default"/>
+        <w:rFonts w:ascii="Symbol" w:hAnsi="Symbol" w:hint="default"/>
       </w:rPr>
     </w:lvl>
     <w:lvl w:ilvl="2">
@@ -3877,7 +5249,7 @@
       </w:rPr>
     </w:lvl>
   </w:abstractNum>
-  <w:abstractNum w:abstractNumId="10" w15:restartNumberingAfterBreak="0">
+  <w:abstractNum w:abstractNumId="11" w15:restartNumberingAfterBreak="0">
     <w:nsid w:val="48633956"/>
     <w:multiLevelType w:val="multilevel"/>
     <w:tmpl w:val="97FE6D68"/>
@@ -4017,7 +5389,7 @@
       </w:rPr>
     </w:lvl>
   </w:abstractNum>
-  <w:abstractNum w:abstractNumId="11" w15:restartNumberingAfterBreak="0">
+  <w:abstractNum w:abstractNumId="12" w15:restartNumberingAfterBreak="0">
     <w:nsid w:val="4EF015B7"/>
     <w:multiLevelType w:val="multilevel"/>
     <w:tmpl w:val="7B9EFB72"/>
@@ -4157,7 +5529,7 @@
       </w:rPr>
     </w:lvl>
   </w:abstractNum>
-  <w:abstractNum w:abstractNumId="12" w15:restartNumberingAfterBreak="0">
+  <w:abstractNum w:abstractNumId="13" w15:restartNumberingAfterBreak="0">
     <w:nsid w:val="60C77DED"/>
     <w:multiLevelType w:val="multilevel"/>
     <w:tmpl w:val="A3A2FE56"/>
@@ -4297,7 +5669,7 @@
       </w:rPr>
     </w:lvl>
   </w:abstractNum>
-  <w:abstractNum w:abstractNumId="13" w15:restartNumberingAfterBreak="0">
+  <w:abstractNum w:abstractNumId="14" w15:restartNumberingAfterBreak="0">
     <w:nsid w:val="6525113E"/>
     <w:multiLevelType w:val="multilevel"/>
     <w:tmpl w:val="711EFE88"/>
@@ -4437,7 +5809,7 @@
       </w:rPr>
     </w:lvl>
   </w:abstractNum>
-  <w:abstractNum w:abstractNumId="14" w15:restartNumberingAfterBreak="0">
+  <w:abstractNum w:abstractNumId="15" w15:restartNumberingAfterBreak="0">
     <w:nsid w:val="6588718B"/>
     <w:multiLevelType w:val="hybridMultilevel"/>
     <w:tmpl w:val="5B949364"/>
@@ -4550,7 +5922,7 @@
       </w:rPr>
     </w:lvl>
   </w:abstractNum>
-  <w:abstractNum w:abstractNumId="15" w15:restartNumberingAfterBreak="0">
+  <w:abstractNum w:abstractNumId="16" w15:restartNumberingAfterBreak="0">
     <w:nsid w:val="675C7537"/>
     <w:multiLevelType w:val="multilevel"/>
     <w:tmpl w:val="12E64DBA"/>
@@ -4663,7 +6035,7 @@
       </w:rPr>
     </w:lvl>
   </w:abstractNum>
-  <w:abstractNum w:abstractNumId="16" w15:restartNumberingAfterBreak="0">
+  <w:abstractNum w:abstractNumId="17" w15:restartNumberingAfterBreak="0">
     <w:nsid w:val="689F580F"/>
     <w:multiLevelType w:val="multilevel"/>
     <w:tmpl w:val="EF4E05C8"/>
@@ -4803,14 +6175,127 @@
       </w:rPr>
     </w:lvl>
   </w:abstractNum>
+  <w:abstractNum w:abstractNumId="18" w15:restartNumberingAfterBreak="0">
+    <w:nsid w:val="6A7975A0"/>
+    <w:multiLevelType w:val="hybridMultilevel"/>
+    <w:tmpl w:val="8020B0A8"/>
+    <w:lvl w:ilvl="0" w:tplc="04090001">
+      <w:start w:val="1"/>
+      <w:numFmt w:val="bullet"/>
+      <w:lvlText w:val=""/>
+      <w:lvlJc w:val="left"/>
+      <w:pPr>
+        <w:ind w:left="2160" w:hanging="360"/>
+      </w:pPr>
+      <w:rPr>
+        <w:rFonts w:ascii="Symbol" w:hAnsi="Symbol" w:hint="default"/>
+      </w:rPr>
+    </w:lvl>
+    <w:lvl w:ilvl="1" w:tplc="04090003" w:tentative="1">
+      <w:start w:val="1"/>
+      <w:numFmt w:val="bullet"/>
+      <w:lvlText w:val="o"/>
+      <w:lvlJc w:val="left"/>
+      <w:pPr>
+        <w:ind w:left="2880" w:hanging="360"/>
+      </w:pPr>
+      <w:rPr>
+        <w:rFonts w:ascii="Courier New" w:hAnsi="Courier New" w:cs="Courier New" w:hint="default"/>
+      </w:rPr>
+    </w:lvl>
+    <w:lvl w:ilvl="2" w:tplc="04090005" w:tentative="1">
+      <w:start w:val="1"/>
+      <w:numFmt w:val="bullet"/>
+      <w:lvlText w:val=""/>
+      <w:lvlJc w:val="left"/>
+      <w:pPr>
+        <w:ind w:left="3600" w:hanging="360"/>
+      </w:pPr>
+      <w:rPr>
+        <w:rFonts w:ascii="Wingdings" w:hAnsi="Wingdings" w:hint="default"/>
+      </w:rPr>
+    </w:lvl>
+    <w:lvl w:ilvl="3" w:tplc="04090001" w:tentative="1">
+      <w:start w:val="1"/>
+      <w:numFmt w:val="bullet"/>
+      <w:lvlText w:val=""/>
+      <w:lvlJc w:val="left"/>
+      <w:pPr>
+        <w:ind w:left="4320" w:hanging="360"/>
+      </w:pPr>
+      <w:rPr>
+        <w:rFonts w:ascii="Symbol" w:hAnsi="Symbol" w:hint="default"/>
+      </w:rPr>
+    </w:lvl>
+    <w:lvl w:ilvl="4" w:tplc="04090003" w:tentative="1">
+      <w:start w:val="1"/>
+      <w:numFmt w:val="bullet"/>
+      <w:lvlText w:val="o"/>
+      <w:lvlJc w:val="left"/>
+      <w:pPr>
+        <w:ind w:left="5040" w:hanging="360"/>
+      </w:pPr>
+      <w:rPr>
+        <w:rFonts w:ascii="Courier New" w:hAnsi="Courier New" w:cs="Courier New" w:hint="default"/>
+      </w:rPr>
+    </w:lvl>
+    <w:lvl w:ilvl="5" w:tplc="04090005" w:tentative="1">
+      <w:start w:val="1"/>
+      <w:numFmt w:val="bullet"/>
+      <w:lvlText w:val=""/>
+      <w:lvlJc w:val="left"/>
+      <w:pPr>
+        <w:ind w:left="5760" w:hanging="360"/>
+      </w:pPr>
+      <w:rPr>
+        <w:rFonts w:ascii="Wingdings" w:hAnsi="Wingdings" w:hint="default"/>
+      </w:rPr>
+    </w:lvl>
+    <w:lvl w:ilvl="6" w:tplc="04090001" w:tentative="1">
+      <w:start w:val="1"/>
+      <w:numFmt w:val="bullet"/>
+      <w:lvlText w:val=""/>
+      <w:lvlJc w:val="left"/>
+      <w:pPr>
+        <w:ind w:left="6480" w:hanging="360"/>
+      </w:pPr>
+      <w:rPr>
+        <w:rFonts w:ascii="Symbol" w:hAnsi="Symbol" w:hint="default"/>
+      </w:rPr>
+    </w:lvl>
+    <w:lvl w:ilvl="7" w:tplc="04090003" w:tentative="1">
+      <w:start w:val="1"/>
+      <w:numFmt w:val="bullet"/>
+      <w:lvlText w:val="o"/>
+      <w:lvlJc w:val="left"/>
+      <w:pPr>
+        <w:ind w:left="7200" w:hanging="360"/>
+      </w:pPr>
+      <w:rPr>
+        <w:rFonts w:ascii="Courier New" w:hAnsi="Courier New" w:cs="Courier New" w:hint="default"/>
+      </w:rPr>
+    </w:lvl>
+    <w:lvl w:ilvl="8" w:tplc="04090005" w:tentative="1">
+      <w:start w:val="1"/>
+      <w:numFmt w:val="bullet"/>
+      <w:lvlText w:val=""/>
+      <w:lvlJc w:val="left"/>
+      <w:pPr>
+        <w:ind w:left="7920" w:hanging="360"/>
+      </w:pPr>
+      <w:rPr>
+        <w:rFonts w:ascii="Wingdings" w:hAnsi="Wingdings" w:hint="default"/>
+      </w:rPr>
+    </w:lvl>
+  </w:abstractNum>
   <w:num w:numId="1">
-    <w:abstractNumId w:val="9"/>
+    <w:abstractNumId w:val="10"/>
   </w:num>
   <w:num w:numId="2">
     <w:abstractNumId w:val="1"/>
   </w:num>
   <w:num w:numId="3">
-    <w:abstractNumId w:val="15"/>
+    <w:abstractNumId w:val="16"/>
   </w:num>
   <w:num w:numId="4">
     <w:abstractNumId w:val="5"/>
@@ -4825,10 +6310,10 @@
     <w:abstractNumId w:val="0"/>
   </w:num>
   <w:num w:numId="8">
-    <w:abstractNumId w:val="11"/>
+    <w:abstractNumId w:val="12"/>
   </w:num>
   <w:num w:numId="9">
-    <w:abstractNumId w:val="16"/>
+    <w:abstractNumId w:val="17"/>
   </w:num>
   <w:num w:numId="10">
     <w:abstractNumId w:val="2"/>
@@ -4837,28 +6322,34 @@
     <w:abstractNumId w:val="6"/>
   </w:num>
   <w:num w:numId="12">
-    <w:abstractNumId w:val="10"/>
+    <w:abstractNumId w:val="11"/>
   </w:num>
   <w:num w:numId="13">
-    <w:abstractNumId w:val="12"/>
+    <w:abstractNumId w:val="13"/>
   </w:num>
   <w:num w:numId="14">
-    <w:abstractNumId w:val="13"/>
+    <w:abstractNumId w:val="14"/>
   </w:num>
   <w:num w:numId="15">
     <w:abstractNumId w:val="4"/>
   </w:num>
   <w:num w:numId="16">
-    <w:abstractNumId w:val="14"/>
+    <w:abstractNumId w:val="15"/>
   </w:num>
   <w:num w:numId="17">
     <w:abstractNumId w:val="7"/>
+  </w:num>
+  <w:num w:numId="18">
+    <w:abstractNumId w:val="18"/>
+  </w:num>
+  <w:num w:numId="19">
+    <w:abstractNumId w:val="9"/>
   </w:num>
 </w:numbering>
 </file>
 
 <file path=word/styles.xml><?xml version="1.0" encoding="utf-8"?>
-<w:styles xmlns:mc="http://schemas.openxmlformats.org/markup-compatibility/2006" xmlns:r="http://schemas.openxmlformats.org/officeDocument/2006/relationships" xmlns:w="http://schemas.openxmlformats.org/wordprocessingml/2006/main" xmlns:w14="http://schemas.microsoft.com/office/word/2010/wordml" xmlns:w15="http://schemas.microsoft.com/office/word/2012/wordml" xmlns:w16se="http://schemas.microsoft.com/office/word/2015/wordml/symex" mc:Ignorable="w14 w15 w16se">
+<w:styles xmlns:mc="http://schemas.openxmlformats.org/markup-compatibility/2006" xmlns:r="http://schemas.openxmlformats.org/officeDocument/2006/relationships" xmlns:w="http://schemas.openxmlformats.org/wordprocessingml/2006/main" xmlns:w14="http://schemas.microsoft.com/office/word/2010/wordml" xmlns:w15="http://schemas.microsoft.com/office/word/2012/wordml" mc:Ignorable="w14 w15">
   <w:docDefaults>
     <w:rPrDefault>
       <w:rPr>
@@ -4870,7 +6361,7 @@
     </w:rPrDefault>
     <w:pPrDefault/>
   </w:docDefaults>
-  <w:latentStyles w:defLockedState="0" w:defUIPriority="99" w:defSemiHidden="0" w:defUnhideWhenUsed="0" w:defQFormat="0" w:count="374">
+  <w:latentStyles w:defLockedState="0" w:defUIPriority="99" w:defSemiHidden="0" w:defUnhideWhenUsed="0" w:defQFormat="0" w:count="371">
     <w:lsdException w:name="Normal" w:uiPriority="0" w:qFormat="1"/>
     <w:lsdException w:name="heading 1" w:uiPriority="9" w:qFormat="1"/>
     <w:lsdException w:name="heading 2" w:semiHidden="1" w:uiPriority="9" w:unhideWhenUsed="1" w:qFormat="1"/>
@@ -5242,9 +6733,6 @@
     <w:lsdException w:name="List Table 5 Dark Accent 6" w:uiPriority="50"/>
     <w:lsdException w:name="List Table 6 Colorful Accent 6" w:uiPriority="51"/>
     <w:lsdException w:name="List Table 7 Colorful Accent 6" w:uiPriority="52"/>
-    <w:lsdException w:name="Mention" w:semiHidden="1" w:unhideWhenUsed="1"/>
-    <w:lsdException w:name="Smart Hyperlink" w:semiHidden="1" w:unhideWhenUsed="1"/>
-    <w:lsdException w:name="Hashtag" w:semiHidden="1" w:unhideWhenUsed="1"/>
   </w:latentStyles>
   <w:style w:type="paragraph" w:default="1" w:styleId="Normal">
     <w:name w:val="Normal"/>

</xml_diff>

<commit_message>
Added notes of Javascript in MIDTERM NOTES.docx and Midterms.txt
</commit_message>
<xml_diff>
--- a/MIDTERMS/MIDTERM NOTES.docx
+++ b/MIDTERMS/MIDTERM NOTES.docx
@@ -4268,13 +4268,7 @@
       </w:r>
       <w:proofErr w:type="gramEnd"/>
       <w:r>
-        <w:t>‘</w:t>
-      </w:r>
-      <w:r>
-        <w:t xml:space="preserve">embedded </w:t>
-      </w:r>
-      <w:r>
-        <w:t>script….’);</w:t>
+        <w:t>‘embedded script….’);</w:t>
       </w:r>
     </w:p>
     <w:p>
@@ -4566,13 +4560,7 @@
       </w:r>
       <w:proofErr w:type="spellStart"/>
       <w:r>
-        <w:t>w</w:t>
-      </w:r>
-      <w:r>
-        <w:t>indow.</w:t>
-      </w:r>
-      <w:r>
-        <w:t>screen</w:t>
+        <w:t>window.screen</w:t>
       </w:r>
       <w:proofErr w:type="spellEnd"/>
       <w:r>
@@ -4592,13 +4580,7 @@
       <w:proofErr w:type="spellStart"/>
       <w:proofErr w:type="gramStart"/>
       <w:r>
-        <w:t>w</w:t>
-      </w:r>
-      <w:r>
-        <w:t>indow.</w:t>
-      </w:r>
-      <w:r>
-        <w:t>document.getElementByID</w:t>
+        <w:t>window.document.getElementByID</w:t>
       </w:r>
       <w:proofErr w:type="spellEnd"/>
       <w:r>
@@ -5040,10 +5022,7 @@
       <w:proofErr w:type="spellStart"/>
       <w:proofErr w:type="gramStart"/>
       <w:r>
-        <w:t>document.body</w:t>
-      </w:r>
-      <w:r>
-        <w:t>.childNodes</w:t>
+        <w:t>document.body.childNodes</w:t>
       </w:r>
       <w:proofErr w:type="spellEnd"/>
       <w:r>
@@ -5060,23 +5039,17 @@
       </w:pPr>
       <w:proofErr w:type="spellStart"/>
       <w:r>
-        <w:t>document.body</w:t>
-      </w:r>
-      <w:r>
-        <w:t>.firstChild</w:t>
-      </w:r>
-      <w:proofErr w:type="spellEnd"/>
-    </w:p>
-    <w:p>
-      <w:pPr>
-        <w:pStyle w:val="BodyText"/>
-      </w:pPr>
-      <w:proofErr w:type="spellStart"/>
-      <w:r>
-        <w:t>document.body</w:t>
-      </w:r>
-      <w:r>
-        <w:t>.firstChild.nextSibling</w:t>
+        <w:t>document.body.firstChild</w:t>
+      </w:r>
+      <w:proofErr w:type="spellEnd"/>
+    </w:p>
+    <w:p>
+      <w:pPr>
+        <w:pStyle w:val="BodyText"/>
+      </w:pPr>
+      <w:proofErr w:type="spellStart"/>
+      <w:r>
+        <w:t>document.body.firstChild.nextSibling</w:t>
       </w:r>
       <w:proofErr w:type="spellEnd"/>
     </w:p>
@@ -5642,58 +5615,471 @@
       </w:r>
       <w:proofErr w:type="spellEnd"/>
       <w:r>
-        <w:t xml:space="preserve"> built-in objects Array, Booleans, </w:t>
+        <w:t xml:space="preserve"> built-in objects Array, Booleans, Date, Error, Function, JSON, Math, Number, Object and others</w:t>
+      </w:r>
+    </w:p>
+    <w:p>
+      <w:pPr>
+        <w:pStyle w:val="BodyText"/>
+        <w:rPr>
+          <w:b/>
+        </w:rPr>
+      </w:pPr>
+      <w:r>
+        <w:rPr>
+          <w:b/>
+        </w:rPr>
+        <w:t xml:space="preserve">Expressions and </w:t>
+      </w:r>
+      <w:proofErr w:type="spellStart"/>
+      <w:r>
+        <w:rPr>
+          <w:b/>
+        </w:rPr>
+        <w:t>Operatiors</w:t>
+      </w:r>
+      <w:proofErr w:type="spellEnd"/>
+    </w:p>
+    <w:p>
+      <w:pPr>
+        <w:pStyle w:val="BodyText"/>
+      </w:pPr>
+      <w:r>
+        <w:rPr>
+          <w:b/>
+        </w:rPr>
+        <w:tab/>
+        <w:t>-</w:t>
+      </w:r>
+      <w:r>
+        <w:t xml:space="preserve"> learn more about the behavior of Java Scripts operators instance of </w:t>
+      </w:r>
+      <w:proofErr w:type="spellStart"/>
+      <w:r>
+        <w:t>typeOff</w:t>
+      </w:r>
+      <w:proofErr w:type="spellEnd"/>
+      <w:r>
+        <w:t>, new, this, the operator precedence and more</w:t>
+      </w:r>
+    </w:p>
+    <w:p>
+      <w:pPr>
+        <w:pStyle w:val="BodyText"/>
+      </w:pPr>
+    </w:p>
+    <w:p>
+      <w:pPr>
+        <w:pStyle w:val="BodyText"/>
+        <w:rPr>
+          <w:b/>
+        </w:rPr>
+      </w:pPr>
+      <w:r>
+        <w:rPr>
+          <w:b/>
+        </w:rPr>
+        <w:t>Array</w:t>
+      </w:r>
+    </w:p>
+    <w:p>
+      <w:pPr>
+        <w:pStyle w:val="BodyText"/>
+        <w:ind w:left="180"/>
+      </w:pPr>
+      <w:r>
+        <w:t>Example:</w:t>
+      </w:r>
+    </w:p>
+    <w:p>
+      <w:pPr>
+        <w:pStyle w:val="BodyText"/>
+        <w:spacing w:after="0"/>
+        <w:ind w:left="180"/>
+      </w:pPr>
+      <w:proofErr w:type="spellStart"/>
+      <w:proofErr w:type="gramStart"/>
+      <w:r>
+        <w:t>var</w:t>
+      </w:r>
+      <w:proofErr w:type="spellEnd"/>
+      <w:proofErr w:type="gramEnd"/>
+      <w:r>
+        <w:t xml:space="preserve"> </w:t>
+      </w:r>
+      <w:proofErr w:type="spellStart"/>
+      <w:r>
+        <w:t>emptyArray</w:t>
+      </w:r>
+      <w:proofErr w:type="spellEnd"/>
+      <w:r>
+        <w:t xml:space="preserve"> = new Array();</w:t>
+      </w:r>
+    </w:p>
+    <w:p>
+      <w:pPr>
+        <w:pStyle w:val="BodyText"/>
+        <w:spacing w:after="0"/>
+        <w:ind w:left="180"/>
+      </w:pPr>
+      <w:proofErr w:type="spellStart"/>
+      <w:proofErr w:type="gramStart"/>
+      <w:r>
+        <w:t>var</w:t>
+      </w:r>
+      <w:proofErr w:type="spellEnd"/>
+      <w:proofErr w:type="gramEnd"/>
+      <w:r>
+        <w:t xml:space="preserve"> </w:t>
+      </w:r>
+      <w:proofErr w:type="spellStart"/>
+      <w:r>
+        <w:t>alsoEmptyArray</w:t>
+      </w:r>
+      <w:proofErr w:type="spellEnd"/>
+      <w:r>
+        <w:t xml:space="preserve"> = [];</w:t>
+      </w:r>
+    </w:p>
+    <w:p>
+      <w:pPr>
+        <w:pStyle w:val="BodyText"/>
+        <w:spacing w:after="0"/>
+        <w:ind w:left="180"/>
+      </w:pPr>
+    </w:p>
+    <w:p>
+      <w:pPr>
+        <w:pStyle w:val="BodyText"/>
+        <w:spacing w:after="0"/>
+        <w:ind w:left="180"/>
+      </w:pPr>
+      <w:proofErr w:type="spellStart"/>
+      <w:proofErr w:type="gramStart"/>
+      <w:r>
+        <w:t>var</w:t>
+      </w:r>
+      <w:proofErr w:type="spellEnd"/>
+      <w:proofErr w:type="gramEnd"/>
+      <w:r>
+        <w:t xml:space="preserve"> </w:t>
+      </w:r>
+      <w:proofErr w:type="spellStart"/>
+      <w:r>
+        <w:t>arrayWithLengthFive</w:t>
+      </w:r>
+      <w:proofErr w:type="spellEnd"/>
+      <w:r>
+        <w:t xml:space="preserve"> = new Array(5);</w:t>
+      </w:r>
+    </w:p>
+    <w:p>
+      <w:pPr>
+        <w:pStyle w:val="BodyText"/>
+        <w:spacing w:after="0"/>
+        <w:ind w:left="180"/>
+      </w:pPr>
+    </w:p>
+    <w:p>
+      <w:pPr>
+        <w:pStyle w:val="BodyText"/>
+        <w:spacing w:after="0"/>
+        <w:ind w:left="180"/>
+      </w:pPr>
+      <w:proofErr w:type="spellStart"/>
+      <w:proofErr w:type="gramStart"/>
+      <w:r>
+        <w:t>var</w:t>
+      </w:r>
+      <w:proofErr w:type="spellEnd"/>
+      <w:proofErr w:type="gramEnd"/>
+      <w:r>
+        <w:t xml:space="preserve"> array = new Array(‘5’);</w:t>
+      </w:r>
+    </w:p>
+    <w:p>
+      <w:pPr>
+        <w:pStyle w:val="BodyText"/>
+        <w:spacing w:after="0"/>
+        <w:ind w:left="180"/>
+      </w:pPr>
+      <w:proofErr w:type="spellStart"/>
+      <w:proofErr w:type="gramStart"/>
+      <w:r>
+        <w:t>var</w:t>
+      </w:r>
+      <w:proofErr w:type="spellEnd"/>
+      <w:proofErr w:type="gramEnd"/>
+      <w:r>
+        <w:t xml:space="preserve"> </w:t>
+      </w:r>
+      <w:proofErr w:type="spellStart"/>
+      <w:r>
+        <w:t>sameArray</w:t>
+      </w:r>
+      <w:proofErr w:type="spellEnd"/>
+      <w:r>
+        <w:t xml:space="preserve"> = [‘5’];</w:t>
+      </w:r>
+    </w:p>
+    <w:p>
+      <w:pPr>
+        <w:pStyle w:val="BodyText"/>
+        <w:spacing w:after="0"/>
+        <w:ind w:left="180"/>
+      </w:pPr>
+    </w:p>
+    <w:p>
+      <w:pPr>
+        <w:pStyle w:val="BodyText"/>
+        <w:spacing w:after="0"/>
+        <w:ind w:left="180"/>
+      </w:pPr>
+    </w:p>
+    <w:p>
+      <w:pPr>
+        <w:pStyle w:val="BodyText"/>
+        <w:spacing w:after="0"/>
+        <w:rPr>
+          <w:b/>
+        </w:rPr>
+      </w:pPr>
+      <w:r>
+        <w:rPr>
+          <w:b/>
+        </w:rPr>
+        <w:t>Methods</w:t>
+      </w:r>
+    </w:p>
+    <w:p>
+      <w:pPr>
+        <w:pStyle w:val="BodyText"/>
+        <w:numPr>
+          <w:ilvl w:val="0"/>
+          <w:numId w:val="26"/>
+        </w:numPr>
+        <w:spacing w:after="0"/>
+        <w:rPr>
+          <w:b/>
+        </w:rPr>
+      </w:pPr>
+      <w:proofErr w:type="spellStart"/>
+      <w:r>
+        <w:rPr>
+          <w:b/>
+        </w:rPr>
+        <w:t>Mutator</w:t>
+      </w:r>
+      <w:proofErr w:type="spellEnd"/>
+      <w:r>
+        <w:rPr>
+          <w:b/>
+        </w:rPr>
+        <w:t xml:space="preserve"> methods</w:t>
+      </w:r>
+    </w:p>
+    <w:p>
+      <w:pPr>
+        <w:pStyle w:val="BodyText"/>
+        <w:spacing w:after="0"/>
+        <w:ind w:left="720"/>
+      </w:pPr>
+      <w:r>
+        <w:rPr>
+          <w:b/>
+        </w:rPr>
+        <w:t xml:space="preserve">- </w:t>
+      </w:r>
+      <w:r>
+        <w:t>Method use to modify the target.</w:t>
+      </w:r>
+    </w:p>
+    <w:p>
+      <w:pPr>
+        <w:pStyle w:val="BodyText"/>
+        <w:spacing w:after="0"/>
+        <w:ind w:left="720"/>
+      </w:pPr>
+      <w:r>
+        <w:rPr>
+          <w:b/>
+        </w:rPr>
+        <w:t>-</w:t>
+      </w:r>
+      <w:r>
+        <w:t xml:space="preserve"> It does change the target array.</w:t>
+      </w:r>
+    </w:p>
+    <w:p>
+      <w:pPr>
+        <w:pStyle w:val="BodyText"/>
+        <w:numPr>
+          <w:ilvl w:val="0"/>
+          <w:numId w:val="26"/>
+        </w:numPr>
+        <w:spacing w:after="0"/>
+      </w:pPr>
+      <w:r>
+        <w:t>Accessor</w:t>
+      </w:r>
+    </w:p>
+    <w:p>
+      <w:pPr>
+        <w:pStyle w:val="BodyText"/>
+        <w:spacing w:after="0"/>
+        <w:ind w:left="720"/>
+      </w:pPr>
+      <w:r>
+        <w:t>- Don’t modify the target array</w:t>
+      </w:r>
+    </w:p>
+    <w:p>
+      <w:pPr>
+        <w:pStyle w:val="BodyText"/>
+        <w:spacing w:after="0"/>
+        <w:ind w:left="720"/>
+      </w:pPr>
+    </w:p>
+    <w:p>
+      <w:pPr>
+        <w:pStyle w:val="BodyText"/>
+        <w:spacing w:after="0"/>
+      </w:pPr>
+      <w:r>
+        <w:tab/>
+      </w:r>
+      <w:proofErr w:type="gramStart"/>
+      <w:r>
+        <w:t>ex</w:t>
+      </w:r>
+      <w:proofErr w:type="gramEnd"/>
+      <w:r>
+        <w:t>.</w:t>
+      </w:r>
+    </w:p>
+    <w:p>
+      <w:pPr>
+        <w:pStyle w:val="BodyText"/>
+        <w:spacing w:after="0"/>
+      </w:pPr>
+      <w:r>
+        <w:tab/>
+        <w:t>.</w:t>
+      </w:r>
+      <w:proofErr w:type="gramStart"/>
+      <w:r>
+        <w:t>pop(</w:t>
+      </w:r>
+      <w:proofErr w:type="gramEnd"/>
+      <w:r>
+        <w:t>)  - remove the last element</w:t>
+      </w:r>
+    </w:p>
+    <w:p>
+      <w:pPr>
+        <w:pStyle w:val="BodyText"/>
+        <w:spacing w:after="0"/>
+      </w:pPr>
+      <w:r>
+        <w:tab/>
+        <w:t>.</w:t>
+      </w:r>
+      <w:proofErr w:type="gramStart"/>
+      <w:r>
+        <w:t>push(</w:t>
+      </w:r>
+      <w:proofErr w:type="gramEnd"/>
+      <w:r>
+        <w:t>) – adds into the end of array</w:t>
+      </w:r>
+    </w:p>
+    <w:p>
+      <w:pPr>
+        <w:pStyle w:val="BodyText"/>
+        <w:spacing w:after="0"/>
+      </w:pPr>
+      <w:r>
+        <w:tab/>
+        <w:t>.splice</w:t>
+      </w:r>
+    </w:p>
+    <w:p>
+      <w:pPr>
+        <w:pStyle w:val="BodyText"/>
+        <w:spacing w:after="0"/>
+      </w:pPr>
+      <w:r>
+        <w:tab/>
+        <w:t>.</w:t>
+      </w:r>
+      <w:proofErr w:type="gramStart"/>
+      <w:r>
+        <w:t>sort()</w:t>
+      </w:r>
+      <w:proofErr w:type="gramEnd"/>
+    </w:p>
+    <w:p>
+      <w:pPr>
+        <w:pStyle w:val="BodyText"/>
+        <w:spacing w:after="0"/>
+      </w:pPr>
+      <w:r>
+        <w:lastRenderedPageBreak/>
+        <w:tab/>
+        <w:t>.</w:t>
+      </w:r>
+      <w:proofErr w:type="gramStart"/>
+      <w:r>
+        <w:t>every(</w:t>
+      </w:r>
+      <w:proofErr w:type="gramEnd"/>
+      <w:r>
+        <w:t xml:space="preserve">) – if a condition is satisfied, it </w:t>
+      </w:r>
+      <w:proofErr w:type="spellStart"/>
+      <w:r>
+        <w:t>wil</w:t>
+      </w:r>
+      <w:proofErr w:type="spellEnd"/>
+      <w:r>
+        <w:t xml:space="preserve"> return true</w:t>
+      </w:r>
+    </w:p>
+    <w:p>
+      <w:pPr>
+        <w:pStyle w:val="BodyText"/>
+        <w:spacing w:after="0"/>
+      </w:pPr>
+      <w:r>
+        <w:tab/>
+        <w:t>.</w:t>
+      </w:r>
+      <w:proofErr w:type="gramStart"/>
+      <w:r>
+        <w:t>map(</w:t>
+      </w:r>
+      <w:proofErr w:type="gramEnd"/>
+      <w:r>
+        <w:t>) – returns a certain values of the site.</w:t>
+      </w:r>
+    </w:p>
+    <w:p>
+      <w:pPr>
+        <w:pStyle w:val="BodyText"/>
+        <w:spacing w:after="0"/>
+      </w:pPr>
+      <w:r>
+        <w:tab/>
+        <w:t>.reduce() - accumulator</w:t>
       </w:r>
       <w:bookmarkStart w:id="0" w:name="_GoBack"/>
       <w:bookmarkEnd w:id="0"/>
-      <w:r>
-        <w:t>Date, Error, Function, JSON, Math, Number, Object and others</w:t>
-      </w:r>
-    </w:p>
-    <w:p>
-      <w:pPr>
-        <w:pStyle w:val="BodyText"/>
-        <w:rPr>
-          <w:b/>
-        </w:rPr>
-      </w:pPr>
-      <w:r>
-        <w:rPr>
-          <w:b/>
-        </w:rPr>
-        <w:t xml:space="preserve">Expressions and </w:t>
-      </w:r>
-      <w:proofErr w:type="spellStart"/>
-      <w:r>
-        <w:rPr>
-          <w:b/>
-        </w:rPr>
-        <w:t>Operatiors</w:t>
-      </w:r>
-      <w:proofErr w:type="spellEnd"/>
-    </w:p>
-    <w:p>
-      <w:pPr>
-        <w:pStyle w:val="BodyText"/>
-      </w:pPr>
-      <w:r>
-        <w:rPr>
-          <w:b/>
-        </w:rPr>
-        <w:tab/>
-        <w:t>-</w:t>
-      </w:r>
-      <w:r>
-        <w:t xml:space="preserve"> learn more about the behavior of Java Scripts operators instance of </w:t>
-      </w:r>
-      <w:proofErr w:type="spellStart"/>
-      <w:r>
-        <w:t>typeOff</w:t>
-      </w:r>
-      <w:proofErr w:type="spellEnd"/>
-      <w:r>
-        <w:t>, new, this, the operator precedence and more</w:t>
-      </w:r>
+    </w:p>
+    <w:p>
+      <w:pPr>
+        <w:pStyle w:val="BodyText"/>
+        <w:spacing w:after="0"/>
+      </w:pPr>
     </w:p>
     <w:sectPr>
       <w:pgSz w:w="12240" w:h="20160"/>
@@ -6654,7 +7040,7 @@
   <w:abstractNum w:abstractNumId="8" w15:restartNumberingAfterBreak="0">
     <w:nsid w:val="29A72529"/>
     <w:multiLevelType w:val="hybridMultilevel"/>
-    <w:tmpl w:val="932ECA80"/>
+    <w:tmpl w:val="D1DC7DDE"/>
     <w:lvl w:ilvl="0" w:tplc="04090001">
       <w:start w:val="1"/>
       <w:numFmt w:val="bullet"/>

</xml_diff>

<commit_message>
Added researched information about CSS in MIDTERM NOTES.docx and Midterms.txt
</commit_message>
<xml_diff>
--- a/MIDTERMS/MIDTERM NOTES.docx
+++ b/MIDTERMS/MIDTERM NOTES.docx
@@ -6070,10 +6070,314 @@
       </w:pPr>
       <w:r>
         <w:tab/>
-        <w:t>.reduce() - accumulator</w:t>
+        <w:t>.</w:t>
+      </w:r>
+      <w:proofErr w:type="gramStart"/>
+      <w:r>
+        <w:t>reduce(</w:t>
+      </w:r>
+      <w:proofErr w:type="gramEnd"/>
+      <w:r>
+        <w:t>) - accumulator</w:t>
+      </w:r>
+    </w:p>
+    <w:p>
+      <w:pPr>
+        <w:pStyle w:val="BodyText"/>
+        <w:spacing w:after="0"/>
+      </w:pPr>
+    </w:p>
+    <w:p>
+      <w:pPr>
+        <w:pStyle w:val="BodyText"/>
+        <w:spacing w:after="0"/>
+      </w:pPr>
+    </w:p>
+    <w:p>
+      <w:pPr>
+        <w:pStyle w:val="BodyText"/>
+        <w:spacing w:after="0"/>
+      </w:pPr>
+    </w:p>
+    <w:p>
+      <w:pPr>
+        <w:pStyle w:val="BodyText"/>
+        <w:spacing w:after="0"/>
+      </w:pPr>
+    </w:p>
+    <w:p>
+      <w:pPr>
+        <w:pStyle w:val="BodyText"/>
+        <w:spacing w:after="0"/>
+      </w:pPr>
+    </w:p>
+    <w:p>
+      <w:pPr>
+        <w:pStyle w:val="BodyText"/>
+        <w:spacing w:after="0"/>
+      </w:pPr>
+    </w:p>
+    <w:p>
+      <w:pPr>
+        <w:pStyle w:val="BodyText"/>
+        <w:spacing w:after="0"/>
+      </w:pPr>
+    </w:p>
+    <w:p>
+      <w:pPr>
+        <w:pStyle w:val="BodyText"/>
+        <w:spacing w:after="0"/>
+      </w:pPr>
+    </w:p>
+    <w:p>
+      <w:pPr>
+        <w:pStyle w:val="BodyText"/>
+        <w:spacing w:after="0"/>
+      </w:pPr>
+    </w:p>
+    <w:p>
+      <w:pPr>
+        <w:pStyle w:val="BodyText"/>
+        <w:spacing w:after="0"/>
+      </w:pPr>
+      <w:r>
+        <w:t>Researches:</w:t>
+      </w:r>
+    </w:p>
+    <w:p>
+      <w:pPr>
+        <w:rPr>
+          <w:b/>
+        </w:rPr>
+      </w:pPr>
+      <w:r>
+        <w:rPr>
+          <w:b/>
+        </w:rPr>
+        <w:t>CSS</w:t>
+      </w:r>
+    </w:p>
+    <w:p>
+      <w:r>
+        <w:t xml:space="preserve">Cascading Style Sheets (CSS) is a style sheet language written in a markup language, is used for formatting Web pages layout. While HTML is for the structure and content of a Web pages, CSS is a language used to specify the presentation aspects of web pages. It is used to design HTML; define text styles, layout display, format table sizes and other formatting aspects for HTML. </w:t>
+      </w:r>
+    </w:p>
+    <w:p/>
+    <w:p>
+      <w:pPr>
+        <w:rPr>
+          <w:b/>
+        </w:rPr>
+      </w:pPr>
+      <w:r>
+        <w:rPr>
+          <w:b/>
+        </w:rPr>
+        <w:t>History</w:t>
+      </w:r>
+    </w:p>
+    <w:p>
+      <w:r>
+        <w:rPr>
+          <w:b/>
+        </w:rPr>
+        <w:tab/>
+      </w:r>
+      <w:r>
+        <w:t xml:space="preserve">CSS like HTML, W3C standardized CSS and make it open for all and released in 1996. It was first proposed and developed by </w:t>
+      </w:r>
+      <w:proofErr w:type="spellStart"/>
+      <w:r>
+        <w:t>Hakon</w:t>
+      </w:r>
+      <w:proofErr w:type="spellEnd"/>
+      <w:r>
+        <w:t xml:space="preserve"> </w:t>
+      </w:r>
+      <w:proofErr w:type="spellStart"/>
+      <w:r>
+        <w:t>Wium</w:t>
+      </w:r>
+      <w:proofErr w:type="spellEnd"/>
+      <w:r>
+        <w:t xml:space="preserve"> Lie (CHSS) on </w:t>
+      </w:r>
+      <w:r>
+        <w:t>October 10, 1994</w:t>
+      </w:r>
+      <w:r>
+        <w:t xml:space="preserve"> and Bert </w:t>
+      </w:r>
+      <w:proofErr w:type="spellStart"/>
+      <w:r>
+        <w:t>Bos</w:t>
+      </w:r>
+      <w:proofErr w:type="spellEnd"/>
+      <w:r>
+        <w:t xml:space="preserve"> (SSP) who become the co-author of CSS. But it was not a new idea that time, </w:t>
+      </w:r>
+      <w:r>
+        <w:t>Tim Berners-Lee on 1990 wrote his NeXT browser/editor specify a simple style sheet.</w:t>
+      </w:r>
+    </w:p>
+    <w:p/>
+    <w:p>
+      <w:pPr>
+        <w:spacing w:line="259" w:lineRule="auto"/>
+        <w:rPr>
+          <w:b/>
+        </w:rPr>
+      </w:pPr>
+      <w:r>
+        <w:rPr>
+          <w:b/>
+        </w:rPr>
+        <w:t>Version</w:t>
+      </w:r>
+      <w:r>
+        <w:rPr>
+          <w:b/>
+        </w:rPr>
+        <w:t>s</w:t>
+      </w:r>
+    </w:p>
+    <w:p>
+      <w:pPr>
+        <w:rPr>
+          <w:b/>
+        </w:rPr>
+      </w:pPr>
+      <w:r>
+        <w:rPr>
+          <w:b/>
+        </w:rPr>
+        <w:t>CSS 1</w:t>
+      </w:r>
+    </w:p>
+    <w:p>
+      <w:r>
+        <w:rPr>
+          <w:b/>
+        </w:rPr>
+        <w:tab/>
+      </w:r>
+      <w:proofErr w:type="spellStart"/>
+      <w:r>
+        <w:t>Hakon</w:t>
+      </w:r>
+      <w:proofErr w:type="spellEnd"/>
+      <w:r>
+        <w:t xml:space="preserve"> </w:t>
+      </w:r>
+      <w:proofErr w:type="spellStart"/>
+      <w:r>
+        <w:t>Wium</w:t>
+      </w:r>
+      <w:proofErr w:type="spellEnd"/>
+      <w:r>
+        <w:t xml:space="preserve"> Lie and Bert </w:t>
+      </w:r>
+      <w:proofErr w:type="spellStart"/>
+      <w:r>
+        <w:t>Bos</w:t>
+      </w:r>
+      <w:proofErr w:type="spellEnd"/>
+      <w:r>
+        <w:t xml:space="preserve"> developed the first CSS and was standardized and recommended officially by W3C. It is the CSS level 1 and it was published December 17, 1996. It is capable of: formatting font properties; Changing of color of some elements such as text and backgrounds; Layout of text, tables, and images; Capable of making and editing paddings, border, margin and positioning of elements. It can also specify foreground and background color, as well as background images. </w:t>
+      </w:r>
+    </w:p>
+    <w:p>
+      <w:pPr>
+        <w:rPr>
+          <w:b/>
+        </w:rPr>
+      </w:pPr>
+      <w:r>
+        <w:rPr>
+          <w:b/>
+        </w:rPr>
+        <w:t>CSS</w:t>
+      </w:r>
+      <w:r>
+        <w:rPr>
+          <w:b/>
+        </w:rPr>
+        <w:t xml:space="preserve"> </w:t>
+      </w:r>
+      <w:r>
+        <w:rPr>
+          <w:b/>
+        </w:rPr>
+        <w:t>2</w:t>
+      </w:r>
+    </w:p>
+    <w:p>
+      <w:r>
+        <w:tab/>
+        <w:t xml:space="preserve"> Developed by W3C, CSS level 2 was published and recommended by W3C on May 1998. It added some capabilities like making boxes that behaves like tables, availability of powerful selectors, specification of positioning of elements, availability of media types, style rules, added some font properties and bidirectional text. It was revised and called CSS 2.1, due to the fixing of errors and removes poorly supported features. CSS 2.1 become a Candidate Recommendation first on </w:t>
+      </w:r>
+      <w:proofErr w:type="spellStart"/>
+      <w:r>
+        <w:t>Febraury</w:t>
+      </w:r>
+      <w:proofErr w:type="spellEnd"/>
+      <w:r>
+        <w:t xml:space="preserve"> 25, 2004 and was developed further more until it was become a W3C recommendation on June 7, 2011.</w:t>
+      </w:r>
+    </w:p>
+    <w:p>
+      <w:r>
+        <w:rPr>
+          <w:b/>
+        </w:rPr>
+        <w:t>CSS 3</w:t>
+      </w:r>
+    </w:p>
+    <w:p>
+      <w:r>
+        <w:tab/>
+        <w:t>CSS3 was divided into what they called ‘modules,’ meaning it was separated into several documents. Each module can be a recommendation by different people, but some specifications are implemented by any browsers. Some module have new capabilities, some have extended features. Drafts of CSS 3 was released June of 1999. 50 CSS 3 modules was released as of June 2012, but only four of these are considered formal recommendations such as: Media Queries, Namespaces, Selectors Level 3 and Color.</w:t>
+      </w:r>
+    </w:p>
+    <w:p>
+      <w:r>
+        <w:rPr>
+          <w:b/>
+        </w:rPr>
+        <w:t>CSS 4</w:t>
+      </w:r>
+      <w:r>
+        <w:t xml:space="preserve"> </w:t>
       </w:r>
       <w:bookmarkStart w:id="0" w:name="_GoBack"/>
       <w:bookmarkEnd w:id="0"/>
+    </w:p>
+    <w:p>
+      <w:r>
+        <w:tab/>
+        <w:t xml:space="preserve">It doesn’t have a single CSS 4 specification, and there is no standard name CSS 4, but it is divided into modules, and it does have level 4 modules. These level 4 modules are preceding the functionalities of level 3 modules, like the modules Selectors, Image Values and Background &amp; Borders. </w:t>
+      </w:r>
+    </w:p>
+    <w:p>
+      <w:r>
+        <w:lastRenderedPageBreak/>
+        <w:t xml:space="preserve">References: </w:t>
+      </w:r>
+    </w:p>
+    <w:p>
+      <w:hyperlink r:id="rId5" w:history="1">
+        <w:r>
+          <w:rPr>
+            <w:rStyle w:val="Hyperlink"/>
+          </w:rPr>
+          <w:t>https://www.w3.org/Style/LieBos2e/history/Overview.html</w:t>
+        </w:r>
+      </w:hyperlink>
+    </w:p>
+    <w:p>
+      <w:r>
+        <w:t>http://www.corelangs.com/css/basics/versions.html</w:t>
+      </w:r>
     </w:p>
     <w:p>
       <w:pPr>
@@ -9892,6 +10196,17 @@
       </w:tblBorders>
     </w:tblPr>
   </w:style>
+  <w:style w:type="character" w:styleId="Hyperlink">
+    <w:name w:val="Hyperlink"/>
+    <w:basedOn w:val="DefaultParagraphFont"/>
+    <w:uiPriority w:val="99"/>
+    <w:unhideWhenUsed/>
+    <w:rsid w:val="00107557"/>
+    <w:rPr>
+      <w:color w:val="0563C1" w:themeColor="hyperlink"/>
+      <w:u w:val="single"/>
+    </w:rPr>
+  </w:style>
 </w:styles>
 </file>
 

</xml_diff>

<commit_message>
added Javascript notes to MIDTERMS.docx
</commit_message>
<xml_diff>
--- a/MIDTERMS/MIDTERM NOTES.docx
+++ b/MIDTERMS/MIDTERM NOTES.docx
@@ -4139,6 +4139,92 @@
     </w:p>
     <w:p>
       <w:pPr>
+        <w:rPr>
+          <w:sz w:val="24"/>
+        </w:rPr>
+      </w:pPr>
+      <w:r>
+        <w:rPr>
+          <w:sz w:val="24"/>
+        </w:rPr>
+        <w:t>JavaScript i</w:t>
+      </w:r>
+      <w:bookmarkStart w:id="0" w:name="_GoBack"/>
+      <w:bookmarkEnd w:id="0"/>
+      <w:r>
+        <w:rPr>
+          <w:sz w:val="24"/>
+        </w:rPr>
+        <w:t xml:space="preserve">s a client-side scripting language that dynamically provides interaction to web applications such as games, events, carousels, image galleries and responses to button clicks. Because of its flexibility, JavaScript has expanded from its core concepts and developers had developed extensive functionalities, and these are:  </w:t>
+      </w:r>
+    </w:p>
+    <w:p>
+      <w:pPr>
+        <w:pStyle w:val="ListParagraph"/>
+        <w:numPr>
+          <w:ilvl w:val="0"/>
+          <w:numId w:val="27"/>
+        </w:numPr>
+        <w:spacing w:line="256" w:lineRule="auto"/>
+        <w:rPr>
+          <w:sz w:val="24"/>
+        </w:rPr>
+      </w:pPr>
+      <w:r>
+        <w:rPr>
+          <w:sz w:val="24"/>
+        </w:rPr>
+        <w:t>Application Programming Interfaces (API’s) – A collection of functions/methods that provides programmers the ability to do a wide range of activities like manipulating HTML documents and dynamically creating CSS styles, or generating 3D images.</w:t>
+      </w:r>
+    </w:p>
+    <w:p>
+      <w:pPr>
+        <w:pStyle w:val="ListParagraph"/>
+        <w:numPr>
+          <w:ilvl w:val="0"/>
+          <w:numId w:val="27"/>
+        </w:numPr>
+        <w:spacing w:line="256" w:lineRule="auto"/>
+        <w:rPr>
+          <w:sz w:val="24"/>
+        </w:rPr>
+      </w:pPr>
+      <w:r>
+        <w:rPr>
+          <w:sz w:val="24"/>
+        </w:rPr>
+        <w:t>Third party API’s that contain functionalities from well-known tech giants like Facebook and Google that make developers incorporate their services into their applications.</w:t>
+      </w:r>
+    </w:p>
+    <w:p>
+      <w:pPr>
+        <w:pStyle w:val="ListParagraph"/>
+        <w:numPr>
+          <w:ilvl w:val="0"/>
+          <w:numId w:val="27"/>
+        </w:numPr>
+        <w:spacing w:line="256" w:lineRule="auto"/>
+        <w:rPr>
+          <w:sz w:val="24"/>
+        </w:rPr>
+      </w:pPr>
+      <w:r>
+        <w:rPr>
+          <w:sz w:val="24"/>
+        </w:rPr>
+        <w:t>Third-party frameworks that helps developers in building applications fast.</w:t>
+      </w:r>
+    </w:p>
+    <w:p>
+      <w:pPr>
+        <w:pStyle w:val="BodyText"/>
+        <w:rPr>
+          <w:b/>
+        </w:rPr>
+      </w:pPr>
+    </w:p>
+    <w:p>
+      <w:pPr>
         <w:pStyle w:val="BodyText"/>
         <w:numPr>
           <w:ilvl w:val="2"/>
@@ -4712,7 +4798,6 @@
         <w:pStyle w:val="BodyText"/>
       </w:pPr>
       <w:r>
-        <w:lastRenderedPageBreak/>
         <w:t>W3C:</w:t>
       </w:r>
     </w:p>
@@ -5208,6 +5293,7 @@
         <w:pStyle w:val="BodyText"/>
       </w:pPr>
       <w:r>
+        <w:lastRenderedPageBreak/>
         <w:tab/>
         <w:t>Example:</w:t>
       </w:r>
@@ -5371,7 +5457,6 @@
         <w:rPr>
           <w:b/>
         </w:rPr>
-        <w:lastRenderedPageBreak/>
         <w:t>let-</w:t>
       </w:r>
       <w:proofErr w:type="gramEnd"/>
@@ -6024,333 +6109,334 @@
         <w:spacing w:after="0"/>
       </w:pPr>
       <w:r>
+        <w:tab/>
+        <w:t>.</w:t>
+      </w:r>
+      <w:proofErr w:type="gramStart"/>
+      <w:r>
+        <w:t>every(</w:t>
+      </w:r>
+      <w:proofErr w:type="gramEnd"/>
+      <w:r>
+        <w:t xml:space="preserve">) – if a condition is satisfied, it </w:t>
+      </w:r>
+      <w:proofErr w:type="spellStart"/>
+      <w:r>
+        <w:t>wil</w:t>
+      </w:r>
+      <w:proofErr w:type="spellEnd"/>
+      <w:r>
+        <w:t xml:space="preserve"> return true</w:t>
+      </w:r>
+    </w:p>
+    <w:p>
+      <w:pPr>
+        <w:pStyle w:val="BodyText"/>
+        <w:spacing w:after="0"/>
+      </w:pPr>
+      <w:r>
+        <w:tab/>
+        <w:t>.</w:t>
+      </w:r>
+      <w:proofErr w:type="gramStart"/>
+      <w:r>
+        <w:t>map(</w:t>
+      </w:r>
+      <w:proofErr w:type="gramEnd"/>
+      <w:r>
+        <w:t>) – returns a certain values of the site.</w:t>
+      </w:r>
+    </w:p>
+    <w:p>
+      <w:pPr>
+        <w:pStyle w:val="BodyText"/>
+        <w:spacing w:after="0"/>
+      </w:pPr>
+      <w:r>
+        <w:tab/>
+        <w:t>.</w:t>
+      </w:r>
+      <w:proofErr w:type="gramStart"/>
+      <w:r>
+        <w:t>reduce(</w:t>
+      </w:r>
+      <w:proofErr w:type="gramEnd"/>
+      <w:r>
+        <w:t>) - accumulator</w:t>
+      </w:r>
+    </w:p>
+    <w:p>
+      <w:pPr>
+        <w:pStyle w:val="BodyText"/>
+        <w:spacing w:after="0"/>
+      </w:pPr>
+    </w:p>
+    <w:p>
+      <w:pPr>
+        <w:pStyle w:val="BodyText"/>
+        <w:spacing w:after="0"/>
+      </w:pPr>
+    </w:p>
+    <w:p>
+      <w:pPr>
+        <w:pStyle w:val="BodyText"/>
+        <w:spacing w:after="0"/>
+      </w:pPr>
+    </w:p>
+    <w:p>
+      <w:pPr>
+        <w:pStyle w:val="BodyText"/>
+        <w:spacing w:after="0"/>
+      </w:pPr>
+    </w:p>
+    <w:p>
+      <w:pPr>
+        <w:pStyle w:val="BodyText"/>
+        <w:spacing w:after="0"/>
+      </w:pPr>
+    </w:p>
+    <w:p>
+      <w:pPr>
+        <w:pStyle w:val="BodyText"/>
+        <w:spacing w:after="0"/>
+      </w:pPr>
+    </w:p>
+    <w:p>
+      <w:pPr>
+        <w:pStyle w:val="BodyText"/>
+        <w:spacing w:after="0"/>
+      </w:pPr>
+    </w:p>
+    <w:p>
+      <w:pPr>
+        <w:pStyle w:val="BodyText"/>
+        <w:spacing w:after="0"/>
+      </w:pPr>
+    </w:p>
+    <w:p>
+      <w:pPr>
+        <w:pStyle w:val="BodyText"/>
+        <w:spacing w:after="0"/>
+      </w:pPr>
+    </w:p>
+    <w:p>
+      <w:pPr>
+        <w:pStyle w:val="BodyText"/>
+        <w:spacing w:after="0"/>
+      </w:pPr>
+      <w:r>
+        <w:t>Researches:</w:t>
+      </w:r>
+    </w:p>
+    <w:p>
+      <w:pPr>
+        <w:rPr>
+          <w:b/>
+        </w:rPr>
+      </w:pPr>
+      <w:r>
+        <w:rPr>
+          <w:b/>
+        </w:rPr>
+        <w:t>CSS</w:t>
+      </w:r>
+    </w:p>
+    <w:p>
+      <w:r>
+        <w:t xml:space="preserve">Cascading Style Sheets (CSS) is a style sheet language written in a markup language, is used for formatting Web pages layout. While HTML is for the structure and content of a Web pages, CSS is a language used to specify the presentation aspects of web pages. It is used to design HTML; define text styles, layout display, format table sizes and other formatting aspects for HTML. </w:t>
+      </w:r>
+    </w:p>
+    <w:p/>
+    <w:p>
+      <w:pPr>
+        <w:rPr>
+          <w:b/>
+        </w:rPr>
+      </w:pPr>
+      <w:r>
+        <w:rPr>
+          <w:b/>
+        </w:rPr>
+        <w:t>History</w:t>
+      </w:r>
+    </w:p>
+    <w:p>
+      <w:r>
+        <w:rPr>
+          <w:b/>
+        </w:rPr>
+        <w:tab/>
+      </w:r>
+      <w:r>
+        <w:t xml:space="preserve">CSS like HTML, W3C standardized CSS and make it open for all and released in 1996. It was first proposed and developed by </w:t>
+      </w:r>
+      <w:proofErr w:type="spellStart"/>
+      <w:r>
+        <w:t>Hakon</w:t>
+      </w:r>
+      <w:proofErr w:type="spellEnd"/>
+      <w:r>
+        <w:t xml:space="preserve"> </w:t>
+      </w:r>
+      <w:proofErr w:type="spellStart"/>
+      <w:r>
+        <w:t>Wium</w:t>
+      </w:r>
+      <w:proofErr w:type="spellEnd"/>
+      <w:r>
+        <w:t xml:space="preserve"> Lie (CHSS) on </w:t>
+      </w:r>
+      <w:r>
+        <w:t>October 10, 1994</w:t>
+      </w:r>
+      <w:r>
+        <w:t xml:space="preserve"> and Bert </w:t>
+      </w:r>
+      <w:proofErr w:type="spellStart"/>
+      <w:r>
+        <w:t>Bos</w:t>
+      </w:r>
+      <w:proofErr w:type="spellEnd"/>
+      <w:r>
+        <w:t xml:space="preserve"> (SSP) who become the co-author of CSS. But it was not a new idea that time, </w:t>
+      </w:r>
+      <w:r>
+        <w:t>Tim Berners-Lee on 1990 wrote his NeXT browser/editor specify a simple style sheet.</w:t>
+      </w:r>
+    </w:p>
+    <w:p/>
+    <w:p>
+      <w:pPr>
+        <w:spacing w:line="259" w:lineRule="auto"/>
+        <w:rPr>
+          <w:b/>
+        </w:rPr>
+      </w:pPr>
+      <w:r>
+        <w:rPr>
+          <w:b/>
+        </w:rPr>
+        <w:t>Version</w:t>
+      </w:r>
+      <w:r>
+        <w:rPr>
+          <w:b/>
+        </w:rPr>
+        <w:t>s</w:t>
+      </w:r>
+    </w:p>
+    <w:p>
+      <w:pPr>
+        <w:rPr>
+          <w:b/>
+        </w:rPr>
+      </w:pPr>
+      <w:r>
+        <w:rPr>
+          <w:b/>
+        </w:rPr>
+        <w:t>CSS 1</w:t>
+      </w:r>
+    </w:p>
+    <w:p>
+      <w:r>
+        <w:rPr>
+          <w:b/>
+        </w:rPr>
+        <w:tab/>
+      </w:r>
+      <w:proofErr w:type="spellStart"/>
+      <w:r>
+        <w:t>Hakon</w:t>
+      </w:r>
+      <w:proofErr w:type="spellEnd"/>
+      <w:r>
+        <w:t xml:space="preserve"> </w:t>
+      </w:r>
+      <w:proofErr w:type="spellStart"/>
+      <w:r>
+        <w:t>Wium</w:t>
+      </w:r>
+      <w:proofErr w:type="spellEnd"/>
+      <w:r>
+        <w:t xml:space="preserve"> Lie and Bert </w:t>
+      </w:r>
+      <w:proofErr w:type="spellStart"/>
+      <w:r>
+        <w:t>Bos</w:t>
+      </w:r>
+      <w:proofErr w:type="spellEnd"/>
+      <w:r>
+        <w:t xml:space="preserve"> developed the first CSS and was standardized and recommended officially by W3C. It is the CSS level 1 and it was published December 17, 1996. It is capable of: formatting font properties; Changing of color of some elements such as text and backgrounds; Layout of text, tables, and images; Capable of making and editing paddings, border, margin and positioning of elements. It can also specify foreground and background color, as well as background images. </w:t>
+      </w:r>
+    </w:p>
+    <w:p>
+      <w:pPr>
+        <w:rPr>
+          <w:b/>
+        </w:rPr>
+      </w:pPr>
+      <w:r>
+        <w:rPr>
+          <w:b/>
+        </w:rPr>
+        <w:t>CSS</w:t>
+      </w:r>
+      <w:r>
+        <w:rPr>
+          <w:b/>
+        </w:rPr>
+        <w:t xml:space="preserve"> </w:t>
+      </w:r>
+      <w:r>
+        <w:rPr>
+          <w:b/>
+        </w:rPr>
+        <w:t>2</w:t>
+      </w:r>
+    </w:p>
+    <w:p>
+      <w:r>
+        <w:tab/>
+        <w:t xml:space="preserve"> Developed by W3C, CSS level 2 was published and recommended by W3C on May 1998. It added some capabilities like making boxes that behaves like tables, availability of powerful selectors, specification of positioning of elements, availability of media types, style rules, added some font properties and bidirectional text. It was revised and called CSS 2.1, due to the fixing of errors and </w:t>
+      </w:r>
+      <w:r>
         <w:lastRenderedPageBreak/>
-        <w:tab/>
-        <w:t>.</w:t>
-      </w:r>
-      <w:proofErr w:type="gramStart"/>
-      <w:r>
-        <w:t>every(</w:t>
-      </w:r>
-      <w:proofErr w:type="gramEnd"/>
-      <w:r>
-        <w:t xml:space="preserve">) – if a condition is satisfied, it </w:t>
-      </w:r>
-      <w:proofErr w:type="spellStart"/>
-      <w:r>
-        <w:t>wil</w:t>
-      </w:r>
-      <w:proofErr w:type="spellEnd"/>
-      <w:r>
-        <w:t xml:space="preserve"> return true</w:t>
-      </w:r>
-    </w:p>
-    <w:p>
-      <w:pPr>
-        <w:pStyle w:val="BodyText"/>
-        <w:spacing w:after="0"/>
-      </w:pPr>
-      <w:r>
-        <w:tab/>
-        <w:t>.</w:t>
-      </w:r>
-      <w:proofErr w:type="gramStart"/>
-      <w:r>
-        <w:t>map(</w:t>
-      </w:r>
-      <w:proofErr w:type="gramEnd"/>
-      <w:r>
-        <w:t>) – returns a certain values of the site.</w:t>
-      </w:r>
-    </w:p>
-    <w:p>
-      <w:pPr>
-        <w:pStyle w:val="BodyText"/>
-        <w:spacing w:after="0"/>
-      </w:pPr>
-      <w:r>
-        <w:tab/>
-        <w:t>.</w:t>
-      </w:r>
-      <w:proofErr w:type="gramStart"/>
-      <w:r>
-        <w:t>reduce(</w:t>
-      </w:r>
-      <w:proofErr w:type="gramEnd"/>
-      <w:r>
-        <w:t>) - accumulator</w:t>
-      </w:r>
-    </w:p>
-    <w:p>
-      <w:pPr>
-        <w:pStyle w:val="BodyText"/>
-        <w:spacing w:after="0"/>
-      </w:pPr>
-    </w:p>
-    <w:p>
-      <w:pPr>
-        <w:pStyle w:val="BodyText"/>
-        <w:spacing w:after="0"/>
-      </w:pPr>
-    </w:p>
-    <w:p>
-      <w:pPr>
-        <w:pStyle w:val="BodyText"/>
-        <w:spacing w:after="0"/>
-      </w:pPr>
-    </w:p>
-    <w:p>
-      <w:pPr>
-        <w:pStyle w:val="BodyText"/>
-        <w:spacing w:after="0"/>
-      </w:pPr>
-    </w:p>
-    <w:p>
-      <w:pPr>
-        <w:pStyle w:val="BodyText"/>
-        <w:spacing w:after="0"/>
-      </w:pPr>
-    </w:p>
-    <w:p>
-      <w:pPr>
-        <w:pStyle w:val="BodyText"/>
-        <w:spacing w:after="0"/>
-      </w:pPr>
-    </w:p>
-    <w:p>
-      <w:pPr>
-        <w:pStyle w:val="BodyText"/>
-        <w:spacing w:after="0"/>
-      </w:pPr>
-    </w:p>
-    <w:p>
-      <w:pPr>
-        <w:pStyle w:val="BodyText"/>
-        <w:spacing w:after="0"/>
-      </w:pPr>
-    </w:p>
-    <w:p>
-      <w:pPr>
-        <w:pStyle w:val="BodyText"/>
-        <w:spacing w:after="0"/>
-      </w:pPr>
-    </w:p>
-    <w:p>
-      <w:pPr>
-        <w:pStyle w:val="BodyText"/>
-        <w:spacing w:after="0"/>
-      </w:pPr>
-      <w:r>
-        <w:t>Researches:</w:t>
-      </w:r>
-    </w:p>
-    <w:p>
-      <w:pPr>
-        <w:rPr>
-          <w:b/>
-        </w:rPr>
-      </w:pPr>
-      <w:r>
-        <w:rPr>
-          <w:b/>
-        </w:rPr>
-        <w:t>CSS</w:t>
-      </w:r>
-    </w:p>
-    <w:p>
-      <w:r>
-        <w:t xml:space="preserve">Cascading Style Sheets (CSS) is a style sheet language written in a markup language, is used for formatting Web pages layout. While HTML is for the structure and content of a Web pages, CSS is a language used to specify the presentation aspects of web pages. It is used to design HTML; define text styles, layout display, format table sizes and other formatting aspects for HTML. </w:t>
-      </w:r>
-    </w:p>
-    <w:p/>
-    <w:p>
-      <w:pPr>
-        <w:rPr>
-          <w:b/>
-        </w:rPr>
-      </w:pPr>
-      <w:r>
-        <w:rPr>
-          <w:b/>
-        </w:rPr>
-        <w:t>History</w:t>
-      </w:r>
-    </w:p>
-    <w:p>
-      <w:r>
-        <w:rPr>
-          <w:b/>
-        </w:rPr>
-        <w:tab/>
-      </w:r>
-      <w:r>
-        <w:t xml:space="preserve">CSS like HTML, W3C standardized CSS and make it open for all and released in 1996. It was first proposed and developed by </w:t>
-      </w:r>
-      <w:proofErr w:type="spellStart"/>
-      <w:r>
-        <w:t>Hakon</w:t>
-      </w:r>
-      <w:proofErr w:type="spellEnd"/>
+        <w:t xml:space="preserve">removes poorly supported features. CSS 2.1 become a Candidate Recommendation first on </w:t>
+      </w:r>
+      <w:proofErr w:type="spellStart"/>
+      <w:r>
+        <w:t>Febraury</w:t>
+      </w:r>
+      <w:proofErr w:type="spellEnd"/>
+      <w:r>
+        <w:t xml:space="preserve"> 25, 2004 and was developed further more until it was become a W3C recommendation on June 7, 2011.</w:t>
+      </w:r>
+    </w:p>
+    <w:p>
+      <w:r>
+        <w:rPr>
+          <w:b/>
+        </w:rPr>
+        <w:t>CSS 3</w:t>
+      </w:r>
+    </w:p>
+    <w:p>
+      <w:r>
+        <w:tab/>
+        <w:t>CSS3 was divided into what they called ‘modules,’ meaning it was separated into several documents. Each module can be a recommendation by different people, but some specifications are implemented by any browsers. Some module have new capabilities, some have extended features. Drafts of CSS 3 was released June of 1999. 50 CSS 3 modules was released as of June 2012, but only four of these are considered formal recommendations such as: Media Queries, Namespaces, Selectors Level 3 and Color.</w:t>
+      </w:r>
+    </w:p>
+    <w:p>
+      <w:r>
+        <w:rPr>
+          <w:b/>
+        </w:rPr>
+        <w:t>CSS 4</w:t>
+      </w:r>
       <w:r>
         <w:t xml:space="preserve"> </w:t>
       </w:r>
-      <w:proofErr w:type="spellStart"/>
-      <w:r>
-        <w:t>Wium</w:t>
-      </w:r>
-      <w:proofErr w:type="spellEnd"/>
-      <w:r>
-        <w:t xml:space="preserve"> Lie (CHSS) on </w:t>
-      </w:r>
-      <w:r>
-        <w:t>October 10, 1994</w:t>
-      </w:r>
-      <w:r>
-        <w:t xml:space="preserve"> and Bert </w:t>
-      </w:r>
-      <w:proofErr w:type="spellStart"/>
-      <w:r>
-        <w:t>Bos</w:t>
-      </w:r>
-      <w:proofErr w:type="spellEnd"/>
-      <w:r>
-        <w:t xml:space="preserve"> (SSP) who become the co-author of CSS. But it was not a new idea that time, </w:t>
-      </w:r>
-      <w:r>
-        <w:t>Tim Berners-Lee on 1990 wrote his NeXT browser/editor specify a simple style sheet.</w:t>
-      </w:r>
-    </w:p>
-    <w:p/>
-    <w:p>
-      <w:pPr>
-        <w:spacing w:line="259" w:lineRule="auto"/>
-        <w:rPr>
-          <w:b/>
-        </w:rPr>
-      </w:pPr>
-      <w:r>
-        <w:rPr>
-          <w:b/>
-        </w:rPr>
-        <w:t>Version</w:t>
-      </w:r>
-      <w:r>
-        <w:rPr>
-          <w:b/>
-        </w:rPr>
-        <w:t>s</w:t>
-      </w:r>
-    </w:p>
-    <w:p>
-      <w:pPr>
-        <w:rPr>
-          <w:b/>
-        </w:rPr>
-      </w:pPr>
-      <w:r>
-        <w:rPr>
-          <w:b/>
-        </w:rPr>
-        <w:t>CSS 1</w:t>
-      </w:r>
-    </w:p>
-    <w:p>
-      <w:r>
-        <w:rPr>
-          <w:b/>
-        </w:rPr>
-        <w:tab/>
-      </w:r>
-      <w:proofErr w:type="spellStart"/>
-      <w:r>
-        <w:t>Hakon</w:t>
-      </w:r>
-      <w:proofErr w:type="spellEnd"/>
-      <w:r>
-        <w:t xml:space="preserve"> </w:t>
-      </w:r>
-      <w:proofErr w:type="spellStart"/>
-      <w:r>
-        <w:t>Wium</w:t>
-      </w:r>
-      <w:proofErr w:type="spellEnd"/>
-      <w:r>
-        <w:t xml:space="preserve"> Lie and Bert </w:t>
-      </w:r>
-      <w:proofErr w:type="spellStart"/>
-      <w:r>
-        <w:t>Bos</w:t>
-      </w:r>
-      <w:proofErr w:type="spellEnd"/>
-      <w:r>
-        <w:t xml:space="preserve"> developed the first CSS and was standardized and recommended officially by W3C. It is the CSS level 1 and it was published December 17, 1996. It is capable of: formatting font properties; Changing of color of some elements such as text and backgrounds; Layout of text, tables, and images; Capable of making and editing paddings, border, margin and positioning of elements. It can also specify foreground and background color, as well as background images. </w:t>
-      </w:r>
-    </w:p>
-    <w:p>
-      <w:pPr>
-        <w:rPr>
-          <w:b/>
-        </w:rPr>
-      </w:pPr>
-      <w:r>
-        <w:rPr>
-          <w:b/>
-        </w:rPr>
-        <w:t>CSS</w:t>
-      </w:r>
-      <w:r>
-        <w:rPr>
-          <w:b/>
-        </w:rPr>
-        <w:t xml:space="preserve"> </w:t>
-      </w:r>
-      <w:r>
-        <w:rPr>
-          <w:b/>
-        </w:rPr>
-        <w:t>2</w:t>
-      </w:r>
-    </w:p>
-    <w:p>
-      <w:r>
-        <w:tab/>
-        <w:t xml:space="preserve"> Developed by W3C, CSS level 2 was published and recommended by W3C on May 1998. It added some capabilities like making boxes that behaves like tables, availability of powerful selectors, specification of positioning of elements, availability of media types, style rules, added some font properties and bidirectional text. It was revised and called CSS 2.1, due to the fixing of errors and removes poorly supported features. CSS 2.1 become a Candidate Recommendation first on </w:t>
-      </w:r>
-      <w:proofErr w:type="spellStart"/>
-      <w:r>
-        <w:t>Febraury</w:t>
-      </w:r>
-      <w:proofErr w:type="spellEnd"/>
-      <w:r>
-        <w:t xml:space="preserve"> 25, 2004 and was developed further more until it was become a W3C recommendation on June 7, 2011.</w:t>
-      </w:r>
-    </w:p>
-    <w:p>
-      <w:r>
-        <w:rPr>
-          <w:b/>
-        </w:rPr>
-        <w:t>CSS 3</w:t>
-      </w:r>
-    </w:p>
-    <w:p>
-      <w:r>
-        <w:tab/>
-        <w:t>CSS3 was divided into what they called ‘modules,’ meaning it was separated into several documents. Each module can be a recommendation by different people, but some specifications are implemented by any browsers. Some module have new capabilities, some have extended features. Drafts of CSS 3 was released June of 1999. 50 CSS 3 modules was released as of June 2012, but only four of these are considered formal recommendations such as: Media Queries, Namespaces, Selectors Level 3 and Color.</w:t>
-      </w:r>
-    </w:p>
-    <w:p>
-      <w:r>
-        <w:rPr>
-          <w:b/>
-        </w:rPr>
-        <w:t>CSS 4</w:t>
-      </w:r>
-      <w:r>
-        <w:t xml:space="preserve"> </w:t>
-      </w:r>
-      <w:bookmarkStart w:id="0" w:name="_GoBack"/>
-      <w:bookmarkEnd w:id="0"/>
     </w:p>
     <w:p>
       <w:r>
@@ -6360,7 +6446,6 @@
     </w:p>
     <w:p>
       <w:r>
-        <w:lastRenderedPageBreak/>
         <w:t xml:space="preserve">References: </w:t>
       </w:r>
     </w:p>
@@ -8354,6 +8439,119 @@
     </w:lvl>
   </w:abstractNum>
   <w:abstractNum w:abstractNumId="16" w15:restartNumberingAfterBreak="0">
+    <w:nsid w:val="491444EA"/>
+    <w:multiLevelType w:val="hybridMultilevel"/>
+    <w:tmpl w:val="F808EC68"/>
+    <w:lvl w:ilvl="0" w:tplc="34090001">
+      <w:start w:val="1"/>
+      <w:numFmt w:val="bullet"/>
+      <w:lvlText w:val=""/>
+      <w:lvlJc w:val="left"/>
+      <w:pPr>
+        <w:ind w:left="720" w:hanging="360"/>
+      </w:pPr>
+      <w:rPr>
+        <w:rFonts w:ascii="Symbol" w:hAnsi="Symbol" w:hint="default"/>
+      </w:rPr>
+    </w:lvl>
+    <w:lvl w:ilvl="1" w:tplc="34090003">
+      <w:start w:val="1"/>
+      <w:numFmt w:val="bullet"/>
+      <w:lvlText w:val="o"/>
+      <w:lvlJc w:val="left"/>
+      <w:pPr>
+        <w:ind w:left="1440" w:hanging="360"/>
+      </w:pPr>
+      <w:rPr>
+        <w:rFonts w:ascii="Courier New" w:hAnsi="Courier New" w:cs="Courier New" w:hint="default"/>
+      </w:rPr>
+    </w:lvl>
+    <w:lvl w:ilvl="2" w:tplc="34090005">
+      <w:start w:val="1"/>
+      <w:numFmt w:val="bullet"/>
+      <w:lvlText w:val=""/>
+      <w:lvlJc w:val="left"/>
+      <w:pPr>
+        <w:ind w:left="2160" w:hanging="360"/>
+      </w:pPr>
+      <w:rPr>
+        <w:rFonts w:ascii="Wingdings" w:hAnsi="Wingdings" w:hint="default"/>
+      </w:rPr>
+    </w:lvl>
+    <w:lvl w:ilvl="3" w:tplc="34090001">
+      <w:start w:val="1"/>
+      <w:numFmt w:val="bullet"/>
+      <w:lvlText w:val=""/>
+      <w:lvlJc w:val="left"/>
+      <w:pPr>
+        <w:ind w:left="2880" w:hanging="360"/>
+      </w:pPr>
+      <w:rPr>
+        <w:rFonts w:ascii="Symbol" w:hAnsi="Symbol" w:hint="default"/>
+      </w:rPr>
+    </w:lvl>
+    <w:lvl w:ilvl="4" w:tplc="34090003">
+      <w:start w:val="1"/>
+      <w:numFmt w:val="bullet"/>
+      <w:lvlText w:val="o"/>
+      <w:lvlJc w:val="left"/>
+      <w:pPr>
+        <w:ind w:left="3600" w:hanging="360"/>
+      </w:pPr>
+      <w:rPr>
+        <w:rFonts w:ascii="Courier New" w:hAnsi="Courier New" w:cs="Courier New" w:hint="default"/>
+      </w:rPr>
+    </w:lvl>
+    <w:lvl w:ilvl="5" w:tplc="34090005">
+      <w:start w:val="1"/>
+      <w:numFmt w:val="bullet"/>
+      <w:lvlText w:val=""/>
+      <w:lvlJc w:val="left"/>
+      <w:pPr>
+        <w:ind w:left="4320" w:hanging="360"/>
+      </w:pPr>
+      <w:rPr>
+        <w:rFonts w:ascii="Wingdings" w:hAnsi="Wingdings" w:hint="default"/>
+      </w:rPr>
+    </w:lvl>
+    <w:lvl w:ilvl="6" w:tplc="34090001">
+      <w:start w:val="1"/>
+      <w:numFmt w:val="bullet"/>
+      <w:lvlText w:val=""/>
+      <w:lvlJc w:val="left"/>
+      <w:pPr>
+        <w:ind w:left="5040" w:hanging="360"/>
+      </w:pPr>
+      <w:rPr>
+        <w:rFonts w:ascii="Symbol" w:hAnsi="Symbol" w:hint="default"/>
+      </w:rPr>
+    </w:lvl>
+    <w:lvl w:ilvl="7" w:tplc="34090003">
+      <w:start w:val="1"/>
+      <w:numFmt w:val="bullet"/>
+      <w:lvlText w:val="o"/>
+      <w:lvlJc w:val="left"/>
+      <w:pPr>
+        <w:ind w:left="5760" w:hanging="360"/>
+      </w:pPr>
+      <w:rPr>
+        <w:rFonts w:ascii="Courier New" w:hAnsi="Courier New" w:cs="Courier New" w:hint="default"/>
+      </w:rPr>
+    </w:lvl>
+    <w:lvl w:ilvl="8" w:tplc="34090005">
+      <w:start w:val="1"/>
+      <w:numFmt w:val="bullet"/>
+      <w:lvlText w:val=""/>
+      <w:lvlJc w:val="left"/>
+      <w:pPr>
+        <w:ind w:left="6480" w:hanging="360"/>
+      </w:pPr>
+      <w:rPr>
+        <w:rFonts w:ascii="Wingdings" w:hAnsi="Wingdings" w:hint="default"/>
+      </w:rPr>
+    </w:lvl>
+  </w:abstractNum>
+  <w:abstractNum w:abstractNumId="17" w15:restartNumberingAfterBreak="0">
     <w:nsid w:val="49173DD8"/>
     <w:multiLevelType w:val="hybridMultilevel"/>
     <w:tmpl w:val="A4781430"/>
@@ -8439,7 +8637,7 @@
       </w:pPr>
     </w:lvl>
   </w:abstractNum>
-  <w:abstractNum w:abstractNumId="17" w15:restartNumberingAfterBreak="0">
+  <w:abstractNum w:abstractNumId="18" w15:restartNumberingAfterBreak="0">
     <w:nsid w:val="4EF015B7"/>
     <w:multiLevelType w:val="multilevel"/>
     <w:tmpl w:val="7B9EFB72"/>
@@ -8579,7 +8777,7 @@
       </w:rPr>
     </w:lvl>
   </w:abstractNum>
-  <w:abstractNum w:abstractNumId="18" w15:restartNumberingAfterBreak="0">
+  <w:abstractNum w:abstractNumId="19" w15:restartNumberingAfterBreak="0">
     <w:nsid w:val="585F0E39"/>
     <w:multiLevelType w:val="hybridMultilevel"/>
     <w:tmpl w:val="AE440B4C"/>
@@ -8692,7 +8890,7 @@
       </w:rPr>
     </w:lvl>
   </w:abstractNum>
-  <w:abstractNum w:abstractNumId="19" w15:restartNumberingAfterBreak="0">
+  <w:abstractNum w:abstractNumId="20" w15:restartNumberingAfterBreak="0">
     <w:nsid w:val="60C77DED"/>
     <w:multiLevelType w:val="multilevel"/>
     <w:tmpl w:val="A3A2FE56"/>
@@ -8832,7 +9030,7 @@
       </w:rPr>
     </w:lvl>
   </w:abstractNum>
-  <w:abstractNum w:abstractNumId="20" w15:restartNumberingAfterBreak="0">
+  <w:abstractNum w:abstractNumId="21" w15:restartNumberingAfterBreak="0">
     <w:nsid w:val="6525113E"/>
     <w:multiLevelType w:val="multilevel"/>
     <w:tmpl w:val="711EFE88"/>
@@ -8972,7 +9170,7 @@
       </w:rPr>
     </w:lvl>
   </w:abstractNum>
-  <w:abstractNum w:abstractNumId="21" w15:restartNumberingAfterBreak="0">
+  <w:abstractNum w:abstractNumId="22" w15:restartNumberingAfterBreak="0">
     <w:nsid w:val="6588718B"/>
     <w:multiLevelType w:val="hybridMultilevel"/>
     <w:tmpl w:val="5B949364"/>
@@ -9085,7 +9283,7 @@
       </w:rPr>
     </w:lvl>
   </w:abstractNum>
-  <w:abstractNum w:abstractNumId="22" w15:restartNumberingAfterBreak="0">
+  <w:abstractNum w:abstractNumId="23" w15:restartNumberingAfterBreak="0">
     <w:nsid w:val="675C7537"/>
     <w:multiLevelType w:val="multilevel"/>
     <w:tmpl w:val="12E64DBA"/>
@@ -9198,7 +9396,7 @@
       </w:rPr>
     </w:lvl>
   </w:abstractNum>
-  <w:abstractNum w:abstractNumId="23" w15:restartNumberingAfterBreak="0">
+  <w:abstractNum w:abstractNumId="24" w15:restartNumberingAfterBreak="0">
     <w:nsid w:val="689F580F"/>
     <w:multiLevelType w:val="multilevel"/>
     <w:tmpl w:val="EF4E05C8"/>
@@ -9338,7 +9536,7 @@
       </w:rPr>
     </w:lvl>
   </w:abstractNum>
-  <w:abstractNum w:abstractNumId="24" w15:restartNumberingAfterBreak="0">
+  <w:abstractNum w:abstractNumId="25" w15:restartNumberingAfterBreak="0">
     <w:nsid w:val="6A7975A0"/>
     <w:multiLevelType w:val="hybridMultilevel"/>
     <w:tmpl w:val="8020B0A8"/>
@@ -9451,7 +9649,7 @@
       </w:rPr>
     </w:lvl>
   </w:abstractNum>
-  <w:abstractNum w:abstractNumId="25" w15:restartNumberingAfterBreak="0">
+  <w:abstractNum w:abstractNumId="26" w15:restartNumberingAfterBreak="0">
     <w:nsid w:val="6CFB2E52"/>
     <w:multiLevelType w:val="hybridMultilevel"/>
     <w:tmpl w:val="55AAC7EE"/>
@@ -9544,7 +9742,7 @@
     <w:abstractNumId w:val="1"/>
   </w:num>
   <w:num w:numId="3">
-    <w:abstractNumId w:val="22"/>
+    <w:abstractNumId w:val="23"/>
   </w:num>
   <w:num w:numId="4">
     <w:abstractNumId w:val="7"/>
@@ -9559,10 +9757,10 @@
     <w:abstractNumId w:val="0"/>
   </w:num>
   <w:num w:numId="8">
-    <w:abstractNumId w:val="17"/>
+    <w:abstractNumId w:val="18"/>
   </w:num>
   <w:num w:numId="9">
-    <w:abstractNumId w:val="23"/>
+    <w:abstractNumId w:val="24"/>
   </w:num>
   <w:num w:numId="10">
     <w:abstractNumId w:val="3"/>
@@ -9574,31 +9772,31 @@
     <w:abstractNumId w:val="15"/>
   </w:num>
   <w:num w:numId="13">
-    <w:abstractNumId w:val="19"/>
+    <w:abstractNumId w:val="20"/>
   </w:num>
   <w:num w:numId="14">
-    <w:abstractNumId w:val="20"/>
+    <w:abstractNumId w:val="21"/>
   </w:num>
   <w:num w:numId="15">
     <w:abstractNumId w:val="6"/>
   </w:num>
   <w:num w:numId="16">
-    <w:abstractNumId w:val="21"/>
+    <w:abstractNumId w:val="22"/>
   </w:num>
   <w:num w:numId="17">
     <w:abstractNumId w:val="10"/>
   </w:num>
   <w:num w:numId="18">
-    <w:abstractNumId w:val="24"/>
+    <w:abstractNumId w:val="25"/>
   </w:num>
   <w:num w:numId="19">
     <w:abstractNumId w:val="13"/>
   </w:num>
   <w:num w:numId="20">
-    <w:abstractNumId w:val="16"/>
+    <w:abstractNumId w:val="17"/>
   </w:num>
   <w:num w:numId="21">
-    <w:abstractNumId w:val="25"/>
+    <w:abstractNumId w:val="26"/>
   </w:num>
   <w:num w:numId="22">
     <w:abstractNumId w:val="11"/>
@@ -9610,10 +9808,22 @@
     <w:abstractNumId w:val="4"/>
   </w:num>
   <w:num w:numId="25">
-    <w:abstractNumId w:val="18"/>
+    <w:abstractNumId w:val="19"/>
   </w:num>
   <w:num w:numId="26">
     <w:abstractNumId w:val="8"/>
+  </w:num>
+  <w:num w:numId="27">
+    <w:abstractNumId w:val="16"/>
+    <w:lvlOverride w:ilvl="0"/>
+    <w:lvlOverride w:ilvl="1"/>
+    <w:lvlOverride w:ilvl="2"/>
+    <w:lvlOverride w:ilvl="3"/>
+    <w:lvlOverride w:ilvl="4"/>
+    <w:lvlOverride w:ilvl="5"/>
+    <w:lvlOverride w:ilvl="6"/>
+    <w:lvlOverride w:ilvl="7"/>
+    <w:lvlOverride w:ilvl="8"/>
   </w:num>
 </w:numbering>
 </file>

</xml_diff>

<commit_message>
moved notes of javascript from MIDTERMS.docx to midterms.html
</commit_message>
<xml_diff>
--- a/MIDTERMS/MIDTERM NOTES.docx
+++ b/MIDTERMS/MIDTERM NOTES.docx
@@ -4139,6 +4139,11 @@
     </w:p>
     <w:p>
       <w:pPr>
+        <w:pStyle w:val="ListParagraph"/>
+        <w:numPr>
+          <w:ilvl w:val="0"/>
+          <w:numId w:val="27"/>
+        </w:numPr>
         <w:rPr>
           <w:sz w:val="24"/>
         </w:rPr>
@@ -4147,16 +4152,125 @@
         <w:rPr>
           <w:sz w:val="24"/>
         </w:rPr>
-        <w:t>JavaScript i</w:t>
-      </w:r>
+        <w:t>I</w:t>
+      </w:r>
+      <w:r>
+        <w:rPr>
+          <w:sz w:val="24"/>
+        </w:rPr>
+        <w:t xml:space="preserve">s a client-side scripting language </w:t>
+      </w:r>
+      <w:r>
+        <w:rPr>
+          <w:sz w:val="24"/>
+        </w:rPr>
+        <w:t>that dynamically provides interaction to web applications</w:t>
+      </w:r>
+      <w:r>
+        <w:rPr>
+          <w:sz w:val="24"/>
+        </w:rPr>
+        <w:t xml:space="preserve"> such as </w:t>
+      </w:r>
+    </w:p>
+    <w:p>
+      <w:pPr>
+        <w:pStyle w:val="ListParagraph"/>
+        <w:numPr>
+          <w:ilvl w:val="1"/>
+          <w:numId w:val="27"/>
+        </w:numPr>
+        <w:rPr>
+          <w:sz w:val="24"/>
+        </w:rPr>
+      </w:pPr>
+      <w:r>
+        <w:rPr>
+          <w:sz w:val="24"/>
+        </w:rPr>
+        <w:t>games</w:t>
+      </w:r>
+    </w:p>
+    <w:p>
+      <w:pPr>
+        <w:pStyle w:val="ListParagraph"/>
+        <w:numPr>
+          <w:ilvl w:val="1"/>
+          <w:numId w:val="27"/>
+        </w:numPr>
+        <w:rPr>
+          <w:sz w:val="24"/>
+        </w:rPr>
+      </w:pPr>
+      <w:r>
+        <w:rPr>
+          <w:sz w:val="24"/>
+        </w:rPr>
+        <w:t>events</w:t>
+      </w:r>
+    </w:p>
+    <w:p>
+      <w:pPr>
+        <w:pStyle w:val="ListParagraph"/>
+        <w:numPr>
+          <w:ilvl w:val="1"/>
+          <w:numId w:val="27"/>
+        </w:numPr>
+        <w:rPr>
+          <w:sz w:val="24"/>
+        </w:rPr>
+      </w:pPr>
+      <w:r>
+        <w:rPr>
+          <w:sz w:val="24"/>
+        </w:rPr>
+        <w:t>carousels</w:t>
+      </w:r>
+    </w:p>
+    <w:p>
+      <w:pPr>
+        <w:pStyle w:val="ListParagraph"/>
+        <w:numPr>
+          <w:ilvl w:val="1"/>
+          <w:numId w:val="27"/>
+        </w:numPr>
+        <w:rPr>
+          <w:sz w:val="24"/>
+        </w:rPr>
+      </w:pPr>
+      <w:r>
+        <w:rPr>
+          <w:sz w:val="24"/>
+        </w:rPr>
+        <w:t>image galleries</w:t>
+      </w:r>
+    </w:p>
+    <w:p>
+      <w:pPr>
+        <w:pStyle w:val="ListParagraph"/>
+        <w:numPr>
+          <w:ilvl w:val="1"/>
+          <w:numId w:val="27"/>
+        </w:numPr>
+        <w:rPr>
+          <w:sz w:val="24"/>
+        </w:rPr>
+      </w:pPr>
+      <w:r>
+        <w:rPr>
+          <w:sz w:val="24"/>
+        </w:rPr>
+        <w:t>responses to button clicks</w:t>
+      </w:r>
+    </w:p>
+    <w:p>
+      <w:pPr>
+        <w:rPr>
+          <w:sz w:val="24"/>
+        </w:rPr>
+      </w:pPr>
       <w:bookmarkStart w:id="0" w:name="_GoBack"/>
       <w:bookmarkEnd w:id="0"/>
-      <w:r>
-        <w:rPr>
-          <w:sz w:val="24"/>
-        </w:rPr>
-        <w:t xml:space="preserve">s a client-side scripting language that dynamically provides interaction to web applications such as games, events, carousels, image galleries and responses to button clicks. Because of its flexibility, JavaScript has expanded from its core concepts and developers had developed extensive functionalities, and these are:  </w:t>
-      </w:r>
     </w:p>
     <w:p>
       <w:pPr>
@@ -4165,120 +4279,51 @@
           <w:ilvl w:val="0"/>
           <w:numId w:val="27"/>
         </w:numPr>
-        <w:spacing w:line="256" w:lineRule="auto"/>
         <w:rPr>
           <w:sz w:val="24"/>
         </w:rPr>
       </w:pPr>
       <w:r>
-        <w:rPr>
-          <w:sz w:val="24"/>
-        </w:rPr>
-        <w:t>Application Programming Interfaces (API’s) – A collection of functions/methods that provides programmers the ability to do a wide range of activities like manipulating HTML documents and dynamically creating CSS styles, or generating 3D images.</w:t>
-      </w:r>
-    </w:p>
-    <w:p>
-      <w:pPr>
-        <w:pStyle w:val="ListParagraph"/>
+        <w:t>used for computations</w:t>
+      </w:r>
+    </w:p>
+    <w:p>
+      <w:pPr>
+        <w:pStyle w:val="BodyText"/>
         <w:numPr>
           <w:ilvl w:val="0"/>
-          <w:numId w:val="27"/>
-        </w:numPr>
-        <w:spacing w:line="256" w:lineRule="auto"/>
-        <w:rPr>
-          <w:sz w:val="24"/>
-        </w:rPr>
-      </w:pPr>
-      <w:r>
-        <w:rPr>
-          <w:sz w:val="24"/>
-        </w:rPr>
-        <w:t>Third party API’s that contain functionalities from well-known tech giants like Facebook and Google that make developers incorporate their services into their applications.</w:t>
-      </w:r>
-    </w:p>
-    <w:p>
-      <w:pPr>
-        <w:pStyle w:val="ListParagraph"/>
+          <w:numId w:val="19"/>
+        </w:numPr>
+        <w:rPr>
+          <w:b/>
+        </w:rPr>
+      </w:pPr>
+      <w:r>
+        <w:t>It has scripting knowledge, and it is a C base language</w:t>
+      </w:r>
+    </w:p>
+    <w:p>
+      <w:pPr>
+        <w:pStyle w:val="BodyText"/>
         <w:numPr>
           <w:ilvl w:val="0"/>
-          <w:numId w:val="27"/>
-        </w:numPr>
-        <w:spacing w:line="256" w:lineRule="auto"/>
-        <w:rPr>
-          <w:sz w:val="24"/>
-        </w:rPr>
-      </w:pPr>
-      <w:r>
-        <w:rPr>
-          <w:sz w:val="24"/>
-        </w:rPr>
-        <w:t>Third-party frameworks that helps developers in building applications fast.</w:t>
-      </w:r>
-    </w:p>
-    <w:p>
-      <w:pPr>
-        <w:pStyle w:val="BodyText"/>
-        <w:rPr>
-          <w:b/>
-        </w:rPr>
-      </w:pPr>
-    </w:p>
-    <w:p>
-      <w:pPr>
-        <w:pStyle w:val="BodyText"/>
-        <w:numPr>
-          <w:ilvl w:val="2"/>
           <w:numId w:val="19"/>
         </w:numPr>
-        <w:ind w:left="720" w:hanging="180"/>
-        <w:rPr>
-          <w:b/>
-        </w:rPr>
-      </w:pPr>
-      <w:r>
-        <w:t>used for computations</w:t>
-      </w:r>
-    </w:p>
-    <w:p>
-      <w:pPr>
-        <w:pStyle w:val="BodyText"/>
-        <w:numPr>
-          <w:ilvl w:val="2"/>
+        <w:rPr>
+          <w:b/>
+        </w:rPr>
+      </w:pPr>
+      <w:r>
+        <w:t>It is a lightweight interpreted or JIT-compiled programming language with first-class functions</w:t>
+      </w:r>
+    </w:p>
+    <w:p>
+      <w:pPr>
+        <w:pStyle w:val="BodyText"/>
+        <w:numPr>
+          <w:ilvl w:val="0"/>
           <w:numId w:val="19"/>
         </w:numPr>
-        <w:ind w:left="720" w:hanging="180"/>
-        <w:rPr>
-          <w:b/>
-        </w:rPr>
-      </w:pPr>
-      <w:r>
-        <w:t>It has scripting knowledge, and it is a C base language</w:t>
-      </w:r>
-    </w:p>
-    <w:p>
-      <w:pPr>
-        <w:pStyle w:val="BodyText"/>
-        <w:numPr>
-          <w:ilvl w:val="2"/>
-          <w:numId w:val="19"/>
-        </w:numPr>
-        <w:ind w:left="720" w:hanging="180"/>
-        <w:rPr>
-          <w:b/>
-        </w:rPr>
-      </w:pPr>
-      <w:r>
-        <w:t>It is a lightweight interpreted or JIT-compiled programming language with first-class functions</w:t>
-      </w:r>
-    </w:p>
-    <w:p>
-      <w:pPr>
-        <w:pStyle w:val="BodyText"/>
-        <w:numPr>
-          <w:ilvl w:val="2"/>
-          <w:numId w:val="19"/>
-        </w:numPr>
-        <w:ind w:left="720" w:hanging="180"/>
         <w:rPr>
           <w:b/>
         </w:rPr>
@@ -4724,6 +4769,7 @@
         <w:pStyle w:val="BodyText"/>
       </w:pPr>
       <w:r>
+        <w:lastRenderedPageBreak/>
         <w:tab/>
       </w:r>
       <w:r>
@@ -5293,54 +5339,54 @@
         <w:pStyle w:val="BodyText"/>
       </w:pPr>
       <w:r>
+        <w:tab/>
+        <w:t>Example:</w:t>
+      </w:r>
+    </w:p>
+    <w:p>
+      <w:pPr>
+        <w:pStyle w:val="BodyText"/>
+      </w:pPr>
+      <w:r>
+        <w:tab/>
+        <w:t>&lt;</w:t>
+      </w:r>
+      <w:proofErr w:type="gramStart"/>
+      <w:r>
+        <w:t>script</w:t>
+      </w:r>
+      <w:proofErr w:type="gramEnd"/>
+      <w:r>
+        <w:t>&gt;</w:t>
+      </w:r>
+    </w:p>
+    <w:p>
+      <w:pPr>
+        <w:pStyle w:val="BodyText"/>
+      </w:pPr>
+      <w:r>
+        <w:tab/>
+      </w:r>
+      <w:r>
+        <w:tab/>
+      </w:r>
+      <w:proofErr w:type="spellStart"/>
+      <w:proofErr w:type="gramStart"/>
+      <w:r>
+        <w:t>var</w:t>
+      </w:r>
+      <w:proofErr w:type="spellEnd"/>
+      <w:proofErr w:type="gramEnd"/>
+      <w:r>
+        <w:t xml:space="preserve"> x = 100;</w:t>
+      </w:r>
+    </w:p>
+    <w:p>
+      <w:pPr>
+        <w:pStyle w:val="BodyText"/>
+      </w:pPr>
+      <w:r>
         <w:lastRenderedPageBreak/>
-        <w:tab/>
-        <w:t>Example:</w:t>
-      </w:r>
-    </w:p>
-    <w:p>
-      <w:pPr>
-        <w:pStyle w:val="BodyText"/>
-      </w:pPr>
-      <w:r>
-        <w:tab/>
-        <w:t>&lt;</w:t>
-      </w:r>
-      <w:proofErr w:type="gramStart"/>
-      <w:r>
-        <w:t>script</w:t>
-      </w:r>
-      <w:proofErr w:type="gramEnd"/>
-      <w:r>
-        <w:t>&gt;</w:t>
-      </w:r>
-    </w:p>
-    <w:p>
-      <w:pPr>
-        <w:pStyle w:val="BodyText"/>
-      </w:pPr>
-      <w:r>
-        <w:tab/>
-      </w:r>
-      <w:r>
-        <w:tab/>
-      </w:r>
-      <w:proofErr w:type="spellStart"/>
-      <w:proofErr w:type="gramStart"/>
-      <w:r>
-        <w:t>var</w:t>
-      </w:r>
-      <w:proofErr w:type="spellEnd"/>
-      <w:proofErr w:type="gramEnd"/>
-      <w:r>
-        <w:t xml:space="preserve"> x = 100;</w:t>
-      </w:r>
-    </w:p>
-    <w:p>
-      <w:pPr>
-        <w:pStyle w:val="BodyText"/>
-      </w:pPr>
-      <w:r>
         <w:tab/>
       </w:r>
       <w:r>
@@ -6005,6 +6051,7 @@
         <w:spacing w:after="0"/>
       </w:pPr>
       <w:r>
+        <w:lastRenderedPageBreak/>
         <w:t>Accessor</w:t>
       </w:r>
     </w:p>
@@ -6398,33 +6445,33 @@
     <w:p>
       <w:r>
         <w:tab/>
-        <w:t xml:space="preserve"> Developed by W3C, CSS level 2 was published and recommended by W3C on May 1998. It added some capabilities like making boxes that behaves like tables, availability of powerful selectors, specification of positioning of elements, availability of media types, style rules, added some font properties and bidirectional text. It was revised and called CSS 2.1, due to the fixing of errors and </w:t>
+        <w:t xml:space="preserve"> Developed by W3C, CSS level 2 was published and recommended by W3C on May 1998. It added some capabilities like making boxes that behaves like tables, availability of powerful selectors, specification of positioning of elements, availability of media types, style rules, added some font properties and bidirectional text. It was revised and called CSS 2.1, due to the fixing of errors and removes poorly supported features. CSS 2.1 become a Candidate Recommendation first on </w:t>
+      </w:r>
+      <w:proofErr w:type="spellStart"/>
+      <w:r>
+        <w:t>Febraury</w:t>
+      </w:r>
+      <w:proofErr w:type="spellEnd"/>
+      <w:r>
+        <w:t xml:space="preserve"> 25, 2004 and was developed further more until it was become a W3C recommendation on June 7, 2011.</w:t>
+      </w:r>
+    </w:p>
+    <w:p>
+      <w:r>
+        <w:rPr>
+          <w:b/>
+        </w:rPr>
+        <w:t>CSS 3</w:t>
+      </w:r>
+    </w:p>
+    <w:p>
+      <w:r>
+        <w:tab/>
+        <w:t xml:space="preserve">CSS3 was divided into what they called ‘modules,’ meaning it was separated into several documents. Each module can be a recommendation by different people, but some specifications are implemented by any browsers. Some module have new capabilities, some have extended features. </w:t>
       </w:r>
       <w:r>
         <w:lastRenderedPageBreak/>
-        <w:t xml:space="preserve">removes poorly supported features. CSS 2.1 become a Candidate Recommendation first on </w:t>
-      </w:r>
-      <w:proofErr w:type="spellStart"/>
-      <w:r>
-        <w:t>Febraury</w:t>
-      </w:r>
-      <w:proofErr w:type="spellEnd"/>
-      <w:r>
-        <w:t xml:space="preserve"> 25, 2004 and was developed further more until it was become a W3C recommendation on June 7, 2011.</w:t>
-      </w:r>
-    </w:p>
-    <w:p>
-      <w:r>
-        <w:rPr>
-          <w:b/>
-        </w:rPr>
-        <w:t>CSS 3</w:t>
-      </w:r>
-    </w:p>
-    <w:p>
-      <w:r>
-        <w:tab/>
-        <w:t>CSS3 was divided into what they called ‘modules,’ meaning it was separated into several documents. Each module can be a recommendation by different people, but some specifications are implemented by any browsers. Some module have new capabilities, some have extended features. Drafts of CSS 3 was released June of 1999. 50 CSS 3 modules was released as of June 2012, but only four of these are considered formal recommendations such as: Media Queries, Namespaces, Selectors Level 3 and Color.</w:t>
+        <w:t>Drafts of CSS 3 was released June of 1999. 50 CSS 3 modules was released as of June 2012, but only four of these are considered formal recommendations such as: Media Queries, Namespaces, Selectors Level 3 and Color.</w:t>
       </w:r>
     </w:p>
     <w:p>

</xml_diff>

<commit_message>
html defintion, history and quick version
</commit_message>
<xml_diff>
--- a/MIDTERMS/MIDTERM NOTES.docx
+++ b/MIDTERMS/MIDTERM NOTES.docx
@@ -4269,8 +4269,6 @@
           <w:sz w:val="24"/>
         </w:rPr>
       </w:pPr>
-      <w:bookmarkStart w:id="0" w:name="_GoBack"/>
-      <w:bookmarkEnd w:id="0"/>
     </w:p>
     <w:p>
       <w:pPr>
@@ -6271,9 +6269,922 @@
         <w:pStyle w:val="BodyText"/>
         <w:spacing w:after="0"/>
       </w:pPr>
-      <w:r>
+    </w:p>
+    <w:p>
+      <w:pPr>
+        <w:pStyle w:val="BodyText"/>
+        <w:spacing w:after="0"/>
+      </w:pPr>
+    </w:p>
+    <w:p>
+      <w:pPr>
+        <w:pStyle w:val="BodyText"/>
+        <w:spacing w:after="0"/>
+      </w:pPr>
+    </w:p>
+    <w:p>
+      <w:pPr>
+        <w:pStyle w:val="BodyText"/>
+        <w:spacing w:after="0"/>
+      </w:pPr>
+    </w:p>
+    <w:p>
+      <w:pPr>
+        <w:pStyle w:val="BodyText"/>
+        <w:spacing w:after="0"/>
+      </w:pPr>
+    </w:p>
+    <w:p>
+      <w:pPr>
+        <w:pStyle w:val="BodyText"/>
+        <w:spacing w:after="0"/>
+      </w:pPr>
+    </w:p>
+    <w:p>
+      <w:pPr>
+        <w:pStyle w:val="BodyText"/>
+        <w:spacing w:after="0"/>
+      </w:pPr>
+    </w:p>
+    <w:p>
+      <w:pPr>
+        <w:pStyle w:val="BodyText"/>
+        <w:spacing w:after="0"/>
+      </w:pPr>
+    </w:p>
+    <w:p>
+      <w:pPr>
+        <w:pStyle w:val="BodyText"/>
+        <w:spacing w:after="0"/>
+      </w:pPr>
+    </w:p>
+    <w:p>
+      <w:pPr>
+        <w:pStyle w:val="BodyText"/>
+        <w:spacing w:after="0"/>
+      </w:pPr>
+    </w:p>
+    <w:p>
+      <w:pPr>
+        <w:pStyle w:val="BodyText"/>
+        <w:spacing w:after="0"/>
+      </w:pPr>
+    </w:p>
+    <w:p>
+      <w:pPr>
+        <w:pStyle w:val="BodyText"/>
+        <w:spacing w:after="0"/>
+      </w:pPr>
+    </w:p>
+    <w:p>
+      <w:pPr>
+        <w:pStyle w:val="BodyText"/>
+        <w:spacing w:after="0"/>
+      </w:pPr>
+    </w:p>
+    <w:p>
+      <w:pPr>
+        <w:pStyle w:val="BodyText"/>
+        <w:spacing w:after="0"/>
+      </w:pPr>
+    </w:p>
+    <w:p>
+      <w:pPr>
+        <w:pStyle w:val="BodyText"/>
+        <w:spacing w:after="0"/>
+      </w:pPr>
+    </w:p>
+    <w:p>
+      <w:pPr>
+        <w:pStyle w:val="BodyText"/>
+        <w:spacing w:after="0"/>
+      </w:pPr>
+    </w:p>
+    <w:p>
+      <w:pPr>
+        <w:pStyle w:val="BodyText"/>
+        <w:spacing w:after="0"/>
+      </w:pPr>
+    </w:p>
+    <w:p>
+      <w:pPr>
+        <w:pStyle w:val="BodyText"/>
+        <w:spacing w:after="0"/>
+      </w:pPr>
+    </w:p>
+    <w:p>
+      <w:pPr>
+        <w:pStyle w:val="BodyText"/>
+        <w:spacing w:after="0"/>
+      </w:pPr>
+    </w:p>
+    <w:p>
+      <w:pPr>
+        <w:pStyle w:val="BodyText"/>
+        <w:spacing w:after="0"/>
+      </w:pPr>
+    </w:p>
+    <w:p>
+      <w:pPr>
+        <w:pStyle w:val="BodyText"/>
+        <w:spacing w:after="0"/>
+      </w:pPr>
+    </w:p>
+    <w:p>
+      <w:pPr>
+        <w:pStyle w:val="BodyText"/>
+        <w:spacing w:after="0"/>
+      </w:pPr>
+    </w:p>
+    <w:p>
+      <w:pPr>
+        <w:pStyle w:val="BodyText"/>
+        <w:spacing w:after="0"/>
+      </w:pPr>
+    </w:p>
+    <w:p>
+      <w:pPr>
+        <w:pStyle w:val="BodyText"/>
+        <w:spacing w:after="0"/>
+      </w:pPr>
+    </w:p>
+    <w:p>
+      <w:pPr>
+        <w:pStyle w:val="BodyText"/>
+        <w:spacing w:after="0"/>
+      </w:pPr>
+    </w:p>
+    <w:p>
+      <w:pPr>
+        <w:pStyle w:val="BodyText"/>
+        <w:spacing w:after="0"/>
+      </w:pPr>
+    </w:p>
+    <w:p>
+      <w:pPr>
+        <w:pStyle w:val="BodyText"/>
+        <w:spacing w:after="0"/>
+      </w:pPr>
+    </w:p>
+    <w:p>
+      <w:pPr>
+        <w:pStyle w:val="BodyText"/>
+        <w:spacing w:after="0"/>
+      </w:pPr>
+    </w:p>
+    <w:p>
+      <w:pPr>
+        <w:pStyle w:val="BodyText"/>
+        <w:spacing w:after="0"/>
+      </w:pPr>
+    </w:p>
+    <w:p>
+      <w:pPr>
+        <w:pStyle w:val="BodyText"/>
+        <w:spacing w:after="0"/>
+      </w:pPr>
+    </w:p>
+    <w:p>
+      <w:pPr>
+        <w:pStyle w:val="BodyText"/>
+        <w:spacing w:after="0"/>
+      </w:pPr>
+    </w:p>
+    <w:p>
+      <w:pPr>
+        <w:pStyle w:val="BodyText"/>
+        <w:spacing w:after="0"/>
+      </w:pPr>
+    </w:p>
+    <w:p>
+      <w:pPr>
+        <w:pStyle w:val="BodyText"/>
+        <w:spacing w:after="0"/>
+      </w:pPr>
+    </w:p>
+    <w:p>
+      <w:pPr>
+        <w:pStyle w:val="BodyText"/>
+        <w:spacing w:after="0"/>
+      </w:pPr>
+      <w:r>
+        <w:lastRenderedPageBreak/>
         <w:t>Researches:</w:t>
       </w:r>
+      <w:bookmarkStart w:id="0" w:name="_GoBack"/>
+      <w:bookmarkEnd w:id="0"/>
+    </w:p>
+    <w:p>
+      <w:pPr>
+        <w:pStyle w:val="BodyText"/>
+        <w:spacing w:after="0"/>
+      </w:pPr>
+    </w:p>
+    <w:p>
+      <w:pPr>
+        <w:jc w:val="both"/>
+        <w:rPr>
+          <w:b/>
+        </w:rPr>
+      </w:pPr>
+      <w:r>
+        <w:rPr>
+          <w:b/>
+        </w:rPr>
+        <w:t xml:space="preserve">Html </w:t>
+      </w:r>
+    </w:p>
+    <w:p>
+      <w:pPr>
+        <w:jc w:val="both"/>
+        <w:rPr>
+          <w:b/>
+        </w:rPr>
+      </w:pPr>
+      <w:r>
+        <w:rPr>
+          <w:b/>
+        </w:rPr>
+        <w:t>Definition</w:t>
+      </w:r>
+    </w:p>
+    <w:p>
+      <w:pPr>
+        <w:jc w:val="both"/>
+      </w:pPr>
+      <w:r>
+        <w:t xml:space="preserve">HTML or </w:t>
+      </w:r>
+      <w:proofErr w:type="spellStart"/>
+      <w:r>
+        <w:t>HyperText</w:t>
+      </w:r>
+      <w:proofErr w:type="spellEnd"/>
+      <w:r>
+        <w:t xml:space="preserve"> Markup Language is computer language that is used to create </w:t>
+      </w:r>
+      <w:proofErr w:type="spellStart"/>
+      <w:r>
+        <w:t>webiste</w:t>
+      </w:r>
+      <w:proofErr w:type="spellEnd"/>
+      <w:r>
+        <w:t>. It is use for the content of a website. And the tools besides of HTML are generally used to describe a webpage's appearance/presentation (CSS) or functionality (JavaScript).</w:t>
+      </w:r>
+    </w:p>
+    <w:p>
+      <w:pPr>
+        <w:jc w:val="both"/>
+      </w:pPr>
+      <w:r>
+        <w:t>According to MDN or Mozilla Developer Network that “</w:t>
+      </w:r>
+      <w:proofErr w:type="spellStart"/>
+      <w:r>
+        <w:rPr>
+          <w:i/>
+        </w:rPr>
+        <w:t>HyperText</w:t>
+      </w:r>
+      <w:proofErr w:type="spellEnd"/>
+      <w:r>
+        <w:t xml:space="preserve"> refers to links that connect webpages to one another, either within a single website or between websites. Links are a fundamental aspect of the Web. By uploading content to the Internet and linking it to pages created by other people, you become an active participant in the World Wide Web. And HTML uses </w:t>
+      </w:r>
+      <w:r>
+        <w:rPr>
+          <w:i/>
+        </w:rPr>
+        <w:t xml:space="preserve">markup </w:t>
+      </w:r>
+      <w:r>
+        <w:t>to annotate text, images, and other content for display in a Web browser. HTML markup includes special "elements" such as &lt;head&gt;, &lt;title&gt;, &lt;body&gt;, &lt;header&gt;, &lt;article&gt;, &lt;section&gt;, &lt;p&gt;, &lt;div&gt;, &lt;span&gt;, &lt;</w:t>
+      </w:r>
+      <w:proofErr w:type="spellStart"/>
+      <w:r>
+        <w:t>img</w:t>
+      </w:r>
+      <w:proofErr w:type="spellEnd"/>
+      <w:r>
+        <w:t>&gt;, and many others.”</w:t>
+      </w:r>
+    </w:p>
+    <w:p>
+      <w:pPr>
+        <w:jc w:val="both"/>
+      </w:pPr>
+    </w:p>
+    <w:p>
+      <w:pPr>
+        <w:jc w:val="both"/>
+      </w:pPr>
+      <w:r>
+        <w:t>HTML. (</w:t>
+      </w:r>
+      <w:proofErr w:type="spellStart"/>
+      <w:r>
+        <w:t>n.d.</w:t>
+      </w:r>
+      <w:proofErr w:type="spellEnd"/>
+      <w:r>
+        <w:t xml:space="preserve">). Retrieved from </w:t>
+      </w:r>
+      <w:r>
+        <w:t>https://developer.mozilla.org/en-US/docs/Web/HTML</w:t>
+      </w:r>
+    </w:p>
+    <w:p>
+      <w:pPr>
+        <w:jc w:val="both"/>
+      </w:pPr>
+    </w:p>
+    <w:p>
+      <w:pPr>
+        <w:jc w:val="both"/>
+        <w:rPr>
+          <w:b/>
+        </w:rPr>
+      </w:pPr>
+      <w:r>
+        <w:rPr>
+          <w:b/>
+        </w:rPr>
+        <w:t>History</w:t>
+      </w:r>
+    </w:p>
+    <w:p>
+      <w:pPr>
+        <w:jc w:val="both"/>
+      </w:pPr>
+      <w:r>
+        <w:t>Berners-Lee developed and defined the HTML language, which was created and defined using SGML, during the development cycle for the first Web browser/editor from October to December 1990. The first version of the browser initially ran only on the NeXT platform and was only processing text files, but it was a start. Berners-Lee later put the code and specifications for the project (including HTML) on the Internet in the summer of 1991. During the next few years the system introduced by Berners-Lee caught on in the Internet community - and the 'web' of documents available was steadily growing. A common library of code was available to programmers to easily create the needed capabilities to access web documents. Browsers quickly became available for a wide variety of platforms. As the number of implementations grew, the variety did also. The HTML language originally specified by Berners-Lee had developed and extended far beyond its initial form and no real standard had yet been developed.</w:t>
+      </w:r>
+    </w:p>
+    <w:p>
+      <w:pPr>
+        <w:jc w:val="both"/>
+      </w:pPr>
+    </w:p>
+    <w:p>
+      <w:pPr>
+        <w:jc w:val="both"/>
+      </w:pPr>
+      <w:r>
+        <w:t>Wilson, B. (</w:t>
+      </w:r>
+      <w:proofErr w:type="spellStart"/>
+      <w:r>
+        <w:t>n.d.</w:t>
+      </w:r>
+      <w:proofErr w:type="spellEnd"/>
+      <w:r>
+        <w:t>). HTML Overview. Retrieved from http://www.blooberry.com/indexdot/history/html.htm</w:t>
+      </w:r>
+    </w:p>
+    <w:p>
+      <w:pPr>
+        <w:jc w:val="both"/>
+      </w:pPr>
+    </w:p>
+    <w:p>
+      <w:pPr>
+        <w:jc w:val="both"/>
+        <w:rPr>
+          <w:b/>
+        </w:rPr>
+      </w:pPr>
+      <w:r>
+        <w:rPr>
+          <w:b/>
+        </w:rPr>
+        <w:t>Quick version</w:t>
+      </w:r>
+    </w:p>
+    <w:tbl>
+      <w:tblPr>
+        <w:tblStyle w:val="TableGrid"/>
+        <w:tblW w:w="9976" w:type="dxa"/>
+        <w:tblLook w:val="04A0" w:firstRow="1" w:lastRow="0" w:firstColumn="1" w:lastColumn="0" w:noHBand="0" w:noVBand="1"/>
+      </w:tblPr>
+      <w:tblGrid>
+        <w:gridCol w:w="3325"/>
+        <w:gridCol w:w="3325"/>
+        <w:gridCol w:w="3326"/>
+      </w:tblGrid>
+      <w:tr>
+        <w:trPr>
+          <w:trHeight w:val="280"/>
+        </w:trPr>
+        <w:tc>
+          <w:tcPr>
+            <w:tcW w:w="3325" w:type="dxa"/>
+          </w:tcPr>
+          <w:p>
+            <w:pPr>
+              <w:jc w:val="center"/>
+              <w:rPr>
+                <w:b/>
+              </w:rPr>
+            </w:pPr>
+            <w:r>
+              <w:rPr>
+                <w:b/>
+              </w:rPr>
+              <w:t>Version</w:t>
+            </w:r>
+          </w:p>
+        </w:tc>
+        <w:tc>
+          <w:tcPr>
+            <w:tcW w:w="3325" w:type="dxa"/>
+          </w:tcPr>
+          <w:p>
+            <w:pPr>
+              <w:jc w:val="center"/>
+              <w:rPr>
+                <w:b/>
+              </w:rPr>
+            </w:pPr>
+            <w:r>
+              <w:rPr>
+                <w:b/>
+              </w:rPr>
+              <w:t>Year</w:t>
+            </w:r>
+          </w:p>
+        </w:tc>
+        <w:tc>
+          <w:tcPr>
+            <w:tcW w:w="3326" w:type="dxa"/>
+          </w:tcPr>
+          <w:p>
+            <w:pPr>
+              <w:jc w:val="center"/>
+              <w:rPr>
+                <w:b/>
+              </w:rPr>
+            </w:pPr>
+            <w:r>
+              <w:rPr>
+                <w:b/>
+              </w:rPr>
+              <w:t>Specification Document</w:t>
+            </w:r>
+          </w:p>
+        </w:tc>
+      </w:tr>
+      <w:tr>
+        <w:trPr>
+          <w:trHeight w:val="265"/>
+        </w:trPr>
+        <w:tc>
+          <w:tcPr>
+            <w:tcW w:w="3325" w:type="dxa"/>
+          </w:tcPr>
+          <w:p>
+            <w:pPr>
+              <w:jc w:val="center"/>
+            </w:pPr>
+            <w:r>
+              <w:t>HTML 1.0</w:t>
+            </w:r>
+          </w:p>
+        </w:tc>
+        <w:tc>
+          <w:tcPr>
+            <w:tcW w:w="3325" w:type="dxa"/>
+          </w:tcPr>
+          <w:p>
+            <w:pPr>
+              <w:jc w:val="center"/>
+            </w:pPr>
+            <w:r>
+              <w:t>1990</w:t>
+            </w:r>
+          </w:p>
+        </w:tc>
+        <w:tc>
+          <w:tcPr>
+            <w:tcW w:w="3326" w:type="dxa"/>
+          </w:tcPr>
+          <w:p>
+            <w:pPr>
+              <w:jc w:val="center"/>
+            </w:pPr>
+            <w:r>
+              <w:t>No Official Documentation</w:t>
+            </w:r>
+          </w:p>
+        </w:tc>
+      </w:tr>
+      <w:tr>
+        <w:trPr>
+          <w:trHeight w:val="280"/>
+        </w:trPr>
+        <w:tc>
+          <w:tcPr>
+            <w:tcW w:w="3325" w:type="dxa"/>
+          </w:tcPr>
+          <w:p>
+            <w:pPr>
+              <w:jc w:val="center"/>
+            </w:pPr>
+            <w:r>
+              <w:t>HTML 2.0</w:t>
+            </w:r>
+          </w:p>
+        </w:tc>
+        <w:tc>
+          <w:tcPr>
+            <w:tcW w:w="3325" w:type="dxa"/>
+          </w:tcPr>
+          <w:p>
+            <w:pPr>
+              <w:jc w:val="center"/>
+            </w:pPr>
+            <w:r>
+              <w:t>1995</w:t>
+            </w:r>
+          </w:p>
+        </w:tc>
+        <w:tc>
+          <w:tcPr>
+            <w:tcW w:w="3326" w:type="dxa"/>
+          </w:tcPr>
+          <w:p>
+            <w:pPr>
+              <w:jc w:val="center"/>
+            </w:pPr>
+            <w:r>
+              <w:t>RFC 1866</w:t>
+            </w:r>
+          </w:p>
+        </w:tc>
+      </w:tr>
+      <w:tr>
+        <w:trPr>
+          <w:trHeight w:val="265"/>
+        </w:trPr>
+        <w:tc>
+          <w:tcPr>
+            <w:tcW w:w="3325" w:type="dxa"/>
+          </w:tcPr>
+          <w:p>
+            <w:pPr>
+              <w:jc w:val="center"/>
+            </w:pPr>
+            <w:r>
+              <w:t>HTML 3.0</w:t>
+            </w:r>
+          </w:p>
+        </w:tc>
+        <w:tc>
+          <w:tcPr>
+            <w:tcW w:w="3325" w:type="dxa"/>
+          </w:tcPr>
+          <w:p>
+            <w:pPr>
+              <w:jc w:val="center"/>
+            </w:pPr>
+            <w:r>
+              <w:t>1995</w:t>
+            </w:r>
+          </w:p>
+        </w:tc>
+        <w:tc>
+          <w:tcPr>
+            <w:tcW w:w="3326" w:type="dxa"/>
+          </w:tcPr>
+          <w:p>
+            <w:pPr>
+              <w:jc w:val="center"/>
+            </w:pPr>
+            <w:r>
+              <w:t>W3C Recommendation</w:t>
+            </w:r>
+          </w:p>
+        </w:tc>
+      </w:tr>
+      <w:tr>
+        <w:trPr>
+          <w:trHeight w:val="280"/>
+        </w:trPr>
+        <w:tc>
+          <w:tcPr>
+            <w:tcW w:w="3325" w:type="dxa"/>
+          </w:tcPr>
+          <w:p>
+            <w:pPr>
+              <w:jc w:val="center"/>
+            </w:pPr>
+            <w:r>
+              <w:t>HTML 4.0</w:t>
+            </w:r>
+          </w:p>
+        </w:tc>
+        <w:tc>
+          <w:tcPr>
+            <w:tcW w:w="3325" w:type="dxa"/>
+          </w:tcPr>
+          <w:p>
+            <w:pPr>
+              <w:jc w:val="center"/>
+            </w:pPr>
+            <w:r>
+              <w:t>1997</w:t>
+            </w:r>
+          </w:p>
+        </w:tc>
+        <w:tc>
+          <w:tcPr>
+            <w:tcW w:w="3326" w:type="dxa"/>
+          </w:tcPr>
+          <w:p>
+            <w:pPr>
+              <w:jc w:val="center"/>
+            </w:pPr>
+            <w:r>
+              <w:t>W3C Recommendation</w:t>
+            </w:r>
+          </w:p>
+        </w:tc>
+      </w:tr>
+      <w:tr>
+        <w:trPr>
+          <w:trHeight w:val="265"/>
+        </w:trPr>
+        <w:tc>
+          <w:tcPr>
+            <w:tcW w:w="3325" w:type="dxa"/>
+          </w:tcPr>
+          <w:p>
+            <w:pPr>
+              <w:jc w:val="center"/>
+            </w:pPr>
+            <w:r>
+              <w:t>HTML 4.1</w:t>
+            </w:r>
+          </w:p>
+        </w:tc>
+        <w:tc>
+          <w:tcPr>
+            <w:tcW w:w="3325" w:type="dxa"/>
+          </w:tcPr>
+          <w:p>
+            <w:pPr>
+              <w:jc w:val="center"/>
+            </w:pPr>
+            <w:r>
+              <w:t>1999</w:t>
+            </w:r>
+          </w:p>
+        </w:tc>
+        <w:tc>
+          <w:tcPr>
+            <w:tcW w:w="3326" w:type="dxa"/>
+          </w:tcPr>
+          <w:p>
+            <w:pPr>
+              <w:jc w:val="center"/>
+            </w:pPr>
+            <w:r>
+              <w:t>W3C Recommendation</w:t>
+            </w:r>
+          </w:p>
+        </w:tc>
+      </w:tr>
+      <w:tr>
+        <w:trPr>
+          <w:trHeight w:val="265"/>
+        </w:trPr>
+        <w:tc>
+          <w:tcPr>
+            <w:tcW w:w="3325" w:type="dxa"/>
+          </w:tcPr>
+          <w:p>
+            <w:pPr>
+              <w:jc w:val="center"/>
+            </w:pPr>
+            <w:r>
+              <w:t>XHTML 1.0</w:t>
+            </w:r>
+          </w:p>
+        </w:tc>
+        <w:tc>
+          <w:tcPr>
+            <w:tcW w:w="3325" w:type="dxa"/>
+          </w:tcPr>
+          <w:p>
+            <w:pPr>
+              <w:jc w:val="center"/>
+            </w:pPr>
+            <w:r>
+              <w:t>2000</w:t>
+            </w:r>
+          </w:p>
+        </w:tc>
+        <w:tc>
+          <w:tcPr>
+            <w:tcW w:w="3326" w:type="dxa"/>
+          </w:tcPr>
+          <w:p>
+            <w:pPr>
+              <w:jc w:val="center"/>
+            </w:pPr>
+            <w:r>
+              <w:t>W3C Recommendation</w:t>
+            </w:r>
+          </w:p>
+        </w:tc>
+      </w:tr>
+      <w:tr>
+        <w:trPr>
+          <w:trHeight w:val="265"/>
+        </w:trPr>
+        <w:tc>
+          <w:tcPr>
+            <w:tcW w:w="3325" w:type="dxa"/>
+          </w:tcPr>
+          <w:p>
+            <w:pPr>
+              <w:jc w:val="center"/>
+            </w:pPr>
+            <w:r>
+              <w:t>XHTML 1.1</w:t>
+            </w:r>
+          </w:p>
+        </w:tc>
+        <w:tc>
+          <w:tcPr>
+            <w:tcW w:w="3325" w:type="dxa"/>
+          </w:tcPr>
+          <w:p>
+            <w:pPr>
+              <w:jc w:val="center"/>
+            </w:pPr>
+            <w:r>
+              <w:t>2001</w:t>
+            </w:r>
+          </w:p>
+        </w:tc>
+        <w:tc>
+          <w:tcPr>
+            <w:tcW w:w="3326" w:type="dxa"/>
+          </w:tcPr>
+          <w:p>
+            <w:pPr>
+              <w:jc w:val="center"/>
+            </w:pPr>
+            <w:r>
+              <w:t>W3C Recommendation</w:t>
+            </w:r>
+          </w:p>
+        </w:tc>
+      </w:tr>
+      <w:tr>
+        <w:trPr>
+          <w:trHeight w:val="265"/>
+        </w:trPr>
+        <w:tc>
+          <w:tcPr>
+            <w:tcW w:w="3325" w:type="dxa"/>
+          </w:tcPr>
+          <w:p>
+            <w:pPr>
+              <w:jc w:val="center"/>
+            </w:pPr>
+            <w:r>
+              <w:t>HTML 5.0</w:t>
+            </w:r>
+          </w:p>
+        </w:tc>
+        <w:tc>
+          <w:tcPr>
+            <w:tcW w:w="3325" w:type="dxa"/>
+          </w:tcPr>
+          <w:p>
+            <w:pPr>
+              <w:jc w:val="center"/>
+            </w:pPr>
+            <w:r>
+              <w:t>2014</w:t>
+            </w:r>
+          </w:p>
+        </w:tc>
+        <w:tc>
+          <w:tcPr>
+            <w:tcW w:w="3326" w:type="dxa"/>
+          </w:tcPr>
+          <w:p>
+            <w:pPr>
+              <w:jc w:val="center"/>
+            </w:pPr>
+            <w:r>
+              <w:t>W3C Recommendation</w:t>
+            </w:r>
+          </w:p>
+        </w:tc>
+      </w:tr>
+      <w:tr>
+        <w:trPr>
+          <w:trHeight w:val="265"/>
+        </w:trPr>
+        <w:tc>
+          <w:tcPr>
+            <w:tcW w:w="3325" w:type="dxa"/>
+          </w:tcPr>
+          <w:p>
+            <w:pPr>
+              <w:jc w:val="center"/>
+            </w:pPr>
+            <w:r>
+              <w:t>HTML 5.1</w:t>
+            </w:r>
+          </w:p>
+        </w:tc>
+        <w:tc>
+          <w:tcPr>
+            <w:tcW w:w="3325" w:type="dxa"/>
+          </w:tcPr>
+          <w:p>
+            <w:pPr>
+              <w:jc w:val="center"/>
+            </w:pPr>
+            <w:r>
+              <w:t>2016</w:t>
+            </w:r>
+          </w:p>
+        </w:tc>
+        <w:tc>
+          <w:tcPr>
+            <w:tcW w:w="3326" w:type="dxa"/>
+          </w:tcPr>
+          <w:p>
+            <w:pPr>
+              <w:jc w:val="center"/>
+            </w:pPr>
+            <w:r>
+              <w:t>W3C Recommendation</w:t>
+            </w:r>
+          </w:p>
+        </w:tc>
+      </w:tr>
+    </w:tbl>
+    <w:p>
+      <w:pPr>
+        <w:jc w:val="both"/>
+      </w:pPr>
+    </w:p>
+    <w:p>
+      <w:pPr>
+        <w:jc w:val="both"/>
+      </w:pPr>
+    </w:p>
+    <w:p>
+      <w:pPr>
+        <w:jc w:val="both"/>
+      </w:pPr>
+    </w:p>
+    <w:p>
+      <w:pPr>
+        <w:pStyle w:val="BodyText"/>
+        <w:spacing w:after="0"/>
+      </w:pPr>
+    </w:p>
+    <w:p>
+      <w:pPr>
+        <w:pStyle w:val="BodyText"/>
+        <w:spacing w:after="0"/>
+      </w:pPr>
+    </w:p>
+    <w:p>
+      <w:pPr>
+        <w:pStyle w:val="BodyText"/>
+        <w:spacing w:after="0"/>
+      </w:pPr>
+    </w:p>
+    <w:p>
+      <w:pPr>
+        <w:pStyle w:val="BodyText"/>
+        <w:spacing w:after="0"/>
+      </w:pPr>
+    </w:p>
+    <w:p>
+      <w:pPr>
+        <w:pStyle w:val="BodyText"/>
+        <w:spacing w:after="0"/>
+      </w:pPr>
+    </w:p>
+    <w:p>
+      <w:pPr>
+        <w:pStyle w:val="BodyText"/>
+        <w:spacing w:after="0"/>
+      </w:pPr>
+    </w:p>
+    <w:p>
+      <w:pPr>
+        <w:pStyle w:val="BodyText"/>
+        <w:spacing w:after="0"/>
+      </w:pPr>
     </w:p>
     <w:p>
       <w:pPr>
@@ -6467,11 +7378,7 @@
     <w:p>
       <w:r>
         <w:tab/>
-        <w:t xml:space="preserve">CSS3 was divided into what they called ‘modules,’ meaning it was separated into several documents. Each module can be a recommendation by different people, but some specifications are implemented by any browsers. Some module have new capabilities, some have extended features. </w:t>
-      </w:r>
-      <w:r>
-        <w:lastRenderedPageBreak/>
-        <w:t>Drafts of CSS 3 was released June of 1999. 50 CSS 3 modules was released as of June 2012, but only four of these are considered formal recommendations such as: Media Queries, Namespaces, Selectors Level 3 and Color.</w:t>
+        <w:t>CSS3 was divided into what they called ‘modules,’ meaning it was separated into several documents. Each module can be a recommendation by different people, but some specifications are implemented by any browsers. Some module have new capabilities, some have extended features. Drafts of CSS 3 was released June of 1999. 50 CSS 3 modules was released as of June 2012, but only four of these are considered formal recommendations such as: Media Queries, Namespaces, Selectors Level 3 and Color.</w:t>
       </w:r>
     </w:p>
     <w:p>
@@ -9862,15 +10769,6 @@
   </w:num>
   <w:num w:numId="27">
     <w:abstractNumId w:val="16"/>
-    <w:lvlOverride w:ilvl="0"/>
-    <w:lvlOverride w:ilvl="1"/>
-    <w:lvlOverride w:ilvl="2"/>
-    <w:lvlOverride w:ilvl="3"/>
-    <w:lvlOverride w:ilvl="4"/>
-    <w:lvlOverride w:ilvl="5"/>
-    <w:lvlOverride w:ilvl="6"/>
-    <w:lvlOverride w:ilvl="7"/>
-    <w:lvlOverride w:ilvl="8"/>
   </w:num>
 </w:numbering>
 </file>

</xml_diff>

<commit_message>
Added HTML stylesheets on CSS in MIDTERM NOTES.docx and Midterms.txt
</commit_message>
<xml_diff>
--- a/MIDTERMS/MIDTERM NOTES.docx
+++ b/MIDTERMS/MIDTERM NOTES.docx
@@ -6471,8 +6471,6 @@
         <w:lastRenderedPageBreak/>
         <w:t>Researches:</w:t>
       </w:r>
-      <w:bookmarkStart w:id="0" w:name="_GoBack"/>
-      <w:bookmarkEnd w:id="0"/>
     </w:p>
     <w:p>
       <w:pPr>
@@ -7417,6 +7415,279 @@
       <w:r>
         <w:t>http://www.corelangs.com/css/basics/versions.html</w:t>
       </w:r>
+    </w:p>
+    <w:p>
+      <w:pPr>
+        <w:pStyle w:val="BodyText"/>
+        <w:spacing w:after="0"/>
+      </w:pPr>
+    </w:p>
+    <w:p>
+      <w:pPr>
+        <w:pStyle w:val="BodyText"/>
+        <w:spacing w:after="0"/>
+      </w:pPr>
+    </w:p>
+    <w:p>
+      <w:pPr>
+        <w:pStyle w:val="BodyText"/>
+        <w:spacing w:after="0"/>
+      </w:pPr>
+      <w:bookmarkStart w:id="0" w:name="_GoBack"/>
+      <w:bookmarkEnd w:id="0"/>
+    </w:p>
+    <w:p>
+      <w:pPr>
+        <w:rPr>
+          <w:b/>
+          <w:bCs/>
+          <w:sz w:val="24"/>
+        </w:rPr>
+      </w:pPr>
+      <w:r>
+        <w:rPr>
+          <w:b/>
+          <w:bCs/>
+          <w:sz w:val="24"/>
+        </w:rPr>
+        <w:lastRenderedPageBreak/>
+        <w:t>HTML/XHTML STYLESHEETS</w:t>
+      </w:r>
+    </w:p>
+    <w:p>
+      <w:pPr>
+        <w:rPr>
+          <w:b/>
+          <w:bCs/>
+        </w:rPr>
+      </w:pPr>
+    </w:p>
+    <w:p>
+      <w:pPr>
+        <w:numPr>
+          <w:ilvl w:val="0"/>
+          <w:numId w:val="7"/>
+        </w:numPr>
+        <w:tabs>
+          <w:tab w:val="clear" w:pos="720"/>
+          <w:tab w:val="num" w:pos="540"/>
+        </w:tabs>
+        <w:ind w:hanging="540"/>
+      </w:pPr>
+      <w:r>
+        <w:rPr>
+          <w:b/>
+          <w:sz w:val="24"/>
+        </w:rPr>
+        <w:t>AUTHOR STYLES</w:t>
+      </w:r>
+      <w:r>
+        <w:t xml:space="preserve"> (External stylesheets, Embedded styles, Inline styles)</w:t>
+      </w:r>
+    </w:p>
+    <w:p>
+      <w:r>
+        <w:tab/>
+      </w:r>
+      <w:r>
+        <w:t>Author is the one who made the codes of the CSS and embeds it to use it for websites. Author styles is the CSS file that is linked into the HTML. It is the default CSS style that the author of the code made.</w:t>
+      </w:r>
+    </w:p>
+    <w:p>
+      <w:pPr>
+        <w:rPr>
+          <w:b/>
+        </w:rPr>
+      </w:pPr>
+      <w:r>
+        <w:rPr>
+          <w:b/>
+        </w:rPr>
+        <w:tab/>
+      </w:r>
+      <w:r>
+        <w:rPr>
+          <w:b/>
+        </w:rPr>
+        <w:t>External Style Sheet </w:t>
+      </w:r>
+    </w:p>
+    <w:p>
+      <w:pPr>
+        <w:ind w:left="720"/>
+      </w:pPr>
+      <w:r>
+        <w:t xml:space="preserve">- </w:t>
+      </w:r>
+      <w:r>
+        <w:t>External CSS files that is in .</w:t>
+      </w:r>
+      <w:proofErr w:type="spellStart"/>
+      <w:r>
+        <w:t>css</w:t>
+      </w:r>
+      <w:proofErr w:type="spellEnd"/>
+      <w:r>
+        <w:t xml:space="preserve"> format contains stylesheet rules that will be included together with your HTML document that will be linked using the &lt;link&gt; tag.</w:t>
+      </w:r>
+    </w:p>
+    <w:p>
+      <w:pPr>
+        <w:rPr>
+          <w:b/>
+        </w:rPr>
+      </w:pPr>
+      <w:r>
+        <w:rPr>
+          <w:b/>
+        </w:rPr>
+        <w:tab/>
+      </w:r>
+      <w:r>
+        <w:rPr>
+          <w:b/>
+        </w:rPr>
+        <w:t>Internal Style Sheet </w:t>
+      </w:r>
+    </w:p>
+    <w:p>
+      <w:pPr>
+        <w:ind w:left="720"/>
+      </w:pPr>
+      <w:r>
+        <w:t>- It is the CSS stylesheet rules that is embedded inside of your HTML document. It is located inside of the header section by the &lt;style&gt; tag</w:t>
+      </w:r>
+    </w:p>
+    <w:p>
+      <w:pPr>
+        <w:rPr>
+          <w:b/>
+        </w:rPr>
+      </w:pPr>
+      <w:r>
+        <w:rPr>
+          <w:b/>
+        </w:rPr>
+        <w:tab/>
+      </w:r>
+      <w:r>
+        <w:rPr>
+          <w:b/>
+        </w:rPr>
+        <w:t>Inline Style Sheet </w:t>
+      </w:r>
+    </w:p>
+    <w:p>
+      <w:pPr>
+        <w:spacing w:line="259" w:lineRule="auto"/>
+        <w:ind w:left="720"/>
+      </w:pPr>
+      <w:r>
+        <w:t xml:space="preserve">- Using the style attribute, you can define the style rules that will be apply directly into your specific HTML elements. It is good to use for making a particular style for one element, because it overrides the rules of an External CSS rules.  </w:t>
+      </w:r>
+    </w:p>
+    <w:p>
+      <w:pPr>
+        <w:numPr>
+          <w:ilvl w:val="0"/>
+          <w:numId w:val="7"/>
+        </w:numPr>
+        <w:tabs>
+          <w:tab w:val="clear" w:pos="720"/>
+          <w:tab w:val="num" w:pos="540"/>
+        </w:tabs>
+        <w:ind w:hanging="540"/>
+        <w:rPr>
+          <w:b/>
+          <w:sz w:val="24"/>
+        </w:rPr>
+      </w:pPr>
+      <w:r>
+        <w:rPr>
+          <w:b/>
+          <w:sz w:val="24"/>
+        </w:rPr>
+        <w:t>USER STYLE</w:t>
+      </w:r>
+    </w:p>
+    <w:p>
+      <w:r>
+        <w:rPr>
+          <w:rFonts w:ascii="Arial" w:hAnsi="Arial" w:cs="Arial"/>
+          <w:color w:val="242729"/>
+          <w:sz w:val="23"/>
+          <w:szCs w:val="23"/>
+          <w:shd w:val="clear" w:color="auto" w:fill="FFFFFF"/>
+        </w:rPr>
+        <w:tab/>
+        <w:t xml:space="preserve">The users or the site’s visitors are the one who is viewing your website. User style allows the users to optionally override the style of the author, by defining their own stylesheets. They can set rules about font sizes, system colors and others to satisfy their own preferences. </w:t>
+      </w:r>
+    </w:p>
+    <w:p/>
+    <w:p>
+      <w:pPr>
+        <w:numPr>
+          <w:ilvl w:val="0"/>
+          <w:numId w:val="7"/>
+        </w:numPr>
+        <w:tabs>
+          <w:tab w:val="clear" w:pos="720"/>
+          <w:tab w:val="num" w:pos="540"/>
+          <w:tab w:val="left" w:pos="630"/>
+        </w:tabs>
+        <w:ind w:hanging="540"/>
+      </w:pPr>
+      <w:r>
+        <w:rPr>
+          <w:b/>
+          <w:sz w:val="24"/>
+        </w:rPr>
+        <w:t>USER AGENT STYLES</w:t>
+      </w:r>
+      <w:r>
+        <w:t xml:space="preserve"> (example default CSS 2.1 stylesheet for HTML 4)</w:t>
+      </w:r>
+    </w:p>
+    <w:p>
+      <w:r>
+        <w:rPr>
+          <w:rFonts w:ascii="Arial" w:hAnsi="Arial" w:cs="Arial"/>
+          <w:color w:val="242729"/>
+          <w:sz w:val="23"/>
+          <w:szCs w:val="23"/>
+          <w:shd w:val="clear" w:color="auto" w:fill="FFFFFF"/>
+        </w:rPr>
+        <w:tab/>
+      </w:r>
+      <w:r>
+        <w:t xml:space="preserve">Browser applications such as Google Chrome and Mozilla Firefox are examples of the User Agent. We use these browsers to view websites. User agents has its own default stylesheet, but you can inspect the properties of the website that you are viewing.    </w:t>
+      </w:r>
+    </w:p>
+    <w:p/>
+    <w:p>
+      <w:r>
+        <w:t>References:</w:t>
+      </w:r>
+    </w:p>
+    <w:p>
+      <w:hyperlink r:id="rId6" w:history="1">
+        <w:r>
+          <w:rPr>
+            <w:rStyle w:val="Hyperlink"/>
+          </w:rPr>
+          <w:t>http://stackoverflow.com/questions/7022344/whats-difference-between-authors-style-readers-style-agents-style-or-aut</w:t>
+        </w:r>
+      </w:hyperlink>
+    </w:p>
+    <w:p>
+      <w:hyperlink r:id="rId7" w:history="1">
+        <w:r>
+          <w:rPr>
+            <w:rStyle w:val="Hyperlink"/>
+          </w:rPr>
+          <w:t>https://www.tutorialspoint.com/html/html_style_sheet.htm</w:t>
+        </w:r>
+      </w:hyperlink>
     </w:p>
     <w:p>
       <w:pPr>

</xml_diff>

<commit_message>
Added Statement and Selector contents on CSS
</commit_message>
<xml_diff>
--- a/MIDTERMS/MIDTERM NOTES.docx
+++ b/MIDTERMS/MIDTERM NOTES.docx
@@ -7433,8 +7433,6 @@
         <w:pStyle w:val="BodyText"/>
         <w:spacing w:after="0"/>
       </w:pPr>
-      <w:bookmarkStart w:id="0" w:name="_GoBack"/>
-      <w:bookmarkEnd w:id="0"/>
     </w:p>
     <w:p>
       <w:pPr>
@@ -7665,12 +7663,247 @@
     </w:p>
     <w:p/>
     <w:p>
+      <w:pPr>
+        <w:rPr>
+          <w:b/>
+          <w:bCs/>
+          <w:sz w:val="24"/>
+        </w:rPr>
+      </w:pPr>
+      <w:r>
+        <w:rPr>
+          <w:b/>
+          <w:bCs/>
+          <w:sz w:val="24"/>
+        </w:rPr>
+        <w:t>CSS STATEMENTS</w:t>
+      </w:r>
+      <w:r>
+        <w:rPr>
+          <w:b/>
+          <w:bCs/>
+          <w:sz w:val="24"/>
+        </w:rPr>
+        <w:t>/ SYNTAX</w:t>
+      </w:r>
+    </w:p>
+    <w:p>
+      <w:pPr>
+        <w:rPr>
+          <w:bCs/>
+        </w:rPr>
+      </w:pPr>
+      <w:r>
+        <w:rPr>
+          <w:bCs/>
+        </w:rPr>
+        <w:tab/>
+        <w:t xml:space="preserve">CSS style sheets contains statements that has two kinds which are Rulesets and At-rules. It is a building block which starts with characters that are non-space and ends with braces, parenthesis or semi-colon. </w:t>
+      </w:r>
+    </w:p>
+    <w:p>
+      <w:pPr>
+        <w:rPr>
+          <w:b/>
+          <w:bCs/>
+        </w:rPr>
+      </w:pPr>
+      <w:r>
+        <w:rPr>
+          <w:bCs/>
+        </w:rPr>
+        <w:tab/>
+      </w:r>
+      <w:r>
+        <w:rPr>
+          <w:b/>
+          <w:bCs/>
+        </w:rPr>
+        <w:t>Rule Sets</w:t>
+      </w:r>
+    </w:p>
+    <w:p>
+      <w:pPr>
+        <w:ind w:left="720"/>
+        <w:rPr>
+          <w:bCs/>
+        </w:rPr>
+      </w:pPr>
+      <w:r>
+        <w:rPr>
+          <w:bCs/>
+        </w:rPr>
+        <w:t xml:space="preserve">- </w:t>
+      </w:r>
+      <w:proofErr w:type="gramStart"/>
+      <w:r>
+        <w:rPr>
+          <w:bCs/>
+        </w:rPr>
+        <w:t>main</w:t>
+      </w:r>
+      <w:proofErr w:type="gramEnd"/>
+      <w:r>
+        <w:rPr>
+          <w:bCs/>
+        </w:rPr>
+        <w:t xml:space="preserve"> building block of CSS, which is a collection of CSS declarations that comprises by the selector. The rule is applied to all elements having the same selector that is specified in the declaration block.</w:t>
+      </w:r>
+    </w:p>
+    <w:p>
+      <w:pPr>
+        <w:ind w:left="720"/>
+        <w:rPr>
+          <w:b/>
+          <w:bCs/>
+        </w:rPr>
+      </w:pPr>
+      <w:r>
+        <w:rPr>
+          <w:b/>
+          <w:bCs/>
+        </w:rPr>
+        <w:t>At-rules</w:t>
+      </w:r>
+    </w:p>
+    <w:p>
+      <w:pPr>
+        <w:ind w:left="720"/>
+        <w:rPr>
+          <w:bCs/>
+        </w:rPr>
+      </w:pPr>
+      <w:r>
+        <w:rPr>
+          <w:b/>
+          <w:bCs/>
+        </w:rPr>
+        <w:t xml:space="preserve">- </w:t>
+      </w:r>
+      <w:r>
+        <w:rPr>
+          <w:bCs/>
+        </w:rPr>
+        <w:t>It is an instruction to CSS parser that starts with ‘@’ character, followed by a specified identifier. It was limited by the statement, or by the open and close curly braces or terminated by semicolon. It has its own semantics and also includes internal syntax.</w:t>
+      </w:r>
+    </w:p>
+    <w:p>
+      <w:pPr>
+        <w:ind w:left="720"/>
+        <w:rPr>
+          <w:bCs/>
+        </w:rPr>
+      </w:pPr>
+    </w:p>
+    <w:p>
+      <w:pPr>
+        <w:rPr>
+          <w:b/>
+          <w:bCs/>
+          <w:sz w:val="24"/>
+        </w:rPr>
+      </w:pPr>
+      <w:r>
+        <w:rPr>
+          <w:b/>
+          <w:bCs/>
+          <w:sz w:val="24"/>
+        </w:rPr>
+        <w:t>CSS SELECTORS</w:t>
+      </w:r>
+    </w:p>
+    <w:p>
+      <w:pPr>
+        <w:rPr>
+          <w:bCs/>
+          <w:sz w:val="24"/>
+        </w:rPr>
+      </w:pPr>
+      <w:r>
+        <w:rPr>
+          <w:b/>
+          <w:bCs/>
+          <w:sz w:val="24"/>
+        </w:rPr>
+        <w:tab/>
+      </w:r>
+      <w:r>
+        <w:rPr>
+          <w:bCs/>
+          <w:sz w:val="24"/>
+        </w:rPr>
+        <w:t xml:space="preserve">Selectors are patterns that forms several technologies that will be used for the selection of nodes. It is part of the style sheet rule that specifies the content that will be using the style. </w:t>
+      </w:r>
+    </w:p>
+    <w:p>
+      <w:pPr>
+        <w:rPr>
+          <w:bCs/>
+        </w:rPr>
+      </w:pPr>
+    </w:p>
+    <w:p>
+      <w:pPr>
+        <w:ind w:left="720"/>
+      </w:pPr>
+      <w:bookmarkStart w:id="0" w:name="_GoBack"/>
+      <w:bookmarkEnd w:id="0"/>
+    </w:p>
+    <w:p>
+      <w:pPr>
+        <w:ind w:left="720"/>
+      </w:pPr>
+    </w:p>
+    <w:p>
       <w:r>
         <w:t>References:</w:t>
       </w:r>
     </w:p>
     <w:p>
       <w:hyperlink r:id="rId6" w:history="1">
+        <w:r>
+          <w:rPr>
+            <w:rStyle w:val="Hyperlink"/>
+          </w:rPr>
+          <w:t>https://developer.mozilla.org/en-US/docs/Web/CSS/Syntax</w:t>
+        </w:r>
+      </w:hyperlink>
+    </w:p>
+    <w:p>
+      <w:hyperlink r:id="rId7" w:history="1">
+        <w:r>
+          <w:rPr>
+            <w:rStyle w:val="Hyperlink"/>
+          </w:rPr>
+          <w:t>http://reference.sitepoint.com/css/statements</w:t>
+        </w:r>
+      </w:hyperlink>
+      <w:r>
+        <w:t xml:space="preserve"> </w:t>
+      </w:r>
+    </w:p>
+    <w:p>
+      <w:hyperlink r:id="rId8" w:history="1">
+        <w:r>
+          <w:rPr>
+            <w:rStyle w:val="Hyperlink"/>
+          </w:rPr>
+          <w:t>https://www.sitepoint.com/web-foundations/css-selectors/</w:t>
+        </w:r>
+      </w:hyperlink>
+      <w:r>
+        <w:t xml:space="preserve"> </w:t>
+      </w:r>
+    </w:p>
+    <w:p/>
+    <w:p/>
+    <w:p>
+      <w:r>
+        <w:t>References:</w:t>
+      </w:r>
+    </w:p>
+    <w:p>
+      <w:hyperlink r:id="rId9" w:history="1">
         <w:r>
           <w:rPr>
             <w:rStyle w:val="Hyperlink"/>
@@ -7680,7 +7913,7 @@
       </w:hyperlink>
     </w:p>
     <w:p>
-      <w:hyperlink r:id="rId7" w:history="1">
+      <w:hyperlink r:id="rId10" w:history="1">
         <w:r>
           <w:rPr>
             <w:rStyle w:val="Hyperlink"/>

</xml_diff>

<commit_message>
Added preprocessor and Frameworks contents on CSS
</commit_message>
<xml_diff>
--- a/MIDTERMS/MIDTERM NOTES.docx
+++ b/MIDTERMS/MIDTERM NOTES.docx
@@ -18348,8 +18348,6 @@
         <w:spacing w:after="0"/>
         <w:ind w:firstLine="720"/>
       </w:pPr>
-      <w:bookmarkStart w:id="0" w:name="_GoBack"/>
-      <w:bookmarkEnd w:id="0"/>
     </w:p>
     <w:p>
       <w:pPr>
@@ -19123,6 +19121,471 @@
     </w:p>
     <w:p>
       <w:pPr>
+        <w:pStyle w:val="ListParagraph"/>
+        <w:ind w:left="0"/>
+        <w:rPr>
+          <w:b/>
+          <w:bCs/>
+        </w:rPr>
+      </w:pPr>
+      <w:r>
+        <w:rPr>
+          <w:b/>
+          <w:bCs/>
+        </w:rPr>
+        <w:lastRenderedPageBreak/>
+        <w:t>Values and Units Module Level 3</w:t>
+      </w:r>
+    </w:p>
+    <w:p>
+      <w:pPr>
+        <w:pStyle w:val="ListParagraph"/>
+        <w:ind w:left="0"/>
+        <w:rPr>
+          <w:b/>
+          <w:bCs/>
+        </w:rPr>
+      </w:pPr>
+    </w:p>
+    <w:p>
+      <w:pPr>
+        <w:pStyle w:val="ListParagraph"/>
+        <w:ind w:left="0"/>
+        <w:rPr>
+          <w:b/>
+          <w:bCs/>
+        </w:rPr>
+      </w:pPr>
+      <w:r>
+        <w:rPr>
+          <w:b/>
+          <w:bCs/>
+        </w:rPr>
+        <w:t>CSS Pre-processors</w:t>
+      </w:r>
+    </w:p>
+    <w:p>
+      <w:pPr>
+        <w:pStyle w:val="ListParagraph"/>
+        <w:ind w:left="0"/>
+        <w:rPr>
+          <w:bCs/>
+        </w:rPr>
+      </w:pPr>
+      <w:r>
+        <w:rPr>
+          <w:b/>
+          <w:bCs/>
+        </w:rPr>
+        <w:tab/>
+      </w:r>
+      <w:r>
+        <w:rPr>
+          <w:bCs/>
+        </w:rPr>
+        <w:t xml:space="preserve">Pre-processors are developed to maintain and reduce the CSS codes that the user will do. It extends. It does converts data type into another. It extends functions, variables, operators and others. It is usable for making or maintaining big projects, such as using Ruby in working projects.  </w:t>
+      </w:r>
+    </w:p>
+    <w:p>
+      <w:pPr>
+        <w:pStyle w:val="ListParagraph"/>
+        <w:ind w:left="0"/>
+        <w:rPr>
+          <w:bCs/>
+        </w:rPr>
+      </w:pPr>
+    </w:p>
+    <w:p>
+      <w:pPr>
+        <w:pStyle w:val="ListParagraph"/>
+        <w:numPr>
+          <w:ilvl w:val="0"/>
+          <w:numId w:val="32"/>
+        </w:numPr>
+        <w:rPr>
+          <w:b/>
+          <w:bCs/>
+        </w:rPr>
+      </w:pPr>
+      <w:proofErr w:type="spellStart"/>
+      <w:r>
+        <w:rPr>
+          <w:b/>
+          <w:bCs/>
+        </w:rPr>
+        <w:t>Haml</w:t>
+      </w:r>
+      <w:proofErr w:type="spellEnd"/>
+      <w:r>
+        <w:rPr>
+          <w:b/>
+          <w:bCs/>
+        </w:rPr>
+        <w:t xml:space="preserve"> (HTML abstraction markup language)</w:t>
+      </w:r>
+    </w:p>
+    <w:p>
+      <w:pPr>
+        <w:pStyle w:val="ListParagraph"/>
+        <w:rPr>
+          <w:bCs/>
+        </w:rPr>
+      </w:pPr>
+      <w:r>
+        <w:rPr>
+          <w:b/>
+          <w:bCs/>
+        </w:rPr>
+        <w:t xml:space="preserve">- </w:t>
+      </w:r>
+      <w:r>
+        <w:rPr>
+          <w:bCs/>
+        </w:rPr>
+        <w:t xml:space="preserve">It is a markup language, it promotes dry and well-structured coding without the use of inline code. </w:t>
+      </w:r>
+    </w:p>
+    <w:p>
+      <w:pPr>
+        <w:pStyle w:val="ListParagraph"/>
+        <w:ind w:left="0"/>
+        <w:rPr>
+          <w:bCs/>
+        </w:rPr>
+      </w:pPr>
+      <w:r>
+        <w:rPr>
+          <w:bCs/>
+        </w:rPr>
+        <w:tab/>
+      </w:r>
+    </w:p>
+    <w:p>
+      <w:pPr>
+        <w:pStyle w:val="ListParagraph"/>
+        <w:numPr>
+          <w:ilvl w:val="0"/>
+          <w:numId w:val="31"/>
+        </w:numPr>
+        <w:rPr>
+          <w:b/>
+          <w:bCs/>
+        </w:rPr>
+      </w:pPr>
+      <w:r>
+        <w:rPr>
+          <w:b/>
+          <w:bCs/>
+        </w:rPr>
+        <w:t>SASS</w:t>
+      </w:r>
+      <w:r>
+        <w:rPr>
+          <w:b/>
+          <w:bCs/>
+        </w:rPr>
+        <w:t xml:space="preserve"> (Syntactically Awesome Styles</w:t>
+      </w:r>
+      <w:r>
+        <w:rPr>
+          <w:b/>
+          <w:bCs/>
+        </w:rPr>
+        <w:t>heets</w:t>
+      </w:r>
+      <w:r>
+        <w:rPr>
+          <w:b/>
+          <w:bCs/>
+        </w:rPr>
+        <w:t>)</w:t>
+      </w:r>
+    </w:p>
+    <w:p>
+      <w:pPr>
+        <w:pStyle w:val="ListParagraph"/>
+        <w:rPr>
+          <w:bCs/>
+        </w:rPr>
+      </w:pPr>
+      <w:r>
+        <w:rPr>
+          <w:b/>
+          <w:bCs/>
+        </w:rPr>
+        <w:t xml:space="preserve">- </w:t>
+      </w:r>
+      <w:r>
+        <w:rPr>
+          <w:bCs/>
+        </w:rPr>
+        <w:t>It is an extension of CSS preprocessing languages. It is a strict indented syntax, means it is very strict in terms of structuring the codes, even indention could lead you to an error. It keeps stylesheet organized and will keep it run faster.</w:t>
+      </w:r>
+    </w:p>
+    <w:p>
+      <w:pPr>
+        <w:pStyle w:val="ListParagraph"/>
+        <w:numPr>
+          <w:ilvl w:val="0"/>
+          <w:numId w:val="31"/>
+        </w:numPr>
+        <w:rPr>
+          <w:b/>
+          <w:bCs/>
+        </w:rPr>
+      </w:pPr>
+      <w:r>
+        <w:rPr>
+          <w:b/>
+          <w:bCs/>
+        </w:rPr>
+        <w:t>SCSS</w:t>
+      </w:r>
+      <w:r>
+        <w:rPr>
+          <w:b/>
+          <w:bCs/>
+        </w:rPr>
+        <w:t>(</w:t>
+      </w:r>
+      <w:r>
+        <w:rPr>
+          <w:b/>
+          <w:bCs/>
+        </w:rPr>
+        <w:t>Sassy Cascading Stylesheet</w:t>
+      </w:r>
+      <w:r>
+        <w:rPr>
+          <w:b/>
+          <w:bCs/>
+        </w:rPr>
+        <w:t>)</w:t>
+      </w:r>
+    </w:p>
+    <w:p>
+      <w:pPr>
+        <w:pStyle w:val="ListParagraph"/>
+        <w:rPr>
+          <w:bCs/>
+        </w:rPr>
+      </w:pPr>
+      <w:r>
+        <w:rPr>
+          <w:b/>
+          <w:bCs/>
+        </w:rPr>
+        <w:t xml:space="preserve">- </w:t>
+      </w:r>
+      <w:r>
+        <w:rPr>
+          <w:bCs/>
+        </w:rPr>
+        <w:t>It like SASS it is a preprocessing language. It is like SASS but it is more flexible that you can write plain CSS. Standard of CSS is much likely the same, or can run into SCSS.  It needs curly bracket, and semi-colon, and doesn’t care about indention. It encourages to write with proper nesting of rules.</w:t>
+      </w:r>
+    </w:p>
+    <w:p>
+      <w:pPr>
+        <w:rPr>
+          <w:b/>
+          <w:bCs/>
+        </w:rPr>
+      </w:pPr>
+    </w:p>
+    <w:p>
+      <w:pPr>
+        <w:rPr>
+          <w:b/>
+          <w:bCs/>
+        </w:rPr>
+      </w:pPr>
+      <w:r>
+        <w:rPr>
+          <w:b/>
+          <w:bCs/>
+        </w:rPr>
+        <w:t>CSS Frameworks</w:t>
+      </w:r>
+    </w:p>
+    <w:p>
+      <w:pPr>
+        <w:rPr>
+          <w:bCs/>
+        </w:rPr>
+      </w:pPr>
+      <w:r>
+        <w:rPr>
+          <w:b/>
+          <w:bCs/>
+        </w:rPr>
+        <w:tab/>
+      </w:r>
+      <w:r>
+        <w:rPr>
+          <w:bCs/>
+        </w:rPr>
+        <w:t>It is a prepared software meant for using an easier and standard design of web pages using CSS. It is an abstract that provides functionalities by user-written code of CSS. It is reusable and universal that provides functionalities. Framework c</w:t>
+      </w:r>
+      <w:bookmarkStart w:id="0" w:name="_GoBack"/>
+      <w:bookmarkEnd w:id="0"/>
+      <w:r>
+        <w:rPr>
+          <w:bCs/>
+        </w:rPr>
+        <w:t>an be defined as a standard code that contains files and folders that is within a package. Some Popular CSS Frameworks are:</w:t>
+      </w:r>
+    </w:p>
+    <w:p>
+      <w:pPr>
+        <w:pStyle w:val="ListParagraph"/>
+        <w:numPr>
+          <w:ilvl w:val="0"/>
+          <w:numId w:val="31"/>
+        </w:numPr>
+        <w:rPr>
+          <w:b/>
+          <w:bCs/>
+        </w:rPr>
+      </w:pPr>
+      <w:r>
+        <w:rPr>
+          <w:b/>
+          <w:bCs/>
+        </w:rPr>
+        <w:t>Bootstrap</w:t>
+      </w:r>
+    </w:p>
+    <w:p>
+      <w:pPr>
+        <w:pStyle w:val="ListParagraph"/>
+        <w:rPr>
+          <w:bCs/>
+        </w:rPr>
+      </w:pPr>
+      <w:r>
+        <w:rPr>
+          <w:bCs/>
+        </w:rPr>
+        <w:t xml:space="preserve">- It is an open-source framework that is a front-end in designing using HTML and CSS templates. It allows web pages dynamically changing, it means the web page is responsive. It is popular among users today and have a large community support, many themes and support </w:t>
+      </w:r>
+      <w:proofErr w:type="gramStart"/>
+      <w:r>
+        <w:rPr>
+          <w:bCs/>
+        </w:rPr>
+        <w:t>Less</w:t>
+      </w:r>
+      <w:proofErr w:type="gramEnd"/>
+      <w:r>
+        <w:rPr>
+          <w:bCs/>
+        </w:rPr>
+        <w:t xml:space="preserve"> or Sass.</w:t>
+      </w:r>
+    </w:p>
+    <w:p>
+      <w:pPr>
+        <w:pStyle w:val="ListParagraph"/>
+        <w:numPr>
+          <w:ilvl w:val="0"/>
+          <w:numId w:val="31"/>
+        </w:numPr>
+        <w:rPr>
+          <w:b/>
+          <w:bCs/>
+        </w:rPr>
+      </w:pPr>
+      <w:r>
+        <w:rPr>
+          <w:b/>
+          <w:bCs/>
+        </w:rPr>
+        <w:t>Foundation</w:t>
+      </w:r>
+    </w:p>
+    <w:p>
+      <w:pPr>
+        <w:pStyle w:val="ListParagraph"/>
+        <w:rPr>
+          <w:bCs/>
+        </w:rPr>
+      </w:pPr>
+      <w:r>
+        <w:rPr>
+          <w:b/>
+          <w:bCs/>
+        </w:rPr>
+        <w:t xml:space="preserve">- </w:t>
+      </w:r>
+      <w:r>
+        <w:rPr>
+          <w:bCs/>
+        </w:rPr>
+        <w:t>It is an open-source framework that is in front-end and it is dynamic or responsive. It is much similar to Bootstrap framework functionalities but it is more customizable, more grid system and has built-in widgets.</w:t>
+      </w:r>
+    </w:p>
+    <w:p>
+      <w:pPr>
+        <w:rPr>
+          <w:bCs/>
+        </w:rPr>
+      </w:pPr>
+    </w:p>
+    <w:p>
+      <w:pPr>
+        <w:rPr>
+          <w:b/>
+          <w:bCs/>
+        </w:rPr>
+      </w:pPr>
+    </w:p>
+    <w:p>
+      <w:pPr>
+        <w:rPr>
+          <w:bCs/>
+        </w:rPr>
+      </w:pPr>
+      <w:r>
+        <w:rPr>
+          <w:bCs/>
+        </w:rPr>
+        <w:t xml:space="preserve">References: </w:t>
+      </w:r>
+    </w:p>
+    <w:p>
+      <w:pPr>
+        <w:rPr>
+          <w:bCs/>
+        </w:rPr>
+      </w:pPr>
+      <w:hyperlink r:id="rId11" w:history="1">
+        <w:r>
+          <w:rPr>
+            <w:rStyle w:val="Hyperlink"/>
+            <w:bCs/>
+          </w:rPr>
+          <w:t>https://htmlmag.com/article/an-introduction-to-css-preprocessors-sass-less-stylus</w:t>
+        </w:r>
+      </w:hyperlink>
+    </w:p>
+    <w:p>
+      <w:pPr>
+        <w:rPr>
+          <w:bCs/>
+        </w:rPr>
+      </w:pPr>
+      <w:hyperlink r:id="rId12" w:history="1">
+        <w:r>
+          <w:rPr>
+            <w:rStyle w:val="Hyperlink"/>
+            <w:bCs/>
+          </w:rPr>
+          <w:t>https://www.codementor.io/css/tutorial/bootstrap-3-vs-foundation-5-front-end-framework-comparison</w:t>
+        </w:r>
+      </w:hyperlink>
+    </w:p>
+    <w:p>
+      <w:pPr>
         <w:rPr>
           <w:rStyle w:val="Hyperlink"/>
         </w:rPr>
@@ -19496,7 +19959,6 @@
         <w:rPr>
           <w:sz w:val="24"/>
         </w:rPr>
-        <w:lastRenderedPageBreak/>
         <w:t>Variables lets you store values. In declaring a variable, use the “</w:t>
       </w:r>
       <w:proofErr w:type="spellStart"/>
@@ -19695,6 +20157,7 @@
         <w:rPr>
           <w:sz w:val="24"/>
         </w:rPr>
+        <w:lastRenderedPageBreak/>
         <w:t xml:space="preserve">In declaring variable there are two way in </w:t>
       </w:r>
       <w:proofErr w:type="spellStart"/>
@@ -21790,7 +22253,6 @@
           <w:sz w:val="21"/>
           <w:szCs w:val="21"/>
         </w:rPr>
-        <w:lastRenderedPageBreak/>
         <w:t>// A single line JavaScript comment</w:t>
       </w:r>
     </w:p>
@@ -22182,6 +22644,7 @@
         <w:rPr>
           <w:sz w:val="24"/>
         </w:rPr>
+        <w:lastRenderedPageBreak/>
         <w:t>Assignment Operators –=, +=, -=, *=, /=, %=</w:t>
       </w:r>
     </w:p>
@@ -25571,7 +26034,6 @@
         <w:rPr>
           <w:sz w:val="24"/>
         </w:rPr>
-        <w:lastRenderedPageBreak/>
         <w:t>https://docs.microsoft.com/en-us/scripting/javascript/data-types-javascript#see-also</w:t>
       </w:r>
     </w:p>
@@ -27464,6 +27926,119 @@
     </w:lvl>
   </w:abstractNum>
   <w:abstractNum w:abstractNumId="15" w15:restartNumberingAfterBreak="0">
+    <w:nsid w:val="457C6352"/>
+    <w:multiLevelType w:val="hybridMultilevel"/>
+    <w:tmpl w:val="1B3AEA38"/>
+    <w:lvl w:ilvl="0" w:tplc="04090001">
+      <w:start w:val="1"/>
+      <w:numFmt w:val="bullet"/>
+      <w:lvlText w:val=""/>
+      <w:lvlJc w:val="left"/>
+      <w:pPr>
+        <w:ind w:left="720" w:hanging="360"/>
+      </w:pPr>
+      <w:rPr>
+        <w:rFonts w:ascii="Symbol" w:hAnsi="Symbol" w:hint="default"/>
+      </w:rPr>
+    </w:lvl>
+    <w:lvl w:ilvl="1" w:tplc="04090003" w:tentative="1">
+      <w:start w:val="1"/>
+      <w:numFmt w:val="bullet"/>
+      <w:lvlText w:val="o"/>
+      <w:lvlJc w:val="left"/>
+      <w:pPr>
+        <w:ind w:left="1440" w:hanging="360"/>
+      </w:pPr>
+      <w:rPr>
+        <w:rFonts w:ascii="Courier New" w:hAnsi="Courier New" w:cs="Courier New" w:hint="default"/>
+      </w:rPr>
+    </w:lvl>
+    <w:lvl w:ilvl="2" w:tplc="04090005" w:tentative="1">
+      <w:start w:val="1"/>
+      <w:numFmt w:val="bullet"/>
+      <w:lvlText w:val=""/>
+      <w:lvlJc w:val="left"/>
+      <w:pPr>
+        <w:ind w:left="2160" w:hanging="360"/>
+      </w:pPr>
+      <w:rPr>
+        <w:rFonts w:ascii="Wingdings" w:hAnsi="Wingdings" w:hint="default"/>
+      </w:rPr>
+    </w:lvl>
+    <w:lvl w:ilvl="3" w:tplc="04090001" w:tentative="1">
+      <w:start w:val="1"/>
+      <w:numFmt w:val="bullet"/>
+      <w:lvlText w:val=""/>
+      <w:lvlJc w:val="left"/>
+      <w:pPr>
+        <w:ind w:left="2880" w:hanging="360"/>
+      </w:pPr>
+      <w:rPr>
+        <w:rFonts w:ascii="Symbol" w:hAnsi="Symbol" w:hint="default"/>
+      </w:rPr>
+    </w:lvl>
+    <w:lvl w:ilvl="4" w:tplc="04090003" w:tentative="1">
+      <w:start w:val="1"/>
+      <w:numFmt w:val="bullet"/>
+      <w:lvlText w:val="o"/>
+      <w:lvlJc w:val="left"/>
+      <w:pPr>
+        <w:ind w:left="3600" w:hanging="360"/>
+      </w:pPr>
+      <w:rPr>
+        <w:rFonts w:ascii="Courier New" w:hAnsi="Courier New" w:cs="Courier New" w:hint="default"/>
+      </w:rPr>
+    </w:lvl>
+    <w:lvl w:ilvl="5" w:tplc="04090005" w:tentative="1">
+      <w:start w:val="1"/>
+      <w:numFmt w:val="bullet"/>
+      <w:lvlText w:val=""/>
+      <w:lvlJc w:val="left"/>
+      <w:pPr>
+        <w:ind w:left="4320" w:hanging="360"/>
+      </w:pPr>
+      <w:rPr>
+        <w:rFonts w:ascii="Wingdings" w:hAnsi="Wingdings" w:hint="default"/>
+      </w:rPr>
+    </w:lvl>
+    <w:lvl w:ilvl="6" w:tplc="04090001" w:tentative="1">
+      <w:start w:val="1"/>
+      <w:numFmt w:val="bullet"/>
+      <w:lvlText w:val=""/>
+      <w:lvlJc w:val="left"/>
+      <w:pPr>
+        <w:ind w:left="5040" w:hanging="360"/>
+      </w:pPr>
+      <w:rPr>
+        <w:rFonts w:ascii="Symbol" w:hAnsi="Symbol" w:hint="default"/>
+      </w:rPr>
+    </w:lvl>
+    <w:lvl w:ilvl="7" w:tplc="04090003" w:tentative="1">
+      <w:start w:val="1"/>
+      <w:numFmt w:val="bullet"/>
+      <w:lvlText w:val="o"/>
+      <w:lvlJc w:val="left"/>
+      <w:pPr>
+        <w:ind w:left="5760" w:hanging="360"/>
+      </w:pPr>
+      <w:rPr>
+        <w:rFonts w:ascii="Courier New" w:hAnsi="Courier New" w:cs="Courier New" w:hint="default"/>
+      </w:rPr>
+    </w:lvl>
+    <w:lvl w:ilvl="8" w:tplc="04090005" w:tentative="1">
+      <w:start w:val="1"/>
+      <w:numFmt w:val="bullet"/>
+      <w:lvlText w:val=""/>
+      <w:lvlJc w:val="left"/>
+      <w:pPr>
+        <w:ind w:left="6480" w:hanging="360"/>
+      </w:pPr>
+      <w:rPr>
+        <w:rFonts w:ascii="Wingdings" w:hAnsi="Wingdings" w:hint="default"/>
+      </w:rPr>
+    </w:lvl>
+  </w:abstractNum>
+  <w:abstractNum w:abstractNumId="16" w15:restartNumberingAfterBreak="0">
     <w:nsid w:val="48633956"/>
     <w:multiLevelType w:val="multilevel"/>
     <w:tmpl w:val="97FE6D68"/>
@@ -27603,7 +28178,7 @@
       </w:rPr>
     </w:lvl>
   </w:abstractNum>
-  <w:abstractNum w:abstractNumId="16" w15:restartNumberingAfterBreak="0">
+  <w:abstractNum w:abstractNumId="17" w15:restartNumberingAfterBreak="0">
     <w:nsid w:val="491444EA"/>
     <w:multiLevelType w:val="hybridMultilevel"/>
     <w:tmpl w:val="F808EC68"/>
@@ -27716,7 +28291,7 @@
       </w:rPr>
     </w:lvl>
   </w:abstractNum>
-  <w:abstractNum w:abstractNumId="17" w15:restartNumberingAfterBreak="0">
+  <w:abstractNum w:abstractNumId="18" w15:restartNumberingAfterBreak="0">
     <w:nsid w:val="49173DD8"/>
     <w:multiLevelType w:val="hybridMultilevel"/>
     <w:tmpl w:val="A4781430"/>
@@ -27802,7 +28377,7 @@
       </w:pPr>
     </w:lvl>
   </w:abstractNum>
-  <w:abstractNum w:abstractNumId="18" w15:restartNumberingAfterBreak="0">
+  <w:abstractNum w:abstractNumId="19" w15:restartNumberingAfterBreak="0">
     <w:nsid w:val="4B5547D9"/>
     <w:multiLevelType w:val="hybridMultilevel"/>
     <w:tmpl w:val="49C22CA4"/>
@@ -27915,7 +28490,7 @@
       </w:rPr>
     </w:lvl>
   </w:abstractNum>
-  <w:abstractNum w:abstractNumId="19" w15:restartNumberingAfterBreak="0">
+  <w:abstractNum w:abstractNumId="20" w15:restartNumberingAfterBreak="0">
     <w:nsid w:val="4D5E59D8"/>
     <w:multiLevelType w:val="hybridMultilevel"/>
     <w:tmpl w:val="E1F4F4B6"/>
@@ -28028,7 +28603,7 @@
       </w:rPr>
     </w:lvl>
   </w:abstractNum>
-  <w:abstractNum w:abstractNumId="20" w15:restartNumberingAfterBreak="0">
+  <w:abstractNum w:abstractNumId="21" w15:restartNumberingAfterBreak="0">
     <w:nsid w:val="4EF015B7"/>
     <w:multiLevelType w:val="multilevel"/>
     <w:tmpl w:val="7B9EFB72"/>
@@ -28168,7 +28743,7 @@
       </w:rPr>
     </w:lvl>
   </w:abstractNum>
-  <w:abstractNum w:abstractNumId="21" w15:restartNumberingAfterBreak="0">
+  <w:abstractNum w:abstractNumId="22" w15:restartNumberingAfterBreak="0">
     <w:nsid w:val="585F0E39"/>
     <w:multiLevelType w:val="hybridMultilevel"/>
     <w:tmpl w:val="AE440B4C"/>
@@ -28281,7 +28856,7 @@
       </w:rPr>
     </w:lvl>
   </w:abstractNum>
-  <w:abstractNum w:abstractNumId="22" w15:restartNumberingAfterBreak="0">
+  <w:abstractNum w:abstractNumId="23" w15:restartNumberingAfterBreak="0">
     <w:nsid w:val="60C77DED"/>
     <w:multiLevelType w:val="multilevel"/>
     <w:tmpl w:val="A3A2FE56"/>
@@ -28421,7 +28996,7 @@
       </w:rPr>
     </w:lvl>
   </w:abstractNum>
-  <w:abstractNum w:abstractNumId="23" w15:restartNumberingAfterBreak="0">
+  <w:abstractNum w:abstractNumId="24" w15:restartNumberingAfterBreak="0">
     <w:nsid w:val="6525113E"/>
     <w:multiLevelType w:val="multilevel"/>
     <w:tmpl w:val="711EFE88"/>
@@ -28561,7 +29136,7 @@
       </w:rPr>
     </w:lvl>
   </w:abstractNum>
-  <w:abstractNum w:abstractNumId="24" w15:restartNumberingAfterBreak="0">
+  <w:abstractNum w:abstractNumId="25" w15:restartNumberingAfterBreak="0">
     <w:nsid w:val="6588718B"/>
     <w:multiLevelType w:val="hybridMultilevel"/>
     <w:tmpl w:val="5B949364"/>
@@ -28674,7 +29249,7 @@
       </w:rPr>
     </w:lvl>
   </w:abstractNum>
-  <w:abstractNum w:abstractNumId="25" w15:restartNumberingAfterBreak="0">
+  <w:abstractNum w:abstractNumId="26" w15:restartNumberingAfterBreak="0">
     <w:nsid w:val="675C7537"/>
     <w:multiLevelType w:val="multilevel"/>
     <w:tmpl w:val="12E64DBA"/>
@@ -28787,7 +29362,120 @@
       </w:rPr>
     </w:lvl>
   </w:abstractNum>
-  <w:abstractNum w:abstractNumId="26" w15:restartNumberingAfterBreak="0">
+  <w:abstractNum w:abstractNumId="27" w15:restartNumberingAfterBreak="0">
+    <w:nsid w:val="680C6270"/>
+    <w:multiLevelType w:val="hybridMultilevel"/>
+    <w:tmpl w:val="4B9E3D76"/>
+    <w:lvl w:ilvl="0" w:tplc="04090001">
+      <w:start w:val="1"/>
+      <w:numFmt w:val="bullet"/>
+      <w:lvlText w:val=""/>
+      <w:lvlJc w:val="left"/>
+      <w:pPr>
+        <w:ind w:left="720" w:hanging="360"/>
+      </w:pPr>
+      <w:rPr>
+        <w:rFonts w:ascii="Symbol" w:hAnsi="Symbol" w:hint="default"/>
+      </w:rPr>
+    </w:lvl>
+    <w:lvl w:ilvl="1" w:tplc="04090003" w:tentative="1">
+      <w:start w:val="1"/>
+      <w:numFmt w:val="bullet"/>
+      <w:lvlText w:val="o"/>
+      <w:lvlJc w:val="left"/>
+      <w:pPr>
+        <w:ind w:left="1440" w:hanging="360"/>
+      </w:pPr>
+      <w:rPr>
+        <w:rFonts w:ascii="Courier New" w:hAnsi="Courier New" w:cs="Courier New" w:hint="default"/>
+      </w:rPr>
+    </w:lvl>
+    <w:lvl w:ilvl="2" w:tplc="04090005" w:tentative="1">
+      <w:start w:val="1"/>
+      <w:numFmt w:val="bullet"/>
+      <w:lvlText w:val=""/>
+      <w:lvlJc w:val="left"/>
+      <w:pPr>
+        <w:ind w:left="2160" w:hanging="360"/>
+      </w:pPr>
+      <w:rPr>
+        <w:rFonts w:ascii="Wingdings" w:hAnsi="Wingdings" w:hint="default"/>
+      </w:rPr>
+    </w:lvl>
+    <w:lvl w:ilvl="3" w:tplc="04090001" w:tentative="1">
+      <w:start w:val="1"/>
+      <w:numFmt w:val="bullet"/>
+      <w:lvlText w:val=""/>
+      <w:lvlJc w:val="left"/>
+      <w:pPr>
+        <w:ind w:left="2880" w:hanging="360"/>
+      </w:pPr>
+      <w:rPr>
+        <w:rFonts w:ascii="Symbol" w:hAnsi="Symbol" w:hint="default"/>
+      </w:rPr>
+    </w:lvl>
+    <w:lvl w:ilvl="4" w:tplc="04090003" w:tentative="1">
+      <w:start w:val="1"/>
+      <w:numFmt w:val="bullet"/>
+      <w:lvlText w:val="o"/>
+      <w:lvlJc w:val="left"/>
+      <w:pPr>
+        <w:ind w:left="3600" w:hanging="360"/>
+      </w:pPr>
+      <w:rPr>
+        <w:rFonts w:ascii="Courier New" w:hAnsi="Courier New" w:cs="Courier New" w:hint="default"/>
+      </w:rPr>
+    </w:lvl>
+    <w:lvl w:ilvl="5" w:tplc="04090005" w:tentative="1">
+      <w:start w:val="1"/>
+      <w:numFmt w:val="bullet"/>
+      <w:lvlText w:val=""/>
+      <w:lvlJc w:val="left"/>
+      <w:pPr>
+        <w:ind w:left="4320" w:hanging="360"/>
+      </w:pPr>
+      <w:rPr>
+        <w:rFonts w:ascii="Wingdings" w:hAnsi="Wingdings" w:hint="default"/>
+      </w:rPr>
+    </w:lvl>
+    <w:lvl w:ilvl="6" w:tplc="04090001" w:tentative="1">
+      <w:start w:val="1"/>
+      <w:numFmt w:val="bullet"/>
+      <w:lvlText w:val=""/>
+      <w:lvlJc w:val="left"/>
+      <w:pPr>
+        <w:ind w:left="5040" w:hanging="360"/>
+      </w:pPr>
+      <w:rPr>
+        <w:rFonts w:ascii="Symbol" w:hAnsi="Symbol" w:hint="default"/>
+      </w:rPr>
+    </w:lvl>
+    <w:lvl w:ilvl="7" w:tplc="04090003" w:tentative="1">
+      <w:start w:val="1"/>
+      <w:numFmt w:val="bullet"/>
+      <w:lvlText w:val="o"/>
+      <w:lvlJc w:val="left"/>
+      <w:pPr>
+        <w:ind w:left="5760" w:hanging="360"/>
+      </w:pPr>
+      <w:rPr>
+        <w:rFonts w:ascii="Courier New" w:hAnsi="Courier New" w:cs="Courier New" w:hint="default"/>
+      </w:rPr>
+    </w:lvl>
+    <w:lvl w:ilvl="8" w:tplc="04090005" w:tentative="1">
+      <w:start w:val="1"/>
+      <w:numFmt w:val="bullet"/>
+      <w:lvlText w:val=""/>
+      <w:lvlJc w:val="left"/>
+      <w:pPr>
+        <w:ind w:left="6480" w:hanging="360"/>
+      </w:pPr>
+      <w:rPr>
+        <w:rFonts w:ascii="Wingdings" w:hAnsi="Wingdings" w:hint="default"/>
+      </w:rPr>
+    </w:lvl>
+  </w:abstractNum>
+  <w:abstractNum w:abstractNumId="28" w15:restartNumberingAfterBreak="0">
     <w:nsid w:val="689F580F"/>
     <w:multiLevelType w:val="multilevel"/>
     <w:tmpl w:val="EF4E05C8"/>
@@ -28927,7 +29615,7 @@
       </w:rPr>
     </w:lvl>
   </w:abstractNum>
-  <w:abstractNum w:abstractNumId="27" w15:restartNumberingAfterBreak="0">
+  <w:abstractNum w:abstractNumId="29" w15:restartNumberingAfterBreak="0">
     <w:nsid w:val="6A7975A0"/>
     <w:multiLevelType w:val="hybridMultilevel"/>
     <w:tmpl w:val="8020B0A8"/>
@@ -29040,7 +29728,7 @@
       </w:rPr>
     </w:lvl>
   </w:abstractNum>
-  <w:abstractNum w:abstractNumId="28" w15:restartNumberingAfterBreak="0">
+  <w:abstractNum w:abstractNumId="30" w15:restartNumberingAfterBreak="0">
     <w:nsid w:val="6CFB2E52"/>
     <w:multiLevelType w:val="hybridMultilevel"/>
     <w:tmpl w:val="55AAC7EE"/>
@@ -29126,7 +29814,7 @@
       </w:pPr>
     </w:lvl>
   </w:abstractNum>
-  <w:abstractNum w:abstractNumId="29" w15:restartNumberingAfterBreak="0">
+  <w:abstractNum w:abstractNumId="31" w15:restartNumberingAfterBreak="0">
     <w:nsid w:val="6E2547BB"/>
     <w:multiLevelType w:val="hybridMultilevel"/>
     <w:tmpl w:val="3A3EDE3A"/>
@@ -29246,7 +29934,7 @@
     <w:abstractNumId w:val="1"/>
   </w:num>
   <w:num w:numId="3">
-    <w:abstractNumId w:val="25"/>
+    <w:abstractNumId w:val="26"/>
   </w:num>
   <w:num w:numId="4">
     <w:abstractNumId w:val="7"/>
@@ -29261,10 +29949,10 @@
     <w:abstractNumId w:val="0"/>
   </w:num>
   <w:num w:numId="8">
-    <w:abstractNumId w:val="20"/>
+    <w:abstractNumId w:val="21"/>
   </w:num>
   <w:num w:numId="9">
-    <w:abstractNumId w:val="26"/>
+    <w:abstractNumId w:val="28"/>
   </w:num>
   <w:num w:numId="10">
     <w:abstractNumId w:val="3"/>
@@ -29273,34 +29961,34 @@
     <w:abstractNumId w:val="9"/>
   </w:num>
   <w:num w:numId="12">
-    <w:abstractNumId w:val="15"/>
+    <w:abstractNumId w:val="16"/>
   </w:num>
   <w:num w:numId="13">
-    <w:abstractNumId w:val="22"/>
+    <w:abstractNumId w:val="23"/>
   </w:num>
   <w:num w:numId="14">
-    <w:abstractNumId w:val="23"/>
+    <w:abstractNumId w:val="24"/>
   </w:num>
   <w:num w:numId="15">
     <w:abstractNumId w:val="6"/>
   </w:num>
   <w:num w:numId="16">
-    <w:abstractNumId w:val="24"/>
+    <w:abstractNumId w:val="25"/>
   </w:num>
   <w:num w:numId="17">
     <w:abstractNumId w:val="10"/>
   </w:num>
   <w:num w:numId="18">
-    <w:abstractNumId w:val="27"/>
+    <w:abstractNumId w:val="29"/>
   </w:num>
   <w:num w:numId="19">
     <w:abstractNumId w:val="13"/>
   </w:num>
   <w:num w:numId="20">
-    <w:abstractNumId w:val="17"/>
+    <w:abstractNumId w:val="18"/>
   </w:num>
   <w:num w:numId="21">
-    <w:abstractNumId w:val="28"/>
+    <w:abstractNumId w:val="30"/>
   </w:num>
   <w:num w:numId="22">
     <w:abstractNumId w:val="11"/>
@@ -29312,22 +30000,28 @@
     <w:abstractNumId w:val="4"/>
   </w:num>
   <w:num w:numId="25">
-    <w:abstractNumId w:val="21"/>
+    <w:abstractNumId w:val="22"/>
   </w:num>
   <w:num w:numId="26">
     <w:abstractNumId w:val="8"/>
   </w:num>
   <w:num w:numId="27">
-    <w:abstractNumId w:val="16"/>
+    <w:abstractNumId w:val="17"/>
   </w:num>
   <w:num w:numId="28">
-    <w:abstractNumId w:val="29"/>
+    <w:abstractNumId w:val="31"/>
   </w:num>
   <w:num w:numId="29">
-    <w:abstractNumId w:val="18"/>
+    <w:abstractNumId w:val="19"/>
   </w:num>
   <w:num w:numId="30">
-    <w:abstractNumId w:val="19"/>
+    <w:abstractNumId w:val="20"/>
+  </w:num>
+  <w:num w:numId="31">
+    <w:abstractNumId w:val="27"/>
+  </w:num>
+  <w:num w:numId="32">
+    <w:abstractNumId w:val="15"/>
   </w:num>
 </w:numbering>
 </file>

</xml_diff>

<commit_message>
Added CSS declaration contents
</commit_message>
<xml_diff>
--- a/MIDTERMS/MIDTERM NOTES.docx
+++ b/MIDTERMS/MIDTERM NOTES.docx
@@ -19121,6 +19121,152 @@
     </w:p>
     <w:p>
       <w:pPr>
+        <w:rPr>
+          <w:b/>
+        </w:rPr>
+      </w:pPr>
+      <w:r>
+        <w:rPr>
+          <w:b/>
+        </w:rPr>
+        <w:lastRenderedPageBreak/>
+        <w:t>CSS Declaration</w:t>
+      </w:r>
+    </w:p>
+    <w:p>
+      <w:r>
+        <w:rPr>
+          <w:b/>
+        </w:rPr>
+        <w:tab/>
+      </w:r>
+      <w:r>
+        <w:t>CSS declaration is composed of value and CSS property name, and it separated and ends with a semi-colon. Declaration block is a container that is composed of one or more declaration, and it is limited inside the curly braces.</w:t>
+      </w:r>
+    </w:p>
+    <w:p>
+      <w:pPr>
+        <w:pStyle w:val="ListParagraph"/>
+        <w:numPr>
+          <w:ilvl w:val="0"/>
+          <w:numId w:val="31"/>
+        </w:numPr>
+        <w:rPr>
+          <w:b/>
+        </w:rPr>
+      </w:pPr>
+      <w:r>
+        <w:rPr>
+          <w:b/>
+        </w:rPr>
+        <w:t>Property</w:t>
+      </w:r>
+    </w:p>
+    <w:p>
+      <w:pPr>
+        <w:pStyle w:val="ListParagraph"/>
+      </w:pPr>
+      <w:r>
+        <w:rPr>
+          <w:b/>
+        </w:rPr>
+        <w:t xml:space="preserve">- </w:t>
+      </w:r>
+      <w:proofErr w:type="gramStart"/>
+      <w:r>
+        <w:t>it</w:t>
+      </w:r>
+      <w:proofErr w:type="gramEnd"/>
+      <w:r>
+        <w:t xml:space="preserve"> is a specific value that is given by the CSS property. A property is always followed by a semi-colon, and specified the value of that property. </w:t>
+      </w:r>
+    </w:p>
+    <w:p>
+      <w:pPr>
+        <w:pStyle w:val="ListParagraph"/>
+      </w:pPr>
+      <w:r>
+        <w:rPr>
+          <w:b/>
+        </w:rPr>
+        <w:t>Shorthand properties –</w:t>
+      </w:r>
+      <w:r>
+        <w:t xml:space="preserve"> it allows using of a single shorthand property but specifying several properties on it. </w:t>
+      </w:r>
+    </w:p>
+    <w:p>
+      <w:pPr>
+        <w:pStyle w:val="ListParagraph"/>
+      </w:pPr>
+      <w:r>
+        <w:rPr>
+          <w:b/>
+        </w:rPr>
+        <w:t xml:space="preserve">Vendor-Specific properties- </w:t>
+      </w:r>
+      <w:r>
+        <w:t>usually starts with ‘-</w:t>
+      </w:r>
+      <w:proofErr w:type="gramStart"/>
+      <w:r>
+        <w:t>‘ or</w:t>
+      </w:r>
+      <w:proofErr w:type="gramEnd"/>
+      <w:r>
+        <w:t xml:space="preserve"> ‘_’ and followed by the browser project extension. It is often use to test features of browsers. </w:t>
+      </w:r>
+    </w:p>
+    <w:p>
+      <w:pPr>
+        <w:pStyle w:val="ListParagraph"/>
+      </w:pPr>
+    </w:p>
+    <w:p>
+      <w:pPr>
+        <w:pStyle w:val="ListParagraph"/>
+        <w:numPr>
+          <w:ilvl w:val="0"/>
+          <w:numId w:val="31"/>
+        </w:numPr>
+        <w:rPr>
+          <w:b/>
+        </w:rPr>
+      </w:pPr>
+      <w:r>
+        <w:rPr>
+          <w:b/>
+        </w:rPr>
+        <w:t>Values</w:t>
+      </w:r>
+      <w:r>
+        <w:rPr>
+          <w:b/>
+        </w:rPr>
+        <w:t xml:space="preserve"> </w:t>
+      </w:r>
+    </w:p>
+    <w:p>
+      <w:pPr>
+        <w:pStyle w:val="ListParagraph"/>
+        <w:numPr>
+          <w:ilvl w:val="0"/>
+          <w:numId w:val="17"/>
+        </w:numPr>
+        <w:rPr>
+          <w:b/>
+          <w:bCs/>
+        </w:rPr>
+      </w:pPr>
+      <w:r>
+        <w:t xml:space="preserve">- It is the style specified to the property. It can be specified using different ways, depending on syntax and restrictions. It can be expressed using </w:t>
+      </w:r>
+      <w:r>
+        <w:t>keywords, inherit, numbers, measurements, percentages, URLs and URIs, Colors, Strings, Functions and others.</w:t>
+      </w:r>
+    </w:p>
+    <w:p>
+      <w:pPr>
         <w:pStyle w:val="ListParagraph"/>
         <w:ind w:left="0"/>
         <w:rPr>
@@ -19128,12 +19274,23 @@
           <w:bCs/>
         </w:rPr>
       </w:pPr>
-      <w:r>
+      <w:bookmarkStart w:id="0" w:name="_GoBack"/>
+      <w:bookmarkEnd w:id="0"/>
+    </w:p>
+    <w:p>
+      <w:pPr>
+        <w:pStyle w:val="ListParagraph"/>
+        <w:ind w:left="0"/>
         <w:rPr>
           <w:b/>
           <w:bCs/>
         </w:rPr>
-        <w:lastRenderedPageBreak/>
+      </w:pPr>
+      <w:r>
+        <w:rPr>
+          <w:b/>
+          <w:bCs/>
+        </w:rPr>
         <w:t>Values and Units Module Level 3</w:t>
       </w:r>
     </w:p>
@@ -19424,15 +19581,7 @@
         <w:rPr>
           <w:bCs/>
         </w:rPr>
-        <w:t>It is a prepared software meant for using an easier and standard design of web pages using CSS. It is an abstract that provides functionalities by user-written code of CSS. It is reusable and universal that provides functionalities. Framework c</w:t>
-      </w:r>
-      <w:bookmarkStart w:id="0" w:name="_GoBack"/>
-      <w:bookmarkEnd w:id="0"/>
-      <w:r>
-        <w:rPr>
-          <w:bCs/>
-        </w:rPr>
-        <w:t>an be defined as a standard code that contains files and folders that is within a package. Some Popular CSS Frameworks are:</w:t>
+        <w:t>It is a prepared software meant for using an easier and standard design of web pages using CSS. It is an abstract that provides functionalities by user-written code of CSS. It is reusable and universal that provides functionalities. Framework can be defined as a standard code that contains files and folders that is within a package. Some Popular CSS Frameworks are:</w:t>
       </w:r>
     </w:p>
     <w:p>
@@ -19923,6 +20072,7 @@
         <w:rPr>
           <w:sz w:val="24"/>
         </w:rPr>
+        <w:lastRenderedPageBreak/>
         <w:t>Third-party frameworks and libraries that helps developers to create site and application in a more faster than before.</w:t>
       </w:r>
     </w:p>
@@ -20157,7 +20307,6 @@
         <w:rPr>
           <w:sz w:val="24"/>
         </w:rPr>
-        <w:lastRenderedPageBreak/>
         <w:t xml:space="preserve">In declaring variable there are two way in </w:t>
       </w:r>
       <w:proofErr w:type="spellStart"/>
@@ -22195,6 +22344,7 @@
         <w:rPr>
           <w:sz w:val="24"/>
         </w:rPr>
+        <w:lastRenderedPageBreak/>
         <w:t>}());</w:t>
       </w:r>
     </w:p>
@@ -22644,7 +22794,6 @@
         <w:rPr>
           <w:sz w:val="24"/>
         </w:rPr>
-        <w:lastRenderedPageBreak/>
         <w:t>Assignment Operators –=, +=, -=, *=, /=, %=</w:t>
       </w:r>
     </w:p>
@@ -24112,7 +24261,14 @@
         <w:rPr>
           <w:sz w:val="24"/>
         </w:rPr>
-        <w:t>” and initialize it to know the type of the variable therefore a variable can be a number, String or even a Boolean.</w:t>
+        <w:t xml:space="preserve">” and </w:t>
+      </w:r>
+      <w:r>
+        <w:rPr>
+          <w:sz w:val="24"/>
+        </w:rPr>
+        <w:lastRenderedPageBreak/>
+        <w:t>initialize it to know the type of the variable therefore a variable can be a number, String or even a Boolean.</w:t>
       </w:r>
     </w:p>
     <w:p>
@@ -25962,6 +26118,7 @@
         <w:rPr>
           <w:sz w:val="24"/>
         </w:rPr>
+        <w:lastRenderedPageBreak/>
         <w:t>Objects – It is value pair (</w:t>
       </w:r>
       <w:proofErr w:type="spellStart"/>

</xml_diff>

<commit_message>
edited references, made it to APA format
</commit_message>
<xml_diff>
--- a/MIDTERMS/MIDTERM NOTES.docx
+++ b/MIDTERMS/MIDTERM NOTES.docx
@@ -1,6 +1,6 @@
 
 <file path=word/document.xml><?xml version="1.0" encoding="utf-8"?>
-<w:document xmlns:wpc="http://schemas.microsoft.com/office/word/2010/wordprocessingCanvas" xmlns:mc="http://schemas.openxmlformats.org/markup-compatibility/2006" xmlns:o="urn:schemas-microsoft-com:office:office" xmlns:r="http://schemas.openxmlformats.org/officeDocument/2006/relationships" xmlns:m="http://schemas.openxmlformats.org/officeDocument/2006/math" xmlns:v="urn:schemas-microsoft-com:vml" xmlns:wp14="http://schemas.microsoft.com/office/word/2010/wordprocessingDrawing" xmlns:wp="http://schemas.openxmlformats.org/drawingml/2006/wordprocessingDrawing" xmlns:w10="urn:schemas-microsoft-com:office:word" xmlns:w="http://schemas.openxmlformats.org/wordprocessingml/2006/main" xmlns:w14="http://schemas.microsoft.com/office/word/2010/wordml" xmlns:w15="http://schemas.microsoft.com/office/word/2012/wordml" xmlns:wpg="http://schemas.microsoft.com/office/word/2010/wordprocessingGroup" xmlns:wpi="http://schemas.microsoft.com/office/word/2010/wordprocessingInk" xmlns:wne="http://schemas.microsoft.com/office/word/2006/wordml" xmlns:wps="http://schemas.microsoft.com/office/word/2010/wordprocessingShape" mc:Ignorable="w14 w15 wp14">
+<w:document xmlns:wpc="http://schemas.microsoft.com/office/word/2010/wordprocessingCanvas" xmlns:cx="http://schemas.microsoft.com/office/drawing/2014/chartex" xmlns:cx1="http://schemas.microsoft.com/office/drawing/2015/9/8/chartex" xmlns:cx2="http://schemas.microsoft.com/office/drawing/2015/10/21/chartex" xmlns:cx3="http://schemas.microsoft.com/office/drawing/2016/5/9/chartex" xmlns:cx4="http://schemas.microsoft.com/office/drawing/2016/5/10/chartex" xmlns:cx5="http://schemas.microsoft.com/office/drawing/2016/5/11/chartex" xmlns:cx6="http://schemas.microsoft.com/office/drawing/2016/5/12/chartex" xmlns:cx7="http://schemas.microsoft.com/office/drawing/2016/5/13/chartex" xmlns:cx8="http://schemas.microsoft.com/office/drawing/2016/5/14/chartex" xmlns:mc="http://schemas.openxmlformats.org/markup-compatibility/2006" xmlns:o="urn:schemas-microsoft-com:office:office" xmlns:r="http://schemas.openxmlformats.org/officeDocument/2006/relationships" xmlns:m="http://schemas.openxmlformats.org/officeDocument/2006/math" xmlns:v="urn:schemas-microsoft-com:vml" xmlns:wp14="http://schemas.microsoft.com/office/word/2010/wordprocessingDrawing" xmlns:wp="http://schemas.openxmlformats.org/drawingml/2006/wordprocessingDrawing" xmlns:w10="urn:schemas-microsoft-com:office:word" xmlns:w="http://schemas.openxmlformats.org/wordprocessingml/2006/main" xmlns:w14="http://schemas.microsoft.com/office/word/2010/wordml" xmlns:w15="http://schemas.microsoft.com/office/word/2012/wordml" xmlns:w16se="http://schemas.microsoft.com/office/word/2015/wordml/symex" xmlns:wpg="http://schemas.microsoft.com/office/word/2010/wordprocessingGroup" xmlns:wpi="http://schemas.microsoft.com/office/word/2010/wordprocessingInk" xmlns:wne="http://schemas.microsoft.com/office/word/2006/wordml" xmlns:wps="http://schemas.microsoft.com/office/word/2010/wordprocessingShape" mc:Ignorable="w14 w15 w16se wp14">
   <w:body>
     <w:p>
       <w:pPr>
@@ -11,6 +11,8 @@
           <w:szCs w:val="44"/>
         </w:rPr>
       </w:pPr>
+      <w:bookmarkStart w:id="0" w:name="_GoBack"/>
+      <w:bookmarkEnd w:id="0"/>
       <w:r>
         <w:rPr>
           <w:b/>
@@ -48,13 +50,8 @@
         </w:rPr>
         <w:t xml:space="preserve">-  </w:t>
       </w:r>
-      <w:proofErr w:type="gramStart"/>
-      <w:r>
-        <w:t>by</w:t>
-      </w:r>
-      <w:proofErr w:type="gramEnd"/>
-      <w:r>
-        <w:t xml:space="preserve"> Tim Burners Lee</w:t>
+      <w:r>
+        <w:t>by Tim Burners Lee</w:t>
       </w:r>
     </w:p>
     <w:p>
@@ -91,15 +88,7 @@
     <w:p>
       <w:r>
         <w:tab/>
-        <w:t xml:space="preserve">- </w:t>
-      </w:r>
-      <w:proofErr w:type="gramStart"/>
-      <w:r>
-        <w:t>it</w:t>
-      </w:r>
-      <w:proofErr w:type="gramEnd"/>
-      <w:r>
-        <w:t xml:space="preserve"> is being host.</w:t>
+        <w:t>- it is being host.</w:t>
       </w:r>
     </w:p>
     <w:p>
@@ -376,15 +365,7 @@
     <w:p>
       <w:r>
         <w:tab/>
-        <w:t xml:space="preserve">- </w:t>
-      </w:r>
-      <w:proofErr w:type="gramStart"/>
-      <w:r>
-        <w:t>later</w:t>
-      </w:r>
-      <w:proofErr w:type="gramEnd"/>
-      <w:r>
-        <w:t xml:space="preserve"> becomes HTML5 that is standardized in 2014</w:t>
+        <w:t>- later becomes HTML5 that is standardized in 2014</w:t>
       </w:r>
     </w:p>
     <w:p/>
@@ -798,15 +779,7 @@
       </w:r>
       <w:r>
         <w:tab/>
-        <w:t xml:space="preserve">title, base, link, </w:t>
-      </w:r>
-      <w:proofErr w:type="gramStart"/>
-      <w:r>
-        <w:t>meta</w:t>
-      </w:r>
-      <w:proofErr w:type="gramEnd"/>
-      <w:r>
-        <w:t>, style</w:t>
+        <w:t>title, base, link, meta, style</w:t>
       </w:r>
     </w:p>
     <w:p>
@@ -839,14 +812,7 @@
       </w:r>
       <w:r>
         <w:tab/>
-      </w:r>
-      <w:proofErr w:type="gramStart"/>
-      <w:r>
-        <w:t>header</w:t>
-      </w:r>
-      <w:proofErr w:type="gramEnd"/>
-      <w:r>
-        <w:t>, footer</w:t>
+        <w:t>header, footer</w:t>
       </w:r>
     </w:p>
     <w:p>
@@ -855,12 +821,8 @@
       </w:r>
       <w:r>
         <w:tab/>
-      </w:r>
-      <w:proofErr w:type="gramStart"/>
-      <w:r>
         <w:t>main</w:t>
       </w:r>
-      <w:proofErr w:type="gramEnd"/>
     </w:p>
     <w:p>
       <w:r>
@@ -868,12 +830,8 @@
       </w:r>
       <w:r>
         <w:tab/>
-      </w:r>
-      <w:proofErr w:type="gramStart"/>
-      <w:r>
         <w:t>address</w:t>
       </w:r>
-      <w:proofErr w:type="gramEnd"/>
       <w:r>
         <w:tab/>
       </w:r>
@@ -884,12 +842,8 @@
       </w:r>
       <w:r>
         <w:tab/>
-      </w:r>
-      <w:proofErr w:type="gramStart"/>
-      <w:r>
         <w:t>div</w:t>
       </w:r>
-      <w:proofErr w:type="gramEnd"/>
     </w:p>
     <w:p>
       <w:r>
@@ -907,12 +861,8 @@
       </w:r>
       <w:r>
         <w:tab/>
-      </w:r>
-      <w:proofErr w:type="gramStart"/>
-      <w:r>
         <w:t>p</w:t>
       </w:r>
-      <w:proofErr w:type="gramEnd"/>
     </w:p>
     <w:p>
       <w:r>
@@ -922,12 +872,10 @@
         <w:tab/>
       </w:r>
       <w:proofErr w:type="spellStart"/>
-      <w:proofErr w:type="gramStart"/>
       <w:r>
         <w:t>hr</w:t>
       </w:r>
       <w:proofErr w:type="spellEnd"/>
-      <w:proofErr w:type="gramEnd"/>
     </w:p>
     <w:p>
       <w:r>
@@ -935,12 +883,8 @@
       </w:r>
       <w:r>
         <w:tab/>
-      </w:r>
-      <w:proofErr w:type="gramStart"/>
-      <w:r>
         <w:t>pre</w:t>
       </w:r>
-      <w:proofErr w:type="gramEnd"/>
     </w:p>
     <w:p>
       <w:r>
@@ -948,16 +892,31 @@
       </w:r>
       <w:r>
         <w:tab/>
+        <w:t>blockquote</w:t>
+      </w:r>
+    </w:p>
+    <w:p/>
+    <w:p>
+      <w:r>
+        <w:tab/>
+      </w:r>
+      <w:r>
+        <w:tab/>
       </w:r>
       <w:proofErr w:type="spellStart"/>
-      <w:proofErr w:type="gramStart"/>
-      <w:r>
-        <w:t>blockquote</w:t>
+      <w:r>
+        <w:t>ol</w:t>
       </w:r>
       <w:proofErr w:type="spellEnd"/>
-      <w:proofErr w:type="gramEnd"/>
-    </w:p>
-    <w:p/>
+      <w:r>
+        <w:t xml:space="preserve">, </w:t>
+      </w:r>
+      <w:proofErr w:type="spellStart"/>
+      <w:r>
+        <w:t>ul</w:t>
+      </w:r>
+      <w:proofErr w:type="spellEnd"/>
+    </w:p>
     <w:p>
       <w:r>
         <w:tab/>
@@ -965,37 +924,10 @@
       <w:r>
         <w:tab/>
       </w:r>
-      <w:proofErr w:type="spellStart"/>
-      <w:proofErr w:type="gramStart"/>
-      <w:r>
-        <w:t>ol</w:t>
-      </w:r>
-      <w:proofErr w:type="spellEnd"/>
-      <w:proofErr w:type="gramEnd"/>
-      <w:r>
-        <w:t xml:space="preserve">, </w:t>
-      </w:r>
-      <w:proofErr w:type="spellStart"/>
-      <w:r>
-        <w:t>ul</w:t>
-      </w:r>
-      <w:proofErr w:type="spellEnd"/>
-    </w:p>
-    <w:p>
       <w:r>
         <w:tab/>
-      </w:r>
-      <w:r>
-        <w:tab/>
-      </w:r>
-      <w:r>
-        <w:tab/>
-      </w:r>
-      <w:proofErr w:type="gramStart"/>
-      <w:r>
         <w:t>li</w:t>
       </w:r>
-      <w:proofErr w:type="gramEnd"/>
     </w:p>
     <w:p>
       <w:r>
@@ -1221,14 +1153,7 @@
       </w:r>
       <w:r>
         <w:tab/>
-      </w:r>
-      <w:proofErr w:type="spellStart"/>
-      <w:r>
-        <w:t>bai</w:t>
-      </w:r>
-      <w:proofErr w:type="spellEnd"/>
-      <w:r>
-        <w:t xml:space="preserve">, </w:t>
+        <w:t xml:space="preserve">bai, </w:t>
       </w:r>
       <w:proofErr w:type="spellStart"/>
       <w:r>
@@ -1354,15 +1279,7 @@
       </w:r>
       <w:proofErr w:type="spellEnd"/>
       <w:r>
-        <w:t xml:space="preserve"> Lie (CHSS) and Bert </w:t>
-      </w:r>
-      <w:proofErr w:type="spellStart"/>
-      <w:r>
-        <w:t>Bos</w:t>
-      </w:r>
-      <w:proofErr w:type="spellEnd"/>
-      <w:r>
-        <w:t xml:space="preserve"> (SSP)</w:t>
+        <w:t xml:space="preserve"> Lie (CHSS) and Bert Bos (SSP)</w:t>
       </w:r>
     </w:p>
     <w:p>
@@ -1651,13 +1568,8 @@
         </w:numPr>
       </w:pPr>
       <w:r>
-        <w:t xml:space="preserve">Chain of one or more sequence of simple selectors by </w:t>
-      </w:r>
-      <w:proofErr w:type="spellStart"/>
-      <w:r>
-        <w:t>combinators</w:t>
-      </w:r>
-      <w:proofErr w:type="spellEnd"/>
+        <w:t>Chain of one or more sequence of simple selectors by combinators</w:t>
+      </w:r>
       <w:r>
         <w:t>.</w:t>
       </w:r>
@@ -2358,11 +2270,9 @@
           <w:numId w:val="14"/>
         </w:numPr>
       </w:pPr>
-      <w:proofErr w:type="spellStart"/>
       <w:r>
         <w:t>Combinators</w:t>
       </w:r>
-      <w:proofErr w:type="spellEnd"/>
     </w:p>
     <w:p>
       <w:pPr>
@@ -2372,15 +2282,7 @@
         </w:numPr>
       </w:pPr>
       <w:r>
-        <w:t xml:space="preserve">descendant </w:t>
-      </w:r>
-      <w:proofErr w:type="spellStart"/>
-      <w:r>
-        <w:t>combinator</w:t>
-      </w:r>
-      <w:proofErr w:type="spellEnd"/>
-      <w:r>
-        <w:t xml:space="preserve"> (whitespace i.e. space, tab, line feed, carriage return, form feed)</w:t>
+        <w:t>descendant combinator (whitespace i.e. space, tab, line feed, carriage return, form feed)</w:t>
       </w:r>
     </w:p>
     <w:p>
@@ -2389,15 +2291,7 @@
       </w:r>
       <w:r>
         <w:tab/>
-        <w:t xml:space="preserve">--child </w:t>
-      </w:r>
-      <w:proofErr w:type="spellStart"/>
-      <w:r>
-        <w:t>combinator</w:t>
-      </w:r>
-      <w:proofErr w:type="spellEnd"/>
-      <w:r>
-        <w:t>(&gt;)</w:t>
+        <w:t>--child combinator(&gt;)</w:t>
       </w:r>
     </w:p>
     <w:p>
@@ -2409,15 +2303,7 @@
       </w:r>
       <w:r>
         <w:tab/>
-        <w:t xml:space="preserve">adjacent sibling </w:t>
-      </w:r>
-      <w:proofErr w:type="spellStart"/>
-      <w:r>
-        <w:t>combinator</w:t>
-      </w:r>
-      <w:proofErr w:type="spellEnd"/>
-      <w:r>
-        <w:t xml:space="preserve"> (+)</w:t>
+        <w:t>adjacent sibling combinator (+)</w:t>
       </w:r>
     </w:p>
     <w:p>
@@ -2429,15 +2315,7 @@
       </w:r>
       <w:r>
         <w:tab/>
-        <w:t xml:space="preserve">general sibling </w:t>
-      </w:r>
-      <w:proofErr w:type="spellStart"/>
-      <w:r>
-        <w:t>combinator</w:t>
-      </w:r>
-      <w:proofErr w:type="spellEnd"/>
-      <w:r>
-        <w:t xml:space="preserve"> (~)</w:t>
+        <w:t>general sibling combinator (~)</w:t>
       </w:r>
     </w:p>
     <w:p>
@@ -6805,9 +6683,9 @@
         <w:tblLook w:val="04A0" w:firstRow="1" w:lastRow="0" w:firstColumn="1" w:lastColumn="0" w:noHBand="0" w:noVBand="1"/>
       </w:tblPr>
       <w:tblGrid>
-        <w:gridCol w:w="2711"/>
-        <w:gridCol w:w="2161"/>
-        <w:gridCol w:w="4478"/>
+        <w:gridCol w:w="2639"/>
+        <w:gridCol w:w="2072"/>
+        <w:gridCol w:w="4639"/>
       </w:tblGrid>
       <w:tr>
         <w:trPr>
@@ -7668,7 +7546,7 @@
                 <w:szCs w:val="27"/>
                 <w:lang w:eastAsia="en-PH"/>
               </w:rPr>
-              <w:t xml:space="preserve">Used for marking up a physical (e.g. </w:t>
+              <w:t xml:space="preserve">Used for marking up </w:t>
             </w:r>
             <w:r>
               <w:rPr>
@@ -7679,7 +7557,7 @@
                 <w:lang w:eastAsia="en-PH"/>
               </w:rPr>
               <w:lastRenderedPageBreak/>
-              <w:t>mailing) address</w:t>
+              <w:t>a physical (e.g. mailing) address</w:t>
             </w:r>
           </w:p>
         </w:tc>
@@ -7718,27 +7596,16 @@
               <w:lastRenderedPageBreak/>
               <w:t xml:space="preserve">Not commonly used. Recommend looking into </w:t>
             </w:r>
-            <w:proofErr w:type="spellStart"/>
-            <w:r>
-              <w:rPr>
-                <w:rFonts w:ascii="Lato" w:eastAsia="Times New Roman" w:hAnsi="Lato" w:cs="Times New Roman"/>
-                <w:color w:val="343434"/>
-                <w:sz w:val="27"/>
-                <w:szCs w:val="27"/>
-                <w:lang w:eastAsia="en-PH"/>
-              </w:rPr>
-              <w:t>microformats</w:t>
-            </w:r>
-            <w:proofErr w:type="spellEnd"/>
-            <w:r>
-              <w:rPr>
-                <w:rFonts w:ascii="Lato" w:eastAsia="Times New Roman" w:hAnsi="Lato" w:cs="Times New Roman"/>
-                <w:color w:val="343434"/>
-                <w:sz w:val="27"/>
-                <w:szCs w:val="27"/>
-                <w:lang w:eastAsia="en-PH"/>
-              </w:rPr>
-              <w:t>, which allow for more detail and interoperability.</w:t>
+            <w:r>
+              <w:rPr>
+                <w:rFonts w:ascii="Lato" w:eastAsia="Times New Roman" w:hAnsi="Lato" w:cs="Times New Roman"/>
+                <w:color w:val="343434"/>
+                <w:sz w:val="27"/>
+                <w:szCs w:val="27"/>
+                <w:lang w:eastAsia="en-PH"/>
+              </w:rPr>
+              <w:lastRenderedPageBreak/>
+              <w:t>microformats, which allow for more detail and interoperability.</w:t>
             </w:r>
           </w:p>
         </w:tc>
@@ -7782,6 +7649,7 @@
                 <w:bdr w:val="none" w:sz="0" w:space="0" w:color="auto" w:frame="1"/>
                 <w:lang w:eastAsia="en-PH"/>
               </w:rPr>
+              <w:lastRenderedPageBreak/>
               <w:t>&lt;APPLET&gt;</w:t>
             </w:r>
           </w:p>
@@ -8895,6 +8763,7 @@
                 <w:bdr w:val="none" w:sz="0" w:space="0" w:color="auto" w:frame="1"/>
                 <w:lang w:eastAsia="en-PH"/>
               </w:rPr>
+              <w:lastRenderedPageBreak/>
               <w:t>&lt;B&gt;</w:t>
             </w:r>
           </w:p>
@@ -9047,18 +8916,7 @@
                 <w:szCs w:val="27"/>
                 <w:lang w:eastAsia="en-PH"/>
               </w:rPr>
-              <w:t xml:space="preserve">Used for a standard clickable </w:t>
-            </w:r>
-            <w:r>
-              <w:rPr>
-                <w:rFonts w:ascii="Lato" w:eastAsia="Times New Roman" w:hAnsi="Lato" w:cs="Times New Roman"/>
-                <w:color w:val="343434"/>
-                <w:sz w:val="27"/>
-                <w:szCs w:val="27"/>
-                <w:lang w:eastAsia="en-PH"/>
-              </w:rPr>
-              <w:lastRenderedPageBreak/>
-              <w:t>button within a form</w:t>
+              <w:t>Used for a standard clickable button within a form</w:t>
             </w:r>
           </w:p>
         </w:tc>
@@ -9094,7 +8952,6 @@
                 <w:szCs w:val="27"/>
                 <w:lang w:eastAsia="en-PH"/>
               </w:rPr>
-              <w:lastRenderedPageBreak/>
               <w:t>Often better than </w:t>
             </w:r>
             <w:r>
@@ -9141,18 +8998,7 @@
                 <w:szCs w:val="27"/>
                 <w:lang w:eastAsia="en-PH"/>
               </w:rPr>
-              <w:t xml:space="preserve">, as it allows </w:t>
-            </w:r>
-            <w:r>
-              <w:rPr>
-                <w:rFonts w:ascii="Lato" w:eastAsia="Times New Roman" w:hAnsi="Lato" w:cs="Times New Roman"/>
-                <w:color w:val="343434"/>
-                <w:sz w:val="27"/>
-                <w:szCs w:val="27"/>
-                <w:lang w:eastAsia="en-PH"/>
-              </w:rPr>
-              <w:lastRenderedPageBreak/>
-              <w:t>you to assign different styles based on the HTML element alone, whereas differentiating style based on the type of input is less well supported.</w:t>
+              <w:t>, as it allows you to assign different styles based on the HTML element alone, whereas differentiating style based on the type of input is less well supported.</w:t>
             </w:r>
           </w:p>
         </w:tc>
@@ -9196,7 +9042,6 @@
                 <w:bdr w:val="none" w:sz="0" w:space="0" w:color="auto" w:frame="1"/>
                 <w:lang w:eastAsia="en-PH"/>
               </w:rPr>
-              <w:lastRenderedPageBreak/>
               <w:t>&lt;CAPTION&gt;</w:t>
             </w:r>
           </w:p>
@@ -9594,35 +9439,7 @@
                 <w:bdr w:val="none" w:sz="0" w:space="0" w:color="auto" w:frame="1"/>
                 <w:lang w:eastAsia="en-PH"/>
               </w:rPr>
-              <w:t>&lt;</w:t>
-            </w:r>
-            <w:proofErr w:type="spellStart"/>
-            <w:r>
-              <w:rPr>
-                <w:rFonts w:ascii="Lato" w:eastAsia="Times New Roman" w:hAnsi="Lato" w:cs="Times New Roman"/>
-                <w:b/>
-                <w:bCs/>
-                <w:color w:val="343434"/>
-                <w:sz w:val="27"/>
-                <w:szCs w:val="27"/>
-                <w:bdr w:val="none" w:sz="0" w:space="0" w:color="auto" w:frame="1"/>
-                <w:lang w:eastAsia="en-PH"/>
-              </w:rPr>
-              <w:t>blockquote</w:t>
-            </w:r>
-            <w:proofErr w:type="spellEnd"/>
-            <w:r>
-              <w:rPr>
-                <w:rFonts w:ascii="Lato" w:eastAsia="Times New Roman" w:hAnsi="Lato" w:cs="Times New Roman"/>
-                <w:b/>
-                <w:bCs/>
-                <w:color w:val="343434"/>
-                <w:sz w:val="27"/>
-                <w:szCs w:val="27"/>
-                <w:bdr w:val="none" w:sz="0" w:space="0" w:color="auto" w:frame="1"/>
-                <w:lang w:eastAsia="en-PH"/>
-              </w:rPr>
-              <w:t>&gt;</w:t>
+              <w:t>&lt;blockquote&gt;</w:t>
             </w:r>
             <w:r>
               <w:rPr>
@@ -9982,6 +9799,7 @@
                 <w:bdr w:val="none" w:sz="0" w:space="0" w:color="auto" w:frame="1"/>
                 <w:lang w:eastAsia="en-PH"/>
               </w:rPr>
+              <w:lastRenderedPageBreak/>
               <w:t>&lt;DFN&gt;</w:t>
             </w:r>
           </w:p>
@@ -10362,7 +10180,6 @@
                 <w:bdr w:val="none" w:sz="0" w:space="0" w:color="auto" w:frame="1"/>
                 <w:lang w:eastAsia="en-PH"/>
               </w:rPr>
-              <w:lastRenderedPageBreak/>
               <w:t>&lt;DIV&gt;</w:t>
             </w:r>
           </w:p>
@@ -11416,6 +11233,7 @@
                 <w:bdr w:val="none" w:sz="0" w:space="0" w:color="auto" w:frame="1"/>
                 <w:lang w:eastAsia="en-PH"/>
               </w:rPr>
+              <w:lastRenderedPageBreak/>
               <w:t>&lt;H1&gt;</w:t>
             </w:r>
           </w:p>
@@ -11880,7 +11698,6 @@
                 <w:bdr w:val="none" w:sz="0" w:space="0" w:color="auto" w:frame="1"/>
                 <w:lang w:eastAsia="en-PH"/>
               </w:rPr>
-              <w:lastRenderedPageBreak/>
               <w:t>&lt;H5&gt;</w:t>
             </w:r>
           </w:p>
@@ -12625,6 +12442,7 @@
                 <w:bdr w:val="none" w:sz="0" w:space="0" w:color="auto" w:frame="1"/>
                 <w:lang w:eastAsia="en-PH"/>
               </w:rPr>
+              <w:lastRenderedPageBreak/>
               <w:t>&lt;INPUT&gt;</w:t>
             </w:r>
           </w:p>
@@ -13263,7 +13081,6 @@
                 <w:bdr w:val="none" w:sz="0" w:space="0" w:color="auto" w:frame="1"/>
                 <w:lang w:eastAsia="en-PH"/>
               </w:rPr>
-              <w:lastRenderedPageBreak/>
               <w:t>&lt;LI&gt;</w:t>
             </w:r>
           </w:p>
@@ -13518,20 +13335,8 @@
                 <w:szCs w:val="27"/>
                 <w:lang w:eastAsia="en-PH"/>
               </w:rPr>
-              <w:t xml:space="preserve">Client-side </w:t>
-            </w:r>
-            <w:proofErr w:type="spellStart"/>
-            <w:r>
-              <w:rPr>
-                <w:rFonts w:ascii="Lato" w:eastAsia="Times New Roman" w:hAnsi="Lato" w:cs="Times New Roman"/>
-                <w:color w:val="343434"/>
-                <w:sz w:val="27"/>
-                <w:szCs w:val="27"/>
-                <w:lang w:eastAsia="en-PH"/>
-              </w:rPr>
-              <w:t>imagemap</w:t>
-            </w:r>
-            <w:proofErr w:type="spellEnd"/>
+              <w:t>Client-side imagemap</w:t>
+            </w:r>
           </w:p>
         </w:tc>
         <w:tc>
@@ -14043,7 +13848,18 @@
                 <w:szCs w:val="27"/>
                 <w:lang w:eastAsia="en-PH"/>
               </w:rPr>
-              <w:t>Type of list where the order of elements has some meaning. Generally rendered with item numbers (best managed with CSS).</w:t>
+              <w:t xml:space="preserve">Type of list where the order of elements has some meaning. Generally rendered with item </w:t>
+            </w:r>
+            <w:r>
+              <w:rPr>
+                <w:rFonts w:ascii="Lato" w:eastAsia="Times New Roman" w:hAnsi="Lato" w:cs="Times New Roman"/>
+                <w:color w:val="343434"/>
+                <w:sz w:val="27"/>
+                <w:szCs w:val="27"/>
+                <w:lang w:eastAsia="en-PH"/>
+              </w:rPr>
+              <w:lastRenderedPageBreak/>
+              <w:t>numbers (best managed with CSS).</w:t>
             </w:r>
           </w:p>
         </w:tc>
@@ -14087,6 +13903,7 @@
                 <w:bdr w:val="none" w:sz="0" w:space="0" w:color="auto" w:frame="1"/>
                 <w:lang w:eastAsia="en-PH"/>
               </w:rPr>
+              <w:lastRenderedPageBreak/>
               <w:t>&lt;OPTION&gt;</w:t>
             </w:r>
           </w:p>
@@ -14494,7 +14311,6 @@
                 <w:bdr w:val="none" w:sz="0" w:space="0" w:color="auto" w:frame="1"/>
                 <w:lang w:eastAsia="en-PH"/>
               </w:rPr>
-              <w:lastRenderedPageBreak/>
               <w:t>&lt;P&gt;</w:t>
             </w:r>
           </w:p>
@@ -14696,35 +14512,7 @@
                 <w:bdr w:val="none" w:sz="0" w:space="0" w:color="auto" w:frame="1"/>
                 <w:lang w:eastAsia="en-PH"/>
               </w:rPr>
-              <w:t>&lt;</w:t>
-            </w:r>
-            <w:proofErr w:type="spellStart"/>
-            <w:r>
-              <w:rPr>
-                <w:rFonts w:ascii="Lato" w:eastAsia="Times New Roman" w:hAnsi="Lato" w:cs="Times New Roman"/>
-                <w:b/>
-                <w:bCs/>
-                <w:color w:val="343434"/>
-                <w:sz w:val="27"/>
-                <w:szCs w:val="27"/>
-                <w:bdr w:val="none" w:sz="0" w:space="0" w:color="auto" w:frame="1"/>
-                <w:lang w:eastAsia="en-PH"/>
-              </w:rPr>
-              <w:t>blockquote</w:t>
-            </w:r>
-            <w:proofErr w:type="spellEnd"/>
-            <w:r>
-              <w:rPr>
-                <w:rFonts w:ascii="Lato" w:eastAsia="Times New Roman" w:hAnsi="Lato" w:cs="Times New Roman"/>
-                <w:b/>
-                <w:bCs/>
-                <w:color w:val="343434"/>
-                <w:sz w:val="27"/>
-                <w:szCs w:val="27"/>
-                <w:bdr w:val="none" w:sz="0" w:space="0" w:color="auto" w:frame="1"/>
-                <w:lang w:eastAsia="en-PH"/>
-              </w:rPr>
-              <w:t>&gt;</w:t>
+              <w:t>&lt;blockquote&gt;</w:t>
             </w:r>
             <w:r>
               <w:rPr>
@@ -15056,6 +14844,7 @@
                 <w:bdr w:val="none" w:sz="0" w:space="0" w:color="auto" w:frame="1"/>
                 <w:lang w:eastAsia="en-PH"/>
               </w:rPr>
+              <w:lastRenderedPageBreak/>
               <w:t>&lt;SELECT&gt;</w:t>
             </w:r>
           </w:p>
@@ -15884,18 +15673,7 @@
                 <w:szCs w:val="27"/>
                 <w:lang w:eastAsia="en-PH"/>
               </w:rPr>
-              <w:t xml:space="preserve">Arguably display info – recommend using alternative </w:t>
-            </w:r>
-            <w:r>
-              <w:rPr>
-                <w:rFonts w:ascii="Lato" w:eastAsia="Times New Roman" w:hAnsi="Lato" w:cs="Times New Roman"/>
-                <w:color w:val="343434"/>
-                <w:sz w:val="27"/>
-                <w:szCs w:val="27"/>
-                <w:lang w:eastAsia="en-PH"/>
-              </w:rPr>
-              <w:lastRenderedPageBreak/>
-              <w:t>tags (e.g. </w:t>
+              <w:t>Arguably display info – recommend using alternative tags (e.g. </w:t>
             </w:r>
             <w:r>
               <w:rPr>
@@ -15962,7 +15740,6 @@
                 <w:bdr w:val="none" w:sz="0" w:space="0" w:color="auto" w:frame="1"/>
                 <w:lang w:eastAsia="en-PH"/>
               </w:rPr>
-              <w:lastRenderedPageBreak/>
               <w:t>&lt;SUP&gt;</w:t>
             </w:r>
           </w:p>
@@ -16282,7 +16059,6 @@
               <w:t>th</w:t>
             </w:r>
             <w:proofErr w:type="spellEnd"/>
-            <w:proofErr w:type="gramStart"/>
             <w:r>
               <w:rPr>
                 <w:rFonts w:ascii="Lato" w:eastAsia="Times New Roman" w:hAnsi="Lato" w:cs="Times New Roman"/>
@@ -16304,18 +16080,7 @@
                 <w:szCs w:val="27"/>
                 <w:lang w:eastAsia="en-PH"/>
               </w:rPr>
-              <w:t>(</w:t>
-            </w:r>
-            <w:proofErr w:type="gramEnd"/>
-            <w:r>
-              <w:rPr>
-                <w:rFonts w:ascii="Lato" w:eastAsia="Times New Roman" w:hAnsi="Lato" w:cs="Times New Roman"/>
-                <w:color w:val="343434"/>
-                <w:sz w:val="27"/>
-                <w:szCs w:val="27"/>
-                <w:lang w:eastAsia="en-PH"/>
-              </w:rPr>
-              <w:t>table header) tag, not a </w:t>
+              <w:t>(table header) tag, not a </w:t>
             </w:r>
             <w:r>
               <w:rPr>
@@ -16535,6 +16300,7 @@
                 <w:bdr w:val="none" w:sz="0" w:space="0" w:color="auto" w:frame="1"/>
                 <w:lang w:eastAsia="en-PH"/>
               </w:rPr>
+              <w:lastRenderedPageBreak/>
               <w:t>&lt;TEXTAREA&gt;</w:t>
             </w:r>
           </w:p>
@@ -17481,7 +17247,6 @@
                 <w:bdr w:val="none" w:sz="0" w:space="0" w:color="auto" w:frame="1"/>
                 <w:lang w:eastAsia="en-PH"/>
               </w:rPr>
-              <w:lastRenderedPageBreak/>
               <w:t>&lt;TFOOT&gt;</w:t>
             </w:r>
           </w:p>
@@ -17997,6 +17762,7 @@
                 <w:bdr w:val="none" w:sz="0" w:space="0" w:color="auto" w:frame="1"/>
                 <w:lang w:eastAsia="en-PH"/>
               </w:rPr>
+              <w:lastRenderedPageBreak/>
               <w:t>&lt;UL&gt;</w:t>
             </w:r>
           </w:p>
@@ -18329,17 +18095,12 @@
         <w:ind w:firstLine="720"/>
       </w:pPr>
       <w:proofErr w:type="spellStart"/>
-      <w:proofErr w:type="gramStart"/>
       <w:r>
         <w:t>css</w:t>
       </w:r>
       <w:proofErr w:type="spellEnd"/>
       <w:r>
-        <w:t>/html-tags</w:t>
-      </w:r>
-      <w:proofErr w:type="gramEnd"/>
-      <w:r>
-        <w:t>/</w:t>
+        <w:t>/html-tags/</w:t>
       </w:r>
     </w:p>
     <w:p>
@@ -18447,84 +18208,68 @@
         <w:t>October 10, 1994</w:t>
       </w:r>
       <w:r>
-        <w:t xml:space="preserve"> and Bert </w:t>
+        <w:t xml:space="preserve"> and Bert Bos (SSP) who become the co-author of CSS. But it was not a new idea that time, </w:t>
+      </w:r>
+      <w:r>
+        <w:t>Tim Berners-Lee on 1990 wrote his NeXT browser/editor specify a simple style sheet.</w:t>
+      </w:r>
+    </w:p>
+    <w:p/>
+    <w:p>
+      <w:pPr>
+        <w:spacing w:line="259" w:lineRule="auto"/>
+        <w:rPr>
+          <w:b/>
+        </w:rPr>
+      </w:pPr>
+      <w:r>
+        <w:rPr>
+          <w:b/>
+        </w:rPr>
+        <w:t>Version</w:t>
+      </w:r>
+      <w:r>
+        <w:rPr>
+          <w:b/>
+        </w:rPr>
+        <w:t>s</w:t>
+      </w:r>
+    </w:p>
+    <w:p>
+      <w:pPr>
+        <w:rPr>
+          <w:b/>
+        </w:rPr>
+      </w:pPr>
+      <w:r>
+        <w:rPr>
+          <w:b/>
+        </w:rPr>
+        <w:t>CSS 1</w:t>
+      </w:r>
+    </w:p>
+    <w:p>
+      <w:r>
+        <w:rPr>
+          <w:b/>
+        </w:rPr>
+        <w:tab/>
       </w:r>
       <w:proofErr w:type="spellStart"/>
       <w:r>
-        <w:t>Bos</w:t>
+        <w:t>Hakon</w:t>
       </w:r>
       <w:proofErr w:type="spellEnd"/>
       <w:r>
-        <w:t xml:space="preserve"> (SSP) who become the co-author of CSS. But it was not a new idea that time, </w:t>
-      </w:r>
-      <w:r>
-        <w:t>Tim Berners-Lee on 1990 wrote his NeXT browser/editor specify a simple style sheet.</w:t>
-      </w:r>
-    </w:p>
-    <w:p/>
-    <w:p>
-      <w:pPr>
-        <w:spacing w:line="259" w:lineRule="auto"/>
-        <w:rPr>
-          <w:b/>
-        </w:rPr>
-      </w:pPr>
-      <w:r>
-        <w:rPr>
-          <w:b/>
-        </w:rPr>
-        <w:t>Version</w:t>
-      </w:r>
-      <w:r>
-        <w:rPr>
-          <w:b/>
-        </w:rPr>
-        <w:t>s</w:t>
-      </w:r>
-    </w:p>
-    <w:p>
-      <w:pPr>
-        <w:rPr>
-          <w:b/>
-        </w:rPr>
-      </w:pPr>
-      <w:r>
-        <w:rPr>
-          <w:b/>
-        </w:rPr>
-        <w:t>CSS 1</w:t>
-      </w:r>
-    </w:p>
-    <w:p>
-      <w:r>
-        <w:rPr>
-          <w:b/>
-        </w:rPr>
-        <w:tab/>
+        <w:t xml:space="preserve"> </w:t>
       </w:r>
       <w:proofErr w:type="spellStart"/>
       <w:r>
-        <w:t>Hakon</w:t>
+        <w:t>Wium</w:t>
       </w:r>
       <w:proofErr w:type="spellEnd"/>
       <w:r>
-        <w:t xml:space="preserve"> </w:t>
-      </w:r>
-      <w:proofErr w:type="spellStart"/>
-      <w:r>
-        <w:t>Wium</w:t>
-      </w:r>
-      <w:proofErr w:type="spellEnd"/>
-      <w:r>
-        <w:t xml:space="preserve"> Lie and Bert </w:t>
-      </w:r>
-      <w:proofErr w:type="spellStart"/>
-      <w:r>
-        <w:t>Bos</w:t>
-      </w:r>
-      <w:proofErr w:type="spellEnd"/>
-      <w:r>
-        <w:t xml:space="preserve"> developed the first CSS and was standardized and recommended officially by W3C. It is the CSS level 1 and it was published December 17, 1996. It is capable of: formatting font properties; Changing of color of some elements such as text and backgrounds; Layout of text, tables, and images; Capable of making and editing paddings, border, margin and positioning of elements. It can also specify foreground and background color, as well as background images. </w:t>
+        <w:t xml:space="preserve"> Lie and Bert Bos developed the first CSS and was standardized and recommended officially by W3C. It is the CSS level 1 and it was published December 17, 1996. It is capable of: formatting font properties; Changing of color of some elements such as text and backgrounds; Layout of text, tables, and images; Capable of making and editing paddings, border, margin and positioning of elements. It can also specify foreground and background color, as well as background images. </w:t>
       </w:r>
     </w:p>
     <w:p>
@@ -18576,6 +18321,7 @@
     </w:p>
     <w:p>
       <w:r>
+        <w:lastRenderedPageBreak/>
         <w:tab/>
         <w:t>CSS3 was divided into what they called ‘modules,’ meaning it was separated into several documents. Each module can be a recommendation by different people, but some specifications are implemented by any browsers. Some module have new capabilities, some have extended features. Drafts of CSS 3 was released June of 1999. 50 CSS 3 modules was released as of June 2012, but only four of these are considered formal recommendations such as: Media Queries, Namespaces, Selectors Level 3 and Color.</w:t>
       </w:r>
@@ -18596,32 +18342,6 @@
         <w:tab/>
         <w:t xml:space="preserve">It doesn’t have a single CSS 4 specification, and there is no standard name CSS 4, but it is divided into modules, and it does have level 4 modules. These level 4 modules are preceding the functionalities of level 3 modules, like the modules Selectors, Image Values and Background &amp; Borders. </w:t>
       </w:r>
-    </w:p>
-    <w:p>
-      <w:r>
-        <w:t xml:space="preserve">References: </w:t>
-      </w:r>
-    </w:p>
-    <w:p>
-      <w:hyperlink r:id="rId5" w:history="1">
-        <w:r>
-          <w:rPr>
-            <w:rStyle w:val="Hyperlink"/>
-          </w:rPr>
-          <w:t>https://www.w3.org/Style/LieBos2e/history/Overview.html</w:t>
-        </w:r>
-      </w:hyperlink>
-    </w:p>
-    <w:p>
-      <w:r>
-        <w:t>http://www.corelangs.com/css/basics/versions.html</w:t>
-      </w:r>
-    </w:p>
-    <w:p>
-      <w:pPr>
-        <w:pStyle w:val="BodyText"/>
-        <w:spacing w:after="0"/>
-      </w:pPr>
     </w:p>
     <w:p>
       <w:pPr>
@@ -18781,7 +18501,6 @@
         <w:ind w:left="720"/>
       </w:pPr>
       <w:r>
-        <w:lastRenderedPageBreak/>
         <w:t xml:space="preserve">- Using the style attribute, you can define the style rules that will be apply directly into your specific HTML elements. It is good to use for making a particular style for one element, because it overrides the rules of an External CSS rules.  </w:t>
       </w:r>
     </w:p>
@@ -18950,6 +18669,7 @@
           <w:b/>
           <w:bCs/>
         </w:rPr>
+        <w:lastRenderedPageBreak/>
         <w:t>At-rules</w:t>
       </w:r>
     </w:p>
@@ -19036,91 +18756,6 @@
     </w:p>
     <w:p>
       <w:pPr>
-        <w:ind w:left="720"/>
-      </w:pPr>
-    </w:p>
-    <w:p>
-      <w:r>
-        <w:t>References:</w:t>
-      </w:r>
-    </w:p>
-    <w:p>
-      <w:hyperlink r:id="rId6" w:history="1">
-        <w:r>
-          <w:rPr>
-            <w:rStyle w:val="Hyperlink"/>
-          </w:rPr>
-          <w:t>https://developer.mozilla.org/en-US/docs/Web/CSS/Syntax</w:t>
-        </w:r>
-      </w:hyperlink>
-    </w:p>
-    <w:p>
-      <w:hyperlink r:id="rId7" w:history="1">
-        <w:r>
-          <w:rPr>
-            <w:rStyle w:val="Hyperlink"/>
-          </w:rPr>
-          <w:t>http://reference.sitepoint.com/css/statements</w:t>
-        </w:r>
-      </w:hyperlink>
-      <w:r>
-        <w:t xml:space="preserve"> </w:t>
-      </w:r>
-    </w:p>
-    <w:p>
-      <w:hyperlink r:id="rId8" w:history="1">
-        <w:r>
-          <w:rPr>
-            <w:rStyle w:val="Hyperlink"/>
-          </w:rPr>
-          <w:t>https://www.sitepoint.com/web-foundations/css-selectors/</w:t>
-        </w:r>
-      </w:hyperlink>
-      <w:r>
-        <w:t xml:space="preserve"> </w:t>
-      </w:r>
-    </w:p>
-    <w:p/>
-    <w:p/>
-    <w:p>
-      <w:r>
-        <w:t>References:</w:t>
-      </w:r>
-    </w:p>
-    <w:p>
-      <w:hyperlink r:id="rId9" w:history="1">
-        <w:r>
-          <w:rPr>
-            <w:rStyle w:val="Hyperlink"/>
-          </w:rPr>
-          <w:t>http://stackoverflow.com/questions/7022344/whats-difference-between-authors-style-readers-style-agents-style-or-aut</w:t>
-        </w:r>
-      </w:hyperlink>
-    </w:p>
-    <w:p>
-      <w:pPr>
-        <w:rPr>
-          <w:rStyle w:val="Hyperlink"/>
-        </w:rPr>
-      </w:pPr>
-      <w:hyperlink r:id="rId10" w:history="1">
-        <w:r>
-          <w:rPr>
-            <w:rStyle w:val="Hyperlink"/>
-          </w:rPr>
-          <w:t>https://www.tutorialspoint.com/html/html_style_sheet.htm</w:t>
-        </w:r>
-      </w:hyperlink>
-    </w:p>
-    <w:p>
-      <w:pPr>
-        <w:rPr>
-          <w:rStyle w:val="Hyperlink"/>
-        </w:rPr>
-      </w:pPr>
-    </w:p>
-    <w:p>
-      <w:pPr>
         <w:rPr>
           <w:b/>
         </w:rPr>
@@ -19129,7 +18764,6 @@
         <w:rPr>
           <w:b/>
         </w:rPr>
-        <w:lastRenderedPageBreak/>
         <w:t>CSS Declaration</w:t>
       </w:r>
     </w:p>
@@ -19172,13 +18806,8 @@
         </w:rPr>
         <w:t xml:space="preserve">- </w:t>
       </w:r>
-      <w:proofErr w:type="gramStart"/>
-      <w:r>
-        <w:t>it</w:t>
-      </w:r>
-      <w:proofErr w:type="gramEnd"/>
-      <w:r>
-        <w:t xml:space="preserve"> is a specific value that is given by the CSS property. A property is always followed by a semi-colon, and specified the value of that property. </w:t>
+      <w:r>
+        <w:t xml:space="preserve">it is a specific value that is given by the CSS property. A property is always followed by a semi-colon, and specified the value of that property. </w:t>
       </w:r>
     </w:p>
     <w:p>
@@ -19206,15 +18835,7 @@
         <w:t xml:space="preserve">Vendor-Specific properties- </w:t>
       </w:r>
       <w:r>
-        <w:t>usually starts with ‘-</w:t>
-      </w:r>
-      <w:proofErr w:type="gramStart"/>
-      <w:r>
-        <w:t>‘ or</w:t>
-      </w:r>
-      <w:proofErr w:type="gramEnd"/>
-      <w:r>
-        <w:t xml:space="preserve"> ‘_’ and followed by the browser project extension. It is often use to test features of browsers. </w:t>
+        <w:t xml:space="preserve">usually starts with ‘-‘ or ‘_’ and followed by the browser project extension. It is often use to test features of browsers. </w:t>
       </w:r>
     </w:p>
     <w:p>
@@ -19599,6 +19220,7 @@
           <w:b/>
           <w:bCs/>
         </w:rPr>
+        <w:lastRenderedPageBreak/>
         <w:t>Bootstrap</w:t>
       </w:r>
     </w:p>
@@ -19613,21 +19235,7 @@
         <w:rPr>
           <w:bCs/>
         </w:rPr>
-        <w:t xml:space="preserve">- It is an open-source framework that is a front-end in designing using HTML and CSS templates. It allows web pages dynamically changing, it means the web page is responsive. It is popular among users today and have a large community support, many themes and support </w:t>
-      </w:r>
-      <w:proofErr w:type="gramStart"/>
-      <w:r>
-        <w:rPr>
-          <w:bCs/>
-        </w:rPr>
-        <w:t>Less</w:t>
-      </w:r>
-      <w:proofErr w:type="gramEnd"/>
-      <w:r>
-        <w:rPr>
-          <w:bCs/>
-        </w:rPr>
-        <w:t xml:space="preserve"> or Sass.</w:t>
+        <w:t>- It is an open-source framework that is a front-end in designing using HTML and CSS templates. It allows web pages dynamically changing, it means the web page is responsive. It is popular among users today and have a large community support, many themes and support Less or Sass.</w:t>
       </w:r>
     </w:p>
     <w:p>
@@ -19681,67 +19289,10 @@
     <w:p>
       <w:pPr>
         <w:rPr>
-          <w:b/>
+          <w:rStyle w:val="Hyperlink"/>
           <w:bCs/>
-        </w:rPr>
-      </w:pPr>
-    </w:p>
-    <w:p>
-      <w:pPr>
-        <w:rPr>
-          <w:bCs/>
-        </w:rPr>
-      </w:pPr>
-      <w:r>
-        <w:rPr>
-          <w:bCs/>
-        </w:rPr>
-        <w:t xml:space="preserve">References: </w:t>
-      </w:r>
-    </w:p>
-    <w:p>
-      <w:pPr>
-        <w:rPr>
-          <w:bCs/>
-        </w:rPr>
-      </w:pPr>
-      <w:hyperlink r:id="rId11" w:history="1">
-        <w:r>
-          <w:rPr>
-            <w:rStyle w:val="Hyperlink"/>
-            <w:bCs/>
-          </w:rPr>
-          <w:t>https://htmlmag.com/article/an-introduction-to-css-preprocessors-sass-less-stylus</w:t>
-        </w:r>
-      </w:hyperlink>
-    </w:p>
-    <w:p>
-      <w:pPr>
-        <w:rPr>
-          <w:bCs/>
-        </w:rPr>
-      </w:pPr>
-      <w:hyperlink r:id="rId12" w:history="1">
-        <w:r>
-          <w:rPr>
-            <w:rStyle w:val="Hyperlink"/>
-            <w:bCs/>
-          </w:rPr>
-          <w:t>https://www.codementor.io/css/tutorial/bootstrap-3-vs-foundation-5-front-end-framework-comparison</w:t>
-        </w:r>
-      </w:hyperlink>
-    </w:p>
-    <w:p>
-      <w:pPr>
-        <w:rPr>
-          <w:rStyle w:val="Hyperlink"/>
-        </w:rPr>
-      </w:pPr>
-    </w:p>
-    <w:p>
-      <w:pPr>
-        <w:rPr>
-          <w:rStyle w:val="Hyperlink"/>
+          <w:color w:val="auto"/>
+          <w:u w:val="none"/>
         </w:rPr>
       </w:pPr>
     </w:p>
@@ -20008,6 +19559,7 @@
         <w:rPr>
           <w:sz w:val="24"/>
         </w:rPr>
+        <w:lastRenderedPageBreak/>
         <w:t xml:space="preserve">Browser </w:t>
       </w:r>
       <w:r>
@@ -20070,7 +19622,6 @@
         <w:rPr>
           <w:sz w:val="24"/>
         </w:rPr>
-        <w:lastRenderedPageBreak/>
         <w:t>Third-party frameworks and libraries that helps developers to create site and application in a more faster than before.</w:t>
       </w:r>
     </w:p>
@@ -22280,6 +21831,7 @@
         <w:rPr>
           <w:sz w:val="24"/>
         </w:rPr>
+        <w:lastRenderedPageBreak/>
         <w:t xml:space="preserve">    }());</w:t>
       </w:r>
     </w:p>
@@ -22342,7 +21894,6 @@
         <w:rPr>
           <w:sz w:val="24"/>
         </w:rPr>
-        <w:lastRenderedPageBreak/>
         <w:t>}());</w:t>
       </w:r>
     </w:p>
@@ -24169,104 +23720,35 @@
         <w:rPr>
           <w:sz w:val="24"/>
         </w:rPr>
-        <w:t xml:space="preserve"> </w:t>
-      </w:r>
-      <w:r>
+        <w:t>JavaScript Data Types</w:t>
+      </w:r>
+    </w:p>
+    <w:p>
+      <w:pPr>
+        <w:jc w:val="both"/>
         <w:rPr>
           <w:sz w:val="24"/>
         </w:rPr>
-        <w:t>References:</w:t>
-      </w:r>
-    </w:p>
-    <w:p>
-      <w:pPr>
-        <w:jc w:val="both"/>
+      </w:pPr>
+      <w:r>
         <w:rPr>
           <w:sz w:val="24"/>
         </w:rPr>
-      </w:pPr>
+        <w:t>JavaScript is a dynamic language and there’s no need to specify the data type of a variable whenever you are declaring it. In declaring a variable you need to use the keyword “</w:t>
+      </w:r>
+      <w:proofErr w:type="spellStart"/>
       <w:r>
         <w:rPr>
           <w:sz w:val="24"/>
         </w:rPr>
-        <w:t>https://developer.mozilla.org/en-US/docs/Learn/Getting_started_with_the_web/JavaScript_basics</w:t>
-      </w:r>
-    </w:p>
-    <w:p>
-      <w:pPr>
-        <w:jc w:val="both"/>
+        <w:t>var</w:t>
+      </w:r>
+      <w:proofErr w:type="spellEnd"/>
+      <w:r>
         <w:rPr>
           <w:sz w:val="24"/>
         </w:rPr>
-      </w:pPr>
-      <w:r>
-        <w:rPr>
-          <w:sz w:val="24"/>
-        </w:rPr>
-        <w:t>http://www.codelifter.com/main/tips/tip_020.shtml</w:t>
-      </w:r>
-    </w:p>
-    <w:p>
-      <w:pPr>
-        <w:jc w:val="both"/>
-        <w:rPr>
-          <w:sz w:val="24"/>
-        </w:rPr>
-      </w:pPr>
-      <w:r>
-        <w:rPr>
-          <w:sz w:val="24"/>
-        </w:rPr>
-        <w:t>https://www.w3schools.com/jsref/jsref_operators.asp</w:t>
-      </w:r>
-    </w:p>
-    <w:p>
-      <w:pPr>
-        <w:jc w:val="both"/>
-        <w:rPr>
-          <w:sz w:val="24"/>
-        </w:rPr>
-      </w:pPr>
-      <w:r>
-        <w:rPr>
-          <w:sz w:val="24"/>
-        </w:rPr>
-        <w:t>JavaScript Data Types</w:t>
-      </w:r>
-    </w:p>
-    <w:p>
-      <w:pPr>
-        <w:jc w:val="both"/>
-        <w:rPr>
-          <w:sz w:val="24"/>
-        </w:rPr>
-      </w:pPr>
-      <w:r>
-        <w:rPr>
-          <w:sz w:val="24"/>
-        </w:rPr>
-        <w:t>JavaScript is a dynamic language and there’s no need to specify the data type of a variable whenever you are declaring it. In declaring a variable you need to use the keyword “</w:t>
-      </w:r>
-      <w:proofErr w:type="spellStart"/>
-      <w:r>
-        <w:rPr>
-          <w:sz w:val="24"/>
-        </w:rPr>
-        <w:t>var</w:t>
-      </w:r>
-      <w:proofErr w:type="spellEnd"/>
-      <w:r>
-        <w:rPr>
-          <w:sz w:val="24"/>
-        </w:rPr>
-        <w:t xml:space="preserve">” and </w:t>
-      </w:r>
-      <w:r>
-        <w:rPr>
-          <w:sz w:val="24"/>
-        </w:rPr>
-        <w:lastRenderedPageBreak/>
-        <w:t>initialize it to know the type of the variable therefore a variable can be a number, String or even a Boolean.</w:t>
+        <w:t>” and initialize it to know the type of the variable therefore a variable can be a number, String or even a Boolean.</w:t>
       </w:r>
     </w:p>
     <w:p>
@@ -24305,7 +23787,6 @@
         </w:rPr>
       </w:pPr>
       <w:proofErr w:type="spellStart"/>
-      <w:proofErr w:type="gramStart"/>
       <w:r>
         <w:rPr>
           <w:rFonts w:ascii="Consolas" w:eastAsia="Times New Roman" w:hAnsi="Consolas" w:cs="Courier New"/>
@@ -24315,10 +23796,10 @@
           <w:bdr w:val="none" w:sz="0" w:space="0" w:color="auto" w:frame="1"/>
           <w:lang w:eastAsia="en-PH"/>
         </w:rPr>
+        <w:lastRenderedPageBreak/>
         <w:t>var</w:t>
       </w:r>
       <w:proofErr w:type="spellEnd"/>
-      <w:proofErr w:type="gramEnd"/>
       <w:r>
         <w:rPr>
           <w:rFonts w:ascii="Consolas" w:eastAsia="Times New Roman" w:hAnsi="Consolas" w:cs="Courier New"/>
@@ -24481,7 +23962,6 @@
         </w:rPr>
       </w:pPr>
       <w:proofErr w:type="spellStart"/>
-      <w:proofErr w:type="gramStart"/>
       <w:r>
         <w:rPr>
           <w:rFonts w:ascii="Consolas" w:eastAsia="Times New Roman" w:hAnsi="Consolas" w:cs="Courier New"/>
@@ -24494,7 +23974,6 @@
         <w:t>var</w:t>
       </w:r>
       <w:proofErr w:type="spellEnd"/>
-      <w:proofErr w:type="gramEnd"/>
       <w:r>
         <w:rPr>
           <w:rFonts w:ascii="Consolas" w:eastAsia="Times New Roman" w:hAnsi="Consolas" w:cs="Courier New"/>
@@ -24656,7 +24135,6 @@
         </w:rPr>
       </w:pPr>
       <w:proofErr w:type="spellStart"/>
-      <w:proofErr w:type="gramStart"/>
       <w:r>
         <w:rPr>
           <w:rFonts w:ascii="Consolas" w:eastAsia="Times New Roman" w:hAnsi="Consolas" w:cs="Courier New"/>
@@ -24669,7 +24147,6 @@
         <w:t>var</w:t>
       </w:r>
       <w:proofErr w:type="spellEnd"/>
-      <w:proofErr w:type="gramEnd"/>
       <w:r>
         <w:rPr>
           <w:rFonts w:ascii="Consolas" w:eastAsia="Times New Roman" w:hAnsi="Consolas" w:cs="Courier New"/>
@@ -24858,7 +24335,6 @@
         </w:rPr>
       </w:pPr>
       <w:proofErr w:type="spellStart"/>
-      <w:proofErr w:type="gramStart"/>
       <w:r>
         <w:rPr>
           <w:sz w:val="24"/>
@@ -24866,7 +24342,6 @@
         <w:t>var</w:t>
       </w:r>
       <w:proofErr w:type="spellEnd"/>
-      <w:proofErr w:type="gramEnd"/>
       <w:r>
         <w:rPr>
           <w:sz w:val="24"/>
@@ -24884,7 +24359,6 @@
         </w:rPr>
       </w:pPr>
       <w:proofErr w:type="spellStart"/>
-      <w:proofErr w:type="gramStart"/>
       <w:r>
         <w:rPr>
           <w:sz w:val="24"/>
@@ -24892,7 +24366,6 @@
         <w:t>var</w:t>
       </w:r>
       <w:proofErr w:type="spellEnd"/>
-      <w:proofErr w:type="gramEnd"/>
       <w:r>
         <w:rPr>
           <w:sz w:val="24"/>
@@ -24970,7 +24443,6 @@
         <w:t xml:space="preserve">Null – Null value has no valid number, String, </w:t>
       </w:r>
       <w:proofErr w:type="spellStart"/>
-      <w:proofErr w:type="gramStart"/>
       <w:r>
         <w:rPr>
           <w:sz w:val="24"/>
@@ -24978,7 +24450,6 @@
         <w:t>boolean</w:t>
       </w:r>
       <w:proofErr w:type="spellEnd"/>
-      <w:proofErr w:type="gramEnd"/>
       <w:r>
         <w:rPr>
           <w:sz w:val="24"/>
@@ -25006,7 +24477,6 @@
         </w:rPr>
       </w:pPr>
       <w:proofErr w:type="spellStart"/>
-      <w:proofErr w:type="gramStart"/>
       <w:r>
         <w:rPr>
           <w:sz w:val="24"/>
@@ -25014,7 +24484,6 @@
         <w:t>var</w:t>
       </w:r>
       <w:proofErr w:type="spellEnd"/>
-      <w:proofErr w:type="gramEnd"/>
       <w:r>
         <w:rPr>
           <w:sz w:val="24"/>
@@ -25031,7 +24500,6 @@
           <w:sz w:val="24"/>
         </w:rPr>
       </w:pPr>
-      <w:proofErr w:type="gramStart"/>
       <w:r>
         <w:rPr>
           <w:sz w:val="24"/>
@@ -25039,7 +24507,6 @@
         <w:t>console.log(</w:t>
       </w:r>
       <w:proofErr w:type="spellStart"/>
-      <w:proofErr w:type="gramEnd"/>
       <w:r>
         <w:rPr>
           <w:sz w:val="24"/>
@@ -25176,7 +24643,6 @@
         </w:rPr>
       </w:pPr>
       <w:proofErr w:type="spellStart"/>
-      <w:proofErr w:type="gramStart"/>
       <w:r>
         <w:rPr>
           <w:rFonts w:ascii="Consolas" w:eastAsia="Times New Roman" w:hAnsi="Consolas" w:cs="Times New Roman"/>
@@ -25188,7 +24654,6 @@
         <w:t>var</w:t>
       </w:r>
       <w:proofErr w:type="spellEnd"/>
-      <w:proofErr w:type="gramEnd"/>
       <w:r>
         <w:rPr>
           <w:rFonts w:ascii="Consolas" w:eastAsia="Times New Roman" w:hAnsi="Consolas" w:cs="Times New Roman"/>
@@ -25236,29 +24701,7 @@
           <w:szCs w:val="21"/>
           <w:lang w:eastAsia="en-PH"/>
         </w:rPr>
-        <w:t xml:space="preserve">// </w:t>
-      </w:r>
-      <w:proofErr w:type="gramStart"/>
-      <w:r>
-        <w:rPr>
-          <w:rFonts w:ascii="Consolas" w:eastAsia="Times New Roman" w:hAnsi="Consolas" w:cs="Times New Roman"/>
-          <w:color w:val="008000"/>
-          <w:sz w:val="21"/>
-          <w:szCs w:val="21"/>
-          <w:lang w:eastAsia="en-PH"/>
-        </w:rPr>
-        <w:t>This</w:t>
-      </w:r>
-      <w:proofErr w:type="gramEnd"/>
-      <w:r>
-        <w:rPr>
-          <w:rFonts w:ascii="Consolas" w:eastAsia="Times New Roman" w:hAnsi="Consolas" w:cs="Times New Roman"/>
-          <w:color w:val="008000"/>
-          <w:sz w:val="21"/>
-          <w:szCs w:val="21"/>
-          <w:lang w:eastAsia="en-PH"/>
-        </w:rPr>
-        <w:t xml:space="preserve"> method works.  </w:t>
+        <w:t xml:space="preserve">// This method works.  </w:t>
       </w:r>
     </w:p>
     <w:p>
@@ -25274,7 +24717,6 @@
           <w:lang w:eastAsia="en-PH"/>
         </w:rPr>
       </w:pPr>
-      <w:proofErr w:type="gramStart"/>
       <w:r>
         <w:rPr>
           <w:rFonts w:ascii="Consolas" w:eastAsia="Times New Roman" w:hAnsi="Consolas" w:cs="Times New Roman"/>
@@ -25285,7 +24727,6 @@
         </w:rPr>
         <w:t>if</w:t>
       </w:r>
-      <w:proofErr w:type="gramEnd"/>
       <w:r>
         <w:rPr>
           <w:rFonts w:ascii="Consolas" w:eastAsia="Times New Roman" w:hAnsi="Consolas" w:cs="Times New Roman"/>
@@ -25344,7 +24785,6 @@
         <w:t xml:space="preserve">    </w:t>
       </w:r>
       <w:proofErr w:type="spellStart"/>
-      <w:proofErr w:type="gramStart"/>
       <w:r>
         <w:rPr>
           <w:rFonts w:ascii="Consolas" w:eastAsia="Times New Roman" w:hAnsi="Consolas" w:cs="Times New Roman"/>
@@ -25378,7 +24818,6 @@
         </w:rPr>
         <w:t>(</w:t>
       </w:r>
-      <w:proofErr w:type="gramEnd"/>
       <w:r>
         <w:rPr>
           <w:rFonts w:ascii="Consolas" w:eastAsia="Times New Roman" w:hAnsi="Consolas" w:cs="Times New Roman"/>
@@ -25494,29 +24933,7 @@
           <w:szCs w:val="21"/>
           <w:lang w:eastAsia="en-PH"/>
         </w:rPr>
-        <w:t xml:space="preserve">// </w:t>
-      </w:r>
-      <w:proofErr w:type="gramStart"/>
-      <w:r>
-        <w:rPr>
-          <w:rFonts w:ascii="Consolas" w:eastAsia="Times New Roman" w:hAnsi="Consolas" w:cs="Times New Roman"/>
-          <w:color w:val="008000"/>
-          <w:sz w:val="21"/>
-          <w:szCs w:val="21"/>
-          <w:lang w:eastAsia="en-PH"/>
-        </w:rPr>
-        <w:t>This</w:t>
-      </w:r>
-      <w:proofErr w:type="gramEnd"/>
-      <w:r>
-        <w:rPr>
-          <w:rFonts w:ascii="Consolas" w:eastAsia="Times New Roman" w:hAnsi="Consolas" w:cs="Times New Roman"/>
-          <w:color w:val="008000"/>
-          <w:sz w:val="21"/>
-          <w:szCs w:val="21"/>
-          <w:lang w:eastAsia="en-PH"/>
-        </w:rPr>
-        <w:t xml:space="preserve"> method doesn't work - you must check for the string "undefined".  </w:t>
+        <w:t xml:space="preserve">// This method doesn't work - you must check for the string "undefined".  </w:t>
       </w:r>
     </w:p>
     <w:p>
@@ -25532,7 +24949,6 @@
           <w:lang w:eastAsia="en-PH"/>
         </w:rPr>
       </w:pPr>
-      <w:proofErr w:type="gramStart"/>
       <w:r>
         <w:rPr>
           <w:rFonts w:ascii="Consolas" w:eastAsia="Times New Roman" w:hAnsi="Consolas" w:cs="Times New Roman"/>
@@ -25543,7 +24959,6 @@
         </w:rPr>
         <w:t>if</w:t>
       </w:r>
-      <w:proofErr w:type="gramEnd"/>
       <w:r>
         <w:rPr>
           <w:rFonts w:ascii="Consolas" w:eastAsia="Times New Roman" w:hAnsi="Consolas" w:cs="Times New Roman"/>
@@ -25625,7 +25040,6 @@
         <w:t xml:space="preserve">    </w:t>
       </w:r>
       <w:proofErr w:type="spellStart"/>
-      <w:proofErr w:type="gramStart"/>
       <w:r>
         <w:rPr>
           <w:rFonts w:ascii="Consolas" w:eastAsia="Times New Roman" w:hAnsi="Consolas" w:cs="Times New Roman"/>
@@ -25659,7 +25073,6 @@
         </w:rPr>
         <w:t>(</w:t>
       </w:r>
-      <w:proofErr w:type="gramEnd"/>
       <w:r>
         <w:rPr>
           <w:rFonts w:ascii="Consolas" w:eastAsia="Times New Roman" w:hAnsi="Consolas" w:cs="Times New Roman"/>
@@ -25750,29 +25163,7 @@
           <w:szCs w:val="21"/>
           <w:lang w:eastAsia="en-PH"/>
         </w:rPr>
-        <w:t xml:space="preserve">// </w:t>
-      </w:r>
-      <w:proofErr w:type="gramStart"/>
-      <w:r>
-        <w:rPr>
-          <w:rFonts w:ascii="Consolas" w:eastAsia="Times New Roman" w:hAnsi="Consolas" w:cs="Times New Roman"/>
-          <w:color w:val="008000"/>
-          <w:sz w:val="21"/>
-          <w:szCs w:val="21"/>
-          <w:lang w:eastAsia="en-PH"/>
-        </w:rPr>
-        <w:t>This</w:t>
-      </w:r>
-      <w:proofErr w:type="gramEnd"/>
-      <w:r>
-        <w:rPr>
-          <w:rFonts w:ascii="Consolas" w:eastAsia="Times New Roman" w:hAnsi="Consolas" w:cs="Times New Roman"/>
-          <w:color w:val="008000"/>
-          <w:sz w:val="21"/>
-          <w:szCs w:val="21"/>
-          <w:lang w:eastAsia="en-PH"/>
-        </w:rPr>
-        <w:t xml:space="preserve"> method does work.   </w:t>
+        <w:t xml:space="preserve">// This method does work.   </w:t>
       </w:r>
     </w:p>
     <w:p>
@@ -25788,7 +25179,6 @@
           <w:lang w:eastAsia="en-PH"/>
         </w:rPr>
       </w:pPr>
-      <w:proofErr w:type="gramStart"/>
       <w:r>
         <w:rPr>
           <w:rFonts w:ascii="Consolas" w:eastAsia="Times New Roman" w:hAnsi="Consolas" w:cs="Times New Roman"/>
@@ -25799,7 +25189,6 @@
         </w:rPr>
         <w:t>if</w:t>
       </w:r>
-      <w:proofErr w:type="gramEnd"/>
       <w:r>
         <w:rPr>
           <w:rFonts w:ascii="Consolas" w:eastAsia="Times New Roman" w:hAnsi="Consolas" w:cs="Times New Roman"/>
@@ -25881,7 +25270,6 @@
         <w:t xml:space="preserve">    </w:t>
       </w:r>
       <w:proofErr w:type="spellStart"/>
-      <w:proofErr w:type="gramStart"/>
       <w:r>
         <w:rPr>
           <w:rFonts w:ascii="Consolas" w:eastAsia="Times New Roman" w:hAnsi="Consolas" w:cs="Times New Roman"/>
@@ -25915,7 +25303,6 @@
         </w:rPr>
         <w:t>(</w:t>
       </w:r>
-      <w:proofErr w:type="gramEnd"/>
       <w:r>
         <w:rPr>
           <w:rFonts w:ascii="Consolas" w:eastAsia="Times New Roman" w:hAnsi="Consolas" w:cs="Times New Roman"/>
@@ -26116,7 +25503,6 @@
         <w:rPr>
           <w:sz w:val="24"/>
         </w:rPr>
-        <w:lastRenderedPageBreak/>
         <w:t>Objects – It is value pair (</w:t>
       </w:r>
       <w:proofErr w:type="spellStart"/>
@@ -26124,17 +25510,9 @@
         <w:rPr>
           <w:sz w:val="24"/>
         </w:rPr>
-        <w:t>name</w:t>
-      </w:r>
-      <w:proofErr w:type="gramStart"/>
-      <w:r>
-        <w:rPr>
-          <w:sz w:val="24"/>
-        </w:rPr>
-        <w:t>:value</w:t>
+        <w:t>name:value</w:t>
       </w:r>
       <w:proofErr w:type="spellEnd"/>
-      <w:proofErr w:type="gramEnd"/>
       <w:r>
         <w:rPr>
           <w:sz w:val="24"/>
@@ -26159,76 +25537,15 @@
         <w:rPr>
           <w:sz w:val="24"/>
         </w:rPr>
+        <w:lastRenderedPageBreak/>
         <w:t>Arrays – Arrays are collection of similar type of elements. Users can declare an array as an array literal (“[]”), creating an instance, or using the Array constructor.</w:t>
       </w:r>
-    </w:p>
-    <w:p>
-      <w:pPr>
-        <w:ind w:left="525"/>
-        <w:jc w:val="both"/>
+      <w:r>
         <w:rPr>
           <w:sz w:val="24"/>
         </w:rPr>
-      </w:pPr>
-      <w:r>
-        <w:rPr>
-          <w:sz w:val="24"/>
-        </w:rPr>
-        <w:t xml:space="preserve">References: </w:t>
-      </w:r>
-    </w:p>
-    <w:p>
-      <w:pPr>
-        <w:ind w:left="525"/>
-        <w:jc w:val="both"/>
-        <w:rPr>
-          <w:sz w:val="24"/>
-        </w:rPr>
-      </w:pPr>
-      <w:r>
-        <w:rPr>
-          <w:sz w:val="24"/>
-        </w:rPr>
-        <w:t>https://docs.microsoft.com/en-us/scripting/javascript/data-types-javascript#see-also</w:t>
-      </w:r>
-    </w:p>
-    <w:p>
-      <w:pPr>
-        <w:ind w:left="525"/>
-        <w:jc w:val="both"/>
-        <w:rPr>
-          <w:sz w:val="24"/>
-        </w:rPr>
-      </w:pPr>
-      <w:r>
-        <w:rPr>
-          <w:sz w:val="24"/>
-        </w:rPr>
-        <w:t>https://www.w3schools.com/js/js_datatypes.asp</w:t>
-      </w:r>
-    </w:p>
-    <w:p>
-      <w:pPr>
-        <w:ind w:left="525"/>
-        <w:jc w:val="both"/>
-        <w:rPr>
-          <w:sz w:val="24"/>
-        </w:rPr>
-      </w:pPr>
-      <w:r>
-        <w:rPr>
-          <w:sz w:val="24"/>
-        </w:rPr>
-        <w:t>https://developer.mozilla.org/en-US/docs/Web/JavaScript/Reference/Global_Objects/Array</w:t>
-      </w:r>
-    </w:p>
-    <w:p>
-      <w:pPr>
-        <w:jc w:val="both"/>
-        <w:rPr>
-          <w:sz w:val="24"/>
-        </w:rPr>
-      </w:pPr>
+        <w:t xml:space="preserve"> </w:t>
+      </w:r>
     </w:p>
     <w:p>
       <w:pPr>
@@ -26338,15 +25655,7 @@
       </w:r>
       <w:r>
         <w:tab/>
-        <w:t xml:space="preserve"> </w:t>
-      </w:r>
-      <w:proofErr w:type="gramStart"/>
-      <w:r>
-        <w:t>function</w:t>
-      </w:r>
-      <w:proofErr w:type="gramEnd"/>
-      <w:r>
-        <w:t xml:space="preserve"> </w:t>
+        <w:t xml:space="preserve"> function </w:t>
       </w:r>
       <w:proofErr w:type="spellStart"/>
       <w:r>
@@ -26379,12 +25688,8 @@
       </w:r>
       <w:r>
         <w:tab/>
-      </w:r>
-      <w:proofErr w:type="gramStart"/>
-      <w:r>
         <w:t>statements</w:t>
       </w:r>
-      <w:proofErr w:type="gramEnd"/>
     </w:p>
     <w:p>
       <w:pPr>
@@ -26464,12 +25769,10 @@
         <w:tab/>
       </w:r>
       <w:proofErr w:type="spellStart"/>
-      <w:proofErr w:type="gramStart"/>
       <w:r>
         <w:t>var</w:t>
       </w:r>
       <w:proofErr w:type="spellEnd"/>
-      <w:proofErr w:type="gramEnd"/>
       <w:r>
         <w:t xml:space="preserve"> </w:t>
       </w:r>
@@ -26491,14 +25794,7 @@
       </w:r>
       <w:r>
         <w:tab/>
-      </w:r>
-      <w:proofErr w:type="gramStart"/>
-      <w:r>
-        <w:t>alert(</w:t>
-      </w:r>
-      <w:proofErr w:type="gramEnd"/>
-      <w:r>
-        <w:t>"It is a sample");</w:t>
+        <w:t>alert("It is a sample");</w:t>
       </w:r>
     </w:p>
     <w:p>
@@ -26532,17 +25828,12 @@
         <w:tab/>
       </w:r>
       <w:proofErr w:type="spellStart"/>
-      <w:proofErr w:type="gramStart"/>
       <w:r>
         <w:t>sampleHello</w:t>
       </w:r>
       <w:proofErr w:type="spellEnd"/>
       <w:r>
-        <w:t>(</w:t>
-      </w:r>
-      <w:proofErr w:type="gramEnd"/>
-      <w:r>
-        <w:t>);</w:t>
+        <w:t>();</w:t>
       </w:r>
     </w:p>
     <w:p>
@@ -26550,15 +25841,7 @@
         <w:jc w:val="both"/>
       </w:pPr>
       <w:r>
-        <w:t xml:space="preserve">Arrow functions are also anonymous. They make use of the fat arrow </w:t>
-      </w:r>
-      <w:proofErr w:type="gramStart"/>
-      <w:r>
-        <w:t>“ =</w:t>
-      </w:r>
-      <w:proofErr w:type="gramEnd"/>
-      <w:r>
-        <w:t>&gt; “.</w:t>
+        <w:t>Arrow functions are also anonymous. They make use of the fat arrow “ =&gt; “.</w:t>
       </w:r>
     </w:p>
     <w:p>
@@ -26575,12 +25858,10 @@
         <w:jc w:val="both"/>
       </w:pPr>
       <w:proofErr w:type="spellStart"/>
-      <w:proofErr w:type="gramStart"/>
       <w:r>
         <w:t>var</w:t>
       </w:r>
       <w:proofErr w:type="spellEnd"/>
-      <w:proofErr w:type="gramEnd"/>
       <w:r>
         <w:t xml:space="preserve"> </w:t>
       </w:r>
@@ -26598,15 +25879,7 @@
       </w:r>
       <w:r>
         <w:cr/>
-        <w:t xml:space="preserve">    </w:t>
-      </w:r>
-      <w:proofErr w:type="gramStart"/>
-      <w:r>
-        <w:t>return</w:t>
-      </w:r>
-      <w:proofErr w:type="gramEnd"/>
-      <w:r>
-        <w:t xml:space="preserve"> -number;</w:t>
+        <w:t xml:space="preserve">    return -number;</w:t>
       </w:r>
       <w:r>
         <w:cr/>
@@ -26635,13 +25908,10 @@
         <w:jc w:val="both"/>
       </w:pPr>
       <w:proofErr w:type="spellStart"/>
-      <w:proofErr w:type="gramStart"/>
-      <w:r>
-        <w:lastRenderedPageBreak/>
+      <w:r>
         <w:t>var</w:t>
       </w:r>
       <w:proofErr w:type="spellEnd"/>
-      <w:proofErr w:type="gramEnd"/>
       <w:r>
         <w:t xml:space="preserve"> </w:t>
       </w:r>
@@ -26763,7 +26033,7 @@
     </w:p>
     <w:p>
       <w:pPr>
-        <w:spacing w:after="0"/>
+        <w:spacing w:after="0" w:line="240" w:lineRule="auto"/>
         <w:jc w:val="both"/>
       </w:pPr>
       <w:r>
@@ -26780,7 +26050,7 @@
     </w:p>
     <w:p>
       <w:pPr>
-        <w:spacing w:after="0"/>
+        <w:spacing w:after="0" w:line="240" w:lineRule="auto"/>
         <w:ind w:firstLine="720"/>
         <w:jc w:val="both"/>
       </w:pPr>
@@ -26790,7 +26060,7 @@
     </w:p>
     <w:p>
       <w:pPr>
-        <w:spacing w:after="0"/>
+        <w:spacing w:after="0" w:line="240" w:lineRule="auto"/>
       </w:pPr>
       <w:r>
         <w:t>Arrow Functions. (</w:t>
@@ -26806,7 +26076,7 @@
     </w:p>
     <w:p>
       <w:pPr>
-        <w:spacing w:after="0"/>
+        <w:spacing w:after="0" w:line="240" w:lineRule="auto"/>
         <w:ind w:firstLine="720"/>
       </w:pPr>
       <w:r>
@@ -26815,7 +26085,7 @@
     </w:p>
     <w:p>
       <w:pPr>
-        <w:spacing w:after="0"/>
+        <w:spacing w:after="0" w:line="240" w:lineRule="auto"/>
       </w:pPr>
       <w:r>
         <w:t>Functions. (</w:t>
@@ -26831,7 +26101,7 @@
     </w:p>
     <w:p>
       <w:pPr>
-        <w:spacing w:after="0"/>
+        <w:spacing w:after="0" w:line="240" w:lineRule="auto"/>
         <w:ind w:firstLine="720"/>
       </w:pPr>
       <w:r>
@@ -26840,7 +26110,7 @@
     </w:p>
     <w:p>
       <w:pPr>
-        <w:spacing w:after="0"/>
+        <w:spacing w:after="0" w:line="240" w:lineRule="auto"/>
       </w:pPr>
       <w:r>
         <w:t xml:space="preserve">Six </w:t>
@@ -26880,10 +26150,9 @@
     </w:p>
     <w:p>
       <w:pPr>
-        <w:spacing w:after="0"/>
+        <w:spacing w:after="0" w:line="240" w:lineRule="auto"/>
         <w:ind w:firstLine="720"/>
       </w:pPr>
-      <w:proofErr w:type="gramStart"/>
       <w:r>
         <w:t>to-declare-</w:t>
       </w:r>
@@ -26893,16 +26162,12 @@
       </w:r>
       <w:proofErr w:type="spellEnd"/>
       <w:r>
-        <w:t>-functions</w:t>
-      </w:r>
-      <w:proofErr w:type="gramEnd"/>
-      <w:r>
-        <w:t>/</w:t>
-      </w:r>
-    </w:p>
-    <w:p>
-      <w:pPr>
-        <w:spacing w:after="0"/>
+        <w:t>-functions/</w:t>
+      </w:r>
+    </w:p>
+    <w:p>
+      <w:pPr>
+        <w:spacing w:after="0" w:line="240" w:lineRule="auto"/>
       </w:pPr>
       <w:r>
         <w:t>JavaScript Object Methods</w:t>
@@ -26921,7 +26186,7 @@
     </w:p>
     <w:p>
       <w:pPr>
-        <w:spacing w:after="0"/>
+        <w:spacing w:after="0" w:line="240" w:lineRule="auto"/>
         <w:ind w:firstLine="720"/>
       </w:pPr>
       <w:r>
@@ -26930,7 +26195,7 @@
     </w:p>
     <w:p>
       <w:pPr>
-        <w:spacing w:after="0"/>
+        <w:spacing w:after="0" w:line="240" w:lineRule="auto"/>
       </w:pPr>
       <w:r>
         <w:t>JavaScript Functions</w:t>
@@ -26949,7 +26214,7 @@
     </w:p>
     <w:p>
       <w:pPr>
-        <w:spacing w:after="0"/>
+        <w:spacing w:after="0" w:line="240" w:lineRule="auto"/>
         <w:ind w:firstLine="720"/>
       </w:pPr>
       <w:r>
@@ -26958,7 +26223,7 @@
     </w:p>
     <w:p>
       <w:pPr>
-        <w:spacing w:after="0"/>
+        <w:spacing w:after="0" w:line="240" w:lineRule="auto"/>
       </w:pPr>
       <w:r>
         <w:t xml:space="preserve">Java </w:t>
@@ -26983,7 +26248,7 @@
     </w:p>
     <w:p>
       <w:pPr>
-        <w:spacing w:after="0"/>
+        <w:spacing w:after="0" w:line="240" w:lineRule="auto"/>
         <w:ind w:firstLine="720"/>
       </w:pPr>
       <w:r>
@@ -26992,7 +26257,7 @@
     </w:p>
     <w:p>
       <w:pPr>
-        <w:spacing w:after="0"/>
+        <w:spacing w:after="0" w:line="240" w:lineRule="auto"/>
       </w:pPr>
       <w:r>
         <w:t>JavaScript Comparison and Logical Operators</w:t>
@@ -27011,7 +26276,7 @@
     </w:p>
     <w:p>
       <w:pPr>
-        <w:spacing w:after="0"/>
+        <w:spacing w:after="0" w:line="240" w:lineRule="auto"/>
         <w:ind w:firstLine="720"/>
       </w:pPr>
       <w:r>
@@ -27020,7 +26285,7 @@
     </w:p>
     <w:p>
       <w:pPr>
-        <w:spacing w:after="0"/>
+        <w:spacing w:after="0" w:line="240" w:lineRule="auto"/>
       </w:pPr>
       <w:r>
         <w:t>Equality comparisons and sameness</w:t>
@@ -27039,7 +26304,7 @@
     </w:p>
     <w:p>
       <w:pPr>
-        <w:spacing w:after="0"/>
+        <w:spacing w:after="0" w:line="240" w:lineRule="auto"/>
         <w:ind w:firstLine="720"/>
       </w:pPr>
       <w:r>
@@ -27048,7 +26313,7 @@
     </w:p>
     <w:p>
       <w:pPr>
-        <w:spacing w:after="0"/>
+        <w:spacing w:after="0" w:line="240" w:lineRule="auto"/>
         <w:ind w:firstLine="720"/>
       </w:pPr>
       <w:r>
@@ -27062,11 +26327,477 @@
     </w:p>
     <w:p>
       <w:pPr>
+        <w:spacing w:after="0" w:line="240" w:lineRule="auto"/>
+      </w:pPr>
+      <w:r>
+        <w:t>M. (</w:t>
+      </w:r>
+      <w:proofErr w:type="spellStart"/>
+      <w:r>
+        <w:t>n.d.</w:t>
+      </w:r>
+      <w:proofErr w:type="spellEnd"/>
+      <w:r>
+        <w:t xml:space="preserve">). Data Types (JavaScript). Retrieved April 23, 2017, from </w:t>
+      </w:r>
+      <w:hyperlink r:id="rId5" w:history="1">
+        <w:r>
+          <w:rPr>
+            <w:rStyle w:val="Hyperlink"/>
+          </w:rPr>
+          <w:t>https://docs.microsoft.com/en-us/scripting/javascript/data-types-javascript#see-also</w:t>
+        </w:r>
+      </w:hyperlink>
+    </w:p>
+    <w:p>
+      <w:pPr>
+        <w:spacing w:after="0" w:line="240" w:lineRule="auto"/>
+        <w:rPr>
+          <w:bCs/>
+        </w:rPr>
+      </w:pPr>
+      <w:r>
+        <w:rPr>
+          <w:bCs/>
+        </w:rPr>
+        <w:t>JavaScript Data Types. (</w:t>
+      </w:r>
+      <w:proofErr w:type="spellStart"/>
+      <w:r>
+        <w:rPr>
+          <w:bCs/>
+        </w:rPr>
+        <w:t>n.d.</w:t>
+      </w:r>
+      <w:proofErr w:type="spellEnd"/>
+      <w:r>
+        <w:rPr>
+          <w:bCs/>
+        </w:rPr>
+        <w:t>).</w:t>
+      </w:r>
+      <w:r>
+        <w:rPr>
+          <w:bCs/>
+        </w:rPr>
+        <w:t xml:space="preserve"> Retrieved April 23, 2017, from</w:t>
+      </w:r>
+    </w:p>
+    <w:p>
+      <w:pPr>
+        <w:spacing w:after="0" w:line="240" w:lineRule="auto"/>
+        <w:ind w:firstLine="720"/>
+      </w:pPr>
+      <w:r>
+        <w:rPr>
+          <w:bCs/>
+        </w:rPr>
+        <w:t>https://www.w3schools.com/js/js_datatypes.asp</w:t>
+      </w:r>
+    </w:p>
+    <w:p>
+      <w:pPr>
         <w:pStyle w:val="BodyText"/>
-        <w:spacing w:after="0"/>
-      </w:pPr>
-      <w:bookmarkStart w:id="0" w:name="_GoBack"/>
-      <w:bookmarkEnd w:id="0"/>
+        <w:spacing w:after="0" w:line="240" w:lineRule="auto"/>
+      </w:pPr>
+      <w:r>
+        <w:t>Array. (</w:t>
+      </w:r>
+      <w:proofErr w:type="spellStart"/>
+      <w:r>
+        <w:t>n.d.</w:t>
+      </w:r>
+      <w:proofErr w:type="spellEnd"/>
+      <w:r>
+        <w:t xml:space="preserve">). Retrieved March 23, 2017, from </w:t>
+      </w:r>
+      <w:hyperlink r:id="rId6" w:history="1">
+        <w:r>
+          <w:rPr>
+            <w:rStyle w:val="Hyperlink"/>
+          </w:rPr>
+          <w:t>https://developer.mozilla.org/en-US/docs/Web/JavaScript/Reference/Global_Objects/Array</w:t>
+        </w:r>
+      </w:hyperlink>
+    </w:p>
+    <w:p>
+      <w:pPr>
+        <w:pStyle w:val="BodyText"/>
+        <w:spacing w:after="0" w:line="240" w:lineRule="auto"/>
+      </w:pPr>
+      <w:r>
+        <w:t>Chapter 20 The CSS saga. (</w:t>
+      </w:r>
+      <w:proofErr w:type="spellStart"/>
+      <w:r>
+        <w:t>n.d.</w:t>
+      </w:r>
+      <w:proofErr w:type="spellEnd"/>
+      <w:r>
+        <w:t>).</w:t>
+      </w:r>
+      <w:r>
+        <w:t xml:space="preserve"> Retrieved March 15, 2017, from</w:t>
+      </w:r>
+    </w:p>
+    <w:p>
+      <w:pPr>
+        <w:pStyle w:val="BodyText"/>
+        <w:spacing w:after="0" w:line="240" w:lineRule="auto"/>
+        <w:ind w:firstLine="720"/>
+      </w:pPr>
+      <w:hyperlink r:id="rId7" w:history="1">
+        <w:r>
+          <w:rPr>
+            <w:rStyle w:val="Hyperlink"/>
+          </w:rPr>
+          <w:t>https://www.w3.org/Style/LieBos2e/history/Overview.htmly</w:t>
+        </w:r>
+      </w:hyperlink>
+    </w:p>
+    <w:p>
+      <w:pPr>
+        <w:pStyle w:val="BodyText"/>
+        <w:spacing w:after="0" w:line="240" w:lineRule="auto"/>
+      </w:pPr>
+      <w:r>
+        <w:t>CSS Versions. (</w:t>
+      </w:r>
+      <w:proofErr w:type="spellStart"/>
+      <w:r>
+        <w:t>n.d.</w:t>
+      </w:r>
+      <w:proofErr w:type="spellEnd"/>
+      <w:r>
+        <w:t>). Retrieved March 17, 2017, from</w:t>
+      </w:r>
+    </w:p>
+    <w:p>
+      <w:pPr>
+        <w:pStyle w:val="BodyText"/>
+        <w:spacing w:after="0" w:line="240" w:lineRule="auto"/>
+        <w:ind w:firstLine="720"/>
+      </w:pPr>
+      <w:hyperlink r:id="rId8" w:history="1">
+        <w:r>
+          <w:rPr>
+            <w:rStyle w:val="Hyperlink"/>
+          </w:rPr>
+          <w:t>http://www.corelangs.com/css/basics/versions.html</w:t>
+        </w:r>
+      </w:hyperlink>
+    </w:p>
+    <w:p>
+      <w:pPr>
+        <w:spacing w:line="240" w:lineRule="auto"/>
+      </w:pPr>
+      <w:r>
+        <w:t>Syntax. (</w:t>
+      </w:r>
+      <w:proofErr w:type="spellStart"/>
+      <w:r>
+        <w:t>n.d.</w:t>
+      </w:r>
+      <w:proofErr w:type="spellEnd"/>
+      <w:r>
+        <w:t xml:space="preserve">). Retrieved March 28, 2017, from </w:t>
+      </w:r>
+      <w:hyperlink r:id="rId9" w:history="1">
+        <w:r>
+          <w:rPr>
+            <w:rStyle w:val="Hyperlink"/>
+          </w:rPr>
+          <w:t>https://developer.mozilla.org/en-US/docs/Web/CSS/Syntax</w:t>
+        </w:r>
+      </w:hyperlink>
+    </w:p>
+    <w:p>
+      <w:pPr>
+        <w:spacing w:line="240" w:lineRule="auto"/>
+      </w:pPr>
+      <w:r>
+        <w:t>Statements. (</w:t>
+      </w:r>
+      <w:proofErr w:type="spellStart"/>
+      <w:r>
+        <w:t>n.d.</w:t>
+      </w:r>
+      <w:proofErr w:type="spellEnd"/>
+      <w:r>
+        <w:t xml:space="preserve">). Retrieved April 23, 2017, from </w:t>
+      </w:r>
+    </w:p>
+    <w:p>
+      <w:pPr>
+        <w:spacing w:line="240" w:lineRule="auto"/>
+        <w:ind w:firstLine="720"/>
+      </w:pPr>
+      <w:r>
+        <w:t>http://reference.sitepoint.com/css/statements</w:t>
+      </w:r>
+    </w:p>
+    <w:p>
+      <w:pPr>
+        <w:spacing w:line="240" w:lineRule="auto"/>
+      </w:pPr>
+      <w:r>
+        <w:t xml:space="preserve">Roberts, A. (2004, February 01). CSS Selectors — </w:t>
+      </w:r>
+      <w:proofErr w:type="spellStart"/>
+      <w:r>
+        <w:t>SitePoint</w:t>
+      </w:r>
+      <w:proofErr w:type="spellEnd"/>
+      <w:r>
+        <w:t>. Retrieved April 23, 2017,</w:t>
+      </w:r>
+    </w:p>
+    <w:p>
+      <w:pPr>
+        <w:spacing w:line="240" w:lineRule="auto"/>
+        <w:ind w:firstLine="720"/>
+      </w:pPr>
+      <w:r>
+        <w:t xml:space="preserve"> from https://www.sitepoint.com/web-foundations/css-selectors/</w:t>
+      </w:r>
+    </w:p>
+    <w:p>
+      <w:pPr>
+        <w:spacing w:line="240" w:lineRule="auto"/>
+      </w:pPr>
+      <w:r>
+        <w:t>What's difference between author's style , reader's style, agent's style (or author, user, user-agent styles). (</w:t>
+      </w:r>
+      <w:proofErr w:type="spellStart"/>
+      <w:r>
+        <w:t>n.d.</w:t>
+      </w:r>
+      <w:proofErr w:type="spellEnd"/>
+      <w:r>
+        <w:t xml:space="preserve">). Retrieved April 23, 2017, from </w:t>
+      </w:r>
+    </w:p>
+    <w:p>
+      <w:pPr>
+        <w:spacing w:line="240" w:lineRule="auto"/>
+        <w:ind w:firstLine="720"/>
+        <w:rPr>
+          <w:color w:val="000000" w:themeColor="text1"/>
+        </w:rPr>
+      </w:pPr>
+      <w:r>
+        <w:t>http://stackoverflow.com/questions/7022344/whats-difference-between-authors-style-readers-style-agents-style-or-aut</w:t>
+      </w:r>
+    </w:p>
+    <w:p>
+      <w:pPr>
+        <w:spacing w:line="240" w:lineRule="auto"/>
+        <w:rPr>
+          <w:rStyle w:val="Hyperlink"/>
+        </w:rPr>
+      </w:pPr>
+      <w:r>
+        <w:rPr>
+          <w:rStyle w:val="Hyperlink"/>
+          <w:color w:val="000000" w:themeColor="text1"/>
+          <w:u w:val="none"/>
+        </w:rPr>
+        <w:t>T. (</w:t>
+      </w:r>
+      <w:proofErr w:type="spellStart"/>
+      <w:r>
+        <w:rPr>
+          <w:rStyle w:val="Hyperlink"/>
+          <w:color w:val="000000" w:themeColor="text1"/>
+          <w:u w:val="none"/>
+        </w:rPr>
+        <w:t>n.d.</w:t>
+      </w:r>
+      <w:proofErr w:type="spellEnd"/>
+      <w:r>
+        <w:rPr>
+          <w:rStyle w:val="Hyperlink"/>
+          <w:color w:val="000000" w:themeColor="text1"/>
+          <w:u w:val="none"/>
+        </w:rPr>
+        <w:t>). HTML Style Sheet. Retrieved April 23, 2017, from</w:t>
+      </w:r>
+      <w:r>
+        <w:rPr>
+          <w:rStyle w:val="Hyperlink"/>
+        </w:rPr>
+        <w:t xml:space="preserve"> https://www.tutorialspoint.com/html/html_style_sheet.htm</w:t>
+      </w:r>
+    </w:p>
+    <w:p>
+      <w:pPr>
+        <w:spacing w:line="240" w:lineRule="auto"/>
+      </w:pPr>
+      <w:r>
+        <w:t>An Introduction to CSS Pre-Processors: SASS, LESS and Stylus. (</w:t>
+      </w:r>
+      <w:proofErr w:type="spellStart"/>
+      <w:r>
+        <w:t>n.d.</w:t>
+      </w:r>
+      <w:proofErr w:type="spellEnd"/>
+      <w:r>
+        <w:t xml:space="preserve">). Retrieved April 23, 2017, from </w:t>
+      </w:r>
+      <w:hyperlink r:id="rId10" w:history="1">
+        <w:r>
+          <w:rPr>
+            <w:rStyle w:val="Hyperlink"/>
+          </w:rPr>
+          <w:t>https://htmlmag.com/article/an-introduction-to-css-preprocessors-sass-less-stylus</w:t>
+        </w:r>
+      </w:hyperlink>
+    </w:p>
+    <w:p>
+      <w:pPr>
+        <w:spacing w:line="240" w:lineRule="auto"/>
+        <w:rPr>
+          <w:rStyle w:val="Hyperlink"/>
+          <w:u w:val="none"/>
+        </w:rPr>
+      </w:pPr>
+      <w:r>
+        <w:rPr>
+          <w:rStyle w:val="Hyperlink"/>
+          <w:color w:val="000000" w:themeColor="text1"/>
+          <w:u w:val="none"/>
+        </w:rPr>
+        <w:t>C. (</w:t>
+      </w:r>
+      <w:proofErr w:type="spellStart"/>
+      <w:r>
+        <w:rPr>
+          <w:rStyle w:val="Hyperlink"/>
+          <w:color w:val="000000" w:themeColor="text1"/>
+          <w:u w:val="none"/>
+        </w:rPr>
+        <w:t>n.d.</w:t>
+      </w:r>
+      <w:proofErr w:type="spellEnd"/>
+      <w:r>
+        <w:rPr>
+          <w:rStyle w:val="Hyperlink"/>
+          <w:color w:val="000000" w:themeColor="text1"/>
+          <w:u w:val="none"/>
+        </w:rPr>
+        <w:t>). Bootstrap 3 vs. Foundation 5: Which Front-end Framework Should You Use? Retrieved April 23, 2017, from</w:t>
+      </w:r>
+      <w:r>
+        <w:rPr>
+          <w:rStyle w:val="Hyperlink"/>
+          <w:u w:val="none"/>
+        </w:rPr>
+        <w:t xml:space="preserve"> </w:t>
+      </w:r>
+    </w:p>
+    <w:p>
+      <w:pPr>
+        <w:spacing w:line="240" w:lineRule="auto"/>
+        <w:ind w:firstLine="720"/>
+        <w:rPr>
+          <w:rStyle w:val="Hyperlink"/>
+        </w:rPr>
+      </w:pPr>
+      <w:r>
+        <w:rPr>
+          <w:rStyle w:val="Hyperlink"/>
+        </w:rPr>
+        <w:t>https://www.codementor.io/css/tutorial/bootstrap-3-vs-foundation-5-front-end-framework-comparison</w:t>
+      </w:r>
+    </w:p>
+    <w:p>
+      <w:pPr>
+        <w:spacing w:line="240" w:lineRule="auto"/>
+        <w:jc w:val="both"/>
+        <w:rPr>
+          <w:sz w:val="24"/>
+        </w:rPr>
+      </w:pPr>
+      <w:r>
+        <w:rPr>
+          <w:sz w:val="24"/>
+        </w:rPr>
+        <w:t>JavaScript basics. (</w:t>
+      </w:r>
+      <w:proofErr w:type="spellStart"/>
+      <w:r>
+        <w:rPr>
+          <w:sz w:val="24"/>
+        </w:rPr>
+        <w:t>n.d.</w:t>
+      </w:r>
+      <w:proofErr w:type="spellEnd"/>
+      <w:r>
+        <w:rPr>
+          <w:sz w:val="24"/>
+        </w:rPr>
+        <w:t xml:space="preserve">). Retrieved April 23, 2017, from </w:t>
+      </w:r>
+      <w:hyperlink r:id="rId11" w:history="1">
+        <w:r>
+          <w:rPr>
+            <w:rStyle w:val="Hyperlink"/>
+            <w:sz w:val="24"/>
+          </w:rPr>
+          <w:t>https://developer.mozilla.org/en-US/docs/Learn/Getting_started_with_the_web/JavaScript_basicshttp://www.codelifter.com/main/tips/tip_020.shtml</w:t>
+        </w:r>
+      </w:hyperlink>
+    </w:p>
+    <w:p>
+      <w:pPr>
+        <w:pStyle w:val="BodyText"/>
+        <w:spacing w:after="0" w:line="240" w:lineRule="auto"/>
+        <w:rPr>
+          <w:sz w:val="24"/>
+        </w:rPr>
+      </w:pPr>
+      <w:r>
+        <w:rPr>
+          <w:sz w:val="24"/>
+        </w:rPr>
+        <w:t>JavaScript Operators Reference. (</w:t>
+      </w:r>
+      <w:proofErr w:type="spellStart"/>
+      <w:r>
+        <w:rPr>
+          <w:sz w:val="24"/>
+        </w:rPr>
+        <w:t>n.d.</w:t>
+      </w:r>
+      <w:proofErr w:type="spellEnd"/>
+      <w:r>
+        <w:rPr>
+          <w:sz w:val="24"/>
+        </w:rPr>
+        <w:t>).</w:t>
+      </w:r>
+      <w:r>
+        <w:rPr>
+          <w:sz w:val="24"/>
+        </w:rPr>
+        <w:t xml:space="preserve"> Retrieved April 23, 2017, from</w:t>
+      </w:r>
+    </w:p>
+    <w:p>
+      <w:pPr>
+        <w:pStyle w:val="BodyText"/>
+        <w:spacing w:after="0" w:line="240" w:lineRule="auto"/>
+        <w:ind w:firstLine="720"/>
+        <w:rPr>
+          <w:b/>
+        </w:rPr>
+      </w:pPr>
+      <w:r>
+        <w:rPr>
+          <w:sz w:val="24"/>
+        </w:rPr>
+        <w:t>https://www.w3schools.com/jsref/jsref_operators.asp</w:t>
+      </w:r>
     </w:p>
     <w:sectPr>
       <w:pgSz w:w="12240" w:h="20160"/>
@@ -27080,7 +26811,7 @@
 </file>
 
 <file path=word/numbering.xml><?xml version="1.0" encoding="utf-8"?>
-<w:numbering xmlns:wpc="http://schemas.microsoft.com/office/word/2010/wordprocessingCanvas" xmlns:mc="http://schemas.openxmlformats.org/markup-compatibility/2006" xmlns:o="urn:schemas-microsoft-com:office:office" xmlns:r="http://schemas.openxmlformats.org/officeDocument/2006/relationships" xmlns:m="http://schemas.openxmlformats.org/officeDocument/2006/math" xmlns:v="urn:schemas-microsoft-com:vml" xmlns:wp14="http://schemas.microsoft.com/office/word/2010/wordprocessingDrawing" xmlns:wp="http://schemas.openxmlformats.org/drawingml/2006/wordprocessingDrawing" xmlns:w10="urn:schemas-microsoft-com:office:word" xmlns:w="http://schemas.openxmlformats.org/wordprocessingml/2006/main" xmlns:w14="http://schemas.microsoft.com/office/word/2010/wordml" xmlns:w15="http://schemas.microsoft.com/office/word/2012/wordml" xmlns:wpg="http://schemas.microsoft.com/office/word/2010/wordprocessingGroup" xmlns:wpi="http://schemas.microsoft.com/office/word/2010/wordprocessingInk" xmlns:wne="http://schemas.microsoft.com/office/word/2006/wordml" xmlns:wps="http://schemas.microsoft.com/office/word/2010/wordprocessingShape" mc:Ignorable="w14 w15 wp14">
+<w:numbering xmlns:wpc="http://schemas.microsoft.com/office/word/2010/wordprocessingCanvas" xmlns:cx="http://schemas.microsoft.com/office/drawing/2014/chartex" xmlns:cx1="http://schemas.microsoft.com/office/drawing/2015/9/8/chartex" xmlns:cx2="http://schemas.microsoft.com/office/drawing/2015/10/21/chartex" xmlns:cx3="http://schemas.microsoft.com/office/drawing/2016/5/9/chartex" xmlns:cx4="http://schemas.microsoft.com/office/drawing/2016/5/10/chartex" xmlns:cx5="http://schemas.microsoft.com/office/drawing/2016/5/11/chartex" xmlns:cx6="http://schemas.microsoft.com/office/drawing/2016/5/12/chartex" xmlns:cx7="http://schemas.microsoft.com/office/drawing/2016/5/13/chartex" xmlns:cx8="http://schemas.microsoft.com/office/drawing/2016/5/14/chartex" xmlns:mc="http://schemas.openxmlformats.org/markup-compatibility/2006" xmlns:o="urn:schemas-microsoft-com:office:office" xmlns:r="http://schemas.openxmlformats.org/officeDocument/2006/relationships" xmlns:m="http://schemas.openxmlformats.org/officeDocument/2006/math" xmlns:v="urn:schemas-microsoft-com:vml" xmlns:wp14="http://schemas.microsoft.com/office/word/2010/wordprocessingDrawing" xmlns:wp="http://schemas.openxmlformats.org/drawingml/2006/wordprocessingDrawing" xmlns:w10="urn:schemas-microsoft-com:office:word" xmlns:w="http://schemas.openxmlformats.org/wordprocessingml/2006/main" xmlns:w14="http://schemas.microsoft.com/office/word/2010/wordml" xmlns:w15="http://schemas.microsoft.com/office/word/2012/wordml" xmlns:w16se="http://schemas.microsoft.com/office/word/2015/wordml/symex" xmlns:wpg="http://schemas.microsoft.com/office/word/2010/wordprocessingGroup" xmlns:wpi="http://schemas.microsoft.com/office/word/2010/wordprocessingInk" xmlns:wne="http://schemas.microsoft.com/office/word/2006/wordml" xmlns:wps="http://schemas.microsoft.com/office/word/2010/wordprocessingShape" mc:Ignorable="w14 w15 w16se wp14">
   <w:abstractNum w:abstractNumId="0" w15:restartNumberingAfterBreak="0">
     <w:nsid w:val="0CB10B96"/>
     <w:multiLevelType w:val="multilevel"/>
@@ -31090,7 +30821,7 @@
 </file>
 
 <file path=word/styles.xml><?xml version="1.0" encoding="utf-8"?>
-<w:styles xmlns:mc="http://schemas.openxmlformats.org/markup-compatibility/2006" xmlns:r="http://schemas.openxmlformats.org/officeDocument/2006/relationships" xmlns:w="http://schemas.openxmlformats.org/wordprocessingml/2006/main" xmlns:w14="http://schemas.microsoft.com/office/word/2010/wordml" xmlns:w15="http://schemas.microsoft.com/office/word/2012/wordml" mc:Ignorable="w14 w15">
+<w:styles xmlns:mc="http://schemas.openxmlformats.org/markup-compatibility/2006" xmlns:r="http://schemas.openxmlformats.org/officeDocument/2006/relationships" xmlns:w="http://schemas.openxmlformats.org/wordprocessingml/2006/main" xmlns:w14="http://schemas.microsoft.com/office/word/2010/wordml" xmlns:w15="http://schemas.microsoft.com/office/word/2012/wordml" xmlns:w16se="http://schemas.microsoft.com/office/word/2015/wordml/symex" mc:Ignorable="w14 w15 w16se">
   <w:docDefaults>
     <w:rPrDefault>
       <w:rPr>
@@ -31102,7 +30833,7 @@
     </w:rPrDefault>
     <w:pPrDefault/>
   </w:docDefaults>
-  <w:latentStyles w:defLockedState="0" w:defUIPriority="99" w:defSemiHidden="0" w:defUnhideWhenUsed="0" w:defQFormat="0" w:count="371">
+  <w:latentStyles w:defLockedState="0" w:defUIPriority="99" w:defSemiHidden="0" w:defUnhideWhenUsed="0" w:defQFormat="0" w:count="374">
     <w:lsdException w:name="Normal" w:uiPriority="0" w:qFormat="1"/>
     <w:lsdException w:name="heading 1" w:uiPriority="9" w:qFormat="1"/>
     <w:lsdException w:name="heading 2" w:semiHidden="1" w:uiPriority="9" w:unhideWhenUsed="1" w:qFormat="1"/>
@@ -31208,7 +30939,6 @@
     <w:lsdException w:name="HTML Sample" w:semiHidden="1" w:unhideWhenUsed="1"/>
     <w:lsdException w:name="HTML Typewriter" w:semiHidden="1" w:unhideWhenUsed="1"/>
     <w:lsdException w:name="HTML Variable" w:semiHidden="1" w:unhideWhenUsed="1"/>
-    <w:lsdException w:name="Normal Table" w:semiHidden="1" w:unhideWhenUsed="1"/>
     <w:lsdException w:name="annotation subject" w:semiHidden="1" w:unhideWhenUsed="1"/>
     <w:lsdException w:name="No List" w:semiHidden="1" w:unhideWhenUsed="1"/>
     <w:lsdException w:name="Outline List 1" w:semiHidden="1" w:unhideWhenUsed="1"/>
@@ -31253,7 +30983,6 @@
     <w:lsdException w:name="Table Professional" w:semiHidden="1" w:unhideWhenUsed="1"/>
     <w:lsdException w:name="Table Subtle 1" w:semiHidden="1" w:unhideWhenUsed="1"/>
     <w:lsdException w:name="Table Subtle 2" w:semiHidden="1" w:unhideWhenUsed="1"/>
-    <w:lsdException w:name="Table Web 1" w:semiHidden="1" w:unhideWhenUsed="1"/>
     <w:lsdException w:name="Table Web 2" w:semiHidden="1" w:unhideWhenUsed="1"/>
     <w:lsdException w:name="Table Web 3" w:semiHidden="1" w:unhideWhenUsed="1"/>
     <w:lsdException w:name="Balloon Text" w:semiHidden="1" w:unhideWhenUsed="1"/>
@@ -31474,6 +31203,9 @@
     <w:lsdException w:name="List Table 5 Dark Accent 6" w:uiPriority="50"/>
     <w:lsdException w:name="List Table 6 Colorful Accent 6" w:uiPriority="51"/>
     <w:lsdException w:name="List Table 7 Colorful Accent 6" w:uiPriority="52"/>
+    <w:lsdException w:name="Mention" w:semiHidden="1" w:unhideWhenUsed="1"/>
+    <w:lsdException w:name="Smart Hyperlink" w:semiHidden="1" w:unhideWhenUsed="1"/>
+    <w:lsdException w:name="Hashtag" w:semiHidden="1" w:unhideWhenUsed="1"/>
   </w:latentStyles>
   <w:style w:type="paragraph" w:default="1" w:styleId="Normal">
     <w:name w:val="Normal"/>
@@ -31486,7 +31218,6 @@
   <w:style w:type="character" w:default="1" w:styleId="DefaultParagraphFont">
     <w:name w:val="Default Paragraph Font"/>
     <w:uiPriority w:val="1"/>
-    <w:semiHidden/>
     <w:unhideWhenUsed/>
   </w:style>
   <w:style w:type="table" w:default="1" w:styleId="TableNormal">
@@ -31763,6 +31494,30 @@
     <w:basedOn w:val="DefaultParagraphFont"/>
     <w:rsid w:val="001B29CA"/>
   </w:style>
+  <w:style w:type="character" w:styleId="Mention">
+    <w:name w:val="Mention"/>
+    <w:basedOn w:val="DefaultParagraphFont"/>
+    <w:uiPriority w:val="99"/>
+    <w:semiHidden/>
+    <w:unhideWhenUsed/>
+    <w:rsid w:val="007B68A1"/>
+    <w:rPr>
+      <w:color w:val="2B579A"/>
+      <w:shd w:val="clear" w:color="auto" w:fill="E6E6E6"/>
+    </w:rPr>
+  </w:style>
+  <w:style w:type="character" w:styleId="FollowedHyperlink">
+    <w:name w:val="FollowedHyperlink"/>
+    <w:basedOn w:val="DefaultParagraphFont"/>
+    <w:uiPriority w:val="99"/>
+    <w:semiHidden/>
+    <w:unhideWhenUsed/>
+    <w:rsid w:val="007B68A1"/>
+    <w:rPr>
+      <w:color w:val="954F72" w:themeColor="followedHyperlink"/>
+      <w:u w:val="single"/>
+    </w:rPr>
+  </w:style>
 </w:styles>
 </file>
 

</xml_diff>